<commit_message>
Working on reviewer2 responses
</commit_message>
<xml_diff>
--- a/manuscript/wen-et-al-2025-cava-rv1-responses.docx
+++ b/manuscript/wen-et-al-2025-cava-rv1-responses.docx
@@ -7,7 +7,10 @@
         <w:t xml:space="preserve">October </w:t>
       </w:r>
       <w:r>
-        <w:t>20</w:t>
+        <w:t>2</w:t>
+      </w:r>
+      <w:r>
+        <w:t>1</w:t>
       </w:r>
       <w:r>
         <w:t>, 2025</w:t>
@@ -127,6 +130,9 @@
       </w:pPr>
       <w:r>
         <w:t xml:space="preserve">Please </w:t>
+      </w:r>
+      <w:r>
+        <w:t xml:space="preserve">kindly </w:t>
       </w:r>
       <w:r>
         <w:t>find</w:t>
@@ -1098,21 +1104,13 @@
         <w:pStyle w:val="p1"/>
       </w:pPr>
       <w:r>
-        <w:t xml:space="preserve">Finally, the generalisability of the results beyond Sierra Leone should be addressed more </w:t>
-      </w:r>
-      <w:proofErr w:type="gramStart"/>
-      <w:r>
-        <w:t>directly</w:t>
-      </w:r>
-      <w:r>
-        <w:t xml:space="preserve"> </w:t>
-      </w:r>
-      <w:r>
-        <w:t>—highlighting</w:t>
-      </w:r>
-      <w:proofErr w:type="gramEnd"/>
-      <w:r>
-        <w:t xml:space="preserve"> to what extent findings may translate to other regions with different mortality profiles</w:t>
+        <w:t>Finally, the generalisability of the results beyond Sierra Leone should be addressed more directly</w:t>
+      </w:r>
+      <w:r>
+        <w:t xml:space="preserve"> </w:t>
+      </w:r>
+      <w:r>
+        <w:t>—highlighting to what extent findings may translate to other regions with different mortality profiles</w:t>
       </w:r>
       <w:r>
         <w:t>.</w:t>
@@ -1231,7 +1229,13 @@
         <w:t>leverage up-to-date sources of information from the web</w:t>
       </w:r>
       <w:r>
-        <w:t xml:space="preserve"> (e.g. </w:t>
+        <w:t xml:space="preserve"> (e.g.</w:t>
+      </w:r>
+      <w:r>
+        <w:t>,</w:t>
+      </w:r>
+      <w:r>
+        <w:t xml:space="preserve"> </w:t>
       </w:r>
       <w:r>
         <w:t>news</w:t>
@@ -1430,27 +1434,316 @@
         <w:t xml:space="preserve"> </w:t>
       </w:r>
       <w:r>
-        <w:t>We have included edits to clarify that we do not assume that the questionnaires and narratives contain the same information in line</w:t>
-      </w:r>
-      <w:r>
-        <w:t>s.</w:t>
-      </w:r>
-    </w:p>
-    <w:p>
-      <w:r>
-        <w:t xml:space="preserve">The prompts for the GPT models mentioned the country name. Why </w:t>
-      </w:r>
-      <w:proofErr w:type="gramStart"/>
-      <w:r>
-        <w:t>was</w:t>
-      </w:r>
-      <w:proofErr w:type="gramEnd"/>
-      <w:r>
-        <w:t xml:space="preserve"> that done and what implications could there be regarding the results returned by the models. Is it possible that the models use information (e.g. country statistics regarding diseases) that they already have, extracted from datasets and academic papers. Have you tried to prompt without giving away the country name?</w:t>
-      </w:r>
-    </w:p>
-    <w:p>
-      <w:r>
+        <w:t>We</w:t>
+      </w:r>
+      <w:r>
+        <w:t xml:space="preserve"> agree that the questionnaire and narratives do not contain equivalent information</w:t>
+      </w:r>
+      <w:r>
+        <w:t xml:space="preserve">, and we </w:t>
+      </w:r>
+      <w:r>
+        <w:t>wish to</w:t>
+      </w:r>
+      <w:r>
+        <w:t xml:space="preserve"> address this confusion, and</w:t>
+      </w:r>
+      <w:r>
+        <w:t xml:space="preserve"> clarify we do not assume this</w:t>
+      </w:r>
+      <w:r>
+        <w:t xml:space="preserve">. </w:t>
+      </w:r>
+      <w:r>
+        <w:t>Narratives are unstructured text</w:t>
+      </w:r>
+      <w:r>
+        <w:t xml:space="preserve"> that</w:t>
+      </w:r>
+      <w:r>
+        <w:t xml:space="preserve"> provide additional context and temporal information (e.g.,</w:t>
+      </w:r>
+      <w:r>
+        <w:t xml:space="preserve"> </w:t>
+      </w:r>
+      <w:r>
+        <w:t>event circumstances, symptom chronology, behaviours)</w:t>
+      </w:r>
+      <w:r>
+        <w:t xml:space="preserve">, often </w:t>
+      </w:r>
+      <w:r>
+        <w:t>missed by the questionnaire</w:t>
+      </w:r>
+      <w:r>
+        <w:t xml:space="preserve">, and as mentioned, </w:t>
+      </w:r>
+      <w:r>
+        <w:t xml:space="preserve">are </w:t>
+      </w:r>
+      <w:r>
+        <w:t>expressed differently than from structured responses</w:t>
+      </w:r>
+      <w:r>
+        <w:t xml:space="preserve">. </w:t>
+      </w:r>
+      <w:r>
+        <w:t>In past studies, t</w:t>
+      </w:r>
+      <w:r>
+        <w:t>h</w:t>
+      </w:r>
+      <w:r>
+        <w:t>is</w:t>
+      </w:r>
+      <w:r>
+        <w:t xml:space="preserve"> information in</w:t>
+      </w:r>
+      <w:r>
+        <w:t xml:space="preserve"> the</w:t>
+      </w:r>
+      <w:r>
+        <w:t xml:space="preserve"> narratives has been shown to improve the performance of COD prediction models</w:t>
+      </w:r>
+      <w:r>
+        <w:t xml:space="preserve">, in contrast to </w:t>
+      </w:r>
+      <w:r>
+        <w:t>solely relying on the questionnaire</w:t>
+      </w:r>
+      <w:r>
+        <w:t xml:space="preserve"> </w:t>
+      </w:r>
+      <w:r>
+        <w:fldChar w:fldCharType="begin"/>
+      </w:r>
+      <w:r>
+        <w:instrText xml:space="preserve"> ADDIN ZOTERO_ITEM CSL_CITATION {"citationID":"00000011","properties":{"unsorted":false,"formattedCitation":"[22\\uc0\\u8211{}24]","plainCitation":"[22–24]","noteIndex":0},"citationItems":[{"id":2534,"uris":["http://zotero.org/users/6749620/items/T3TI6D5R"],"itemData":{"id":2534,"type":"article-journal","abstract":"A verbal autopsy (VA) is a post-hoc written interview report of the symptoms preceding a person’s death in cases where no official cause of death (CoD) was determined by a physician. Current leading automated VA coding methods primarily use structured data from VAs to assign a CoD category. We present a method to automatically determine CoD categories from VA free-text narratives alone.","container-title":"BMC Medical Informatics and Decision Making","DOI":"10.1186/s12911-019-0841-9","ISSN":"1472-6947","issue":"1","journalAbbreviation":"BMC Med Inform Decis Mak","language":"en","page":"127","source":"Springer Link","title":"Automatically determining cause of death from verbal autopsy narratives","volume":"19","author":[{"family":"Jeblee","given":"Serena"},{"family":"Gomes","given":"Mireille"},{"family":"Jha","given":"Prabhat"},{"family":"Rudzicz","given":"Frank"},{"family":"Hirst","given":"Graeme"}],"issued":{"date-parts":[["2019",7,9]]},"citation-key":"jebleeAutomaticallyDeterminingCause2019"},"prefix":""},{"id":2546,"uris":["http://zotero.org/users/6749620/items/RY3R9T7M"],"itemData":{"id":2546,"type":"article-journal","abstract":"The international standard to ascertain the cause of death is medical certification. However, in many low and middle-income countries, the majority of deaths occur outside of health facilities. In these cases, Verbal Autopsy (VA), the narrative provided by a family member or friend together with a questionnaire is designed by the World Health Organization as the main information source. Until now technology allowed us to automatically analyze the responses of the VA questionnaire with the narrative captured by the interviewer excluded. Our work addresses this gap by developing a set of models for automatic Cause of Death (CoD) ascertainment in VAs with a focus on the textual information. Empirical results show that the open response conveys valuable information towards the ascertainment of the Cause of Death, and the combination of the closed-ended questions and the open response lead to the best results. Model interpretation capabilities position the Deep Learning models as the most encouraging choice.","container-title":"IEEE Journal of Biomedical and Health Informatics","DOI":"10.1109/JBHI.2020.3005769","ISSN":"2168-2208","issue":"4","note":"event-title: IEEE Journal of Biomedical and Health Informatics","page":"1315-1325","source":"IEEE Xplore","title":"Extracting Cause of Death From Verbal Autopsy With Deep Learning Interpretable Methods","volume":"25","author":[{"family":"Blanco","given":"Alberto"},{"family":"Pérez","given":"Alicia"},{"family":"Casillas","given":"Arantza"},{"family":"Cobos","given":"Daniel"}],"issued":{"date-parts":[["2021",4]]},"citation-key":"blancoExtractingCauseDeath2021"},"prefix":""},{"id":2548,"uris":["http://zotero.org/users/6749620/items/IMY94F34"],"itemData":{"id":2548,"type":"article-journal","abstract":"Verbal autopsy (VA), the process of interviewing a deceased’s family or caregiver about signs and symptoms leading up to death, employs tools that ask a series of closed questions and can include an open narrative where respondents give an unprompted account of events preceding death. The extent to which an individual interviewer, who generally does not interpret the data, affects the quality of this data, and therefore the assigned cause of death, is poorly documented. We aimed to examine inter-interviewer reliability of open narrative and closed question data gathered during VA interviews.","container-title":"BMC Medical Research Methodology","DOI":"10.1186/s12874-016-0115-5","ISSN":"1471-2288","issue":"1","journalAbbreviation":"BMC Med Res Methodol","language":"en","page":"13","source":"Springer Link","title":"The quality and diagnostic value of open narratives in verbal autopsy: a mixed-methods analysis of partnered interviews from Malawi","title-short":"The quality and diagnostic value of open narratives in verbal autopsy","volume":"16","author":[{"family":"King","given":"C."},{"family":"Zamawe","given":"C."},{"family":"Banda","given":"M."},{"family":"Bar-Zeev","given":"N."},{"family":"Beard","given":"J."},{"family":"Bird","given":"J."},{"family":"Costello","given":"A."},{"family":"Kazembe","given":"P."},{"family":"Osrin","given":"D."},{"family":"Fottrell","given":"E."},{"literal":"for the VacSurv Consortium"}],"issued":{"date-parts":[["2016",2,1]]},"citation-key":"kingQualityDiagnosticValue2016"},"prefix":""}],"schema":"https://github.com/citation-style-language/schema/raw/master/csl-citation.json"} </w:instrText>
+      </w:r>
+      <w:r>
+        <w:fldChar w:fldCharType="separate"/>
+      </w:r>
+      <w:r>
+        <w:rPr>
+          <w:rFonts w:eastAsiaTheme="minorHAnsi"/>
+          <w:szCs w:val="24"/>
+          <w:lang w:val="en-US" w:eastAsia="en-US"/>
+          <w14:ligatures w14:val="standardContextual"/>
+        </w:rPr>
+        <w:t>[22–24]</w:t>
+      </w:r>
+      <w:r>
+        <w:fldChar w:fldCharType="end"/>
+      </w:r>
+      <w:r>
+        <w:t>.</w:t>
+      </w:r>
+      <w:r>
+        <w:t xml:space="preserve"> </w:t>
+      </w:r>
+      <w:r>
+        <w:t>Building on</w:t>
+      </w:r>
+      <w:r>
+        <w:t xml:space="preserve"> these</w:t>
+      </w:r>
+      <w:r>
+        <w:t xml:space="preserve"> past studies, w</w:t>
+      </w:r>
+      <w:r>
+        <w:t>e use different data</w:t>
+      </w:r>
+      <w:r>
+        <w:t xml:space="preserve"> (narratives and questionnaire)</w:t>
+      </w:r>
+      <w:r>
+        <w:t xml:space="preserve"> to allow GPT</w:t>
+      </w:r>
+      <w:r>
+        <w:t xml:space="preserve"> models</w:t>
+      </w:r>
+      <w:r>
+        <w:t xml:space="preserve"> to leverage the latent patterns in the narratives, while </w:t>
+      </w:r>
+      <w:r>
+        <w:t>providing</w:t>
+      </w:r>
+      <w:r>
+        <w:t xml:space="preserve"> comparison with widely adopted models </w:t>
+      </w:r>
+      <w:r>
+        <w:t>(</w:t>
+      </w:r>
+      <w:r>
+        <w:t>InterVA-5</w:t>
+      </w:r>
+      <w:r>
+        <w:t xml:space="preserve"> </w:t>
+      </w:r>
+      <w:r>
+        <w:fldChar w:fldCharType="begin"/>
+      </w:r>
+      <w:r>
+        <w:instrText xml:space="preserve"> ADDIN ZOTERO_ITEM CSL_CITATION {"citationID":"00000008","properties":{"unsorted":false,"formattedCitation":"[25]","plainCitation":"[25]","noteIndex":0},"citationItems":[{"id":2573,"uris":["http://zotero.org/users/6749620/items/U3A2VM9I"],"itemData":{"id":2573,"type":"article-journal","abstract":"Verbal autopsy is an increasingly important methodology for assigning causes to otherwise uncertified deaths, which amount to around 50% of global mortality and cause much uncertainty for health planning. The World Health Organization sets international standards for the structure of verbal autopsy interviews and for cause categories that can reasonably be derived from verbal autopsy data. In addition, computer models are needed to efficiently process large quantities of verbal autopsy interviews to assign causes of death in a standardised manner. Here, we present the InterVA-5 model, developed to align with the WHO-2016 verbal autopsy standard. This is a harmonising model that can process input data from WHO-2016, as well as earlier WHO-2012 and Tariff-2 formats, to generate standardised cause-specific mortality profiles for diverse contexts.","container-title":"BMC Medicine","DOI":"10.1186/s12916-019-1333-6","ISSN":"1741-7015","issue":"1","journalAbbreviation":"BMC Medicine","page":"102","source":"BioMed Central","title":"An integrated approach to processing WHO-2016 verbal autopsy data: the InterVA-5 model","title-short":"An integrated approach to processing WHO-2016 verbal autopsy data","volume":"17","author":[{"family":"Byass","given":"Peter"},{"family":"Hussain-Alkhateeb","given":"Laith"},{"family":"D’Ambruoso","given":"Lucia"},{"family":"Clark","given":"Samuel"},{"family":"Davies","given":"Justine"},{"family":"Fottrell","given":"Edward"},{"family":"Bird","given":"Jon"},{"family":"Kabudula","given":"Chodziwadziwa"},{"family":"Tollman","given":"Stephen"},{"family":"Kahn","given":"Kathleen"},{"family":"Schiöler","given":"Linus"},{"family":"Petzold","given":"Max"}],"issued":{"date-parts":[["2019",5,30]]},"citation-key":"byassIntegratedApproachProcessing2019"},"prefix":""}],"schema":"https://github.com/citation-style-language/schema/raw/master/csl-citation.json"} </w:instrText>
+      </w:r>
+      <w:r>
+        <w:fldChar w:fldCharType="separate"/>
+      </w:r>
+      <w:r>
+        <w:rPr>
+          <w:rFonts w:eastAsiaTheme="minorEastAsia"/>
+          <w:lang w:val="en-US"/>
+        </w:rPr>
+        <w:t>[25]</w:t>
+      </w:r>
+      <w:r>
+        <w:fldChar w:fldCharType="end"/>
+      </w:r>
+      <w:r>
+        <w:t xml:space="preserve"> and InSilicoVA</w:t>
+      </w:r>
+      <w:r>
+        <w:t xml:space="preserve"> </w:t>
+      </w:r>
+      <w:r>
+        <w:fldChar w:fldCharType="begin"/>
+      </w:r>
+      <w:r>
+        <w:instrText xml:space="preserve"> ADDIN ZOTERO_ITEM CSL_CITATION {"citationID":"00000009","properties":{"unsorted":false,"formattedCitation":"[26]","plainCitation":"[26]","noteIndex":0},"citationItems":[{"id":2645,"uris":["http://zotero.org/users/6749620/items/KVHNNXR8"],"itemData":{"id":2645,"type":"article-journal","abstract":"In regions without complete-coverage civil registration and vital statistics systems there is uncertainty about even the most basic demographic indicators. In such regions the majority of deaths occur outside hospitals and are not recorded. Worldwide, fewer than one-third of deaths are assigned a cause, with the least information available from the most impoverished nations. In populations like this, verbal autopsy (VA) is a commonly used tool to assess cause of death and estimate cause-specific mortality rates and the distribution of deaths by cause. VA uses an interview with caregivers of the decedent to elicit data describing the signs and symptoms leading up to the death. This paper develops a new statistical tool known as InSilicoVA to classify cause of death using information acquired through VA. InSilicoVA shares uncertainty between cause of death assignments for specific individuals and the distribution of deaths by cause across the population. Using side-by-side comparisons with both observed and simulated data, we demonstrate that InSilicoVA has distinct advantages compared to currently available methods.","container-title":"Journal of the American Statistical Association","DOI":"10.1080/01621459.2016.1152191","ISSN":"0162-1459","issue":"515","journalAbbreviation":"J Am Stat Assoc","note":"PMID: 27990036\nPMCID: PMC5154628","page":"1036-1049","source":"PubMed Central","title":"Probabilistic Cause-of-death Assignment using Verbal Autopsies","volume":"111","author":[{"family":"McCormick","given":"Tyler H."},{"family":"Li","given":"Zehang Richard"},{"family":"Calvert","given":"Clara"},{"family":"Crampin","given":"Amelia C."},{"family":"Kahn","given":"Kathleen"},{"family":"Clark","given":"Samuel J."}],"issued":{"date-parts":[["2016"]]},"citation-key":"mccormickProbabilisticCauseofdeathAssignment2016b"},"prefix":""}],"schema":"https://github.com/citation-style-language/schema/raw/master/csl-citation.json"} </w:instrText>
+      </w:r>
+      <w:r>
+        <w:fldChar w:fldCharType="separate"/>
+      </w:r>
+      <w:r>
+        <w:rPr>
+          <w:rFonts w:eastAsiaTheme="minorEastAsia"/>
+          <w:lang w:val="en-US"/>
+        </w:rPr>
+        <w:t>[26]</w:t>
+      </w:r>
+      <w:r>
+        <w:fldChar w:fldCharType="end"/>
+      </w:r>
+      <w:r>
+        <w:t>)</w:t>
+      </w:r>
+      <w:r>
+        <w:t xml:space="preserve"> that</w:t>
+      </w:r>
+      <w:r>
+        <w:t xml:space="preserve"> are currently unable to leverage free-text narratives</w:t>
+      </w:r>
+      <w:r>
+        <w:t>.</w:t>
+      </w:r>
+      <w:r>
+        <w:t xml:space="preserve"> </w:t>
+      </w:r>
+      <w:r>
+        <w:t xml:space="preserve"> We have included a</w:t>
+      </w:r>
+      <w:r>
+        <w:t>n additional</w:t>
+      </w:r>
+      <w:r>
+        <w:t xml:space="preserve"> clarification</w:t>
+      </w:r>
+      <w:r>
+        <w:t xml:space="preserve"> in</w:t>
+      </w:r>
+      <w:r>
+        <w:t xml:space="preserve"> the methods</w:t>
+      </w:r>
+      <w:r>
+        <w:t xml:space="preserve">, </w:t>
+      </w:r>
+      <w:r>
+        <w:t>line</w:t>
+      </w:r>
+      <w:r>
+        <w:t>s</w:t>
+      </w:r>
+      <w:r>
+        <w:t xml:space="preserve"> 160-168</w:t>
+      </w:r>
+      <w:r>
+        <w:t xml:space="preserve"> of Section 2.2 (modelling)</w:t>
+      </w:r>
+      <w:r>
+        <w:t>.</w:t>
+      </w:r>
+      <w:r>
+        <w:t xml:space="preserve"> Similar to the </w:t>
+      </w:r>
+      <w:r>
+        <w:t xml:space="preserve">mentioned </w:t>
+      </w:r>
+      <w:r>
+        <w:t>past studies, we note</w:t>
+      </w:r>
+      <w:r>
+        <w:t>d</w:t>
+      </w:r>
+      <w:r>
+        <w:t xml:space="preserve"> the </w:t>
+      </w:r>
+      <w:r>
+        <w:t>impact on</w:t>
+      </w:r>
+      <w:r>
+        <w:t xml:space="preserve"> individual</w:t>
+      </w:r>
+      <w:r>
+        <w:t>-</w:t>
+      </w:r>
+      <w:r>
+        <w:t>level performance</w:t>
+      </w:r>
+      <w:r>
+        <w:t xml:space="preserve"> relative to the results and comparisons</w:t>
+      </w:r>
+      <w:r>
+        <w:t xml:space="preserve"> in lines 411-4</w:t>
+      </w:r>
+      <w:r>
+        <w:t>21</w:t>
+      </w:r>
+      <w:r>
+        <w:t xml:space="preserve">, where </w:t>
+      </w:r>
+      <w:r>
+        <w:t>GPT models</w:t>
+      </w:r>
+      <w:r>
+        <w:t xml:space="preserve">, </w:t>
+      </w:r>
+      <w:r>
+        <w:t xml:space="preserve">capable of </w:t>
+      </w:r>
+      <w:r>
+        <w:t>using the narratives,</w:t>
+      </w:r>
+      <w:r>
+        <w:t xml:space="preserve"> consistently outperform</w:t>
+      </w:r>
+      <w:r>
+        <w:t xml:space="preserve"> statistical models</w:t>
+      </w:r>
+      <w:r>
+        <w:t xml:space="preserve"> (InterVA-5/InSilicoVA)</w:t>
+      </w:r>
+      <w:r>
+        <w:t xml:space="preserve"> that rely exclusively on the questionnaire.</w:t>
+      </w:r>
+    </w:p>
+    <w:p>
+      <w:r>
+        <w:t>The prompts for the GPT models mentioned the country name. Why was that done and what implications could there be regarding the results returned by the models. Is it possible that the models use information (e.g. country statistics regarding diseases) that they already have, extracted from datasets and academic papers. Have you tried to prompt without giving away the country name?</w:t>
+      </w:r>
+    </w:p>
+    <w:p>
+      <w:r>
+        <w:lastRenderedPageBreak/>
         <w:tab/>
       </w:r>
       <w:r>
@@ -1491,7 +1784,6 @@
     </w:p>
     <w:p>
       <w:r>
-        <w:lastRenderedPageBreak/>
         <w:tab/>
       </w:r>
       <w:r>
@@ -1517,9 +1809,9 @@
       </w:r>
     </w:p>
     <w:p>
-      <w:r>
-        <w:tab/>
-      </w:r>
+      <w:pPr>
+        <w:ind w:left="700"/>
+      </w:pPr>
       <w:r>
         <w:rPr>
           <w:b/>
@@ -1528,7 +1820,78 @@
         <w:t>Response 2.6:</w:t>
       </w:r>
       <w:r>
-        <w:t xml:space="preserve"> x.</w:t>
+        <w:t xml:space="preserve"> </w:t>
+      </w:r>
+      <w:r>
+        <w:t>We agree that evaluating GPT models and their variations is most interesting and an important consideration</w:t>
+      </w:r>
+      <w:r>
+        <w:t xml:space="preserve"> for </w:t>
+      </w:r>
+      <w:proofErr w:type="spellStart"/>
+      <w:r>
+        <w:t>thi</w:t>
+      </w:r>
+      <w:proofErr w:type="spellEnd"/>
+      <w:r>
+        <w:t>s study</w:t>
+      </w:r>
+      <w:r>
+        <w:t>.</w:t>
+      </w:r>
+      <w:r>
+        <w:t xml:space="preserve"> Thus, w</w:t>
+      </w:r>
+      <w:r>
+        <w:t>e have included mention of controlling for the randomness of the model with the objective of producing more deterministic GPT outputs in l</w:t>
+      </w:r>
+      <w:r>
+        <w:t>ines 168-17</w:t>
+      </w:r>
+      <w:r>
+        <w:t>9</w:t>
+      </w:r>
+      <w:r>
+        <w:t xml:space="preserve"> of Section 2.2 (modelling)</w:t>
+      </w:r>
+      <w:r>
+        <w:t>.</w:t>
+      </w:r>
+      <w:r>
+        <w:t xml:space="preserve"> Further details have also been provided in Appendix B.2.2, where we describe each parameter and best efforts at configuration for deterministic outputs.</w:t>
+      </w:r>
+      <w:r>
+        <w:t xml:space="preserve"> Despite this, we mention in lines 463-470 of Section 4 (discussion)</w:t>
+      </w:r>
+      <w:r>
+        <w:t>, and explain for reviewer 1 in Response 1.2,</w:t>
+      </w:r>
+      <w:r>
+        <w:t xml:space="preserve"> that a limitation of</w:t>
+      </w:r>
+      <w:r>
+        <w:t xml:space="preserve"> GPT models </w:t>
+      </w:r>
+      <w:r>
+        <w:t>is</w:t>
+      </w:r>
+      <w:r>
+        <w:t xml:space="preserve"> that they are</w:t>
+      </w:r>
+      <w:r>
+        <w:t xml:space="preserve"> inherently non-deterministic</w:t>
+      </w:r>
+      <w:r>
+        <w:t>, and configuration of parameters are current best practice to increase the stability of outputs.</w:t>
+      </w:r>
+      <w:r>
+        <w:t xml:space="preserve"> We also note in lines 470-472 of the same section, that the analysis of output reliability for GPT models is out of the scope of this study and made infeasible by time and costs when hundreds or thousands of repetitions are needed.</w:t>
+      </w:r>
+      <w:r>
+        <w:t xml:space="preserve"> Therefore, the issue of consistent outputs remains a limitation discussed in our study. </w:t>
+      </w:r>
+      <w:r>
+        <w:t xml:space="preserve"> </w:t>
       </w:r>
     </w:p>
     <w:p>
@@ -1573,9 +1936,9 @@
       </w:r>
     </w:p>
     <w:p>
-      <w:r>
-        <w:tab/>
-      </w:r>
+      <w:pPr>
+        <w:ind w:left="700"/>
+      </w:pPr>
       <w:r>
         <w:rPr>
           <w:b/>
@@ -1598,26 +1961,59 @@
         <w:t>:</w:t>
       </w:r>
       <w:r>
-        <w:t xml:space="preserve"> x.</w:t>
-      </w:r>
-    </w:p>
-    <w:p>
-      <w:r>
-        <w:t xml:space="preserve">Was the data in some </w:t>
-      </w:r>
-      <w:proofErr w:type="gramStart"/>
-      <w:r>
-        <w:t>particular order</w:t>
-      </w:r>
-      <w:proofErr w:type="gramEnd"/>
-      <w:r>
-        <w:t xml:space="preserve"> or contained any groupings, e.g. all children tested together or in blocks?</w:t>
-      </w:r>
-    </w:p>
-    <w:p>
-      <w:r>
-        <w:tab/>
-      </w:r>
+        <w:t xml:space="preserve"> </w:t>
+      </w:r>
+      <w:r>
+        <w:t xml:space="preserve">Thank you for bringing this to our attention. </w:t>
+      </w:r>
+      <w:proofErr w:type="spellStart"/>
+      <w:r>
+        <w:t>The</w:t>
+      </w:r>
+      <w:proofErr w:type="spellEnd"/>
+      <w:r>
+        <w:t xml:space="preserve"> records given to the LLM models (GPT-3.5/4/5) were assessed one by one in separate sessions (also known as stateless API calls). Thus, there was no “memory contamination” occurring to the best of our knowledge.</w:t>
+      </w:r>
+      <w:r>
+        <w:t xml:space="preserve"> We have included this information in lines 668-671 of Appendix B.2.2 (models and parameters), detailing the OpenAI APIs we had used and our intentions to ensure statelessness</w:t>
+      </w:r>
+      <w:r>
+        <w:t xml:space="preserve">, as well as in lines 692-694 of the same appendix, describing the setting of the </w:t>
+      </w:r>
+      <w:r>
+        <w:rPr>
+          <w:i/>
+          <w:iCs/>
+        </w:rPr>
+        <w:t>store</w:t>
+      </w:r>
+      <w:r>
+        <w:t xml:space="preserve"> parameter and </w:t>
+      </w:r>
+      <w:r>
+        <w:rPr>
+          <w:i/>
+          <w:iCs/>
+        </w:rPr>
+        <w:t>include</w:t>
+      </w:r>
+      <w:r>
+        <w:t xml:space="preserve"> parameter to enable statelessness for GPT-5</w:t>
+      </w:r>
+      <w:r>
+        <w:t xml:space="preserve"> (GPT-3.5/4 were stateless by default).</w:t>
+      </w:r>
+    </w:p>
+    <w:p>
+      <w:r>
+        <w:lastRenderedPageBreak/>
+        <w:t>Was the data in some particular order or contained any groupings, e.g. all children tested together or in blocks?</w:t>
+      </w:r>
+    </w:p>
+    <w:p>
+      <w:pPr>
+        <w:ind w:left="700"/>
+      </w:pPr>
       <w:r>
         <w:rPr>
           <w:b/>
@@ -1640,7 +2036,49 @@
         <w:t>:</w:t>
       </w:r>
       <w:r>
-        <w:t xml:space="preserve"> x.</w:t>
+        <w:t xml:space="preserve"> </w:t>
+      </w:r>
+      <w:r>
+        <w:t xml:space="preserve">The data </w:t>
+      </w:r>
+      <w:r>
+        <w:t xml:space="preserve">was in the order of record entry by </w:t>
+      </w:r>
+      <w:r>
+        <w:t>surveyors and</w:t>
+      </w:r>
+      <w:r>
+        <w:t xml:space="preserve"> was</w:t>
+      </w:r>
+      <w:r>
+        <w:t xml:space="preserve"> </w:t>
+      </w:r>
+      <w:r>
+        <w:t>tested in two blocks representing a survey round each. Each block contained</w:t>
+      </w:r>
+      <w:r>
+        <w:t xml:space="preserve"> </w:t>
+      </w:r>
+      <w:r>
+        <w:t>all</w:t>
+      </w:r>
+      <w:r>
+        <w:t xml:space="preserve"> adult (12 to 69 years), child (28 days to 11 years), and neonate (under 28 days)</w:t>
+      </w:r>
+      <w:r>
+        <w:t xml:space="preserve"> records </w:t>
+      </w:r>
+      <w:r>
+        <w:t>collected for the</w:t>
+      </w:r>
+      <w:r>
+        <w:t xml:space="preserve"> survey </w:t>
+      </w:r>
+      <w:r>
+        <w:t>round</w:t>
+      </w:r>
+      <w:r>
+        <w:t>.</w:t>
       </w:r>
     </w:p>
     <w:p>
@@ -1697,7 +2135,13 @@
         <w:t xml:space="preserve"> and</w:t>
       </w:r>
       <w:r>
-        <w:t xml:space="preserve"> used to construct the prompts for GPT models. We have revised Figure B1 in Appendix B.1 to clarify this confusion.</w:t>
+        <w:t xml:space="preserve"> used to construct the prompts for GPT models. We have revised Figure B1 in Appendix B.1 to </w:t>
+      </w:r>
+      <w:r>
+        <w:t>address</w:t>
+      </w:r>
+      <w:r>
+        <w:t xml:space="preserve"> this confusion.</w:t>
       </w:r>
     </w:p>
     <w:p>
@@ -1820,7 +2264,6 @@
           <w:rFonts w:eastAsiaTheme="minorHAnsi"/>
           <w:lang w:val="en-US" w:eastAsia="en-US"/>
         </w:rPr>
-        <w:lastRenderedPageBreak/>
         <w:t xml:space="preserve">2. </w:t>
       </w:r>
       <w:r>
@@ -1877,23 +2320,7 @@
           <w:lang w:val="en-US" w:eastAsia="en-US"/>
         </w:rPr>
         <w:tab/>
-        <w:t>Krishna S, Bhambra N, Bleakney R, Bhayana R, Atzen S. Evaluation of Reliability, Repeatability, Robustness, and Confidence of GPT-3.5 and GPT-4 on a Radiology Board–style Examination. Moy L, editor. Radiology. 2024 May 1;311(2</w:t>
-      </w:r>
-      <w:proofErr w:type="gramStart"/>
-      <w:r>
-        <w:rPr>
-          <w:rFonts w:eastAsiaTheme="minorHAnsi"/>
-          <w:lang w:val="en-US" w:eastAsia="en-US"/>
-        </w:rPr>
-        <w:t>):e</w:t>
-      </w:r>
-      <w:proofErr w:type="gramEnd"/>
-      <w:r>
-        <w:rPr>
-          <w:rFonts w:eastAsiaTheme="minorHAnsi"/>
-          <w:lang w:val="en-US" w:eastAsia="en-US"/>
-        </w:rPr>
-        <w:t xml:space="preserve">232715. </w:t>
+        <w:t xml:space="preserve">Krishna S, Bhambra N, Bleakney R, Bhayana R, Atzen S. Evaluation of Reliability, Repeatability, Robustness, and Confidence of GPT-3.5 and GPT-4 on a Radiology Board–style Examination. Moy L, editor. Radiology. 2024 May 1;311(2):e232715. </w:t>
       </w:r>
     </w:p>
     <w:p>
@@ -1973,23 +2400,7 @@
           <w:rFonts w:eastAsiaTheme="minorHAnsi"/>
           <w:lang w:val="en-US" w:eastAsia="en-US"/>
         </w:rPr>
-        <w:t xml:space="preserve"> J, Stone C, Zimmerman E, Donald R, et al. Assessing the Accuracy and Reliability of AI-Generated Medical Responses: An Evaluation of the Chat-GPT Model. Res Sq. 2023 Feb </w:t>
-      </w:r>
-      <w:proofErr w:type="gramStart"/>
-      <w:r>
-        <w:rPr>
-          <w:rFonts w:eastAsiaTheme="minorHAnsi"/>
-          <w:lang w:val="en-US" w:eastAsia="en-US"/>
-        </w:rPr>
-        <w:t>28;rs.3.rs</w:t>
-      </w:r>
-      <w:proofErr w:type="gramEnd"/>
-      <w:r>
-        <w:rPr>
-          <w:rFonts w:eastAsiaTheme="minorHAnsi"/>
-          <w:lang w:val="en-US" w:eastAsia="en-US"/>
-        </w:rPr>
-        <w:t xml:space="preserve">-2566942. </w:t>
+        <w:t xml:space="preserve"> J, Stone C, Zimmerman E, Donald R, et al. Assessing the Accuracy and Reliability of AI-Generated Medical Responses: An Evaluation of the Chat-GPT Model. Res Sq. 2023 Feb 28;rs.3.rs-2566942. </w:t>
       </w:r>
     </w:p>
     <w:p>
@@ -2005,6 +2416,7 @@
           <w:rFonts w:eastAsiaTheme="minorHAnsi"/>
           <w:lang w:val="en-US" w:eastAsia="en-US"/>
         </w:rPr>
+        <w:lastRenderedPageBreak/>
         <w:t xml:space="preserve">7. </w:t>
       </w:r>
       <w:r>
@@ -2093,23 +2505,7 @@
           <w:rFonts w:eastAsiaTheme="minorHAnsi"/>
           <w:lang w:val="en-US" w:eastAsia="en-US"/>
         </w:rPr>
-        <w:t xml:space="preserve"> D, Hall R, Kennelly C, Al Moubayed N. Data Anonymization for Pervasive Health Care: Systematic Literature Mapping Study. JMIR Med Inform. 2021 Oct 15;9(10</w:t>
-      </w:r>
-      <w:proofErr w:type="gramStart"/>
-      <w:r>
-        <w:rPr>
-          <w:rFonts w:eastAsiaTheme="minorHAnsi"/>
-          <w:lang w:val="en-US" w:eastAsia="en-US"/>
-        </w:rPr>
-        <w:t>):e</w:t>
-      </w:r>
-      <w:proofErr w:type="gramEnd"/>
-      <w:r>
-        <w:rPr>
-          <w:rFonts w:eastAsiaTheme="minorHAnsi"/>
-          <w:lang w:val="en-US" w:eastAsia="en-US"/>
-        </w:rPr>
-        <w:t xml:space="preserve">29871. </w:t>
+        <w:t xml:space="preserve"> D, Hall R, Kennelly C, Al Moubayed N. Data Anonymization for Pervasive Health Care: Systematic Literature Mapping Study. JMIR Med Inform. 2021 Oct 15;9(10):e29871. </w:t>
       </w:r>
     </w:p>
     <w:p>
@@ -2355,23 +2751,7 @@
           <w:rFonts w:eastAsiaTheme="minorHAnsi"/>
           <w:lang w:val="en-US" w:eastAsia="en-US"/>
         </w:rPr>
-        <w:t xml:space="preserve"> Med. 2010 Nov 30;7(11</w:t>
-      </w:r>
-      <w:proofErr w:type="gramStart"/>
-      <w:r>
-        <w:rPr>
-          <w:rFonts w:eastAsiaTheme="minorHAnsi"/>
-          <w:lang w:val="en-US" w:eastAsia="en-US"/>
-        </w:rPr>
-        <w:t>):e</w:t>
-      </w:r>
-      <w:proofErr w:type="gramEnd"/>
-      <w:r>
-        <w:rPr>
-          <w:rFonts w:eastAsiaTheme="minorHAnsi"/>
-          <w:lang w:val="en-US" w:eastAsia="en-US"/>
-        </w:rPr>
-        <w:t xml:space="preserve">1001006. </w:t>
+        <w:t xml:space="preserve"> Med. 2010 Nov 30;7(11):e1001006. </w:t>
       </w:r>
     </w:p>
     <w:p>
@@ -2482,23 +2862,7 @@
           <w:rFonts w:eastAsiaTheme="minorHAnsi"/>
           <w:lang w:val="en-US" w:eastAsia="en-US"/>
         </w:rPr>
-        <w:t>. 2024 Nov 11;57(3</w:t>
-      </w:r>
-      <w:proofErr w:type="gramStart"/>
-      <w:r>
-        <w:rPr>
-          <w:rFonts w:eastAsiaTheme="minorHAnsi"/>
-          <w:lang w:val="en-US" w:eastAsia="en-US"/>
-        </w:rPr>
-        <w:t>):59:1</w:t>
-      </w:r>
-      <w:proofErr w:type="gramEnd"/>
-      <w:r>
-        <w:rPr>
-          <w:rFonts w:eastAsiaTheme="minorHAnsi"/>
-          <w:lang w:val="en-US" w:eastAsia="en-US"/>
-        </w:rPr>
-        <w:t xml:space="preserve">-59:37. </w:t>
+        <w:t xml:space="preserve">. 2024 Nov 11;57(3):59:1-59:37. </w:t>
       </w:r>
     </w:p>
     <w:p>
@@ -2514,7 +2878,6 @@
           <w:rFonts w:eastAsiaTheme="minorHAnsi"/>
           <w:lang w:val="en-US" w:eastAsia="en-US"/>
         </w:rPr>
-        <w:lastRenderedPageBreak/>
         <w:t xml:space="preserve">17. </w:t>
       </w:r>
       <w:r>
@@ -2570,23 +2933,7 @@
           <w:rFonts w:eastAsiaTheme="minorHAnsi"/>
           <w:lang w:val="en-US" w:eastAsia="en-US"/>
         </w:rPr>
-        <w:t xml:space="preserve"> One. 2025;20(5</w:t>
-      </w:r>
-      <w:proofErr w:type="gramStart"/>
-      <w:r>
-        <w:rPr>
-          <w:rFonts w:eastAsiaTheme="minorHAnsi"/>
-          <w:lang w:val="en-US" w:eastAsia="en-US"/>
-        </w:rPr>
-        <w:t>):e</w:t>
-      </w:r>
-      <w:proofErr w:type="gramEnd"/>
-      <w:r>
-        <w:rPr>
-          <w:rFonts w:eastAsiaTheme="minorHAnsi"/>
-          <w:lang w:val="en-US" w:eastAsia="en-US"/>
-        </w:rPr>
-        <w:t xml:space="preserve">0313378. </w:t>
+        <w:t xml:space="preserve"> One. 2025;20(5):e0313378. </w:t>
       </w:r>
     </w:p>
     <w:p>
@@ -2642,23 +2989,7 @@
           <w:rFonts w:eastAsiaTheme="minorHAnsi"/>
           <w:lang w:val="en-US" w:eastAsia="en-US"/>
         </w:rPr>
-        <w:t xml:space="preserve"> R. Generalizability challenges of mortality risk prediction models: A retrospective analysis on a multi-center database. PLOS Digital Health. 2022 Apr 5;1(4</w:t>
-      </w:r>
-      <w:proofErr w:type="gramStart"/>
-      <w:r>
-        <w:rPr>
-          <w:rFonts w:eastAsiaTheme="minorHAnsi"/>
-          <w:lang w:val="en-US" w:eastAsia="en-US"/>
-        </w:rPr>
-        <w:t>):e</w:t>
-      </w:r>
-      <w:proofErr w:type="gramEnd"/>
-      <w:r>
-        <w:rPr>
-          <w:rFonts w:eastAsiaTheme="minorHAnsi"/>
-          <w:lang w:val="en-US" w:eastAsia="en-US"/>
-        </w:rPr>
-        <w:t xml:space="preserve">0000023. </w:t>
+        <w:t xml:space="preserve"> R. Generalizability challenges of mortality risk prediction models: A retrospective analysis on a multi-center database. PLOS Digital Health. 2022 Apr 5;1(4):e0000023. </w:t>
       </w:r>
     </w:p>
     <w:p>
@@ -2795,6 +3126,269 @@
           <w:lang w:val="en-US" w:eastAsia="en-US"/>
         </w:rPr>
         <w:t>; 2024 [cited 2025 Oct 20]. Available from: http://arxiv.org/abs/2403.11025</w:t>
+      </w:r>
+    </w:p>
+    <w:p>
+      <w:pPr>
+        <w:pStyle w:val="Bibliography"/>
+        <w:rPr>
+          <w:rFonts w:eastAsiaTheme="minorHAnsi"/>
+          <w:lang w:val="en-US" w:eastAsia="en-US"/>
+        </w:rPr>
+      </w:pPr>
+      <w:r>
+        <w:rPr>
+          <w:rFonts w:eastAsiaTheme="minorHAnsi"/>
+          <w:lang w:val="en-US" w:eastAsia="en-US"/>
+        </w:rPr>
+        <w:lastRenderedPageBreak/>
+        <w:t xml:space="preserve">22. </w:t>
+      </w:r>
+      <w:r>
+        <w:rPr>
+          <w:rFonts w:eastAsiaTheme="minorHAnsi"/>
+          <w:lang w:val="en-US" w:eastAsia="en-US"/>
+        </w:rPr>
+        <w:tab/>
+      </w:r>
+      <w:proofErr w:type="spellStart"/>
+      <w:r>
+        <w:rPr>
+          <w:rFonts w:eastAsiaTheme="minorHAnsi"/>
+          <w:lang w:val="en-US" w:eastAsia="en-US"/>
+        </w:rPr>
+        <w:t>Jeblee</w:t>
+      </w:r>
+      <w:proofErr w:type="spellEnd"/>
+      <w:r>
+        <w:rPr>
+          <w:rFonts w:eastAsiaTheme="minorHAnsi"/>
+          <w:lang w:val="en-US" w:eastAsia="en-US"/>
+        </w:rPr>
+        <w:t xml:space="preserve"> S, Gomes M, Jha P, </w:t>
+      </w:r>
+      <w:proofErr w:type="spellStart"/>
+      <w:r>
+        <w:rPr>
+          <w:rFonts w:eastAsiaTheme="minorHAnsi"/>
+          <w:lang w:val="en-US" w:eastAsia="en-US"/>
+        </w:rPr>
+        <w:t>Rudzicz</w:t>
+      </w:r>
+      <w:proofErr w:type="spellEnd"/>
+      <w:r>
+        <w:rPr>
+          <w:rFonts w:eastAsiaTheme="minorHAnsi"/>
+          <w:lang w:val="en-US" w:eastAsia="en-US"/>
+        </w:rPr>
+        <w:t xml:space="preserve"> F, Hirst G. Automatically determining cause of death from verbal autopsy narratives. BMC Med Inform </w:t>
+      </w:r>
+      <w:proofErr w:type="spellStart"/>
+      <w:r>
+        <w:rPr>
+          <w:rFonts w:eastAsiaTheme="minorHAnsi"/>
+          <w:lang w:val="en-US" w:eastAsia="en-US"/>
+        </w:rPr>
+        <w:t>Decis</w:t>
+      </w:r>
+      <w:proofErr w:type="spellEnd"/>
+      <w:r>
+        <w:rPr>
+          <w:rFonts w:eastAsiaTheme="minorHAnsi"/>
+          <w:lang w:val="en-US" w:eastAsia="en-US"/>
+        </w:rPr>
+        <w:t xml:space="preserve"> Mak. 2019 July 9;19(1):127. </w:t>
+      </w:r>
+    </w:p>
+    <w:p>
+      <w:pPr>
+        <w:pStyle w:val="Bibliography"/>
+        <w:rPr>
+          <w:rFonts w:eastAsiaTheme="minorHAnsi"/>
+          <w:lang w:val="en-US" w:eastAsia="en-US"/>
+        </w:rPr>
+      </w:pPr>
+      <w:r>
+        <w:rPr>
+          <w:rFonts w:eastAsiaTheme="minorHAnsi"/>
+          <w:lang w:val="en-US" w:eastAsia="en-US"/>
+        </w:rPr>
+        <w:t xml:space="preserve">23. </w:t>
+      </w:r>
+      <w:r>
+        <w:rPr>
+          <w:rFonts w:eastAsiaTheme="minorHAnsi"/>
+          <w:lang w:val="en-US" w:eastAsia="en-US"/>
+        </w:rPr>
+        <w:tab/>
+        <w:t xml:space="preserve">Blanco A, Pérez A, Casillas A, Cobos D. Extracting Cause of Death From Verbal Autopsy With Deep Learning Interpretable Methods. IEEE Journal of Biomedical and Health Informatics. 2021 Apr;25(4):1315–25. </w:t>
+      </w:r>
+    </w:p>
+    <w:p>
+      <w:pPr>
+        <w:pStyle w:val="Bibliography"/>
+        <w:rPr>
+          <w:rFonts w:eastAsiaTheme="minorHAnsi"/>
+          <w:lang w:val="en-US" w:eastAsia="en-US"/>
+        </w:rPr>
+      </w:pPr>
+      <w:r>
+        <w:rPr>
+          <w:rFonts w:eastAsiaTheme="minorHAnsi"/>
+          <w:lang w:val="en-US" w:eastAsia="en-US"/>
+        </w:rPr>
+        <w:t xml:space="preserve">24. </w:t>
+      </w:r>
+      <w:r>
+        <w:rPr>
+          <w:rFonts w:eastAsiaTheme="minorHAnsi"/>
+          <w:lang w:val="en-US" w:eastAsia="en-US"/>
+        </w:rPr>
+        <w:tab/>
+        <w:t xml:space="preserve">King C, </w:t>
+      </w:r>
+      <w:proofErr w:type="spellStart"/>
+      <w:r>
+        <w:rPr>
+          <w:rFonts w:eastAsiaTheme="minorHAnsi"/>
+          <w:lang w:val="en-US" w:eastAsia="en-US"/>
+        </w:rPr>
+        <w:t>Zamawe</w:t>
+      </w:r>
+      <w:proofErr w:type="spellEnd"/>
+      <w:r>
+        <w:rPr>
+          <w:rFonts w:eastAsiaTheme="minorHAnsi"/>
+          <w:lang w:val="en-US" w:eastAsia="en-US"/>
+        </w:rPr>
+        <w:t xml:space="preserve"> C, Banda M, Bar-Zeev N, Beard J, Bird J, et al. The quality and diagnostic value of open narratives in verbal autopsy: a mixed-methods analysis of partnered interviews from Malawi. BMC Med Res </w:t>
+      </w:r>
+      <w:proofErr w:type="spellStart"/>
+      <w:r>
+        <w:rPr>
+          <w:rFonts w:eastAsiaTheme="minorHAnsi"/>
+          <w:lang w:val="en-US" w:eastAsia="en-US"/>
+        </w:rPr>
+        <w:t>Methodol</w:t>
+      </w:r>
+      <w:proofErr w:type="spellEnd"/>
+      <w:r>
+        <w:rPr>
+          <w:rFonts w:eastAsiaTheme="minorHAnsi"/>
+          <w:lang w:val="en-US" w:eastAsia="en-US"/>
+        </w:rPr>
+        <w:t xml:space="preserve">. 2016 Feb 1;16(1):13. </w:t>
+      </w:r>
+    </w:p>
+    <w:p>
+      <w:pPr>
+        <w:pStyle w:val="Bibliography"/>
+        <w:rPr>
+          <w:rFonts w:eastAsiaTheme="minorHAnsi"/>
+          <w:lang w:val="en-US" w:eastAsia="en-US"/>
+        </w:rPr>
+      </w:pPr>
+      <w:r>
+        <w:rPr>
+          <w:rFonts w:eastAsiaTheme="minorHAnsi"/>
+          <w:lang w:val="en-US" w:eastAsia="en-US"/>
+        </w:rPr>
+        <w:t xml:space="preserve">25. </w:t>
+      </w:r>
+      <w:r>
+        <w:rPr>
+          <w:rFonts w:eastAsiaTheme="minorHAnsi"/>
+          <w:lang w:val="en-US" w:eastAsia="en-US"/>
+        </w:rPr>
+        <w:tab/>
+      </w:r>
+      <w:proofErr w:type="spellStart"/>
+      <w:r>
+        <w:rPr>
+          <w:rFonts w:eastAsiaTheme="minorHAnsi"/>
+          <w:lang w:val="en-US" w:eastAsia="en-US"/>
+        </w:rPr>
+        <w:t>Byass</w:t>
+      </w:r>
+      <w:proofErr w:type="spellEnd"/>
+      <w:r>
+        <w:rPr>
+          <w:rFonts w:eastAsiaTheme="minorHAnsi"/>
+          <w:lang w:val="en-US" w:eastAsia="en-US"/>
+        </w:rPr>
+        <w:t xml:space="preserve"> P, Hussain-Alkhateeb L, </w:t>
+      </w:r>
+      <w:proofErr w:type="spellStart"/>
+      <w:r>
+        <w:rPr>
+          <w:rFonts w:eastAsiaTheme="minorHAnsi"/>
+          <w:lang w:val="en-US" w:eastAsia="en-US"/>
+        </w:rPr>
+        <w:t>D’Ambruoso</w:t>
+      </w:r>
+      <w:proofErr w:type="spellEnd"/>
+      <w:r>
+        <w:rPr>
+          <w:rFonts w:eastAsiaTheme="minorHAnsi"/>
+          <w:lang w:val="en-US" w:eastAsia="en-US"/>
+        </w:rPr>
+        <w:t xml:space="preserve"> L, Clark S, Davies J, </w:t>
+      </w:r>
+      <w:proofErr w:type="spellStart"/>
+      <w:r>
+        <w:rPr>
+          <w:rFonts w:eastAsiaTheme="minorHAnsi"/>
+          <w:lang w:val="en-US" w:eastAsia="en-US"/>
+        </w:rPr>
+        <w:t>Fottrell</w:t>
+      </w:r>
+      <w:proofErr w:type="spellEnd"/>
+      <w:r>
+        <w:rPr>
+          <w:rFonts w:eastAsiaTheme="minorHAnsi"/>
+          <w:lang w:val="en-US" w:eastAsia="en-US"/>
+        </w:rPr>
+        <w:t xml:space="preserve"> E, et al. An integrated approach to processing WHO-2016 verbal autopsy data: the InterVA-5 model. BMC Medicine. 2019 May 30;17(1):102. </w:t>
+      </w:r>
+    </w:p>
+    <w:p>
+      <w:pPr>
+        <w:pStyle w:val="Bibliography"/>
+        <w:rPr>
+          <w:rFonts w:eastAsiaTheme="minorHAnsi"/>
+          <w:lang w:val="en-US" w:eastAsia="en-US"/>
+        </w:rPr>
+      </w:pPr>
+      <w:r>
+        <w:rPr>
+          <w:rFonts w:eastAsiaTheme="minorHAnsi"/>
+          <w:lang w:val="en-US" w:eastAsia="en-US"/>
+        </w:rPr>
+        <w:t xml:space="preserve">26. </w:t>
+      </w:r>
+      <w:r>
+        <w:rPr>
+          <w:rFonts w:eastAsiaTheme="minorHAnsi"/>
+          <w:lang w:val="en-US" w:eastAsia="en-US"/>
+        </w:rPr>
+        <w:tab/>
+        <w:t xml:space="preserve">McCormick TH, Li ZR, Calvert C, </w:t>
+      </w:r>
+      <w:proofErr w:type="spellStart"/>
+      <w:r>
+        <w:rPr>
+          <w:rFonts w:eastAsiaTheme="minorHAnsi"/>
+          <w:lang w:val="en-US" w:eastAsia="en-US"/>
+        </w:rPr>
+        <w:t>Crampin</w:t>
+      </w:r>
+      <w:proofErr w:type="spellEnd"/>
+      <w:r>
+        <w:rPr>
+          <w:rFonts w:eastAsiaTheme="minorHAnsi"/>
+          <w:lang w:val="en-US" w:eastAsia="en-US"/>
+        </w:rPr>
+        <w:t xml:space="preserve"> AC, Kahn K, Clark SJ. Probabilistic Cause-of-death Assignment using Verbal Autopsies. J Am Stat Assoc. 2016;111(515):1036–49. </w:t>
       </w:r>
     </w:p>
     <w:p>

</xml_diff>

<commit_message>
Use and rerun for stateless gpt5
</commit_message>
<xml_diff>
--- a/manuscript/wen-et-al-2025-cava-rv1-responses.docx
+++ b/manuscript/wen-et-al-2025-cava-rv1-responses.docx
@@ -642,13 +642,22 @@
         <w:fldChar w:fldCharType="end"/>
       </w:r>
       <w:r>
-        <w:t>, and given our experiment,</w:t>
+        <w:t>, and given our experiment</w:t>
+      </w:r>
+      <w:r>
+        <w:t xml:space="preserve"> in Appendix C</w:t>
+      </w:r>
+      <w:r>
+        <w:t>,</w:t>
       </w:r>
       <w:r>
         <w:t xml:space="preserve"> best efforts to adjust model parameters </w:t>
       </w:r>
       <w:r>
         <w:t>only</w:t>
+      </w:r>
+      <w:r>
+        <w:t xml:space="preserve"> currently</w:t>
       </w:r>
       <w:r>
         <w:t xml:space="preserve"> </w:t>
@@ -1104,13 +1113,21 @@
         <w:pStyle w:val="p1"/>
       </w:pPr>
       <w:r>
-        <w:t>Finally, the generalisability of the results beyond Sierra Leone should be addressed more directly</w:t>
-      </w:r>
-      <w:r>
-        <w:t xml:space="preserve"> </w:t>
-      </w:r>
-      <w:r>
-        <w:t>—highlighting to what extent findings may translate to other regions with different mortality profiles</w:t>
+        <w:t xml:space="preserve">Finally, the generalisability of the results beyond Sierra Leone should be addressed more </w:t>
+      </w:r>
+      <w:proofErr w:type="gramStart"/>
+      <w:r>
+        <w:t>directly</w:t>
+      </w:r>
+      <w:r>
+        <w:t xml:space="preserve"> </w:t>
+      </w:r>
+      <w:r>
+        <w:t>—highlighting</w:t>
+      </w:r>
+      <w:proofErr w:type="gramEnd"/>
+      <w:r>
+        <w:t xml:space="preserve"> to what extent findings may translate to other regions with different mortality profiles</w:t>
       </w:r>
       <w:r>
         <w:t>.</w:t>
@@ -1440,16 +1457,28 @@
         <w:t xml:space="preserve"> agree that the questionnaire and narratives do not contain equivalent information</w:t>
       </w:r>
       <w:r>
-        <w:t xml:space="preserve">, and we </w:t>
+        <w:t>. W</w:t>
+      </w:r>
+      <w:r>
+        <w:t xml:space="preserve">e </w:t>
       </w:r>
       <w:r>
         <w:t>wish to</w:t>
       </w:r>
       <w:r>
-        <w:t xml:space="preserve"> address this confusion, and</w:t>
-      </w:r>
-      <w:r>
-        <w:t xml:space="preserve"> clarify we do not assume this</w:t>
+        <w:t xml:space="preserve"> address this </w:t>
+      </w:r>
+      <w:r>
+        <w:t>confusion and</w:t>
+      </w:r>
+      <w:r>
+        <w:t xml:space="preserve"> clarify </w:t>
+      </w:r>
+      <w:r>
+        <w:t xml:space="preserve">that </w:t>
+      </w:r>
+      <w:r>
+        <w:t>we do not assume this</w:t>
       </w:r>
       <w:r>
         <w:t xml:space="preserve">. </w:t>
@@ -1551,10 +1580,16 @@
         <w:t xml:space="preserve"> past studies, w</w:t>
       </w:r>
       <w:r>
-        <w:t>e use different data</w:t>
-      </w:r>
-      <w:r>
-        <w:t xml:space="preserve"> (narratives and questionnaire)</w:t>
+        <w:t xml:space="preserve">e use </w:t>
+      </w:r>
+      <w:r>
+        <w:t>narratives and questionnaire</w:t>
+      </w:r>
+      <w:r>
+        <w:t xml:space="preserve"> data</w:t>
+      </w:r>
+      <w:r>
+        <w:t xml:space="preserve"> (recognizing they do not contain equivalent information)</w:t>
       </w:r>
       <w:r>
         <w:t xml:space="preserve"> to allow GPT</w:t>
@@ -1563,7 +1598,13 @@
         <w:t xml:space="preserve"> models</w:t>
       </w:r>
       <w:r>
-        <w:t xml:space="preserve"> to leverage the latent patterns in the narratives, while </w:t>
+        <w:t xml:space="preserve"> to leverage the latent patterns in the narratives</w:t>
+      </w:r>
+      <w:r>
+        <w:t>, while</w:t>
+      </w:r>
+      <w:r>
+        <w:t xml:space="preserve"> </w:t>
       </w:r>
       <w:r>
         <w:t>providing</w:t>
@@ -1631,7 +1672,22 @@
         <w:t xml:space="preserve"> that</w:t>
       </w:r>
       <w:r>
-        <w:t xml:space="preserve"> are currently unable to leverage free-text narratives</w:t>
+        <w:t xml:space="preserve"> </w:t>
+      </w:r>
+      <w:r>
+        <w:t>were</w:t>
+      </w:r>
+      <w:r>
+        <w:t xml:space="preserve"> currently unable to </w:t>
+      </w:r>
+      <w:r>
+        <w:t xml:space="preserve">fully </w:t>
+      </w:r>
+      <w:r>
+        <w:t xml:space="preserve">utilize </w:t>
+      </w:r>
+      <w:r>
+        <w:t>narratives</w:t>
       </w:r>
       <w:r>
         <w:t>.</w:t>
@@ -1655,69 +1711,80 @@
         <w:t xml:space="preserve"> the methods</w:t>
       </w:r>
       <w:r>
+        <w:t>,</w:t>
+      </w:r>
+      <w:r>
+        <w:t xml:space="preserve"> specifically</w:t>
+      </w:r>
+      <w:r>
+        <w:t xml:space="preserve"> </w:t>
+      </w:r>
+      <w:r>
+        <w:t>line</w:t>
+      </w:r>
+      <w:r>
+        <w:t>s</w:t>
+      </w:r>
+      <w:r>
+        <w:t xml:space="preserve"> 160-168</w:t>
+      </w:r>
+      <w:r>
+        <w:t xml:space="preserve"> of Section 2.2 (modelling)</w:t>
+      </w:r>
+      <w:r>
+        <w:t>.</w:t>
+      </w:r>
+      <w:r>
+        <w:t xml:space="preserve"> </w:t>
+      </w:r>
+      <w:proofErr w:type="gramStart"/>
+      <w:r>
+        <w:t>Similar to</w:t>
+      </w:r>
+      <w:proofErr w:type="gramEnd"/>
+      <w:r>
+        <w:t xml:space="preserve"> </w:t>
+      </w:r>
+      <w:r>
+        <w:t>past studies, we note</w:t>
+      </w:r>
+      <w:r>
+        <w:t>d</w:t>
+      </w:r>
+      <w:r>
+        <w:t xml:space="preserve"> the </w:t>
+      </w:r>
+      <w:r>
+        <w:t>impact on</w:t>
+      </w:r>
+      <w:r>
+        <w:t xml:space="preserve"> individual</w:t>
+      </w:r>
+      <w:r>
+        <w:t>-</w:t>
+      </w:r>
+      <w:r>
+        <w:t>level performance</w:t>
+      </w:r>
+      <w:r>
+        <w:t xml:space="preserve"> relative to the results and comparisons</w:t>
+      </w:r>
+      <w:r>
+        <w:t xml:space="preserve"> in lines 411-4</w:t>
+      </w:r>
+      <w:r>
+        <w:t>21</w:t>
+      </w:r>
+      <w:r>
+        <w:t xml:space="preserve">, where </w:t>
+      </w:r>
+      <w:r>
+        <w:t>GPT models</w:t>
+      </w:r>
+      <w:r>
         <w:t xml:space="preserve">, </w:t>
       </w:r>
       <w:r>
-        <w:t>line</w:t>
-      </w:r>
-      <w:r>
-        <w:t>s</w:t>
-      </w:r>
-      <w:r>
-        <w:t xml:space="preserve"> 160-168</w:t>
-      </w:r>
-      <w:r>
-        <w:t xml:space="preserve"> of Section 2.2 (modelling)</w:t>
-      </w:r>
-      <w:r>
-        <w:t>.</w:t>
-      </w:r>
-      <w:r>
-        <w:t xml:space="preserve"> Similar to the </w:t>
-      </w:r>
-      <w:r>
-        <w:t xml:space="preserve">mentioned </w:t>
-      </w:r>
-      <w:r>
-        <w:t>past studies, we note</w:t>
-      </w:r>
-      <w:r>
-        <w:t>d</w:t>
-      </w:r>
-      <w:r>
-        <w:t xml:space="preserve"> the </w:t>
-      </w:r>
-      <w:r>
-        <w:t>impact on</w:t>
-      </w:r>
-      <w:r>
-        <w:t xml:space="preserve"> individual</w:t>
-      </w:r>
-      <w:r>
-        <w:t>-</w:t>
-      </w:r>
-      <w:r>
-        <w:t>level performance</w:t>
-      </w:r>
-      <w:r>
-        <w:t xml:space="preserve"> relative to the results and comparisons</w:t>
-      </w:r>
-      <w:r>
-        <w:t xml:space="preserve"> in lines 411-4</w:t>
-      </w:r>
-      <w:r>
-        <w:t>21</w:t>
-      </w:r>
-      <w:r>
-        <w:t xml:space="preserve">, where </w:t>
-      </w:r>
-      <w:r>
-        <w:t>GPT models</w:t>
-      </w:r>
-      <w:r>
-        <w:t xml:space="preserve">, </w:t>
-      </w:r>
-      <w:r>
         <w:t xml:space="preserve">capable of </w:t>
       </w:r>
       <w:r>
@@ -1727,6 +1794,9 @@
         <w:t xml:space="preserve"> consistently outperform</w:t>
       </w:r>
       <w:r>
+        <w:t>ed</w:t>
+      </w:r>
+      <w:r>
         <w:t xml:space="preserve"> statistical models</w:t>
       </w:r>
       <w:r>
@@ -1738,23 +1808,114 @@
     </w:p>
     <w:p>
       <w:r>
-        <w:t>The prompts for the GPT models mentioned the country name. Why was that done and what implications could there be regarding the results returned by the models. Is it possible that the models use information (e.g. country statistics regarding diseases) that they already have, extracted from datasets and academic papers. Have you tried to prompt without giving away the country name?</w:t>
-      </w:r>
-    </w:p>
-    <w:p>
-      <w:r>
-        <w:lastRenderedPageBreak/>
-        <w:tab/>
-      </w:r>
+        <w:t xml:space="preserve">The prompts for the GPT models mentioned the country name. Why </w:t>
+      </w:r>
+      <w:proofErr w:type="gramStart"/>
+      <w:r>
+        <w:t>was</w:t>
+      </w:r>
+      <w:proofErr w:type="gramEnd"/>
+      <w:r>
+        <w:t xml:space="preserve"> that done and what implications could there be regarding the results returned by the models. Is it possible that the models use information (e.g. country statistics regarding diseases) that they already have, extracted from datasets and academic papers. Have you tried to prompt without giving away the country name?</w:t>
+      </w:r>
+    </w:p>
+    <w:p>
+      <w:pPr>
+        <w:ind w:left="700"/>
+      </w:pPr>
       <w:r>
         <w:rPr>
           <w:b/>
           <w:bCs/>
         </w:rPr>
+        <w:lastRenderedPageBreak/>
         <w:t>Response 2.3:</w:t>
       </w:r>
       <w:r>
-        <w:t xml:space="preserve"> x.</w:t>
+        <w:t xml:space="preserve"> </w:t>
+      </w:r>
+      <w:r>
+        <w:t xml:space="preserve">Thank you for the insightful comment. </w:t>
+      </w:r>
+      <w:r>
+        <w:t xml:space="preserve">When physicians review each Verbal Autopsy (VA) record, the country that the deceased resides in is </w:t>
+      </w:r>
+      <w:r>
+        <w:t xml:space="preserve">mostly </w:t>
+      </w:r>
+      <w:r>
+        <w:t>always given and known</w:t>
+      </w:r>
+      <w:r>
+        <w:t>.</w:t>
+      </w:r>
+      <w:r>
+        <w:t xml:space="preserve"> Thus, we wished to also provide GPT models with this </w:t>
+      </w:r>
+      <w:r>
+        <w:t>standard</w:t>
+      </w:r>
+      <w:r>
+        <w:t xml:space="preserve"> information</w:t>
+      </w:r>
+      <w:r>
+        <w:t>, as it is available both to physicians and the widely adopted models InterVA-5 and InSilicoVA.</w:t>
+      </w:r>
+      <w:r>
+        <w:t xml:space="preserve"> It is possible that GPT models use information</w:t>
+      </w:r>
+      <w:r>
+        <w:t>, such as country statistics,</w:t>
+      </w:r>
+      <w:r>
+        <w:t xml:space="preserve"> that they already have as their training data includes academic papers and potentially datasets accessible on the web.</w:t>
+      </w:r>
+      <w:r>
+        <w:t xml:space="preserve"> However, the black box nature of these models </w:t>
+      </w:r>
+      <w:r>
+        <w:t>poses</w:t>
+      </w:r>
+      <w:r>
+        <w:t xml:space="preserve"> a barrier to directly verify if this is the case internally.</w:t>
+      </w:r>
+      <w:r>
+        <w:t xml:space="preserve"> Alternatives include prompting for reasoning output (e.g., asking the GPT model to provide rationale for its assignments or more directly, if </w:t>
+      </w:r>
+      <w:r>
+        <w:t>knowing the</w:t>
+      </w:r>
+      <w:r>
+        <w:t xml:space="preserve"> country was helpful for its assignment), and, </w:t>
+      </w:r>
+      <w:r>
+        <w:t xml:space="preserve">as </w:t>
+      </w:r>
+      <w:r>
+        <w:t>suggested, a sensitivity analysis</w:t>
+      </w:r>
+      <w:r>
+        <w:t xml:space="preserve"> to observe its impact on performance</w:t>
+      </w:r>
+      <w:r>
+        <w:t xml:space="preserve"> (e.g., prompting with and without the country name).</w:t>
+      </w:r>
+      <w:r>
+        <w:t xml:space="preserve"> As inference was outside the scope of this paper, we have not explored </w:t>
+      </w:r>
+      <w:proofErr w:type="gramStart"/>
+      <w:r>
+        <w:t>this, but</w:t>
+      </w:r>
+      <w:proofErr w:type="gramEnd"/>
+      <w:r>
+        <w:t xml:space="preserve"> mentioned the lack of inference as a limitation</w:t>
+      </w:r>
+      <w:r>
+        <w:t xml:space="preserve"> with discussion</w:t>
+      </w:r>
+      <w:r>
+        <w:t xml:space="preserve"> of future work towards improving inference. </w:t>
       </w:r>
     </w:p>
     <w:p>
@@ -1764,7 +1925,7 @@
     </w:p>
     <w:p>
       <w:pPr>
-        <w:ind w:firstLine="708"/>
+        <w:ind w:left="708"/>
       </w:pPr>
       <w:r>
         <w:rPr>
@@ -1774,7 +1935,39 @@
         <w:t>Response 2.4:</w:t>
       </w:r>
       <w:r>
-        <w:t xml:space="preserve"> x.</w:t>
+        <w:t xml:space="preserve"> </w:t>
+      </w:r>
+      <w:r>
+        <w:t>The prompt instructed GPT models to return an ICD-10 code</w:t>
+      </w:r>
+      <w:r>
+        <w:t xml:space="preserve"> to mirror physician practice</w:t>
+      </w:r>
+      <w:r>
+        <w:t>.</w:t>
+      </w:r>
+      <w:r>
+        <w:t xml:space="preserve"> The ICD-10 system is a standard that is widely adopted with well documented and accessible information and details of each code.</w:t>
+      </w:r>
+      <w:r>
+        <w:t xml:space="preserve"> This </w:t>
+      </w:r>
+      <w:r>
+        <w:t xml:space="preserve">allows </w:t>
+      </w:r>
+      <w:proofErr w:type="spellStart"/>
+      <w:r>
+        <w:t>for</w:t>
+      </w:r>
+      <w:r>
+        <w:t xml:space="preserve"> better</w:t>
+      </w:r>
+      <w:proofErr w:type="spellEnd"/>
+      <w:r>
+        <w:t xml:space="preserve"> comparison across studies that will likely use ICD-10 or other versions of it</w:t>
+      </w:r>
+      <w:r>
+        <w:t xml:space="preserve"> in the future.</w:t>
       </w:r>
     </w:p>
     <w:p>
@@ -1823,42 +2016,88 @@
         <w:t xml:space="preserve"> </w:t>
       </w:r>
       <w:r>
-        <w:t>We agree that evaluating GPT models and their variations is most interesting and an important consideration</w:t>
+        <w:t xml:space="preserve">We agree that evaluating GPT models and their </w:t>
+      </w:r>
+      <w:r>
+        <w:t>reliability</w:t>
+      </w:r>
+      <w:r>
+        <w:t xml:space="preserve"> is an important consideration for </w:t>
+      </w:r>
+      <w:r>
+        <w:t>our</w:t>
+      </w:r>
+      <w:r>
+        <w:t xml:space="preserve"> study. Thus, w</w:t>
+      </w:r>
+      <w:r>
+        <w:t>e have mention</w:t>
+      </w:r>
+      <w:r>
+        <w:t>ed the</w:t>
+      </w:r>
+      <w:r>
+        <w:t xml:space="preserve"> </w:t>
+      </w:r>
+      <w:r>
+        <w:t>reduction of</w:t>
+      </w:r>
+      <w:r>
+        <w:t xml:space="preserve"> randomness </w:t>
+      </w:r>
+      <w:r>
+        <w:t xml:space="preserve">in </w:t>
+      </w:r>
+      <w:r>
+        <w:t xml:space="preserve">GPT </w:t>
+      </w:r>
+      <w:r>
+        <w:t>model output</w:t>
+      </w:r>
+      <w:r>
+        <w:t xml:space="preserve">s, </w:t>
+      </w:r>
+      <w:r>
+        <w:t xml:space="preserve">with the objective of producing more deterministic </w:t>
+      </w:r>
+      <w:r>
+        <w:t>results</w:t>
+      </w:r>
+      <w:r>
+        <w:t xml:space="preserve"> in l</w:t>
+      </w:r>
+      <w:r>
+        <w:t>ines 168-17</w:t>
+      </w:r>
+      <w:r>
+        <w:t>9</w:t>
+      </w:r>
+      <w:r>
+        <w:t xml:space="preserve"> of Section 2.2 (modelling)</w:t>
+      </w:r>
+      <w:r>
+        <w:t>.</w:t>
+      </w:r>
+      <w:r>
+        <w:t xml:space="preserve"> Further details have also been provided in Appendix B.2.2, where we describe each parameter and </w:t>
+      </w:r>
+      <w:r>
+        <w:t>application of best practices to</w:t>
+      </w:r>
+      <w:r>
+        <w:t xml:space="preserve"> configur</w:t>
+      </w:r>
+      <w:r>
+        <w:t>e</w:t>
       </w:r>
       <w:r>
         <w:t xml:space="preserve"> for </w:t>
       </w:r>
-      <w:proofErr w:type="spellStart"/>
-      <w:r>
-        <w:t>thi</w:t>
-      </w:r>
-      <w:proofErr w:type="spellEnd"/>
-      <w:r>
-        <w:t>s study</w:t>
-      </w:r>
-      <w:r>
-        <w:t>.</w:t>
-      </w:r>
-      <w:r>
-        <w:t xml:space="preserve"> Thus, w</w:t>
-      </w:r>
-      <w:r>
-        <w:t>e have included mention of controlling for the randomness of the model with the objective of producing more deterministic GPT outputs in l</w:t>
-      </w:r>
-      <w:r>
-        <w:t>ines 168-17</w:t>
-      </w:r>
-      <w:r>
-        <w:t>9</w:t>
-      </w:r>
-      <w:r>
-        <w:t xml:space="preserve"> of Section 2.2 (modelling)</w:t>
-      </w:r>
-      <w:r>
-        <w:t>.</w:t>
-      </w:r>
-      <w:r>
-        <w:t xml:space="preserve"> Further details have also been provided in Appendix B.2.2, where we describe each parameter and best efforts at configuration for deterministic outputs.</w:t>
+      <w:r>
+        <w:t xml:space="preserve">more </w:t>
+      </w:r>
+      <w:r>
+        <w:t>deterministic outputs.</w:t>
       </w:r>
       <w:r>
         <w:t xml:space="preserve"> Despite this, we mention in lines 463-470 of Section 4 (discussion)</w:t>
@@ -1882,27 +2121,140 @@
         <w:t xml:space="preserve"> inherently non-deterministic</w:t>
       </w:r>
       <w:r>
-        <w:t>, and configuration of parameters are current best practice to increase the stability of outputs.</w:t>
-      </w:r>
-      <w:r>
-        <w:t xml:space="preserve"> We also note in lines 470-472 of the same section, that the analysis of output reliability for GPT models is out of the scope of this study and made infeasible by time and costs when hundreds or thousands of repetitions are needed.</w:t>
-      </w:r>
-      <w:r>
-        <w:t xml:space="preserve"> Therefore, the issue of consistent outputs remains a limitation discussed in our study. </w:t>
-      </w:r>
-      <w:r>
-        <w:t xml:space="preserve"> </w:t>
-      </w:r>
-    </w:p>
-    <w:p>
-      <w:r>
-        <w:t xml:space="preserve">Should the performance scores not be adjusted by </w:t>
+        <w:t>, and configuration of parameters are current best practice</w:t>
+      </w:r>
+      <w:r>
+        <w:t>, as noted by OpenAI,</w:t>
+      </w:r>
+      <w:r>
+        <w:t xml:space="preserve"> to </w:t>
       </w:r>
       <w:r>
         <w:rPr>
           <w:i/>
           <w:iCs/>
         </w:rPr>
+        <w:t>increase</w:t>
+      </w:r>
+      <w:r>
+        <w:t xml:space="preserve"> the </w:t>
+      </w:r>
+      <w:r>
+        <w:t>reliability</w:t>
+      </w:r>
+      <w:r>
+        <w:t xml:space="preserve"> of outputs.</w:t>
+      </w:r>
+      <w:r>
+        <w:t xml:space="preserve"> We also note in lines 470-472 of the same section, that the </w:t>
+      </w:r>
+      <w:r>
+        <w:t xml:space="preserve">robust </w:t>
+      </w:r>
+      <w:r>
+        <w:t xml:space="preserve">analysis of output reliability for GPT models is out of the scope of this study and </w:t>
+      </w:r>
+      <w:r>
+        <w:t>currently made impractical</w:t>
+      </w:r>
+      <w:r>
+        <w:t xml:space="preserve"> by time and costs when hundreds or thousands of repetitions are needed.</w:t>
+      </w:r>
+      <w:r>
+        <w:t xml:space="preserve"> </w:t>
+      </w:r>
+      <w:r>
+        <w:t xml:space="preserve">As our study’s </w:t>
+      </w:r>
+      <w:r>
+        <w:t>focus</w:t>
+      </w:r>
+      <w:r>
+        <w:t xml:space="preserve"> was to compare LLMs leveraging narrative data to widely adopted models that rely on questionnaire responses</w:t>
+      </w:r>
+      <w:r>
+        <w:t xml:space="preserve">, the issue of </w:t>
+      </w:r>
+      <w:r>
+        <w:t>output consistency</w:t>
+      </w:r>
+      <w:r>
+        <w:t xml:space="preserve"> and a</w:t>
+      </w:r>
+      <w:r>
+        <w:t>ttempts</w:t>
+      </w:r>
+      <w:r>
+        <w:t xml:space="preserve"> to remedy them</w:t>
+      </w:r>
+      <w:r>
+        <w:t xml:space="preserve"> (e.g., prompt engineering)</w:t>
+      </w:r>
+      <w:r>
+        <w:t xml:space="preserve">, </w:t>
+      </w:r>
+      <w:r>
+        <w:t>remain a limitation</w:t>
+      </w:r>
+      <w:r>
+        <w:t xml:space="preserve"> in this paper</w:t>
+      </w:r>
+      <w:r>
+        <w:t xml:space="preserve">. </w:t>
+      </w:r>
+      <w:r>
+        <w:lastRenderedPageBreak/>
+        <w:t>However,</w:t>
+      </w:r>
+      <w:r>
+        <w:t xml:space="preserve"> </w:t>
+      </w:r>
+      <w:r>
+        <w:t>we signify its importance by applying current best practices,</w:t>
+      </w:r>
+      <w:r>
+        <w:t xml:space="preserve"> conducting a small sample of experiments</w:t>
+      </w:r>
+      <w:r>
+        <w:t xml:space="preserve"> given our resources</w:t>
+      </w:r>
+      <w:r>
+        <w:t>,</w:t>
+      </w:r>
+      <w:r>
+        <w:t xml:space="preserve"> and </w:t>
+      </w:r>
+      <w:r>
+        <w:t>discuss</w:t>
+      </w:r>
+      <w:r>
+        <w:t>ing it</w:t>
+      </w:r>
+      <w:r>
+        <w:t xml:space="preserve"> as an</w:t>
+      </w:r>
+      <w:r>
+        <w:t xml:space="preserve"> important</w:t>
+      </w:r>
+      <w:r>
+        <w:t xml:space="preserve"> research opportunity</w:t>
+      </w:r>
+      <w:r>
+        <w:t xml:space="preserve"> that can guide future work</w:t>
+      </w:r>
+      <w:r>
+        <w:t>.</w:t>
+      </w:r>
+    </w:p>
+    <w:p>
+      <w:r>
+        <w:t xml:space="preserve">Should the performance scores not be adjusted by </w:t>
+      </w:r>
+      <w:r>
+        <w:rPr>
+          <w:i/>
+          <w:iCs/>
+        </w:rPr>
         <w:t>an error component</w:t>
       </w:r>
       <w:r>
@@ -1966,16 +2318,38 @@
       <w:r>
         <w:t xml:space="preserve">Thank you for bringing this to our attention. </w:t>
       </w:r>
-      <w:proofErr w:type="spellStart"/>
-      <w:r>
-        <w:t>The</w:t>
-      </w:r>
-      <w:proofErr w:type="spellEnd"/>
-      <w:r>
-        <w:t xml:space="preserve"> records given to the LLM models (GPT-3.5/4/5) were assessed one by one in separate sessions (also known as stateless API calls). Thus, there was no “memory contamination” occurring to the best of our knowledge.</w:t>
-      </w:r>
-      <w:r>
-        <w:t xml:space="preserve"> We have included this information in lines 668-671 of Appendix B.2.2 (models and parameters), detailing the OpenAI APIs we had used and our intentions to ensure statelessness</w:t>
+      <w:r>
+        <w:t>For consistency across GPT models, t</w:t>
+      </w:r>
+      <w:r>
+        <w:t>he records given to the LLM models (GPT-3.5/4/5) were assessed one by one in separate sessions (also known as stateless API calls). Thus,</w:t>
+      </w:r>
+      <w:r>
+        <w:t xml:space="preserve"> we suspect that</w:t>
+      </w:r>
+      <w:r>
+        <w:t xml:space="preserve"> “memory contamination” </w:t>
+      </w:r>
+      <w:r>
+        <w:t>in this manner and context</w:t>
+      </w:r>
+      <w:r>
+        <w:t xml:space="preserve"> </w:t>
+      </w:r>
+      <w:r>
+        <w:t>is likely not of concern,</w:t>
+      </w:r>
+      <w:r>
+        <w:t xml:space="preserve"> to the best of our knowledge.</w:t>
+      </w:r>
+      <w:r>
+        <w:t xml:space="preserve"> We have included this information in lines 668-671 of Appendix B.2.2 (models and parameters), detailing the APIs we had used and our </w:t>
+      </w:r>
+      <w:r>
+        <w:t xml:space="preserve">configuration for </w:t>
+      </w:r>
+      <w:r>
+        <w:t>statelessness</w:t>
       </w:r>
       <w:r>
         <w:t xml:space="preserve">, as well as in lines 692-694 of the same appendix, describing the setting of the </w:t>
@@ -1988,26 +2362,29 @@
         <w:t>store</w:t>
       </w:r>
       <w:r>
-        <w:t xml:space="preserve"> parameter and </w:t>
-      </w:r>
-      <w:r>
-        <w:rPr>
-          <w:i/>
-          <w:iCs/>
-        </w:rPr>
-        <w:t>include</w:t>
-      </w:r>
-      <w:r>
         <w:t xml:space="preserve"> parameter to enable statelessness for GPT-5</w:t>
       </w:r>
       <w:r>
-        <w:t xml:space="preserve"> (GPT-3.5/4 were stateless by default).</w:t>
-      </w:r>
-    </w:p>
-    <w:p>
-      <w:r>
-        <w:lastRenderedPageBreak/>
-        <w:t>Was the data in some particular order or contained any groupings, e.g. all children tested together or in blocks?</w:t>
+        <w:t xml:space="preserve"> (</w:t>
+      </w:r>
+      <w:r>
+        <w:t xml:space="preserve">note that </w:t>
+      </w:r>
+      <w:r>
+        <w:t>GPT-3.5/4 were stateless by default).</w:t>
+      </w:r>
+    </w:p>
+    <w:p>
+      <w:r>
+        <w:t xml:space="preserve">Was the data in some </w:t>
+      </w:r>
+      <w:proofErr w:type="gramStart"/>
+      <w:r>
+        <w:t>particular order</w:t>
+      </w:r>
+      <w:proofErr w:type="gramEnd"/>
+      <w:r>
+        <w:t xml:space="preserve"> or contained any groupings, e.g. all children tested together or in blocks?</w:t>
       </w:r>
     </w:p>
     <w:p>
@@ -2080,6 +2457,9 @@
       <w:r>
         <w:t>.</w:t>
       </w:r>
+      <w:r>
+        <w:t xml:space="preserve"> The data was tested in this manner as we receive and process the verbal autopsy data by survey round.</w:t>
+      </w:r>
     </w:p>
     <w:p>
       <w:pPr>
@@ -2206,6 +2586,7 @@
         <w:pStyle w:val="Heading1"/>
       </w:pPr>
       <w:r>
+        <w:lastRenderedPageBreak/>
         <w:t>References</w:t>
       </w:r>
     </w:p>
@@ -2344,23 +2725,7 @@
           <w:lang w:val="en-US" w:eastAsia="en-US"/>
         </w:rPr>
         <w:tab/>
-        <w:t xml:space="preserve">Jang ME, Lukasiewicz T. Consistency Analysis of ChatGPT [Internet]. </w:t>
-      </w:r>
-      <w:proofErr w:type="spellStart"/>
-      <w:r>
-        <w:rPr>
-          <w:rFonts w:eastAsiaTheme="minorHAnsi"/>
-          <w:lang w:val="en-US" w:eastAsia="en-US"/>
-        </w:rPr>
-        <w:t>arXiv</w:t>
-      </w:r>
-      <w:proofErr w:type="spellEnd"/>
-      <w:r>
-        <w:rPr>
-          <w:rFonts w:eastAsiaTheme="minorHAnsi"/>
-          <w:lang w:val="en-US" w:eastAsia="en-US"/>
-        </w:rPr>
-        <w:t>; 2023 [cited 2024 July 6]. Available from: http://arxiv.org/abs/2303.06273</w:t>
+        <w:t>Jang ME, Lukasiewicz T. Consistency Analysis of ChatGPT [Internet]. arXiv; 2023 [cited 2024 July 6]. Available from: http://arxiv.org/abs/2303.06273</w:t>
       </w:r>
     </w:p>
     <w:p>
@@ -2384,23 +2749,7 @@
           <w:lang w:val="en-US" w:eastAsia="en-US"/>
         </w:rPr>
         <w:tab/>
-        <w:t xml:space="preserve">Johnson D, Goodman R, </w:t>
-      </w:r>
-      <w:proofErr w:type="spellStart"/>
-      <w:r>
-        <w:rPr>
-          <w:rFonts w:eastAsiaTheme="minorHAnsi"/>
-          <w:lang w:val="en-US" w:eastAsia="en-US"/>
-        </w:rPr>
-        <w:t>Patrinely</w:t>
-      </w:r>
-      <w:proofErr w:type="spellEnd"/>
-      <w:r>
-        <w:rPr>
-          <w:rFonts w:eastAsiaTheme="minorHAnsi"/>
-          <w:lang w:val="en-US" w:eastAsia="en-US"/>
-        </w:rPr>
-        <w:t xml:space="preserve"> J, Stone C, Zimmerman E, Donald R, et al. Assessing the Accuracy and Reliability of AI-Generated Medical Responses: An Evaluation of the Chat-GPT Model. Res Sq. 2023 Feb 28;rs.3.rs-2566942. </w:t>
+        <w:t xml:space="preserve">Johnson D, Goodman R, Patrinely J, Stone C, Zimmerman E, Donald R, et al. Assessing the Accuracy and Reliability of AI-Generated Medical Responses: An Evaluation of the Chat-GPT Model. Res Sq. 2023 Feb 28;rs.3.rs-2566942. </w:t>
       </w:r>
     </w:p>
     <w:p>
@@ -2416,7 +2765,6 @@
           <w:rFonts w:eastAsiaTheme="minorHAnsi"/>
           <w:lang w:val="en-US" w:eastAsia="en-US"/>
         </w:rPr>
-        <w:lastRenderedPageBreak/>
         <w:t xml:space="preserve">7. </w:t>
       </w:r>
       <w:r>
@@ -2425,23 +2773,7 @@
           <w:lang w:val="en-US" w:eastAsia="en-US"/>
         </w:rPr>
         <w:tab/>
-        <w:t xml:space="preserve">Olatunji IE, Rauch J, </w:t>
-      </w:r>
-      <w:proofErr w:type="spellStart"/>
-      <w:r>
-        <w:rPr>
-          <w:rFonts w:eastAsiaTheme="minorHAnsi"/>
-          <w:lang w:val="en-US" w:eastAsia="en-US"/>
-        </w:rPr>
-        <w:t>Katzensteiner</w:t>
-      </w:r>
-      <w:proofErr w:type="spellEnd"/>
-      <w:r>
-        <w:rPr>
-          <w:rFonts w:eastAsiaTheme="minorHAnsi"/>
-          <w:lang w:val="en-US" w:eastAsia="en-US"/>
-        </w:rPr>
-        <w:t xml:space="preserve"> M, Khosla M. A Review of Anonymization for Healthcare Data. Big Data. 2024 Dec 1;12(6):538–55. </w:t>
+        <w:t xml:space="preserve">Olatunji IE, Rauch J, Katzensteiner M, Khosla M. A Review of Anonymization for Healthcare Data. Big Data. 2024 Dec 1;12(6):538–55. </w:t>
       </w:r>
     </w:p>
     <w:p>
@@ -2489,23 +2821,7 @@
           <w:lang w:val="en-US" w:eastAsia="en-US"/>
         </w:rPr>
         <w:tab/>
-        <w:t xml:space="preserve">Zuo Z, Watson M, </w:t>
-      </w:r>
-      <w:proofErr w:type="spellStart"/>
-      <w:r>
-        <w:rPr>
-          <w:rFonts w:eastAsiaTheme="minorHAnsi"/>
-          <w:lang w:val="en-US" w:eastAsia="en-US"/>
-        </w:rPr>
-        <w:t>Budgen</w:t>
-      </w:r>
-      <w:proofErr w:type="spellEnd"/>
-      <w:r>
-        <w:rPr>
-          <w:rFonts w:eastAsiaTheme="minorHAnsi"/>
-          <w:lang w:val="en-US" w:eastAsia="en-US"/>
-        </w:rPr>
-        <w:t xml:space="preserve"> D, Hall R, Kennelly C, Al Moubayed N. Data Anonymization for Pervasive Health Care: Systematic Literature Mapping Study. JMIR Med Inform. 2021 Oct 15;9(10):e29871. </w:t>
+        <w:t xml:space="preserve">Zuo Z, Watson M, Budgen D, Hall R, Kennelly C, Al Moubayed N. Data Anonymization for Pervasive Health Care: Systematic Literature Mapping Study. JMIR Med Inform. 2021 Oct 15;9(10):e29871. </w:t>
       </w:r>
     </w:p>
     <w:p>
@@ -2529,39 +2845,7 @@
           <w:lang w:val="en-US" w:eastAsia="en-US"/>
         </w:rPr>
         <w:tab/>
-        <w:t xml:space="preserve">Das BC, Amini MH, Wu Y. Security and Privacy Challenges of Large Language Models: A Survey. ACM </w:t>
-      </w:r>
-      <w:proofErr w:type="spellStart"/>
-      <w:r>
-        <w:rPr>
-          <w:rFonts w:eastAsiaTheme="minorHAnsi"/>
-          <w:lang w:val="en-US" w:eastAsia="en-US"/>
-        </w:rPr>
-        <w:t>Comput</w:t>
-      </w:r>
-      <w:proofErr w:type="spellEnd"/>
-      <w:r>
-        <w:rPr>
-          <w:rFonts w:eastAsiaTheme="minorHAnsi"/>
-          <w:lang w:val="en-US" w:eastAsia="en-US"/>
-        </w:rPr>
-        <w:t xml:space="preserve"> </w:t>
-      </w:r>
-      <w:proofErr w:type="spellStart"/>
-      <w:r>
-        <w:rPr>
-          <w:rFonts w:eastAsiaTheme="minorHAnsi"/>
-          <w:lang w:val="en-US" w:eastAsia="en-US"/>
-        </w:rPr>
-        <w:t>Surv</w:t>
-      </w:r>
-      <w:proofErr w:type="spellEnd"/>
-      <w:r>
-        <w:rPr>
-          <w:rFonts w:eastAsiaTheme="minorHAnsi"/>
-          <w:lang w:val="en-US" w:eastAsia="en-US"/>
-        </w:rPr>
-        <w:t xml:space="preserve">. 2025 June 30;57(6):1–39. </w:t>
+        <w:t xml:space="preserve">Das BC, Amini MH, Wu Y. Security and Privacy Challenges of Large Language Models: A Survey. ACM Comput Surv. 2025 June 30;57(6):1–39. </w:t>
       </w:r>
     </w:p>
     <w:p>
@@ -2609,39 +2893,7 @@
           <w:lang w:val="en-US" w:eastAsia="en-US"/>
         </w:rPr>
         <w:tab/>
-        <w:t xml:space="preserve">Corradini F, </w:t>
-      </w:r>
-      <w:proofErr w:type="spellStart"/>
-      <w:r>
-        <w:rPr>
-          <w:rFonts w:eastAsiaTheme="minorHAnsi"/>
-          <w:lang w:val="en-US" w:eastAsia="en-US"/>
-        </w:rPr>
-        <w:t>Leonesi</w:t>
-      </w:r>
-      <w:proofErr w:type="spellEnd"/>
-      <w:r>
-        <w:rPr>
-          <w:rFonts w:eastAsiaTheme="minorHAnsi"/>
-          <w:lang w:val="en-US" w:eastAsia="en-US"/>
-        </w:rPr>
-        <w:t xml:space="preserve"> M, </w:t>
-      </w:r>
-      <w:proofErr w:type="spellStart"/>
-      <w:r>
-        <w:rPr>
-          <w:rFonts w:eastAsiaTheme="minorHAnsi"/>
-          <w:lang w:val="en-US" w:eastAsia="en-US"/>
-        </w:rPr>
-        <w:t>Piangerelli</w:t>
-      </w:r>
-      <w:proofErr w:type="spellEnd"/>
-      <w:r>
-        <w:rPr>
-          <w:rFonts w:eastAsiaTheme="minorHAnsi"/>
-          <w:lang w:val="en-US" w:eastAsia="en-US"/>
-        </w:rPr>
-        <w:t xml:space="preserve"> M. State of the Art and Future Directions of Small Language Models: A Systematic Review. Big Data and Cognitive Computing. 2025;9(7):189. </w:t>
+        <w:t xml:space="preserve">Corradini F, Leonesi M, Piangerelli M. State of the Art and Future Directions of Small Language Models: A Systematic Review. Big Data and Cognitive Computing. 2025;9(7):189. </w:t>
       </w:r>
     </w:p>
     <w:p>
@@ -2665,38 +2917,7 @@
           <w:lang w:val="en-US" w:eastAsia="en-US"/>
         </w:rPr>
         <w:tab/>
-      </w:r>
-      <w:proofErr w:type="spellStart"/>
-      <w:r>
-        <w:rPr>
-          <w:rFonts w:eastAsiaTheme="minorHAnsi"/>
-          <w:lang w:val="en-US" w:eastAsia="en-US"/>
-        </w:rPr>
-        <w:t>Setel</w:t>
-      </w:r>
-      <w:proofErr w:type="spellEnd"/>
-      <w:r>
-        <w:rPr>
-          <w:rFonts w:eastAsiaTheme="minorHAnsi"/>
-          <w:lang w:val="en-US" w:eastAsia="en-US"/>
-        </w:rPr>
-        <w:t xml:space="preserve"> PW, Macfarlane SB, </w:t>
-      </w:r>
-      <w:proofErr w:type="spellStart"/>
-      <w:r>
-        <w:rPr>
-          <w:rFonts w:eastAsiaTheme="minorHAnsi"/>
-          <w:lang w:val="en-US" w:eastAsia="en-US"/>
-        </w:rPr>
-        <w:t>Szreter</w:t>
-      </w:r>
-      <w:proofErr w:type="spellEnd"/>
-      <w:r>
-        <w:rPr>
-          <w:rFonts w:eastAsiaTheme="minorHAnsi"/>
-          <w:lang w:val="en-US" w:eastAsia="en-US"/>
-        </w:rPr>
-        <w:t xml:space="preserve"> S, Mikkelsen L, Jha P, Stout S, et al. A scandal of invisibility: making everyone count by counting everyone. The Lancet. 2007;370(9598):1569–77. </w:t>
+        <w:t xml:space="preserve">Setel PW, Macfarlane SB, Szreter S, Mikkelsen L, Jha P, Stout S, et al. A scandal of invisibility: making everyone count by counting everyone. The Lancet. 2007;370(9598):1569–77. </w:t>
       </w:r>
     </w:p>
     <w:p>
@@ -2720,38 +2941,7 @@
           <w:lang w:val="en-US" w:eastAsia="en-US"/>
         </w:rPr>
         <w:tab/>
-      </w:r>
-      <w:proofErr w:type="spellStart"/>
-      <w:r>
-        <w:rPr>
-          <w:rFonts w:eastAsiaTheme="minorHAnsi"/>
-          <w:lang w:val="en-US" w:eastAsia="en-US"/>
-        </w:rPr>
-        <w:t>Byass</w:t>
-      </w:r>
-      <w:proofErr w:type="spellEnd"/>
-      <w:r>
-        <w:rPr>
-          <w:rFonts w:eastAsiaTheme="minorHAnsi"/>
-          <w:lang w:val="en-US" w:eastAsia="en-US"/>
-        </w:rPr>
-        <w:t xml:space="preserve"> P. The Imperfect World of Global Health Estimates. </w:t>
-      </w:r>
-      <w:proofErr w:type="spellStart"/>
-      <w:r>
-        <w:rPr>
-          <w:rFonts w:eastAsiaTheme="minorHAnsi"/>
-          <w:lang w:val="en-US" w:eastAsia="en-US"/>
-        </w:rPr>
-        <w:t>PLoS</w:t>
-      </w:r>
-      <w:proofErr w:type="spellEnd"/>
-      <w:r>
-        <w:rPr>
-          <w:rFonts w:eastAsiaTheme="minorHAnsi"/>
-          <w:lang w:val="en-US" w:eastAsia="en-US"/>
-        </w:rPr>
-        <w:t xml:space="preserve"> Med. 2010 Nov 30;7(11):e1001006. </w:t>
+        <w:t xml:space="preserve">Byass P. The Imperfect World of Global Health Estimates. PLoS Med. 2010 Nov 30;7(11):e1001006. </w:t>
       </w:r>
     </w:p>
     <w:p>
@@ -2767,6 +2957,7 @@
           <w:rFonts w:eastAsiaTheme="minorHAnsi"/>
           <w:lang w:val="en-US" w:eastAsia="en-US"/>
         </w:rPr>
+        <w:lastRenderedPageBreak/>
         <w:t xml:space="preserve">15. </w:t>
       </w:r>
       <w:r>
@@ -2775,38 +2966,7 @@
           <w:lang w:val="en-US" w:eastAsia="en-US"/>
         </w:rPr>
         <w:tab/>
-      </w:r>
-      <w:proofErr w:type="spellStart"/>
-      <w:r>
-        <w:rPr>
-          <w:rFonts w:eastAsiaTheme="minorHAnsi"/>
-          <w:lang w:val="en-US" w:eastAsia="en-US"/>
-        </w:rPr>
-        <w:t>Fottrell</w:t>
-      </w:r>
-      <w:proofErr w:type="spellEnd"/>
-      <w:r>
-        <w:rPr>
-          <w:rFonts w:eastAsiaTheme="minorHAnsi"/>
-          <w:lang w:val="en-US" w:eastAsia="en-US"/>
-        </w:rPr>
-        <w:t xml:space="preserve"> E, </w:t>
-      </w:r>
-      <w:proofErr w:type="spellStart"/>
-      <w:r>
-        <w:rPr>
-          <w:rFonts w:eastAsiaTheme="minorHAnsi"/>
-          <w:lang w:val="en-US" w:eastAsia="en-US"/>
-        </w:rPr>
-        <w:t>Byass</w:t>
-      </w:r>
-      <w:proofErr w:type="spellEnd"/>
-      <w:r>
-        <w:rPr>
-          <w:rFonts w:eastAsiaTheme="minorHAnsi"/>
-          <w:lang w:val="en-US" w:eastAsia="en-US"/>
-        </w:rPr>
-        <w:t xml:space="preserve"> P. Verbal autopsy: methods in transition. Epidemiologic reviews. 2010;32(1):38–55. </w:t>
+        <w:t xml:space="preserve">Fottrell E, Byass P. Verbal autopsy: methods in transition. Epidemiologic reviews. 2010;32(1):38–55. </w:t>
       </w:r>
     </w:p>
     <w:p>
@@ -2830,39 +2990,7 @@
           <w:lang w:val="en-US" w:eastAsia="en-US"/>
         </w:rPr>
         <w:tab/>
-        <w:t xml:space="preserve">Wang S, Zhu Y, Liu H, Zheng Z, Chen C, Li J. Knowledge Editing for Large Language Models: A Survey. ACM </w:t>
-      </w:r>
-      <w:proofErr w:type="spellStart"/>
-      <w:r>
-        <w:rPr>
-          <w:rFonts w:eastAsiaTheme="minorHAnsi"/>
-          <w:lang w:val="en-US" w:eastAsia="en-US"/>
-        </w:rPr>
-        <w:t>Comput</w:t>
-      </w:r>
-      <w:proofErr w:type="spellEnd"/>
-      <w:r>
-        <w:rPr>
-          <w:rFonts w:eastAsiaTheme="minorHAnsi"/>
-          <w:lang w:val="en-US" w:eastAsia="en-US"/>
-        </w:rPr>
-        <w:t xml:space="preserve"> </w:t>
-      </w:r>
-      <w:proofErr w:type="spellStart"/>
-      <w:r>
-        <w:rPr>
-          <w:rFonts w:eastAsiaTheme="minorHAnsi"/>
-          <w:lang w:val="en-US" w:eastAsia="en-US"/>
-        </w:rPr>
-        <w:t>Surv</w:t>
-      </w:r>
-      <w:proofErr w:type="spellEnd"/>
-      <w:r>
-        <w:rPr>
-          <w:rFonts w:eastAsiaTheme="minorHAnsi"/>
-          <w:lang w:val="en-US" w:eastAsia="en-US"/>
-        </w:rPr>
-        <w:t xml:space="preserve">. 2024 Nov 11;57(3):59:1-59:37. </w:t>
+        <w:t xml:space="preserve">Wang S, Zhu Y, Liu H, Zheng Z, Chen C, Li J. Knowledge Editing for Large Language Models: A Survey. ACM Comput Surv. 2024 Nov 11;57(3):59:1-59:37. </w:t>
       </w:r>
     </w:p>
     <w:p>
@@ -2886,54 +3014,7 @@
           <w:lang w:val="en-US" w:eastAsia="en-US"/>
         </w:rPr>
         <w:tab/>
-      </w:r>
-      <w:proofErr w:type="spellStart"/>
-      <w:r>
-        <w:rPr>
-          <w:rFonts w:eastAsiaTheme="minorHAnsi"/>
-          <w:lang w:val="en-US" w:eastAsia="en-US"/>
-        </w:rPr>
-        <w:t>Nalmpatian</w:t>
-      </w:r>
-      <w:proofErr w:type="spellEnd"/>
-      <w:r>
-        <w:rPr>
-          <w:rFonts w:eastAsiaTheme="minorHAnsi"/>
-          <w:lang w:val="en-US" w:eastAsia="en-US"/>
-        </w:rPr>
-        <w:t xml:space="preserve"> A, Heumann C, </w:t>
-      </w:r>
-      <w:proofErr w:type="spellStart"/>
-      <w:r>
-        <w:rPr>
-          <w:rFonts w:eastAsiaTheme="minorHAnsi"/>
-          <w:lang w:val="en-US" w:eastAsia="en-US"/>
-        </w:rPr>
-        <w:t>Alkaya</w:t>
-      </w:r>
-      <w:proofErr w:type="spellEnd"/>
-      <w:r>
-        <w:rPr>
-          <w:rFonts w:eastAsiaTheme="minorHAnsi"/>
-          <w:lang w:val="en-US" w:eastAsia="en-US"/>
-        </w:rPr>
-        <w:t xml:space="preserve"> L, Jackson W. Transfer learning for mortality risk: A case study on the United Kingdom. </w:t>
-      </w:r>
-      <w:proofErr w:type="spellStart"/>
-      <w:r>
-        <w:rPr>
-          <w:rFonts w:eastAsiaTheme="minorHAnsi"/>
-          <w:lang w:val="en-US" w:eastAsia="en-US"/>
-        </w:rPr>
-        <w:t>PLoS</w:t>
-      </w:r>
-      <w:proofErr w:type="spellEnd"/>
-      <w:r>
-        <w:rPr>
-          <w:rFonts w:eastAsiaTheme="minorHAnsi"/>
-          <w:lang w:val="en-US" w:eastAsia="en-US"/>
-        </w:rPr>
-        <w:t xml:space="preserve"> One. 2025;20(5):e0313378. </w:t>
+        <w:t xml:space="preserve">Nalmpatian A, Heumann C, Alkaya L, Jackson W. Transfer learning for mortality risk: A case study on the United Kingdom. PLoS One. 2025;20(5):e0313378. </w:t>
       </w:r>
     </w:p>
     <w:p>
@@ -2957,39 +3038,7 @@
           <w:lang w:val="en-US" w:eastAsia="en-US"/>
         </w:rPr>
         <w:tab/>
-        <w:t xml:space="preserve">Singh H, </w:t>
-      </w:r>
-      <w:proofErr w:type="spellStart"/>
-      <w:r>
-        <w:rPr>
-          <w:rFonts w:eastAsiaTheme="minorHAnsi"/>
-          <w:lang w:val="en-US" w:eastAsia="en-US"/>
-        </w:rPr>
-        <w:t>Mhasawade</w:t>
-      </w:r>
-      <w:proofErr w:type="spellEnd"/>
-      <w:r>
-        <w:rPr>
-          <w:rFonts w:eastAsiaTheme="minorHAnsi"/>
-          <w:lang w:val="en-US" w:eastAsia="en-US"/>
-        </w:rPr>
-        <w:t xml:space="preserve"> V, </w:t>
-      </w:r>
-      <w:proofErr w:type="spellStart"/>
-      <w:r>
-        <w:rPr>
-          <w:rFonts w:eastAsiaTheme="minorHAnsi"/>
-          <w:lang w:val="en-US" w:eastAsia="en-US"/>
-        </w:rPr>
-        <w:t>Chunara</w:t>
-      </w:r>
-      <w:proofErr w:type="spellEnd"/>
-      <w:r>
-        <w:rPr>
-          <w:rFonts w:eastAsiaTheme="minorHAnsi"/>
-          <w:lang w:val="en-US" w:eastAsia="en-US"/>
-        </w:rPr>
-        <w:t xml:space="preserve"> R. Generalizability challenges of mortality risk prediction models: A retrospective analysis on a multi-center database. PLOS Digital Health. 2022 Apr 5;1(4):e0000023. </w:t>
+        <w:t xml:space="preserve">Singh H, Mhasawade V, Chunara R. Generalizability challenges of mortality risk prediction models: A retrospective analysis on a multi-center database. PLOS Digital Health. 2022 Apr 5;1(4):e0000023. </w:t>
       </w:r>
     </w:p>
     <w:p>
@@ -3013,23 +3062,7 @@
           <w:lang w:val="en-US" w:eastAsia="en-US"/>
         </w:rPr>
         <w:tab/>
-        <w:t xml:space="preserve">Jiang LY, Liu XC, </w:t>
-      </w:r>
-      <w:proofErr w:type="spellStart"/>
-      <w:r>
-        <w:rPr>
-          <w:rFonts w:eastAsiaTheme="minorHAnsi"/>
-          <w:lang w:val="en-US" w:eastAsia="en-US"/>
-        </w:rPr>
-        <w:t>Nejatian</w:t>
-      </w:r>
-      <w:proofErr w:type="spellEnd"/>
-      <w:r>
-        <w:rPr>
-          <w:rFonts w:eastAsiaTheme="minorHAnsi"/>
-          <w:lang w:val="en-US" w:eastAsia="en-US"/>
-        </w:rPr>
-        <w:t xml:space="preserve"> NP, Nasir-Moin M, Wang D, Abidin A, et al. Health system-scale language models are all-purpose prediction engines. Nature. 2023;619(7969):357–62. </w:t>
+        <w:t xml:space="preserve">Jiang LY, Liu XC, Nejatian NP, Nasir-Moin M, Wang D, Abidin A, et al. Health system-scale language models are all-purpose prediction engines. Nature. 2023;619(7969):357–62. </w:t>
       </w:r>
     </w:p>
     <w:p>
@@ -3053,23 +3086,7 @@
           <w:lang w:val="en-US" w:eastAsia="en-US"/>
         </w:rPr>
         <w:tab/>
-        <w:t xml:space="preserve">Zhang Z, Zhao J, Zhang Q, Gui T, Huang X. Unveiling Linguistic Regions in Large Language Models [Internet]. </w:t>
-      </w:r>
-      <w:proofErr w:type="spellStart"/>
-      <w:r>
-        <w:rPr>
-          <w:rFonts w:eastAsiaTheme="minorHAnsi"/>
-          <w:lang w:val="en-US" w:eastAsia="en-US"/>
-        </w:rPr>
-        <w:t>arXiv</w:t>
-      </w:r>
-      <w:proofErr w:type="spellEnd"/>
-      <w:r>
-        <w:rPr>
-          <w:rFonts w:eastAsiaTheme="minorHAnsi"/>
-          <w:lang w:val="en-US" w:eastAsia="en-US"/>
-        </w:rPr>
-        <w:t>; 2024 [cited 2025 Oct 20]. Available from: http://arxiv.org/abs/2402.14700</w:t>
+        <w:t>Zhang Z, Zhao J, Zhang Q, Gui T, Huang X. Unveiling Linguistic Regions in Large Language Models [Internet]. arXiv; 2024 [cited 2025 Oct 20]. Available from: http://arxiv.org/abs/2402.14700</w:t>
       </w:r>
     </w:p>
     <w:p>
@@ -3093,39 +3110,7 @@
           <w:lang w:val="en-US" w:eastAsia="en-US"/>
         </w:rPr>
         <w:tab/>
-        <w:t xml:space="preserve">Dunn J, Adams B, </w:t>
-      </w:r>
-      <w:proofErr w:type="spellStart"/>
-      <w:r>
-        <w:rPr>
-          <w:rFonts w:eastAsiaTheme="minorHAnsi"/>
-          <w:lang w:val="en-US" w:eastAsia="en-US"/>
-        </w:rPr>
-        <w:t>Madabushi</w:t>
-      </w:r>
-      <w:proofErr w:type="spellEnd"/>
-      <w:r>
-        <w:rPr>
-          <w:rFonts w:eastAsiaTheme="minorHAnsi"/>
-          <w:lang w:val="en-US" w:eastAsia="en-US"/>
-        </w:rPr>
-        <w:t xml:space="preserve"> HT. Pre-Trained Language Models Represent Some Geographic Populations Better Than Others [Internet]. </w:t>
-      </w:r>
-      <w:proofErr w:type="spellStart"/>
-      <w:r>
-        <w:rPr>
-          <w:rFonts w:eastAsiaTheme="minorHAnsi"/>
-          <w:lang w:val="en-US" w:eastAsia="en-US"/>
-        </w:rPr>
-        <w:t>arXiv</w:t>
-      </w:r>
-      <w:proofErr w:type="spellEnd"/>
-      <w:r>
-        <w:rPr>
-          <w:rFonts w:eastAsiaTheme="minorHAnsi"/>
-          <w:lang w:val="en-US" w:eastAsia="en-US"/>
-        </w:rPr>
-        <w:t>; 2024 [cited 2025 Oct 20]. Available from: http://arxiv.org/abs/2403.11025</w:t>
+        <w:t>Dunn J, Adams B, Madabushi HT. Pre-Trained Language Models Represent Some Geographic Populations Better Than Others [Internet]. arXiv; 2024 [cited 2025 Oct 20]. Available from: http://arxiv.org/abs/2403.11025</w:t>
       </w:r>
     </w:p>
     <w:p>
@@ -3141,7 +3126,6 @@
           <w:rFonts w:eastAsiaTheme="minorHAnsi"/>
           <w:lang w:val="en-US" w:eastAsia="en-US"/>
         </w:rPr>
-        <w:lastRenderedPageBreak/>
         <w:t xml:space="preserve">22. </w:t>
       </w:r>
       <w:r>
@@ -3150,54 +3134,7 @@
           <w:lang w:val="en-US" w:eastAsia="en-US"/>
         </w:rPr>
         <w:tab/>
-      </w:r>
-      <w:proofErr w:type="spellStart"/>
-      <w:r>
-        <w:rPr>
-          <w:rFonts w:eastAsiaTheme="minorHAnsi"/>
-          <w:lang w:val="en-US" w:eastAsia="en-US"/>
-        </w:rPr>
-        <w:t>Jeblee</w:t>
-      </w:r>
-      <w:proofErr w:type="spellEnd"/>
-      <w:r>
-        <w:rPr>
-          <w:rFonts w:eastAsiaTheme="minorHAnsi"/>
-          <w:lang w:val="en-US" w:eastAsia="en-US"/>
-        </w:rPr>
-        <w:t xml:space="preserve"> S, Gomes M, Jha P, </w:t>
-      </w:r>
-      <w:proofErr w:type="spellStart"/>
-      <w:r>
-        <w:rPr>
-          <w:rFonts w:eastAsiaTheme="minorHAnsi"/>
-          <w:lang w:val="en-US" w:eastAsia="en-US"/>
-        </w:rPr>
-        <w:t>Rudzicz</w:t>
-      </w:r>
-      <w:proofErr w:type="spellEnd"/>
-      <w:r>
-        <w:rPr>
-          <w:rFonts w:eastAsiaTheme="minorHAnsi"/>
-          <w:lang w:val="en-US" w:eastAsia="en-US"/>
-        </w:rPr>
-        <w:t xml:space="preserve"> F, Hirst G. Automatically determining cause of death from verbal autopsy narratives. BMC Med Inform </w:t>
-      </w:r>
-      <w:proofErr w:type="spellStart"/>
-      <w:r>
-        <w:rPr>
-          <w:rFonts w:eastAsiaTheme="minorHAnsi"/>
-          <w:lang w:val="en-US" w:eastAsia="en-US"/>
-        </w:rPr>
-        <w:t>Decis</w:t>
-      </w:r>
-      <w:proofErr w:type="spellEnd"/>
-      <w:r>
-        <w:rPr>
-          <w:rFonts w:eastAsiaTheme="minorHAnsi"/>
-          <w:lang w:val="en-US" w:eastAsia="en-US"/>
-        </w:rPr>
-        <w:t xml:space="preserve"> Mak. 2019 July 9;19(1):127. </w:t>
+        <w:t xml:space="preserve">Jeblee S, Gomes M, Jha P, Rudzicz F, Hirst G. Automatically determining cause of death from verbal autopsy narratives. BMC Med Inform Decis Mak. 2019 July 9;19(1):127. </w:t>
       </w:r>
     </w:p>
     <w:p>
@@ -3245,39 +3182,7 @@
           <w:lang w:val="en-US" w:eastAsia="en-US"/>
         </w:rPr>
         <w:tab/>
-        <w:t xml:space="preserve">King C, </w:t>
-      </w:r>
-      <w:proofErr w:type="spellStart"/>
-      <w:r>
-        <w:rPr>
-          <w:rFonts w:eastAsiaTheme="minorHAnsi"/>
-          <w:lang w:val="en-US" w:eastAsia="en-US"/>
-        </w:rPr>
-        <w:t>Zamawe</w:t>
-      </w:r>
-      <w:proofErr w:type="spellEnd"/>
-      <w:r>
-        <w:rPr>
-          <w:rFonts w:eastAsiaTheme="minorHAnsi"/>
-          <w:lang w:val="en-US" w:eastAsia="en-US"/>
-        </w:rPr>
-        <w:t xml:space="preserve"> C, Banda M, Bar-Zeev N, Beard J, Bird J, et al. The quality and diagnostic value of open narratives in verbal autopsy: a mixed-methods analysis of partnered interviews from Malawi. BMC Med Res </w:t>
-      </w:r>
-      <w:proofErr w:type="spellStart"/>
-      <w:r>
-        <w:rPr>
-          <w:rFonts w:eastAsiaTheme="minorHAnsi"/>
-          <w:lang w:val="en-US" w:eastAsia="en-US"/>
-        </w:rPr>
-        <w:t>Methodol</w:t>
-      </w:r>
-      <w:proofErr w:type="spellEnd"/>
-      <w:r>
-        <w:rPr>
-          <w:rFonts w:eastAsiaTheme="minorHAnsi"/>
-          <w:lang w:val="en-US" w:eastAsia="en-US"/>
-        </w:rPr>
-        <w:t xml:space="preserve">. 2016 Feb 1;16(1):13. </w:t>
+        <w:t xml:space="preserve">King C, Zamawe C, Banda M, Bar-Zeev N, Beard J, Bird J, et al. The quality and diagnostic value of open narratives in verbal autopsy: a mixed-methods analysis of partnered interviews from Malawi. BMC Med Res Methodol. 2016 Feb 1;16(1):13. </w:t>
       </w:r>
     </w:p>
     <w:p>
@@ -3301,54 +3206,7 @@
           <w:lang w:val="en-US" w:eastAsia="en-US"/>
         </w:rPr>
         <w:tab/>
-      </w:r>
-      <w:proofErr w:type="spellStart"/>
-      <w:r>
-        <w:rPr>
-          <w:rFonts w:eastAsiaTheme="minorHAnsi"/>
-          <w:lang w:val="en-US" w:eastAsia="en-US"/>
-        </w:rPr>
-        <w:t>Byass</w:t>
-      </w:r>
-      <w:proofErr w:type="spellEnd"/>
-      <w:r>
-        <w:rPr>
-          <w:rFonts w:eastAsiaTheme="minorHAnsi"/>
-          <w:lang w:val="en-US" w:eastAsia="en-US"/>
-        </w:rPr>
-        <w:t xml:space="preserve"> P, Hussain-Alkhateeb L, </w:t>
-      </w:r>
-      <w:proofErr w:type="spellStart"/>
-      <w:r>
-        <w:rPr>
-          <w:rFonts w:eastAsiaTheme="minorHAnsi"/>
-          <w:lang w:val="en-US" w:eastAsia="en-US"/>
-        </w:rPr>
-        <w:t>D’Ambruoso</w:t>
-      </w:r>
-      <w:proofErr w:type="spellEnd"/>
-      <w:r>
-        <w:rPr>
-          <w:rFonts w:eastAsiaTheme="minorHAnsi"/>
-          <w:lang w:val="en-US" w:eastAsia="en-US"/>
-        </w:rPr>
-        <w:t xml:space="preserve"> L, Clark S, Davies J, </w:t>
-      </w:r>
-      <w:proofErr w:type="spellStart"/>
-      <w:r>
-        <w:rPr>
-          <w:rFonts w:eastAsiaTheme="minorHAnsi"/>
-          <w:lang w:val="en-US" w:eastAsia="en-US"/>
-        </w:rPr>
-        <w:t>Fottrell</w:t>
-      </w:r>
-      <w:proofErr w:type="spellEnd"/>
-      <w:r>
-        <w:rPr>
-          <w:rFonts w:eastAsiaTheme="minorHAnsi"/>
-          <w:lang w:val="en-US" w:eastAsia="en-US"/>
-        </w:rPr>
-        <w:t xml:space="preserve"> E, et al. An integrated approach to processing WHO-2016 verbal autopsy data: the InterVA-5 model. BMC Medicine. 2019 May 30;17(1):102. </w:t>
+        <w:t xml:space="preserve">Byass P, Hussain-Alkhateeb L, D’Ambruoso L, Clark S, Davies J, Fottrell E, et al. An integrated approach to processing WHO-2016 verbal autopsy data: the InterVA-5 model. BMC Medicine. 2019 May 30;17(1):102. </w:t>
       </w:r>
     </w:p>
     <w:p>
@@ -3372,23 +3230,7 @@
           <w:lang w:val="en-US" w:eastAsia="en-US"/>
         </w:rPr>
         <w:tab/>
-        <w:t xml:space="preserve">McCormick TH, Li ZR, Calvert C, </w:t>
-      </w:r>
-      <w:proofErr w:type="spellStart"/>
-      <w:r>
-        <w:rPr>
-          <w:rFonts w:eastAsiaTheme="minorHAnsi"/>
-          <w:lang w:val="en-US" w:eastAsia="en-US"/>
-        </w:rPr>
-        <w:t>Crampin</w:t>
-      </w:r>
-      <w:proofErr w:type="spellEnd"/>
-      <w:r>
-        <w:rPr>
-          <w:rFonts w:eastAsiaTheme="minorHAnsi"/>
-          <w:lang w:val="en-US" w:eastAsia="en-US"/>
-        </w:rPr>
-        <w:t xml:space="preserve"> AC, Kahn K, Clark SJ. Probabilistic Cause-of-death Assignment using Verbal Autopsies. J Am Stat Assoc. 2016;111(515):1036–49. </w:t>
+        <w:t xml:space="preserve">McCormick TH, Li ZR, Calvert C, Crampin AC, Kahn K, Clark SJ. Probabilistic Cause-of-death Assignment using Verbal Autopsies. J Am Stat Assoc. 2016;111(515):1036–49. </w:t>
       </w:r>
     </w:p>
     <w:p>

</xml_diff>

<commit_message>
Add conf intervals, working on last respones to reviewer2
</commit_message>
<xml_diff>
--- a/manuscript/wen-et-al-2025-cava-rv1-responses.docx
+++ b/manuscript/wen-et-al-2025-cava-rv1-responses.docx
@@ -10,7 +10,7 @@
         <w:t>2</w:t>
       </w:r>
       <w:r>
-        <w:t>1</w:t>
+        <w:t>3</w:t>
       </w:r>
       <w:r>
         <w:t>, 2025</w:t>
@@ -151,6 +151,28 @@
       </w:r>
       <w:r>
         <w:t xml:space="preserve"> below</w:t>
+      </w:r>
+      <w:r>
+        <w:t xml:space="preserve">, with </w:t>
+      </w:r>
+      <w:r>
+        <w:t>references to</w:t>
+      </w:r>
+      <w:r>
+        <w:t xml:space="preserve"> tracked changes</w:t>
+      </w:r>
+      <w:r>
+        <w:t xml:space="preserve"> in the attached document named</w:t>
+      </w:r>
+      <w:r>
+        <w:t xml:space="preserve"> </w:t>
+      </w:r>
+      <w:r>
+        <w:rPr>
+          <w:i/>
+          <w:iCs/>
+        </w:rPr>
+        <w:t>wen-et-al-2025-cava-rv1-changes.docx</w:t>
       </w:r>
       <w:r>
         <w:t>.</w:t>
@@ -273,7 +295,32 @@
         <w:t xml:space="preserve"> </w:t>
       </w:r>
       <w:r>
-        <w:t>We are pleased to provide detailed responses to your comments and have referenced each minor revision by its corresponding line number and section in the revised manuscript</w:t>
+        <w:t xml:space="preserve">We are pleased to provide detailed responses to your comments and have referenced each revision </w:t>
+      </w:r>
+      <w:r>
+        <w:t>relative to the</w:t>
+      </w:r>
+      <w:r>
+        <w:t xml:space="preserve"> revised manuscript</w:t>
+      </w:r>
+      <w:r>
+        <w:t xml:space="preserve"> </w:t>
+      </w:r>
+      <w:r>
+        <w:t xml:space="preserve">named </w:t>
+      </w:r>
+      <w:r>
+        <w:rPr>
+          <w:i/>
+          <w:iCs/>
+        </w:rPr>
+        <w:t>wen-et-al-2025-cava-rv1-changes.docx</w:t>
+      </w:r>
+      <w:r>
+        <w:t xml:space="preserve"> with tracked changes</w:t>
+      </w:r>
+      <w:r>
+        <w:t xml:space="preserve"> highlighted in red</w:t>
       </w:r>
       <w:r>
         <w:t>.</w:t>
@@ -306,18 +353,12 @@
         <w:t xml:space="preserve">We have expanded the section on reproducibility. </w:t>
       </w:r>
       <w:r>
-        <w:t xml:space="preserve">We included clarification in lines 239-241 of </w:t>
+        <w:t xml:space="preserve">We included clarification in </w:t>
       </w:r>
       <w:r>
         <w:t>Section 4</w:t>
       </w:r>
       <w:r>
-        <w:t xml:space="preserve"> (discussion</w:t>
-      </w:r>
-      <w:r>
-        <w:t>)</w:t>
-      </w:r>
-      <w:r>
         <w:t xml:space="preserve"> that explains the configuration of GPT-3.5/4</w:t>
       </w:r>
       <w:r>
@@ -354,7 +395,13 @@
         <w:t xml:space="preserve"> for GPT-3.5/4</w:t>
       </w:r>
       <w:r>
-        <w:t xml:space="preserve"> in lines 422-425 of Appendix B.2.2</w:t>
+        <w:t xml:space="preserve"> in</w:t>
+      </w:r>
+      <w:r>
+        <w:t xml:space="preserve"> </w:t>
+      </w:r>
+      <w:r>
+        <w:t>Appendix B.2.2</w:t>
       </w:r>
       <w:r>
         <w:t>.</w:t>
@@ -381,13 +428,25 @@
         <w:t xml:space="preserve"> from OpenAI</w:t>
       </w:r>
       <w:r>
-        <w:t xml:space="preserve"> with a temperature of 0 and a </w:t>
+        <w:t xml:space="preserve"> with a </w:t>
+      </w:r>
+      <w:r>
+        <w:t xml:space="preserve">recommended </w:t>
+      </w:r>
+      <w:r>
+        <w:t xml:space="preserve">temperature of 0 and a </w:t>
       </w:r>
       <w:r>
         <w:t xml:space="preserve">constant </w:t>
       </w:r>
       <w:r>
-        <w:t xml:space="preserve">seed of 1234 </w:t>
+        <w:t>seed of 1234</w:t>
+      </w:r>
+      <w:r>
+        <w:t xml:space="preserve"> for maximizing consistency</w:t>
+      </w:r>
+      <w:r>
+        <w:t xml:space="preserve"> </w:t>
       </w:r>
       <w:r>
         <w:fldChar w:fldCharType="begin"/>
@@ -679,13 +738,7 @@
         <w:t xml:space="preserve">We </w:t>
       </w:r>
       <w:r>
-        <w:t>clarify this in lines 242-244 of Section 4</w:t>
-      </w:r>
-      <w:r>
-        <w:t xml:space="preserve"> (discussion</w:t>
-      </w:r>
-      <w:r>
-        <w:t>)</w:t>
+        <w:t>clarify this in Section 4</w:t>
       </w:r>
       <w:r>
         <w:t xml:space="preserve">, with references to </w:t>
@@ -697,7 +750,10 @@
         <w:t>studies on the stability of GPT model outputs</w:t>
       </w:r>
       <w:r>
-        <w:t xml:space="preserve"> demonstrating similar findings</w:t>
+        <w:t xml:space="preserve"> </w:t>
+      </w:r>
+      <w:r>
+        <w:t>demonstrating similar findings</w:t>
       </w:r>
       <w:r>
         <w:t>.</w:t>
@@ -765,7 +821,7 @@
         <w:t xml:space="preserve"> as a common mitigation strategy</w:t>
       </w:r>
       <w:r>
-        <w:t xml:space="preserve"> in lines 263-265 of Section 4 (discussion)</w:t>
+        <w:t xml:space="preserve"> in Section 4</w:t>
       </w:r>
       <w:r>
         <w:t>.</w:t>
@@ -774,7 +830,7 @@
         <w:t xml:space="preserve"> </w:t>
       </w:r>
       <w:r>
-        <w:t>In line 269 of the same section, w</w:t>
+        <w:t>In the same section, w</w:t>
       </w:r>
       <w:r>
         <w:t>e have also addressed</w:t>
@@ -887,6 +943,9 @@
         <w:t>.</w:t>
       </w:r>
       <w:r>
+        <w:t xml:space="preserve"> Error bars and text for the 95% confidence interval were also included for reference.</w:t>
+      </w:r>
+      <w:r>
         <w:t xml:space="preserve"> </w:t>
       </w:r>
       <w:r>
@@ -908,14 +967,14 @@
         <w:t xml:space="preserve"> vertically</w:t>
       </w:r>
       <w:r>
-        <w:t xml:space="preserve"> into each cause of death and age group category for improved organization.</w:t>
-      </w:r>
-      <w:r>
-        <w:t xml:space="preserve"> The reader may conveniently compare performances </w:t>
+        <w:t xml:space="preserve"> into each cause of death and age group category for </w:t>
       </w:r>
       <w:r>
         <w:lastRenderedPageBreak/>
-        <w:t>across categories in top</w:t>
+        <w:t>improved organization.</w:t>
+      </w:r>
+      <w:r>
+        <w:t xml:space="preserve"> The reader may conveniently compare performances across categories in top</w:t>
       </w:r>
       <w:r>
         <w:t>-</w:t>
@@ -1066,9 +1125,9 @@
           <w:lang w:val="en-US"/>
         </w:rPr>
         <w:drawing>
-          <wp:inline distT="0" distB="0" distL="0" distR="0" wp14:anchorId="68B55F19" wp14:editId="2D0F6B53">
-            <wp:extent cx="5072743" cy="2984587"/>
-            <wp:effectExtent l="0" t="0" r="0" b="0"/>
+          <wp:inline distT="0" distB="0" distL="0" distR="0" wp14:anchorId="124F945B" wp14:editId="2F413343">
+            <wp:extent cx="5216665" cy="3069265"/>
+            <wp:effectExtent l="0" t="0" r="0" b="4445"/>
             <wp:docPr id="521136775" name="Picture 6" descr="A graph of colorful lines&#10;&#10;AI-generated content may be incorrect."/>
             <wp:cNvGraphicFramePr>
               <a:graphicFrameLocks xmlns:a="http://schemas.openxmlformats.org/drawingml/2006/main" noChangeAspect="1"/>
@@ -1095,7 +1154,7 @@
                   <pic:spPr>
                     <a:xfrm>
                       <a:off x="0" y="0"/>
-                      <a:ext cx="5106793" cy="3004621"/>
+                      <a:ext cx="5241727" cy="3084010"/>
                     </a:xfrm>
                     <a:prstGeom prst="rect">
                       <a:avLst/>
@@ -1113,21 +1172,13 @@
         <w:pStyle w:val="p1"/>
       </w:pPr>
       <w:r>
-        <w:t xml:space="preserve">Finally, the generalisability of the results beyond Sierra Leone should be addressed more </w:t>
-      </w:r>
-      <w:proofErr w:type="gramStart"/>
-      <w:r>
-        <w:t>directly</w:t>
-      </w:r>
-      <w:r>
-        <w:t xml:space="preserve"> </w:t>
-      </w:r>
-      <w:r>
-        <w:t>—highlighting</w:t>
-      </w:r>
-      <w:proofErr w:type="gramEnd"/>
-      <w:r>
-        <w:t xml:space="preserve"> to what extent findings may translate to other regions with different mortality profiles</w:t>
+        <w:t>Finally, the generalisability of the results beyond Sierra Leone should be addressed more directly</w:t>
+      </w:r>
+      <w:r>
+        <w:t xml:space="preserve"> </w:t>
+      </w:r>
+      <w:r>
+        <w:t>—highlighting to what extent findings may translate to other regions with different mortality profiles</w:t>
       </w:r>
       <w:r>
         <w:t>.</w:t>
@@ -1200,6 +1251,7 @@
         <w:t xml:space="preserve"> the </w:t>
       </w:r>
       <w:r>
+        <w:lastRenderedPageBreak/>
         <w:t>generalizability</w:t>
       </w:r>
       <w:r>
@@ -1236,11 +1288,7 @@
         <w:t xml:space="preserve"> overall and for most CODs</w:t>
       </w:r>
       <w:r>
-        <w:t xml:space="preserve">, similar to the results in our </w:t>
-      </w:r>
-      <w:r>
-        <w:lastRenderedPageBreak/>
-        <w:t xml:space="preserve">paper, as they have </w:t>
+        <w:t xml:space="preserve">, similar to the results in our paper, as they have </w:t>
       </w:r>
       <w:r>
         <w:t>leverage up-to-date sources of information from the web</w:t>
@@ -1317,7 +1365,19 @@
         <w:t>generalizing to other regions, such as widely known or changing regional variations in mortality or culture.</w:t>
       </w:r>
       <w:r>
-        <w:t xml:space="preserve"> We also emphasize that these sources are not without bias, and performance is not guaranteed</w:t>
+        <w:t xml:space="preserve"> We also emphasize that these sources are not without bias</w:t>
+      </w:r>
+      <w:r>
+        <w:t xml:space="preserve"> (e.g., underrepresentation</w:t>
+      </w:r>
+      <w:r>
+        <w:t xml:space="preserve"> on the web</w:t>
+      </w:r>
+      <w:r>
+        <w:t>)</w:t>
+      </w:r>
+      <w:r>
+        <w:t>, and performance is not guaranteed</w:t>
       </w:r>
       <w:r>
         <w:t xml:space="preserve"> </w:t>
@@ -1374,7 +1434,10 @@
         <w:t>We have included this revision</w:t>
       </w:r>
       <w:r>
-        <w:t xml:space="preserve"> with references in lines 276-283 of Section 4 (discussion).</w:t>
+        <w:t xml:space="preserve"> with references in Section 4</w:t>
+      </w:r>
+      <w:r>
+        <w:t>.</w:t>
       </w:r>
     </w:p>
     <w:p>
@@ -1417,7 +1480,38 @@
         <w:t xml:space="preserve"> </w:t>
       </w:r>
       <w:r>
-        <w:t>Detailed responses to your comments are provided below, with references to each corresponding revision indicated by line number and section in the revised manuscript</w:t>
+        <w:t>Detailed responses to your comments are provided below</w:t>
+      </w:r>
+      <w:r>
+        <w:t xml:space="preserve"> </w:t>
+      </w:r>
+      <w:r>
+        <w:t xml:space="preserve">with references to each corresponding </w:t>
+      </w:r>
+      <w:r>
+        <w:t>edit</w:t>
+      </w:r>
+      <w:r>
+        <w:t xml:space="preserve"> in the revised manuscript</w:t>
+      </w:r>
+      <w:r>
+        <w:t xml:space="preserve"> named </w:t>
+      </w:r>
+      <w:r>
+        <w:rPr>
+          <w:i/>
+          <w:iCs/>
+        </w:rPr>
+        <w:t>wen-et-al-2025-cava-rv1-changes.docx</w:t>
+      </w:r>
+      <w:r>
+        <w:t xml:space="preserve">, containing </w:t>
+      </w:r>
+      <w:r>
+        <w:t>tracked changes</w:t>
+      </w:r>
+      <w:r>
+        <w:t xml:space="preserve"> highlighted in red</w:t>
       </w:r>
       <w:r>
         <w:t>.</w:t>
@@ -1675,7 +1769,7 @@
         <w:t xml:space="preserve"> </w:t>
       </w:r>
       <w:r>
-        <w:t>were</w:t>
+        <w:t>are</w:t>
       </w:r>
       <w:r>
         <w:t xml:space="preserve"> currently unable to </w:t>
@@ -1708,28 +1802,16 @@
         <w:t xml:space="preserve"> in</w:t>
       </w:r>
       <w:r>
-        <w:t xml:space="preserve"> the methods</w:t>
-      </w:r>
-      <w:r>
-        <w:t>,</w:t>
-      </w:r>
-      <w:r>
-        <w:t xml:space="preserve"> specifically</w:t>
-      </w:r>
-      <w:r>
-        <w:t xml:space="preserve"> </w:t>
-      </w:r>
-      <w:r>
-        <w:t>line</w:t>
-      </w:r>
-      <w:r>
-        <w:t>s</w:t>
-      </w:r>
-      <w:r>
-        <w:t xml:space="preserve"> 160-168</w:t>
-      </w:r>
-      <w:r>
-        <w:t xml:space="preserve"> of Section 2.2 (modelling)</w:t>
+        <w:t xml:space="preserve"> the </w:t>
+      </w:r>
+      <w:r>
+        <w:t>methods (</w:t>
+      </w:r>
+      <w:r>
+        <w:t>Section 2.2</w:t>
+      </w:r>
+      <w:r>
+        <w:t>)</w:t>
       </w:r>
       <w:r>
         <w:t>.</w:t>
@@ -1737,86 +1819,62 @@
       <w:r>
         <w:t xml:space="preserve"> </w:t>
       </w:r>
-      <w:proofErr w:type="gramStart"/>
-      <w:r>
+      <w:r>
+        <w:rPr>
+          <w:color w:val="000000"/>
+        </w:rPr>
         <w:t>Similar to</w:t>
       </w:r>
-      <w:proofErr w:type="gramEnd"/>
-      <w:r>
-        <w:t xml:space="preserve"> </w:t>
-      </w:r>
-      <w:r>
-        <w:t>past studies, we note</w:t>
-      </w:r>
-      <w:r>
-        <w:t>d</w:t>
-      </w:r>
-      <w:r>
-        <w:t xml:space="preserve"> the </w:t>
-      </w:r>
-      <w:r>
-        <w:t>impact on</w:t>
-      </w:r>
-      <w:r>
-        <w:t xml:space="preserve"> individual</w:t>
-      </w:r>
-      <w:r>
-        <w:t>-</w:t>
-      </w:r>
-      <w:r>
-        <w:t>level performance</w:t>
-      </w:r>
-      <w:r>
-        <w:t xml:space="preserve"> relative to the results and comparisons</w:t>
-      </w:r>
-      <w:r>
-        <w:t xml:space="preserve"> in lines 411-4</w:t>
-      </w:r>
-      <w:r>
-        <w:t>21</w:t>
-      </w:r>
-      <w:r>
-        <w:t xml:space="preserve">, where </w:t>
-      </w:r>
-      <w:r>
-        <w:t>GPT models</w:t>
-      </w:r>
-      <w:r>
-        <w:t xml:space="preserve">, </w:t>
-      </w:r>
-      <w:r>
-        <w:t xml:space="preserve">capable of </w:t>
-      </w:r>
-      <w:r>
-        <w:t>using the narratives,</w:t>
-      </w:r>
-      <w:r>
+      <w:r>
+        <w:rPr>
+          <w:color w:val="000000"/>
+        </w:rPr>
+        <w:t xml:space="preserve"> previous studies, we observed that GPT models utilizing narratives</w:t>
+      </w:r>
+      <w:r>
+        <w:rPr>
+          <w:color w:val="000000"/>
+        </w:rPr>
+        <w:t xml:space="preserve"> had the impact of</w:t>
+      </w:r>
+      <w:r>
+        <w:rPr>
+          <w:color w:val="000000"/>
+        </w:rPr>
         <w:t xml:space="preserve"> consistently outperform</w:t>
       </w:r>
       <w:r>
-        <w:t>ed</w:t>
-      </w:r>
-      <w:r>
-        <w:t xml:space="preserve"> statistical models</w:t>
-      </w:r>
-      <w:r>
-        <w:t xml:space="preserve"> (InterVA-5/InSilicoVA)</w:t>
-      </w:r>
-      <w:r>
-        <w:t xml:space="preserve"> that rely exclusively on the questionnaire.</w:t>
-      </w:r>
-    </w:p>
-    <w:p>
-      <w:r>
-        <w:t xml:space="preserve">The prompts for the GPT models mentioned the country name. Why </w:t>
-      </w:r>
-      <w:proofErr w:type="gramStart"/>
-      <w:r>
-        <w:t>was</w:t>
-      </w:r>
-      <w:proofErr w:type="gramEnd"/>
-      <w:r>
-        <w:t xml:space="preserve"> that done and what implications could there be regarding the results returned by the models. Is it possible that the models use information (e.g. country statistics regarding diseases) that they already have, extracted from datasets and academic papers. Have you tried to prompt without giving away the country name?</w:t>
+        <w:rPr>
+          <w:color w:val="000000"/>
+        </w:rPr>
+        <w:t>ing</w:t>
+      </w:r>
+      <w:r>
+        <w:rPr>
+          <w:color w:val="000000"/>
+        </w:rPr>
+        <w:t xml:space="preserve"> questionnaire-based statistical models (InterVA-5/InSilicoVA) in individual-level performance, as shown in </w:t>
+      </w:r>
+      <w:r>
+        <w:rPr>
+          <w:color w:val="000000"/>
+        </w:rPr>
+        <w:t>our results (Section 3)</w:t>
+      </w:r>
+      <w:r>
+        <w:rPr>
+          <w:color w:val="000000"/>
+        </w:rPr>
+        <w:t>.</w:t>
+      </w:r>
+    </w:p>
+    <w:p>
+      <w:r>
+        <w:t xml:space="preserve">The prompts for the GPT models mentioned the country name. Why was that done and what implications could there be regarding the results returned by the models. Is it possible that the models </w:t>
+      </w:r>
+      <w:r>
+        <w:lastRenderedPageBreak/>
+        <w:t>use information (e.g. country statistics regarding diseases) that they already have, extracted from datasets and academic papers. Have you tried to prompt without giving away the country name?</w:t>
       </w:r>
     </w:p>
     <w:p>
@@ -1828,7 +1886,6 @@
           <w:b/>
           <w:bCs/>
         </w:rPr>
-        <w:lastRenderedPageBreak/>
         <w:t>Response 2.3:</w:t>
       </w:r>
       <w:r>
@@ -1850,7 +1907,13 @@
         <w:t>.</w:t>
       </w:r>
       <w:r>
-        <w:t xml:space="preserve"> Thus, we wished to also provide GPT models with this </w:t>
+        <w:t xml:space="preserve"> </w:t>
+      </w:r>
+      <w:r>
+        <w:t>For fair comparison</w:t>
+      </w:r>
+      <w:r>
+        <w:t xml:space="preserve">, we wished to also provide GPT models with this </w:t>
       </w:r>
       <w:r>
         <w:t>standard</w:t>
@@ -1877,13 +1940,34 @@
         <w:t>poses</w:t>
       </w:r>
       <w:r>
-        <w:t xml:space="preserve"> a barrier to directly verify if this is the case internally.</w:t>
-      </w:r>
-      <w:r>
-        <w:t xml:space="preserve"> Alternatives include prompting for reasoning output (e.g., asking the GPT model to provide rationale for its assignments or more directly, if </w:t>
-      </w:r>
-      <w:r>
-        <w:t>knowing the</w:t>
+        <w:t xml:space="preserve"> a barrier to directly verify if this is the case </w:t>
+      </w:r>
+      <w:r>
+        <w:t>at a technical level</w:t>
+      </w:r>
+      <w:r>
+        <w:t>.</w:t>
+      </w:r>
+      <w:r>
+        <w:t xml:space="preserve"> In addition, we have instructed GPT models to provide ICD-10 codes, for which there are thousands of possibilities, and may potentially be more difficult to apply statistics to.</w:t>
+      </w:r>
+      <w:r>
+        <w:t xml:space="preserve"> Alternatives include prompting for reasoning output (e.g., asking the GPT model to provide rationale for its assignments or more directly, </w:t>
+      </w:r>
+      <w:r>
+        <w:t>requesting</w:t>
+      </w:r>
+      <w:r>
+        <w:t xml:space="preserve"> to know</w:t>
+      </w:r>
+      <w:r>
+        <w:t xml:space="preserve"> </w:t>
+      </w:r>
+      <w:r>
+        <w:t xml:space="preserve">if </w:t>
+      </w:r>
+      <w:r>
+        <w:t>the</w:t>
       </w:r>
       <w:r>
         <w:t xml:space="preserve"> country was helpful for its assignment), and, </w:t>
@@ -1898,24 +1982,10 @@
         <w:t xml:space="preserve"> to observe its impact on performance</w:t>
       </w:r>
       <w:r>
+        <w:t xml:space="preserve"> by tuning the model</w:t>
+      </w:r>
+      <w:r>
         <w:t xml:space="preserve"> (e.g., prompting with and without the country name).</w:t>
-      </w:r>
-      <w:r>
-        <w:t xml:space="preserve"> As inference was outside the scope of this paper, we have not explored </w:t>
-      </w:r>
-      <w:proofErr w:type="gramStart"/>
-      <w:r>
-        <w:t>this, but</w:t>
-      </w:r>
-      <w:proofErr w:type="gramEnd"/>
-      <w:r>
-        <w:t xml:space="preserve"> mentioned the lack of inference as a limitation</w:t>
-      </w:r>
-      <w:r>
-        <w:t xml:space="preserve"> with discussion</w:t>
-      </w:r>
-      <w:r>
-        <w:t xml:space="preserve"> of future work towards improving inference. </w:t>
       </w:r>
     </w:p>
     <w:p>
@@ -1947,38 +2017,358 @@
         <w:t>.</w:t>
       </w:r>
       <w:r>
-        <w:t xml:space="preserve"> The ICD-10 system is a standard that is widely adopted with well documented and accessible information and details of each code.</w:t>
-      </w:r>
-      <w:r>
-        <w:t xml:space="preserve"> This </w:t>
-      </w:r>
-      <w:r>
-        <w:t xml:space="preserve">allows </w:t>
-      </w:r>
-      <w:proofErr w:type="spellStart"/>
-      <w:r>
-        <w:t>for</w:t>
-      </w:r>
-      <w:r>
-        <w:t xml:space="preserve"> better</w:t>
-      </w:r>
-      <w:proofErr w:type="spellEnd"/>
-      <w:r>
-        <w:t xml:space="preserve"> comparison across studies that will likely use ICD-10 or other versions of it</w:t>
-      </w:r>
-      <w:r>
-        <w:t xml:space="preserve"> in the future.</w:t>
-      </w:r>
-    </w:p>
-    <w:p>
-      <w:r>
-        <w:t>What do you think the behaviour of the models would have been if the models were asked to return a cause of death in English? Rather than asking the model to “jump straight to the code”, asking the models to give both a code and an English COD could have provided a pathway to ICD-10 that could be audited. It may have helped with the issue of unreliability of the GPT-3 answers.</w:t>
-      </w:r>
-    </w:p>
-    <w:p>
-      <w:r>
-        <w:tab/>
-      </w:r>
+        <w:t xml:space="preserve"> The ICD-10 system is a standard that is widely adopted </w:t>
+      </w:r>
+      <w:r>
+        <w:t xml:space="preserve">and </w:t>
+      </w:r>
+      <w:r>
+        <w:t>well-studied</w:t>
+      </w:r>
+      <w:r>
+        <w:t xml:space="preserve"> with </w:t>
+      </w:r>
+      <w:r>
+        <w:t xml:space="preserve">strict and </w:t>
+      </w:r>
+      <w:r>
+        <w:t>granular definitions of</w:t>
+      </w:r>
+      <w:r>
+        <w:t xml:space="preserve"> </w:t>
+      </w:r>
+      <w:r>
+        <w:t xml:space="preserve">each </w:t>
+      </w:r>
+      <w:r>
+        <w:t>code</w:t>
+      </w:r>
+      <w:r>
+        <w:t xml:space="preserve">, allowing for </w:t>
+      </w:r>
+      <w:r>
+        <w:t xml:space="preserve">comparison across </w:t>
+      </w:r>
+      <w:r>
+        <w:t>analyses</w:t>
+      </w:r>
+      <w:r>
+        <w:t xml:space="preserve"> </w:t>
+      </w:r>
+      <w:r>
+        <w:fldChar w:fldCharType="begin"/>
+      </w:r>
+      <w:r>
+        <w:instrText xml:space="preserve"> ADDIN ZOTERO_ITEM CSL_CITATION {"citationID":"MsZuGmzO","properties":{"formattedCitation":"[27\\uc0\\u8211{}29]","plainCitation":"[27–29]","noteIndex":0},"citationItems":[{"id":3564,"uris":["http://zotero.org/users/6749620/items/BXBKPQX8"],"itemData":{"id":3564,"type":"article-journal","container-title":"Medical care","issue":"11","note":"publisher: LWW","page":"1011–1019","source":"Google Scholar","title":"Quality of diagnosis and procedure coding in ICD-10 administrative data","volume":"44","author":[{"family":"Henderson","given":"Toni"},{"family":"Shepheard","given":"Jennie"},{"family":"Sundararajan","given":"Vijaya"}],"issued":{"date-parts":[["2006"]]},"citation-key":"hendersonQualityDiagnosisProcedure2006"}},{"id":3567,"uris":["http://zotero.org/users/6749620/items/9WUNM3ZN"],"itemData":{"id":3567,"type":"article-journal","container-title":"Psychopathology","issue":"2-3","note":"publisher: S. Karger AG Basel, Switzerland","page":"72–75","source":"Google Scholar","title":"International surveys on the use of ICD-10 and related diagnostic systems","volume":"35","author":[{"family":"Mezzich","given":"Juan E."}],"issued":{"date-parts":[["2002"]]},"citation-key":"mezzichInternationalSurveysUse2002"}},{"id":3565,"uris":["http://zotero.org/users/6749620/items/ARV85AI9"],"itemData":{"id":3565,"type":"article-journal","container-title":"American Journal of Neuroradiology","issue":"4","note":"publisher: American Journal of Neuroradiology","page":"596–599","source":"Google Scholar","title":"ICD-10: history and context","title-short":"ICD-10","volume":"37","author":[{"family":"Hirsch","given":"J. A."},{"family":"Nicola","given":"G."},{"family":"McGinty","given":"G."},{"family":"Liu","given":"R. W."},{"family":"Barr","given":"R. M."},{"family":"Chittle","given":"M. D."},{"family":"Manchikanti","given":"L."}],"issued":{"date-parts":[["2016"]]},"citation-key":"hirschICD10HistoryContext2016"}}],"schema":"https://github.com/citation-style-language/schema/raw/master/csl-citation.json"} </w:instrText>
+      </w:r>
+      <w:r>
+        <w:fldChar w:fldCharType="separate"/>
+      </w:r>
+      <w:r>
+        <w:rPr>
+          <w:rFonts w:eastAsiaTheme="minorHAnsi"/>
+          <w:szCs w:val="24"/>
+          <w:lang w:val="en-US" w:eastAsia="en-US"/>
+          <w14:ligatures w14:val="standardContextual"/>
+        </w:rPr>
+        <w:t>[27–29]</w:t>
+      </w:r>
+      <w:r>
+        <w:fldChar w:fldCharType="end"/>
+      </w:r>
+      <w:r>
+        <w:t>.</w:t>
+      </w:r>
+      <w:r>
+        <w:t xml:space="preserve"> </w:t>
+      </w:r>
+      <w:r>
+        <w:t>In addition,</w:t>
+      </w:r>
+      <w:r>
+        <w:t xml:space="preserve"> </w:t>
+      </w:r>
+      <w:r>
+        <w:t>CGHR-10</w:t>
+      </w:r>
+      <w:r>
+        <w:t xml:space="preserve"> and WHO VA</w:t>
+      </w:r>
+      <w:r>
+        <w:t xml:space="preserve"> codes</w:t>
+      </w:r>
+      <w:r>
+        <w:t xml:space="preserve"> directly group ICD-10 codes, which provide</w:t>
+      </w:r>
+      <w:r>
+        <w:t>d</w:t>
+      </w:r>
+      <w:r>
+        <w:t xml:space="preserve"> </w:t>
+      </w:r>
+      <w:r>
+        <w:t>the flexibility of a standardized coding system while enabling convenient conversion from ICD-10 to CGHR-10, WHO VA, or any other system based on</w:t>
+      </w:r>
+      <w:r>
+        <w:t xml:space="preserve"> more granular</w:t>
+      </w:r>
+      <w:r>
+        <w:t xml:space="preserve"> ICD-10</w:t>
+      </w:r>
+      <w:r>
+        <w:t xml:space="preserve"> codes</w:t>
+      </w:r>
+      <w:r>
+        <w:t xml:space="preserve">. </w:t>
+      </w:r>
+      <w:r>
+        <w:t>Thus, g</w:t>
+      </w:r>
+      <w:r>
+        <w:t xml:space="preserve">rouping ICD-10 codes </w:t>
+      </w:r>
+      <w:r>
+        <w:t xml:space="preserve">also </w:t>
+      </w:r>
+      <w:r>
+        <w:t>enables stricter and more standardized definitions of COD categories, ensuring that comparable categories across different coding systems can be accurately aligned, and that observed results are not influenced by variations in coding systems or ca</w:t>
+      </w:r>
+      <w:r>
+        <w:t>tegory</w:t>
+      </w:r>
+      <w:r>
+        <w:t xml:space="preserve"> definitions</w:t>
+      </w:r>
+      <w:r>
+        <w:t xml:space="preserve"> </w:t>
+      </w:r>
+      <w:r>
+        <w:fldChar w:fldCharType="begin"/>
+      </w:r>
+      <w:r>
+        <w:instrText xml:space="preserve"> ADDIN ZOTERO_ITEM CSL_CITATION {"citationID":"cMTijeOm","properties":{"formattedCitation":"[30,31]","plainCitation":"[30,31]","noteIndex":0},"citationItems":[{"id":3569,"uris":["http://zotero.org/users/6749620/items/UUFZ6LUG"],"itemData":{"id":3569,"type":"article-journal","container-title":"Perspectives in Health Information Management/AHIMA, American Health Information Management Association","page":"6","source":"Google Scholar","title":"The effectiveness of ICD-10-CM in capturing public health diseases","volume":"4","author":[{"family":"Watzlaf","given":"Valerie JM"},{"family":"Garvin","given":"Jennifer Hornung"},{"family":"Moeini","given":"Sohrab"},{"family":"Anania-Firouzan","given":"Patricia"}],"issued":{"date-parts":[["2007"]]},"citation-key":"watzlafEffectivenessICD10CMCapturing2007"}},{"id":3573,"uris":["http://zotero.org/users/6749620/items/U4NVGW8E"],"itemData":{"id":3573,"type":"article-journal","abstract":"Purpose To evaluate the effect of diagnostic coding system transition on the identification of common conditions recorded in Taiwan's national claims database. Methods Using the National Health Insurance Research Database, we estimated the 3-month prevalence of recorded diagnosis of 32 conditions based on the ICD-9-CM codes in 2014–2015 and the ICD-10-CM codes in 2016–2017. Two algorithms were assessed for ICD-10-CM: validated ICD-10 codes in the literature and codes translated from ICD-9-CM using an established mapping algorithm. We used segmented regression analysis on time-series data to examine changes in the 3-month prevalence (both level and trend) before and after the ICD-10-CM implementation. Results Significant changes in the level were found in 19 and 11 conditions when using the ICD-10 codes from the literature and mapping algorithm, respectively. The conditions with inconsistent levels by both of the algorithms were valvular heart disease, peripheral vascular disease, mild liver disease, moderate to severe liver disease, metastatic cancer, rheumatoid arthritis and collagen vascular diseases, coagulopathy, blood loss anemia, deficiency anemia, alcohol abuse, and psychosis. Nine conditions had significant changes in the trend when using the ICD-10 codes from the literature or mapping algorithm. Conclusions Less than half of the 32 conditions studied had a smooth transition between the ICD-9-CM and ICD-10-CM coding systems. Researchers should pay attention to the conditions where the coding definitions result in inconsistent time series estimates.","container-title":"Pharmacoepidemiology and Drug Safety","DOI":"10.1002/pds.5330","ISSN":"1099-1557","issue":"12","language":"en","license":"© 2021 John Wiley &amp; Sons Ltd.","note":"_eprint: https://onlinelibrary.wiley.com/doi/pdf/10.1002/pds.5330","page":"1653-1674","source":"Wiley Online Library","title":"Effect of ICD-9-CM to ICD-10-CM coding system transition on identification of common conditions: An interrupted time series analysis","title-short":"Effect of ICD-9-CM to ICD-10-CM coding system transition on identification of common conditions","volume":"30","author":[{"family":"Hsu","given":"Meng-Chen"},{"family":"Wang","given":"Chi-Chuan"},{"family":"Huang","given":"Ling-Ya"},{"family":"Lin","given":"Chih-Ying"},{"family":"Lin","given":"Fang-Ju"},{"family":"Toh","given":"Sengwee"}],"issued":{"date-parts":[["2021"]]},"citation-key":"hsuEffectICD9CMICD10CM2021"}}],"schema":"https://github.com/citation-style-language/schema/raw/master/csl-citation.json"} </w:instrText>
+      </w:r>
+      <w:r>
+        <w:fldChar w:fldCharType="separate"/>
+      </w:r>
+      <w:r>
+        <w:rPr>
+          <w:noProof/>
+        </w:rPr>
+        <w:t>[30,31]</w:t>
+      </w:r>
+      <w:r>
+        <w:fldChar w:fldCharType="end"/>
+      </w:r>
+      <w:r>
+        <w:t>.</w:t>
+      </w:r>
+      <w:r>
+        <w:t xml:space="preserve"> </w:t>
+      </w:r>
+      <w:r>
+        <w:t>We</w:t>
+      </w:r>
+      <w:r>
+        <w:t xml:space="preserve"> </w:t>
+      </w:r>
+      <w:r>
+        <w:t>expect</w:t>
+      </w:r>
+      <w:r>
+        <w:t xml:space="preserve"> that if GPT models would use CGHR-10 codes, all records would be coded instead of </w:t>
+      </w:r>
+      <w:r>
+        <w:t xml:space="preserve">the </w:t>
+      </w:r>
+      <w:r>
+        <w:t>&gt;</w:t>
+      </w:r>
+      <w:r>
+        <w:t>99%</w:t>
+      </w:r>
+      <w:r>
+        <w:t xml:space="preserve"> shown</w:t>
+      </w:r>
+      <w:r>
+        <w:t xml:space="preserve"> in Figure B1</w:t>
+      </w:r>
+      <w:r>
+        <w:t>, as some ICD-10 codes were not captured by CGHR-10.</w:t>
+      </w:r>
+      <w:r>
+        <w:t xml:space="preserve"> Consequently, if the models used WHO VA codes, we may see more records lost to conversion.</w:t>
+      </w:r>
+      <w:r>
+        <w:t xml:space="preserve"> These may slightly impact performance scores depending on the age groups and CODs of the lost records, while mostly negligible for overall performance results.</w:t>
+      </w:r>
+      <w:r>
+        <w:t xml:space="preserve"> We also suspect that it is possible that performance would improve with the use of CGHR-10</w:t>
+      </w:r>
+      <w:r>
+        <w:t xml:space="preserve"> or WHO VA</w:t>
+      </w:r>
+      <w:r>
+        <w:t xml:space="preserve"> codes instead of ICD-10, as the</w:t>
+      </w:r>
+      <w:r>
+        <w:t xml:space="preserve"> number of</w:t>
+      </w:r>
+      <w:r>
+        <w:t xml:space="preserve"> CGHR-10</w:t>
+      </w:r>
+      <w:r>
+        <w:t xml:space="preserve"> and WHO VA</w:t>
+      </w:r>
+      <w:r>
+        <w:t xml:space="preserve"> codes </w:t>
+      </w:r>
+      <w:r>
+        <w:t>are</w:t>
+      </w:r>
+      <w:r>
+        <w:t xml:space="preserve"> </w:t>
+      </w:r>
+      <w:r>
+        <w:t>comparatively</w:t>
+      </w:r>
+      <w:r>
+        <w:t xml:space="preserve"> less than th</w:t>
+      </w:r>
+      <w:r>
+        <w:t>e thousands of</w:t>
+      </w:r>
+      <w:r>
+        <w:t xml:space="preserve"> ICD-10 codes. This limits the number of </w:t>
+      </w:r>
+      <w:r>
+        <w:t>possibilities and</w:t>
+      </w:r>
+      <w:r>
+        <w:t xml:space="preserve"> thus </w:t>
+      </w:r>
+      <w:r>
+        <w:t>reduces misclassification</w:t>
+      </w:r>
+      <w:r>
+        <w:t xml:space="preserve"> </w:t>
+      </w:r>
+      <w:r>
+        <w:fldChar w:fldCharType="begin"/>
+      </w:r>
+      <w:r>
+        <w:instrText xml:space="preserve"> ADDIN ZOTERO_ITEM CSL_CITATION {"citationID":"oyemmEak","properties":{"formattedCitation":"[32\\uc0\\u8211{}35]","plainCitation":"[32–35]","noteIndex":0},"citationItems":[{"id":2536,"uris":["http://zotero.org/users/6749620/items/5GHPUY8C"],"itemData":{"id":2536,"type":"article-journal","abstract":"Physician-coded verbal autopsy (PCVA) is the most widely used method to determine causes of death (CODs) in countries where medical certification of death is uncommon. Computer-coded verbal autopsy (CCVA) methods have been proposed as a faster and cheaper alternative to PCVA, though they have not been widely compared to PCVA or to each other.","container-title":"BMC Medicine","DOI":"10.1186/1741-7015-12-20","ISSN":"1741-7015","issue":"1","journalAbbreviation":"BMC Medicine","page":"20","source":"BioMed Central","title":"Performance of four computer-coded verbal autopsy methods for cause of death assignment compared with physician coding on 24,000 deaths in low- and middle-income countries","volume":"12","author":[{"family":"Desai","given":"Nikita"},{"family":"Aleksandrowicz","given":"Lukasz"},{"family":"Miasnikof","given":"Pierre"},{"family":"Lu","given":"Ying"},{"family":"Leitao","given":"Jordana"},{"family":"Byass","given":"Peter"},{"family":"Tollman","given":"Stephen"},{"family":"Mee","given":"Paul"},{"family":"Alam","given":"Dewan"},{"family":"Rathi","given":"Suresh Kumar"},{"family":"Singh","given":"Abhishek"},{"family":"Kumar","given":"Rajesh"},{"family":"Ram","given":"Faujdar"},{"family":"Jha","given":"Prabhat"}],"issued":{"date-parts":[["2014",2,4]]},"citation-key":"desaiPerformanceFourComputercoded2014"}},{"id":3580,"uris":["http://zotero.org/users/6749620/items/8C7EGAAR"],"itemData":{"id":3580,"type":"article-journal","abstract":"Introduction Verbal autopsy (VA) is a useful tool for evaluating causes of death, especially in places with limited or no vital registration systems. The Population Health Metrics Research Consortium (PHMRC) developed a validated questionnaire and a set of automated methods to determine the cause of death from a VA. However, the application of these methods needs to be tested in a community environment. Objective To estimate cause-specific mortality fractions (CSMFs) using VAs and compare them against those obtained in the vital statistics of the state of Hidalgo, Mexico. Methods A random sample of deaths occurred in 2009 was selected from vital statistics in the state of Hidalgo. The full PHMRC validated VA instrument was applied to the relatives of the deceased, and the cause of death was determined using Tariff's automated method. The causes of death were grouped into 34 causes for adults, 21 for children and 6 for newborns. Results were compared with cause of death on death certificates for all deaths. Results A total of 1,198 VAs were analyzed. The Tariff method was not able to assign a cause of death in only 9% of adults, 2% of children and 7% of neonatal deaths. The CSMFs obtained from the Tariff method were similar in some cases to those of vital statistics (e.g. cirrhosis), but different in others (e.g. sepsis). Conclusion The application of VAs in a community sample, analyzed with the Tariff method, allowed assigning a cause of death to most of the cases, with results similar to those of vital statistics for most conditions. This tool can be useful to strengthen the quality of vital statistics.","container-title":"PLOS ONE","DOI":"10.1371/journal.pone.0218438","ISSN":"1932-6203","issue":"7","journalAbbreviation":"PLOS ONE","language":"en","note":"publisher: Public Library of Science","page":"e0218438","source":"PLoS Journals","title":"Analysis of causes of death using verbal autopsies and vital registration in Hidalgo, Mexico","volume":"14","author":[{"family":"Ramirez-Villalobos","given":"Dolores"},{"family":"Stewart","given":"Andrea Leigh"},{"family":"Romero","given":"Minerva"},{"family":"Gomez","given":"Sara"},{"family":"Flaxman","given":"Abraham D."},{"family":"Hernandez","given":"Bernardo"}],"issued":{"date-parts":[["2019",7,3]]},"citation-key":"ramirez-villalobosAnalysisCausesDeath2019"}},{"id":3578,"uris":["http://zotero.org/users/6749620/items/469F4STD"],"itemData":{"id":3578,"type":"article-journal","source":"Google Scholar","title":"Verbal autopsy methods with multiple causes of death","URL":"https://projecteuclid.org/journals/statistical-science/volume-23/issue-1/Verbal-Autopsy-Methods-with-Multiple-Causes-of-Death/10.1214/07-STS247.short","author":[{"family":"King","given":"Gary"},{"family":"Lu","given":"Ying"}],"accessed":{"date-parts":[["2025",10,23]]},"issued":{"date-parts":[["2008"]]},"citation-key":"kingVerbalAutopsyMethods2008"}},{"id":3575,"uris":["http://zotero.org/users/6749620/items/TKDLT22A"],"itemData":{"id":3575,"type":"article-journal","abstract":"Verbal autopsy methods are critically important for evaluating the leading causes of death in populations without adequate vital registration systems. With a myriad of analytical and data collection approaches, it is essential to create a high quality validation dataset from different populations to evaluate comparative method performance and make recommendations for future verbal autopsy implementation. This study was undertaken to compile a set of strictly defined gold standard deaths for which verbal autopsies were collected to validate the accuracy of different methods of verbal autopsy cause of death assignment.","container-title":"Population Health Metrics","DOI":"10.1186/1478-7954-9-27","ISSN":"1478-7954","issue":"1","journalAbbreviation":"Population Health Metrics","page":"27","source":"BioMed Central","title":"Population Health Metrics Research Consortium gold standard verbal autopsy validation study: design, implementation, and development of analysis datasets","title-short":"Population Health Metrics Research Consortium gold standard verbal autopsy validation study","volume":"9","author":[{"family":"Murray","given":"Christopher JL"},{"family":"Lopez","given":"Alan D."},{"family":"Black","given":"Robert"},{"family":"Ahuja","given":"Ramesh"},{"family":"Ali","given":"Said Mohd"},{"family":"Baqui","given":"Abdullah"},{"family":"Dandona","given":"Lalit"},{"family":"Dantzer","given":"Emily"},{"family":"Das","given":"Vinita"},{"family":"Dhingra","given":"Usha"},{"family":"Dutta","given":"Arup"},{"family":"Fawzi","given":"Wafaie"},{"family":"Flaxman","given":"Abraham D."},{"family":"Gómez","given":"Sara"},{"family":"Hernández","given":"Bernardo"},{"family":"Joshi","given":"Rohina"},{"family":"Kalter","given":"Henry"},{"family":"Kumar","given":"Aarti"},{"family":"Kumar","given":"Vishwajeet"},{"family":"Lozano","given":"Rafael"},{"family":"Lucero","given":"Marilla"},{"family":"Mehta","given":"Saurabh"},{"family":"Neal","given":"Bruce"},{"family":"Ohno","given":"Summer Lockett"},{"family":"Prasad","given":"Rajendra"},{"family":"Praveen","given":"Devarsetty"},{"family":"Premji","given":"Zul"},{"family":"Ramírez-Villalobos","given":"Dolores"},{"family":"Remolador","given":"Hazel"},{"family":"Riley","given":"Ian"},{"family":"Romero","given":"Minerva"},{"family":"Said","given":"Mwanaidi"},{"family":"Sanvictores","given":"Diozele"},{"family":"Sazawal","given":"Sunil"},{"family":"Tallo","given":"Veronica"}],"issued":{"date-parts":[["2011",8,4]]},"citation-key":"murrayPopulationHealthMetrics2011"}}],"schema":"https://github.com/citation-style-language/schema/raw/master/csl-citation.json"} </w:instrText>
+      </w:r>
+      <w:r>
+        <w:fldChar w:fldCharType="separate"/>
+      </w:r>
+      <w:r>
+        <w:rPr>
+          <w:rFonts w:eastAsiaTheme="minorHAnsi"/>
+          <w:szCs w:val="24"/>
+          <w:lang w:val="en-US" w:eastAsia="en-US"/>
+          <w14:ligatures w14:val="standardContextual"/>
+        </w:rPr>
+        <w:t>[32–35]</w:t>
+      </w:r>
+      <w:r>
+        <w:fldChar w:fldCharType="end"/>
+      </w:r>
+      <w:r>
+        <w:t>. However,</w:t>
+      </w:r>
+      <w:r>
+        <w:t xml:space="preserve"> </w:t>
+      </w:r>
+      <w:r>
+        <w:t>the caveat is the loss of diagnostic specificity, which may obscure important differences between grouped disease codes (e.g.</w:t>
+      </w:r>
+      <w:r>
+        <w:t>,</w:t>
+      </w:r>
+      <w:r>
+        <w:t xml:space="preserve"> cancer sites) or lead to concern</w:t>
+      </w:r>
+      <w:r>
+        <w:t>s</w:t>
+      </w:r>
+      <w:r>
+        <w:t xml:space="preserve"> related to Response 2.3 above, where GPT models may simply utilize country statistics to assign CODs </w:t>
+      </w:r>
+      <w:r>
+        <w:t>rather than leveraging</w:t>
+      </w:r>
+      <w:r>
+        <w:t xml:space="preserve"> the informative patterns in the narratives</w:t>
+      </w:r>
+      <w:r>
+        <w:t xml:space="preserve">. </w:t>
+      </w:r>
+      <w:r>
+        <w:t>Additional</w:t>
+      </w:r>
+      <w:r>
+        <w:t xml:space="preserve"> rationale</w:t>
+      </w:r>
+      <w:r>
+        <w:t xml:space="preserve"> has been provided</w:t>
+      </w:r>
+      <w:r>
+        <w:t xml:space="preserve"> to justify </w:t>
+      </w:r>
+      <w:r>
+        <w:t>instructing GPT models to use</w:t>
+      </w:r>
+      <w:r>
+        <w:t xml:space="preserve"> the ICD-10 </w:t>
+      </w:r>
+      <w:r>
+        <w:t>coding system</w:t>
+      </w:r>
+      <w:r>
+        <w:t xml:space="preserve"> in Appendix B.2.1</w:t>
+      </w:r>
+      <w:r>
+        <w:t xml:space="preserve">. </w:t>
+      </w:r>
+      <w:r>
+        <w:t xml:space="preserve">We also included the mention of GPT models outperforming InterVA-5/InSilicoVA models despite the advantage of fewer possible codes to assign from in Section 4. </w:t>
+      </w:r>
+      <w:r>
+        <w:t xml:space="preserve">We </w:t>
+      </w:r>
+      <w:r>
+        <w:t>did not provide ICD-10 codes to the GPT models as they already had knowledge of them</w:t>
+      </w:r>
+      <w:r>
+        <w:t>. A</w:t>
+      </w:r>
+      <w:r>
+        <w:t>n additional</w:t>
+      </w:r>
+      <w:r>
+        <w:t xml:space="preserve"> sentence has been added to clarify this</w:t>
+      </w:r>
+      <w:r>
+        <w:t xml:space="preserve"> detail</w:t>
+      </w:r>
+      <w:r>
+        <w:t xml:space="preserve"> in Appendix B.2.1.</w:t>
+      </w:r>
+    </w:p>
+    <w:p>
+      <w:r>
+        <w:t xml:space="preserve">What do you think the behaviour of the models would have been if the models were asked to return a cause of death in English? Rather than asking the model to “jump straight to the code”, asking the </w:t>
+      </w:r>
+      <w:r>
+        <w:lastRenderedPageBreak/>
+        <w:t>models to give both a code and an English COD could have provided a pathway to ICD-10 that could be audited. It may have helped with the issue of unreliability of the GPT-3 answers.</w:t>
+      </w:r>
+    </w:p>
+    <w:p>
+      <w:pPr>
+        <w:ind w:left="700"/>
+      </w:pPr>
       <w:r>
         <w:rPr>
           <w:b/>
@@ -1987,7 +2377,118 @@
         <w:t>Response 2.5:</w:t>
       </w:r>
       <w:r>
-        <w:t xml:space="preserve"> x.</w:t>
+        <w:t xml:space="preserve"> </w:t>
+      </w:r>
+      <w:r>
+        <w:t xml:space="preserve">Thank you </w:t>
+      </w:r>
+      <w:r>
+        <w:t xml:space="preserve">for </w:t>
+      </w:r>
+      <w:r>
+        <w:t>the suggestion</w:t>
+      </w:r>
+      <w:r>
+        <w:t>.</w:t>
+      </w:r>
+      <w:r>
+        <w:t xml:space="preserve"> GPT model outputs were based on tokens</w:t>
+      </w:r>
+      <w:r>
+        <w:t xml:space="preserve"> (units of text such as word segments, phrases</w:t>
+      </w:r>
+      <w:r>
+        <w:t>,</w:t>
+      </w:r>
+      <w:r>
+        <w:t xml:space="preserve"> punctuation)</w:t>
+      </w:r>
+      <w:r>
+        <w:t>, and an underlying mechanism that tries to predict the next most likely token</w:t>
+      </w:r>
+      <w:r>
+        <w:t xml:space="preserve">. Assuming that reliability refers to the consistency of outputs across repeated runs, </w:t>
+      </w:r>
+      <w:r>
+        <w:t xml:space="preserve">the </w:t>
+      </w:r>
+      <w:r>
+        <w:t>increas</w:t>
+      </w:r>
+      <w:r>
+        <w:t>e of output tokens</w:t>
+      </w:r>
+      <w:r>
+        <w:t xml:space="preserve"> (e.g.</w:t>
+      </w:r>
+      <w:r>
+        <w:t>,</w:t>
+      </w:r>
+      <w:r>
+        <w:t xml:space="preserve"> including an English COD) may potentially increase randomness, leading</w:t>
+      </w:r>
+      <w:r>
+        <w:t xml:space="preserve"> to</w:t>
+      </w:r>
+      <w:r>
+        <w:t xml:space="preserve"> a reduction in reliability.</w:t>
+      </w:r>
+      <w:r>
+        <w:t xml:space="preserve"> </w:t>
+      </w:r>
+      <w:r>
+        <w:t xml:space="preserve">With the addition of the English COD, more tokens are produced and thus, more possibilities </w:t>
+      </w:r>
+      <w:r>
+        <w:t>exist</w:t>
+      </w:r>
+      <w:r>
+        <w:t xml:space="preserve"> due to</w:t>
+      </w:r>
+      <w:r>
+        <w:t xml:space="preserve"> the flexibility of expressing the same COD with different arrangement</w:t>
+      </w:r>
+      <w:r>
+        <w:t>s</w:t>
+      </w:r>
+      <w:r>
+        <w:t xml:space="preserve"> of word</w:t>
+      </w:r>
+      <w:r>
+        <w:t xml:space="preserve"> segments, phrases, and punctuation</w:t>
+      </w:r>
+      <w:r>
+        <w:t>.</w:t>
+      </w:r>
+      <w:r>
+        <w:t xml:space="preserve"> This may also introduce issues with standardizing these different arrangements and comparing equivalency in meaning.</w:t>
+      </w:r>
+      <w:r>
+        <w:t xml:space="preserve"> However, we acknowledge the importance of evaluating the reliability of outputs, and wish to mention that it is an emerging topic for LLMs and approaches are still developing </w:t>
+      </w:r>
+      <w:r>
+        <w:fldChar w:fldCharType="begin"/>
+      </w:r>
+      <w:r>
+        <w:instrText xml:space="preserve"> ADDIN ZOTERO_ITEM CSL_CITATION {"citationID":"LtXIbn5v","properties":{"formattedCitation":"[36]","plainCitation":"[36]","noteIndex":0},"citationItems":[{"id":3595,"uris":["http://zotero.org/users/6749620/items/NEZNUTTM"],"itemData":{"id":3595,"type":"paper-conference","container-title":"Proceedings of the 31st ACM SIGKDD Conference on Knowledge Discovery and Data Mining V.2","DOI":"10.1145/3711896.3736569","event-place":"Toronto ON Canada","event-title":"KDD '25: The 31st ACM SIGKDD Conference on Knowledge Discovery and Data Mining","ISBN":"979-8-4007-1454-2","language":"en","page":"6107-6117","publisher":"ACM","publisher-place":"Toronto ON Canada","source":"DOI.org (Crossref)","title":"Uncertainty Quantification and Confidence Calibration in Large Language Models: A Survey","title-short":"Uncertainty Quantification and Confidence Calibration in Large Language Models","URL":"https://dl.acm.org/doi/10.1145/3711896.3736569","author":[{"family":"Liu","given":"Xiaoou"},{"family":"Chen","given":"Tiejin"},{"family":"Da","given":"Longchao"},{"family":"Chen","given":"Chacha"},{"family":"Lin","given":"Zhen"},{"family":"Wei","given":"Hua"}],"accessed":{"date-parts":[["2025",10,23]]},"issued":{"date-parts":[["2025",8,3]]},"citation-key":"liuUncertaintyQuantificationConfidence2025"}}],"schema":"https://github.com/citation-style-language/schema/raw/master/csl-citation.json"} </w:instrText>
+      </w:r>
+      <w:r>
+        <w:fldChar w:fldCharType="separate"/>
+      </w:r>
+      <w:r>
+        <w:rPr>
+          <w:noProof/>
+        </w:rPr>
+        <w:t>[36]</w:t>
+      </w:r>
+      <w:r>
+        <w:fldChar w:fldCharType="end"/>
+      </w:r>
+      <w:r>
+        <w:t>.</w:t>
+      </w:r>
+      <w:r>
+        <w:t xml:space="preserve"> This mention has been added in the discussion (Section 4).</w:t>
       </w:r>
     </w:p>
     <w:p>
@@ -2064,16 +2565,7 @@
         <w:t>results</w:t>
       </w:r>
       <w:r>
-        <w:t xml:space="preserve"> in l</w:t>
-      </w:r>
-      <w:r>
-        <w:t>ines 168-17</w:t>
-      </w:r>
-      <w:r>
-        <w:t>9</w:t>
-      </w:r>
-      <w:r>
-        <w:t xml:space="preserve"> of Section 2.2 (modelling)</w:t>
+        <w:t xml:space="preserve"> in Section 2.2</w:t>
       </w:r>
       <w:r>
         <w:t>.</w:t>
@@ -2100,7 +2592,7 @@
         <w:t>deterministic outputs.</w:t>
       </w:r>
       <w:r>
-        <w:t xml:space="preserve"> Despite this, we mention in lines 463-470 of Section 4 (discussion)</w:t>
+        <w:t xml:space="preserve"> Despite this, we mention in Section 4</w:t>
       </w:r>
       <w:r>
         <w:t>, and explain for reviewer 1 in Response 1.2,</w:t>
@@ -2146,19 +2638,46 @@
         <w:t xml:space="preserve"> of outputs.</w:t>
       </w:r>
       <w:r>
-        <w:t xml:space="preserve"> We also note in lines 470-472 of the same section, that the </w:t>
+        <w:t xml:space="preserve"> We also note in the same section, that the </w:t>
       </w:r>
       <w:r>
         <w:t xml:space="preserve">robust </w:t>
       </w:r>
       <w:r>
-        <w:t xml:space="preserve">analysis of output reliability for GPT models is out of the scope of this study and </w:t>
-      </w:r>
-      <w:r>
-        <w:t>currently made impractical</w:t>
-      </w:r>
-      <w:r>
-        <w:t xml:space="preserve"> by time and costs when hundreds or thousands of repetitions are needed.</w:t>
+        <w:t>analysis of output reliability for GPT models is out of the scope of this study</w:t>
+      </w:r>
+      <w:r>
+        <w:t xml:space="preserve">, scaling substantially with </w:t>
+      </w:r>
+      <w:r>
+        <w:t>time and costs when hundreds or thousands of repetitions are needed</w:t>
+      </w:r>
+      <w:r>
+        <w:t xml:space="preserve"> </w:t>
+      </w:r>
+      <w:r>
+        <w:fldChar w:fldCharType="begin"/>
+      </w:r>
+      <w:r>
+        <w:instrText xml:space="preserve"> ADDIN ZOTERO_ITEM CSL_CITATION {"citationID":"Nr2mghGk","properties":{"formattedCitation":"[37\\uc0\\u8211{}39]","plainCitation":"[37–39]","noteIndex":0},"citationItems":[{"id":3588,"uris":["http://zotero.org/users/6749620/items/RW7R3RKD"],"itemData":{"id":3588,"type":"article","abstract":"Fine-tuning pre-trained transformer-based language models such as BERT has become a common practice dominating leaderboards across various NLP benchmarks. Despite the strong empirical performance of fine-tuned models, fine-tuning is an unstable process: training the same model with multiple random seeds can result in a large variance of the task performance. Previous literature (Devlin et al., 2019; Lee et al., 2020; Dodge et al., 2020) identified two potential reasons for the observed instability: catastrophic forgetting and small size of the fine-tuning datasets. In this paper, we show that both hypotheses fail to explain the fine-tuning instability. We analyze BERT, RoBERTa, and ALBERT, fine-tuned on commonly used datasets from the GLUE benchmark, and show that the observed instability is caused by optimization difficulties that lead to vanishing gradients. Additionally, we show that the remaining variance of the downstream task performance can be attributed to differences in generalization where fine-tuned models with the same training loss exhibit noticeably different test performance. Based on our analysis, we present a simple but strong baseline that makes fine-tuning BERT-based models significantly more stable than the previously proposed approaches. Code to reproduce our results is available online: https://github.com/uds-lsv/bert-stable-fine-tuning.","DOI":"10.48550/arXiv.2006.04884","note":"arXiv:2006.04884 [cs]","number":"arXiv:2006.04884","publisher":"arXiv","source":"arXiv.org","title":"On the Stability of Fine-tuning BERT: Misconceptions, Explanations, and Strong Baselines","title-short":"On the Stability of Fine-tuning BERT","URL":"http://arxiv.org/abs/2006.04884","author":[{"family":"Mosbach","given":"Marius"},{"family":"Andriushchenko","given":"Maksym"},{"family":"Klakow","given":"Dietrich"}],"accessed":{"date-parts":[["2025",10,23]]},"issued":{"date-parts":[["2021",3,25]]},"citation-key":"mosbachStabilityFinetuningBERT2021"}},{"id":3586,"uris":["http://zotero.org/users/6749620/items/XYX5Z3HR"],"itemData":{"id":3586,"type":"article","abstract":"Fine-tuning pretrained contextual word embedding models to supervised downstream tasks has become commonplace in natural language processing. This process, however, is often brittle: even with the same hyperparameter values, distinct random seeds can lead to substantially different results. To better understand this phenomenon, we experiment with four datasets from the GLUE benchmark, fine-tuning BERT hundreds of times on each while varying only the random seeds. We find substantial performance increases compared to previously reported results, and we quantify how the performance of the best-found model varies as a function of the number of fine-tuning trials. Further, we examine two factors influenced by the choice of random seed: weight initialization and training data order. We find that both contribute comparably to the variance of out-of-sample performance, and that some weight initializations perform well across all tasks explored. On small datasets, we observe that many fine-tuning trials diverge part of the way through training, and we offer best practices for practitioners to stop training less promising runs early. We publicly release all of our experimental data, including training and validation scores for 2,100 trials, to encourage further analysis of training dynamics during fine-tuning.","DOI":"10.48550/arXiv.2002.06305","note":"arXiv:2002.06305 [cs]","number":"arXiv:2002.06305","publisher":"arXiv","source":"arXiv.org","title":"Fine-Tuning Pretrained Language Models: Weight Initializations, Data Orders, and Early Stopping","title-short":"Fine-Tuning Pretrained Language Models","URL":"http://arxiv.org/abs/2002.06305","author":[{"family":"Dodge","given":"Jesse"},{"family":"Ilharco","given":"Gabriel"},{"family":"Schwartz","given":"Roy"},{"family":"Farhadi","given":"Ali"},{"family":"Hajishirzi","given":"Hannaneh"},{"family":"Smith","given":"Noah"}],"accessed":{"date-parts":[["2025",10,23]]},"issued":{"date-parts":[["2020",2,15]]},"citation-key":"dodgeFineTuningPretrainedLanguage2020"}},{"id":3593,"uris":["http://zotero.org/users/6749620/items/2MAVCRR6"],"itemData":{"id":3593,"type":"paper-conference","container-title":"Proceedings of the 12th International conference on cognitive modeling, Ottawa","source":"Google Scholar","title":"How many times should a stochastic model be run? An approach based on confidence intervals","title-short":"How many times should a stochastic model be run?","URL":"https://iccm-conference.neocities.org/2013/proceedings/papers/0083/paper0083.pdf","author":[{"family":"Byrne","given":"Michael D."}],"accessed":{"date-parts":[["2025",10,23]]},"issued":{"date-parts":[["2013"]]},"citation-key":"byrneHowManyTimes2013"}}],"schema":"https://github.com/citation-style-language/schema/raw/master/csl-citation.json"} </w:instrText>
+      </w:r>
+      <w:r>
+        <w:fldChar w:fldCharType="separate"/>
+      </w:r>
+      <w:r>
+        <w:rPr>
+          <w:rFonts w:eastAsiaTheme="minorHAnsi"/>
+          <w:szCs w:val="24"/>
+          <w:lang w:val="en-US" w:eastAsia="en-US"/>
+          <w14:ligatures w14:val="standardContextual"/>
+        </w:rPr>
+        <w:t>[37–39]</w:t>
+      </w:r>
+      <w:r>
+        <w:fldChar w:fldCharType="end"/>
+      </w:r>
+      <w:r>
+        <w:t>.</w:t>
       </w:r>
       <w:r>
         <w:t xml:space="preserve"> </w:t>
@@ -2194,29 +2713,43 @@
         <w:t xml:space="preserve">, </w:t>
       </w:r>
       <w:r>
-        <w:t>remain a limitation</w:t>
+        <w:t>remain a</w:t>
+      </w:r>
+      <w:r>
+        <w:t xml:space="preserve">n emerging topic and a </w:t>
+      </w:r>
+      <w:r>
+        <w:t>limitation</w:t>
       </w:r>
       <w:r>
         <w:t xml:space="preserve"> in this paper</w:t>
       </w:r>
       <w:r>
-        <w:t xml:space="preserve">. </w:t>
-      </w:r>
-      <w:r>
-        <w:lastRenderedPageBreak/>
-        <w:t>However,</w:t>
-      </w:r>
-      <w:r>
-        <w:t xml:space="preserve"> </w:t>
-      </w:r>
-      <w:r>
-        <w:t>we signify its importance by applying current best practices,</w:t>
+        <w:t>. However,</w:t>
+      </w:r>
+      <w:r>
+        <w:t xml:space="preserve"> </w:t>
+      </w:r>
+      <w:r>
+        <w:t>we signify its importance by applying current best practices</w:t>
+      </w:r>
+      <w:r>
+        <w:t xml:space="preserve"> in parameter selection</w:t>
+      </w:r>
+      <w:r>
+        <w:t xml:space="preserve"> detailed in Appendix B.2.2</w:t>
+      </w:r>
+      <w:r>
+        <w:t>,</w:t>
       </w:r>
       <w:r>
         <w:t xml:space="preserve"> conducting a small sample of experiments</w:t>
       </w:r>
       <w:r>
-        <w:t xml:space="preserve"> given our resources</w:t>
+        <w:t xml:space="preserve"> </w:t>
+      </w:r>
+      <w:r>
+        <w:t>in Appendix C</w:t>
       </w:r>
       <w:r>
         <w:t>,</w:t>
@@ -2231,16 +2764,13 @@
         <w:t>ing it</w:t>
       </w:r>
       <w:r>
-        <w:t xml:space="preserve"> as an</w:t>
-      </w:r>
-      <w:r>
-        <w:t xml:space="preserve"> important</w:t>
-      </w:r>
-      <w:r>
-        <w:t xml:space="preserve"> research opportunity</w:t>
-      </w:r>
-      <w:r>
-        <w:t xml:space="preserve"> that can guide future work</w:t>
+        <w:t xml:space="preserve"> along with mention of emerging approaches</w:t>
+      </w:r>
+      <w:r>
+        <w:t xml:space="preserve"> </w:t>
+      </w:r>
+      <w:r>
+        <w:t>in Section 4</w:t>
       </w:r>
       <w:r>
         <w:t>.</w:t>
@@ -2263,7 +2793,7 @@
     </w:p>
     <w:p>
       <w:pPr>
-        <w:ind w:firstLine="708"/>
+        <w:ind w:left="708"/>
       </w:pPr>
       <w:r>
         <w:rPr>
@@ -2273,7 +2803,197 @@
         <w:t>Response 2.7:</w:t>
       </w:r>
       <w:r>
-        <w:t xml:space="preserve"> x.</w:t>
+        <w:t xml:space="preserve"> </w:t>
+      </w:r>
+      <w:r>
+        <w:t>We wish to clarify that the Cause Specific Mortality Fraction (CSMF) accuracy</w:t>
+      </w:r>
+      <w:r>
+        <w:t xml:space="preserve"> and </w:t>
+      </w:r>
+      <w:r>
+        <w:t>Partial Chance Corrected Concordance (PCCC)</w:t>
+      </w:r>
+      <w:r>
+        <w:t xml:space="preserve"> both have error components included in their calculation</w:t>
+      </w:r>
+      <w:r>
+        <w:t xml:space="preserve"> when measuring model performance</w:t>
+      </w:r>
+      <w:r>
+        <w:t>.</w:t>
+      </w:r>
+      <w:r>
+        <w:t xml:space="preserve"> CSMF accuracy </w:t>
+      </w:r>
+      <w:r>
+        <w:t xml:space="preserve">measures population-level performance and </w:t>
+      </w:r>
+      <w:r>
+        <w:t xml:space="preserve">is adjusted by the maximum </w:t>
+      </w:r>
+      <w:r>
+        <w:t xml:space="preserve">total </w:t>
+      </w:r>
+      <w:r>
+        <w:t>error</w:t>
+      </w:r>
+      <w:r>
+        <w:t xml:space="preserve"> from the worst model</w:t>
+      </w:r>
+      <w:r>
+        <w:t xml:space="preserve"> (see Appendix B.3.1)</w:t>
+      </w:r>
+      <w:r>
+        <w:t xml:space="preserve">, while </w:t>
+      </w:r>
+      <w:r>
+        <w:t>PCCC measures individual-level performance</w:t>
+      </w:r>
+      <w:r>
+        <w:t xml:space="preserve"> and is corrected for </w:t>
+      </w:r>
+      <w:r>
+        <w:t>random chance</w:t>
+      </w:r>
+      <w:r>
+        <w:t xml:space="preserve"> </w:t>
+      </w:r>
+      <w:r>
+        <w:t>(see</w:t>
+      </w:r>
+      <w:r>
+        <w:t xml:space="preserve"> </w:t>
+      </w:r>
+      <w:r>
+        <w:t>Appendix B.3.2</w:t>
+      </w:r>
+      <w:r>
+        <w:t>)</w:t>
+      </w:r>
+      <w:r>
+        <w:t xml:space="preserve">. Both metrics </w:t>
+      </w:r>
+      <w:r>
+        <w:t>were</w:t>
+      </w:r>
+      <w:r>
+        <w:t xml:space="preserve"> based on</w:t>
+      </w:r>
+      <w:r>
+        <w:t xml:space="preserve"> </w:t>
+      </w:r>
+      <w:r>
+        <w:fldChar w:fldCharType="begin"/>
+      </w:r>
+      <w:r>
+        <w:instrText xml:space="preserve"> ADDIN ZOTERO_ITEM CSL_CITATION {"citationID":"00000066","properties":{"unsorted":false,"formattedCitation":"[40]","plainCitation":"[40]","noteIndex":0},"citationItems":[{"id":2620,"uris":["http://zotero.org/users/6749620/items/532V639L"],"itemData":{"id":2620,"type":"article-journal","abstract":"Verbal autopsy (VA) is an important method for obtaining cause of death information in settings without vital registration and medical certification of causes of death. An array of methods, including physician review and computer-automated methods, have been proposed and used. Choosing the best method for VA requires the appropriate metrics for assessing performance. Currently used metrics such as sensitivity, specificity, and cause-specific mortality fraction (CSMF) errors do not provide a robust basis for comparison.","container-title":"Population Health Metrics","DOI":"10.1186/1478-7954-9-28","ISSN":"1478-7954","issue":"1","journalAbbreviation":"Population Health Metrics","page":"28","source":"BioMed Central","title":"Robust metrics for assessing the performance of different verbal autopsy cause assignment methods in validation studies","volume":"9","author":[{"family":"Murray","given":"Christopher JL"},{"family":"Lozano","given":"Rafael"},{"family":"Flaxman","given":"Abraham D."},{"family":"Vahdatpour","given":"Alireza"},{"family":"Lopez","given":"Alan D."}],"issued":{"date-parts":[["2011",8,4]]},"citation-key":"murrayRobustMetricsAssessing2011"},"prefix":""}],"schema":"https://github.com/citation-style-language/schema/raw/master/csl-citation.json"} </w:instrText>
+      </w:r>
+      <w:r>
+        <w:fldChar w:fldCharType="separate"/>
+      </w:r>
+      <w:r>
+        <w:rPr>
+          <w:rFonts w:eastAsiaTheme="minorEastAsia"/>
+          <w:lang w:val="en-US"/>
+        </w:rPr>
+        <w:t>[40]</w:t>
+      </w:r>
+      <w:r>
+        <w:fldChar w:fldCharType="end"/>
+      </w:r>
+      <w:r>
+        <w:t xml:space="preserve">. </w:t>
+      </w:r>
+      <w:r>
+        <w:t xml:space="preserve"> Our methods</w:t>
+      </w:r>
+      <w:r>
+        <w:t xml:space="preserve"> were</w:t>
+      </w:r>
+      <w:r>
+        <w:t xml:space="preserve"> buil</w:t>
+      </w:r>
+      <w:r>
+        <w:t>t</w:t>
+      </w:r>
+      <w:r>
+        <w:t xml:space="preserve"> on well-cited past studies</w:t>
+      </w:r>
+      <w:r>
+        <w:t xml:space="preserve"> </w:t>
+      </w:r>
+      <w:r>
+        <w:fldChar w:fldCharType="begin"/>
+      </w:r>
+      <w:r>
+        <w:instrText xml:space="preserve"> ADDIN ZOTERO_ITEM CSL_CITATION {"citationID":"8ZjJxA5K","properties":{"formattedCitation":"[22,32,41\\uc0\\u8211{}44]","plainCitation":"[22,32,41–44]","noteIndex":0},"citationItems":[{"id":2529,"uris":["http://zotero.org/users/6749620/items/SU7YDIGK"],"itemData":{"id":2529,"type":"article-journal","abstract":"Verbal autopsies with physician assignment of cause of death (COD) are commonly used in settings where medical certification of deaths is uncommon. It remains unanswered if automated algorithms can replace physician assignment.","container-title":"BMC Medicine","DOI":"10.1186/s12916-019-1353-2","ISSN":"1741-7015","issue":"1","journalAbbreviation":"BMC Medicine","page":"116","source":"BioMed Central","title":"Automated versus physician assignment of cause of death for verbal autopsies: randomized trial of 9374 deaths in 117 villages in India","title-short":"Automated versus physician assignment of cause of death for verbal autopsies","volume":"17","author":[{"family":"Jha","given":"Prabhat"},{"family":"Kumar","given":"Dinesh"},{"family":"Dikshit","given":"Rajesh"},{"family":"Budukh","given":"Atul"},{"family":"Begum","given":"Rehana"},{"family":"Sati","given":"Prabha"},{"family":"Kolpak","given":"Patrycja"},{"family":"Wen","given":"Richard"},{"family":"Raithatha","given":"Shyamsundar J."},{"family":"Shah","given":"Utkarsh"},{"family":"Li","given":"Zehang Richard"},{"family":"Aleksandrowicz","given":"Lukasz"},{"family":"Shah","given":"Prakash"},{"family":"Piyasena","given":"Kapila"},{"family":"McCormick","given":"Tyler H."},{"family":"Gelband","given":"Hellen"},{"family":"Clark","given":"Samuel J."}],"issued":{"date-parts":[["2019",6,27]]},"citation-key":"jhaAutomatedPhysicianAssignment2019"}},{"id":2532,"uris":["http://zotero.org/users/6749620/items/9MB658MJ"],"itemData":{"id":2532,"type":"article-journal","abstract":"Computer-coded verbal autopsy (CCVA) methods to assign causes of death (CODs) for medically unattended deaths have been proposed as an alternative to physician-certified verbal autopsy (PCVA). We conducted a systematic review of 19 published comparison studies (from 684 evaluated), most of which used hospital-based deaths as the reference standard. We assessed the performance of PCVA and five CCVA methods: Random Forest, Tariff, InterVA, King-Lu, and Simplified Symptom Pattern.","container-title":"BMC Medicine","DOI":"10.1186/1741-7015-12-22","ISSN":"1741-7015","issue":"1","journalAbbreviation":"BMC Med","language":"en","page":"22","source":"Springer Link","title":"Comparison of physician-certified verbal autopsy with computer-coded verbal autopsy for cause of death assignment in hospitalized patients in low- and middle-income countries: systematic review","title-short":"Comparison of physician-certified verbal autopsy with computer-coded verbal autopsy for cause of death assignment in hospitalized patients in low- and middle-income countries","volume":"12","author":[{"family":"Leitao","given":"Jordana"},{"family":"Desai","given":"Nikita"},{"family":"Aleksandrowicz","given":"Lukasz"},{"family":"Byass","given":"Peter"},{"family":"Miasnikof","given":"Pierre"},{"family":"Tollman","given":"Stephen"},{"family":"Alam","given":"Dewan"},{"family":"Lu","given":"Ying"},{"family":"Rathi","given":"Suresh Kumar"},{"family":"Singh","given":"Abhishek"},{"family":"Suraweera","given":"Wilson"},{"family":"Ram","given":"Faujdar"},{"family":"Jha","given":"Prabhat"}],"issued":{"date-parts":[["2014",2,4]]},"citation-key":"leitaoComparisonPhysiciancertifiedVerbal2014"}},{"id":2536,"uris":["http://zotero.org/users/6749620/items/5GHPUY8C"],"itemData":{"id":2536,"type":"article-journal","abstract":"Physician-coded verbal autopsy (PCVA) is the most widely used method to determine causes of death (CODs) in countries where medical certification of death is uncommon. Computer-coded verbal autopsy (CCVA) methods have been proposed as a faster and cheaper alternative to PCVA, though they have not been widely compared to PCVA or to each other.","container-title":"BMC Medicine","DOI":"10.1186/1741-7015-12-20","ISSN":"1741-7015","issue":"1","journalAbbreviation":"BMC Medicine","page":"20","source":"BioMed Central","title":"Performance of four computer-coded verbal autopsy methods for cause of death assignment compared with physician coding on 24,000 deaths in low- and middle-income countries","volume":"12","author":[{"family":"Desai","given":"Nikita"},{"family":"Aleksandrowicz","given":"Lukasz"},{"family":"Miasnikof","given":"Pierre"},{"family":"Lu","given":"Ying"},{"family":"Leitao","given":"Jordana"},{"family":"Byass","given":"Peter"},{"family":"Tollman","given":"Stephen"},{"family":"Mee","given":"Paul"},{"family":"Alam","given":"Dewan"},{"family":"Rathi","given":"Suresh Kumar"},{"family":"Singh","given":"Abhishek"},{"family":"Kumar","given":"Rajesh"},{"family":"Ram","given":"Faujdar"},{"family":"Jha","given":"Prabhat"}],"issued":{"date-parts":[["2014",2,4]]},"citation-key":"desaiPerformanceFourComputercoded2014"}},{"id":2534,"uris":["http://zotero.org/users/6749620/items/T3TI6D5R"],"itemData":{"id":2534,"type":"article-journal","abstract":"A verbal autopsy (VA) is a post-hoc written interview report of the symptoms preceding a person’s death in cases where no official cause of death (CoD) was determined by a physician. Current leading automated VA coding methods primarily use structured data from VAs to assign a CoD category. We present a method to automatically determine CoD categories from VA free-text narratives alone.","container-title":"BMC Medical Informatics and Decision Making","DOI":"10.1186/s12911-019-0841-9","ISSN":"1472-6947","issue":"1","journalAbbreviation":"BMC Med Inform Decis Mak","language":"en","page":"127","source":"Springer Link","title":"Automatically determining cause of death from verbal autopsy narratives","volume":"19","author":[{"family":"Jeblee","given":"Serena"},{"family":"Gomes","given":"Mireille"},{"family":"Jha","given":"Prabhat"},{"family":"Rudzicz","given":"Frank"},{"family":"Hirst","given":"Graeme"}],"issued":{"date-parts":[["2019",7,9]]},"citation-key":"jebleeAutomaticallyDeterminingCause2019"}},{"id":3583,"uris":["http://zotero.org/users/6749620/items/AD65DTMP"],"itemData":{"id":3583,"type":"article-journal","container-title":"Gates open research","page":"63","source":"Google Scholar","title":"Automated verbal autopsy classification: using one-against-all ensemble method and Naïve Bayes classifier","title-short":"Automated verbal autopsy classification","volume":"2","author":[{"family":"Murtaza","given":"Syed Shariyar"},{"family":"Kolpak","given":"Patrycja"},{"family":"Bener","given":"Ayse"},{"family":"Jha","given":"Prabhat"}],"issued":{"date-parts":[["2019"]]},"citation-key":"murtazaAutomatedVerbalAutopsy2019"}},{"id":3582,"uris":["http://zotero.org/users/6749620/items/J5CI8DKT"],"itemData":{"id":3582,"type":"article-journal","container-title":"BMC Medicine","DOI":"10.1186/s12916-015-0521-2","ISSN":"1741-7015","issue":"1","journalAbbreviation":"BMC Med","language":"en","page":"286","source":"DOI.org (Crossref)","title":"Naive Bayes classifiers for verbal autopsies: comparison to physician-based classification for 21,000 child and adult deaths","title-short":"Naive Bayes classifiers for verbal autopsies","volume":"13","author":[{"family":"Miasnikof","given":"Pierre"},{"family":"Giannakeas","given":"Vasily"},{"family":"Gomes","given":"Mireille"},{"family":"Aleksandrowicz","given":"Lukasz"},{"family":"Shestopaloff","given":"Alexander Y."},{"family":"Alam","given":"Dewan"},{"family":"Tollman","given":"Stephen"},{"family":"Samarikhalaj","given":"Akram"},{"family":"Jha","given":"Prabhat"}],"issued":{"date-parts":[["2015",12]]},"citation-key":"miasnikofNaiveBayesClassifiers2015"}}],"schema":"https://github.com/citation-style-language/schema/raw/master/csl-citation.json"} </w:instrText>
+      </w:r>
+      <w:r>
+        <w:fldChar w:fldCharType="separate"/>
+      </w:r>
+      <w:r>
+        <w:rPr>
+          <w:rFonts w:ascii="Cambria" w:eastAsiaTheme="minorHAnsi" w:hAnsi="Cambria"/>
+          <w:color w:val="000000"/>
+          <w:sz w:val="20"/>
+          <w:szCs w:val="24"/>
+          <w:lang w:val="en-US" w:eastAsia="en-US"/>
+          <w14:ligatures w14:val="standardContextual"/>
+        </w:rPr>
+        <w:t>[22,32,41–44]</w:t>
+      </w:r>
+      <w:r>
+        <w:fldChar w:fldCharType="end"/>
+      </w:r>
+      <w:r>
+        <w:t xml:space="preserve"> </w:t>
+      </w:r>
+      <w:r>
+        <w:t>evaluating</w:t>
+      </w:r>
+      <w:r>
+        <w:t xml:space="preserve"> </w:t>
+      </w:r>
+      <w:r>
+        <w:t>Computer Coded Verbal Autopsy (CCVA) models</w:t>
+      </w:r>
+      <w:r>
+        <w:t xml:space="preserve"> using PCCC and CSMF accuracy</w:t>
+      </w:r>
+      <w:r>
+        <w:t xml:space="preserve"> as robust metrics</w:t>
+      </w:r>
+      <w:r>
+        <w:t>.</w:t>
+      </w:r>
+      <w:r>
+        <w:t xml:space="preserve"> </w:t>
+      </w:r>
+      <w:r>
+        <w:t>In Section 2.3, w</w:t>
+      </w:r>
+      <w:r>
+        <w:t xml:space="preserve">e have included clarification of </w:t>
+      </w:r>
+      <w:r>
+        <w:t xml:space="preserve">the </w:t>
+      </w:r>
+      <w:r>
+        <w:t xml:space="preserve">error adjustments </w:t>
+      </w:r>
+      <w:r>
+        <w:t>incorporated into</w:t>
+      </w:r>
+      <w:r>
+        <w:t xml:space="preserve"> each metric, and mentioned </w:t>
+      </w:r>
+      <w:r>
+        <w:lastRenderedPageBreak/>
+        <w:t>that PCCC and CSMF accuracy have both been widely used in assessing performance for CCVA models.</w:t>
+      </w:r>
+      <w:r>
+        <w:t xml:space="preserve"> In addition, we have computed the 95% confidence intervals using bootstrapping (1000 resamples with replacement) for Figures 3 and 5-7 for reference.</w:t>
       </w:r>
     </w:p>
     <w:p>
@@ -2343,7 +3063,13 @@
         <w:t xml:space="preserve"> to the best of our knowledge.</w:t>
       </w:r>
       <w:r>
-        <w:t xml:space="preserve"> We have included this information in lines 668-671 of Appendix B.2.2 (models and parameters), detailing the APIs we had used and our </w:t>
+        <w:t xml:space="preserve"> We have included this information in Appendix B.2.</w:t>
+      </w:r>
+      <w:r>
+        <w:t>2</w:t>
+      </w:r>
+      <w:r>
+        <w:t xml:space="preserve">, detailing the APIs we had used and our </w:t>
       </w:r>
       <w:r>
         <w:t xml:space="preserve">configuration for </w:t>
@@ -2352,7 +3078,13 @@
         <w:t>statelessness</w:t>
       </w:r>
       <w:r>
-        <w:t xml:space="preserve">, as well as in lines 692-694 of the same appendix, describing the setting of the </w:t>
+        <w:t>,</w:t>
+      </w:r>
+      <w:r>
+        <w:t xml:space="preserve"> in addition to</w:t>
+      </w:r>
+      <w:r>
+        <w:t xml:space="preserve"> describing the setting of the </w:t>
       </w:r>
       <w:r>
         <w:rPr>
@@ -2365,26 +3097,24 @@
         <w:t xml:space="preserve"> parameter to enable statelessness for GPT-5</w:t>
       </w:r>
       <w:r>
-        <w:t xml:space="preserve"> (</w:t>
-      </w:r>
-      <w:r>
-        <w:t xml:space="preserve">note that </w:t>
-      </w:r>
-      <w:r>
-        <w:t>GPT-3.5/4 were stateless by default).</w:t>
-      </w:r>
-    </w:p>
-    <w:p>
-      <w:r>
-        <w:t xml:space="preserve">Was the data in some </w:t>
-      </w:r>
-      <w:proofErr w:type="gramStart"/>
-      <w:r>
-        <w:t>particular order</w:t>
-      </w:r>
-      <w:proofErr w:type="gramEnd"/>
-      <w:r>
-        <w:t xml:space="preserve"> or contained any groupings, e.g. all children tested together or in blocks?</w:t>
+        <w:t>. N</w:t>
+      </w:r>
+      <w:r>
+        <w:t xml:space="preserve">ote that </w:t>
+      </w:r>
+      <w:r>
+        <w:t>GPT-3.5/4 were stateless by default</w:t>
+      </w:r>
+      <w:r>
+        <w:t>, and did not require any parameters for statelessness</w:t>
+      </w:r>
+      <w:r>
+        <w:t>.</w:t>
+      </w:r>
+    </w:p>
+    <w:p>
+      <w:r>
+        <w:t>Was the data in some particular order or contained any groupings, e.g. all children tested together or in blocks?</w:t>
       </w:r>
     </w:p>
     <w:p>
@@ -2458,7 +3188,22 @@
         <w:t>.</w:t>
       </w:r>
       <w:r>
-        <w:t xml:space="preserve"> The data was tested in this manner as we receive and process the verbal autopsy data by survey round.</w:t>
+        <w:t xml:space="preserve"> The data was tested in this manner as we receive</w:t>
+      </w:r>
+      <w:r>
+        <w:t>d</w:t>
+      </w:r>
+      <w:r>
+        <w:t xml:space="preserve"> and process</w:t>
+      </w:r>
+      <w:r>
+        <w:t>ed</w:t>
+      </w:r>
+      <w:r>
+        <w:t xml:space="preserve"> the verbal autopsy data </w:t>
+      </w:r>
+      <w:r>
+        <w:t>as survey rounds were completed.</w:t>
       </w:r>
     </w:p>
     <w:p>
@@ -2551,7 +3296,10 @@
         <w:t xml:space="preserve">: </w:t>
       </w:r>
       <w:r>
-        <w:t>We have moved Table 1 and its accompanying sentence from the discussion to the results in Section 3.1 (overall performance).</w:t>
+        <w:t>We have moved Table 1 and its accompanying sentence from the discussion to the results in Section 3.1</w:t>
+      </w:r>
+      <w:r>
+        <w:t>.</w:t>
       </w:r>
     </w:p>
     <w:p>
@@ -2586,7 +3334,6 @@
         <w:pStyle w:val="Heading1"/>
       </w:pPr>
       <w:r>
-        <w:lastRenderedPageBreak/>
         <w:t>References</w:t>
       </w:r>
     </w:p>
@@ -2645,6 +3392,7 @@
           <w:rFonts w:eastAsiaTheme="minorHAnsi"/>
           <w:lang w:val="en-US" w:eastAsia="en-US"/>
         </w:rPr>
+        <w:lastRenderedPageBreak/>
         <w:t xml:space="preserve">2. </w:t>
       </w:r>
       <w:r>
@@ -2957,7 +3705,6 @@
           <w:rFonts w:eastAsiaTheme="minorHAnsi"/>
           <w:lang w:val="en-US" w:eastAsia="en-US"/>
         </w:rPr>
-        <w:lastRenderedPageBreak/>
         <w:t xml:space="preserve">15. </w:t>
       </w:r>
       <w:r>
@@ -3006,6 +3753,7 @@
           <w:rFonts w:eastAsiaTheme="minorHAnsi"/>
           <w:lang w:val="en-US" w:eastAsia="en-US"/>
         </w:rPr>
+        <w:lastRenderedPageBreak/>
         <w:t xml:space="preserve">17. </w:t>
       </w:r>
       <w:r>
@@ -3231,6 +3979,447 @@
         </w:rPr>
         <w:tab/>
         <w:t xml:space="preserve">McCormick TH, Li ZR, Calvert C, Crampin AC, Kahn K, Clark SJ. Probabilistic Cause-of-death Assignment using Verbal Autopsies. J Am Stat Assoc. 2016;111(515):1036–49. </w:t>
+      </w:r>
+    </w:p>
+    <w:p>
+      <w:pPr>
+        <w:pStyle w:val="Bibliography"/>
+        <w:rPr>
+          <w:rFonts w:eastAsiaTheme="minorHAnsi"/>
+          <w:lang w:val="en-US" w:eastAsia="en-US"/>
+        </w:rPr>
+      </w:pPr>
+      <w:r>
+        <w:rPr>
+          <w:rFonts w:eastAsiaTheme="minorHAnsi"/>
+          <w:lang w:val="en-US" w:eastAsia="en-US"/>
+        </w:rPr>
+        <w:t xml:space="preserve">27. </w:t>
+      </w:r>
+      <w:r>
+        <w:rPr>
+          <w:rFonts w:eastAsiaTheme="minorHAnsi"/>
+          <w:lang w:val="en-US" w:eastAsia="en-US"/>
+        </w:rPr>
+        <w:tab/>
+        <w:t xml:space="preserve">Henderson T, Shepheard J, Sundararajan V. Quality of diagnosis and procedure coding in ICD-10 administrative data. Medical care. 2006;44(11):1011–9. </w:t>
+      </w:r>
+    </w:p>
+    <w:p>
+      <w:pPr>
+        <w:pStyle w:val="Bibliography"/>
+        <w:rPr>
+          <w:rFonts w:eastAsiaTheme="minorHAnsi"/>
+          <w:lang w:val="en-US" w:eastAsia="en-US"/>
+        </w:rPr>
+      </w:pPr>
+      <w:r>
+        <w:rPr>
+          <w:rFonts w:eastAsiaTheme="minorHAnsi"/>
+          <w:lang w:val="en-US" w:eastAsia="en-US"/>
+        </w:rPr>
+        <w:t xml:space="preserve">28. </w:t>
+      </w:r>
+      <w:r>
+        <w:rPr>
+          <w:rFonts w:eastAsiaTheme="minorHAnsi"/>
+          <w:lang w:val="en-US" w:eastAsia="en-US"/>
+        </w:rPr>
+        <w:tab/>
+        <w:t xml:space="preserve">Mezzich JE. International surveys on the use of ICD-10 and related diagnostic systems. Psychopathology. 2002;35(2–3):72–5. </w:t>
+      </w:r>
+    </w:p>
+    <w:p>
+      <w:pPr>
+        <w:pStyle w:val="Bibliography"/>
+        <w:rPr>
+          <w:rFonts w:eastAsiaTheme="minorHAnsi"/>
+          <w:lang w:val="en-US" w:eastAsia="en-US"/>
+        </w:rPr>
+      </w:pPr>
+      <w:r>
+        <w:rPr>
+          <w:rFonts w:eastAsiaTheme="minorHAnsi"/>
+          <w:lang w:val="en-US" w:eastAsia="en-US"/>
+        </w:rPr>
+        <w:t xml:space="preserve">29. </w:t>
+      </w:r>
+      <w:r>
+        <w:rPr>
+          <w:rFonts w:eastAsiaTheme="minorHAnsi"/>
+          <w:lang w:val="en-US" w:eastAsia="en-US"/>
+        </w:rPr>
+        <w:tab/>
+        <w:t xml:space="preserve">Hirsch JA, Nicola G, McGinty G, Liu RW, Barr RM, Chittle MD, et al. ICD-10: history and context. American Journal of Neuroradiology. 2016;37(4):596–9. </w:t>
+      </w:r>
+    </w:p>
+    <w:p>
+      <w:pPr>
+        <w:pStyle w:val="Bibliography"/>
+        <w:rPr>
+          <w:rFonts w:eastAsiaTheme="minorHAnsi"/>
+          <w:lang w:val="en-US" w:eastAsia="en-US"/>
+        </w:rPr>
+      </w:pPr>
+      <w:r>
+        <w:rPr>
+          <w:rFonts w:eastAsiaTheme="minorHAnsi"/>
+          <w:lang w:val="en-US" w:eastAsia="en-US"/>
+        </w:rPr>
+        <w:t xml:space="preserve">30. </w:t>
+      </w:r>
+      <w:r>
+        <w:rPr>
+          <w:rFonts w:eastAsiaTheme="minorHAnsi"/>
+          <w:lang w:val="en-US" w:eastAsia="en-US"/>
+        </w:rPr>
+        <w:tab/>
+        <w:t xml:space="preserve">Watzlaf VJ, Garvin JH, Moeini S, Anania-Firouzan P. The effectiveness of ICD-10-CM in capturing public health diseases. Perspectives in Health Information Management/AHIMA, American Health Information Management Association. 2007;4:6. </w:t>
+      </w:r>
+    </w:p>
+    <w:p>
+      <w:pPr>
+        <w:pStyle w:val="Bibliography"/>
+        <w:rPr>
+          <w:rFonts w:eastAsiaTheme="minorHAnsi"/>
+          <w:lang w:val="en-US" w:eastAsia="en-US"/>
+        </w:rPr>
+      </w:pPr>
+      <w:r>
+        <w:rPr>
+          <w:rFonts w:eastAsiaTheme="minorHAnsi"/>
+          <w:lang w:val="en-US" w:eastAsia="en-US"/>
+        </w:rPr>
+        <w:lastRenderedPageBreak/>
+        <w:t xml:space="preserve">31. </w:t>
+      </w:r>
+      <w:r>
+        <w:rPr>
+          <w:rFonts w:eastAsiaTheme="minorHAnsi"/>
+          <w:lang w:val="en-US" w:eastAsia="en-US"/>
+        </w:rPr>
+        <w:tab/>
+        <w:t xml:space="preserve">Hsu MC, Wang CC, Huang LY, Lin CY, Lin FJ, Toh S. Effect of ICD-9-CM to ICD-10-CM coding system transition on identification of common conditions: An interrupted time series analysis. Pharmacoepidemiology and Drug Safety. 2021;30(12):1653–74. </w:t>
+      </w:r>
+    </w:p>
+    <w:p>
+      <w:pPr>
+        <w:pStyle w:val="Bibliography"/>
+        <w:rPr>
+          <w:rFonts w:eastAsiaTheme="minorHAnsi"/>
+          <w:lang w:val="en-US" w:eastAsia="en-US"/>
+        </w:rPr>
+      </w:pPr>
+      <w:r>
+        <w:rPr>
+          <w:rFonts w:eastAsiaTheme="minorHAnsi"/>
+          <w:lang w:val="en-US" w:eastAsia="en-US"/>
+        </w:rPr>
+        <w:t xml:space="preserve">32. </w:t>
+      </w:r>
+      <w:r>
+        <w:rPr>
+          <w:rFonts w:eastAsiaTheme="minorHAnsi"/>
+          <w:lang w:val="en-US" w:eastAsia="en-US"/>
+        </w:rPr>
+        <w:tab/>
+        <w:t xml:space="preserve">Desai N, Aleksandrowicz L, Miasnikof P, Lu Y, Leitao J, Byass P, et al. Performance of four computer-coded verbal autopsy methods for cause of death assignment compared with physician coding on 24,000 deaths in low- and middle-income countries. BMC Medicine. 2014 Feb 4;12(1):20. </w:t>
+      </w:r>
+    </w:p>
+    <w:p>
+      <w:pPr>
+        <w:pStyle w:val="Bibliography"/>
+        <w:rPr>
+          <w:rFonts w:eastAsiaTheme="minorHAnsi"/>
+          <w:lang w:val="en-US" w:eastAsia="en-US"/>
+        </w:rPr>
+      </w:pPr>
+      <w:r>
+        <w:rPr>
+          <w:rFonts w:eastAsiaTheme="minorHAnsi"/>
+          <w:lang w:val="en-US" w:eastAsia="en-US"/>
+        </w:rPr>
+        <w:t xml:space="preserve">33. </w:t>
+      </w:r>
+      <w:r>
+        <w:rPr>
+          <w:rFonts w:eastAsiaTheme="minorHAnsi"/>
+          <w:lang w:val="en-US" w:eastAsia="en-US"/>
+        </w:rPr>
+        <w:tab/>
+        <w:t xml:space="preserve">Ramirez-Villalobos D, Stewart AL, Romero M, Gomez S, Flaxman AD, Hernandez B. Analysis of causes of death using verbal autopsies and vital registration in Hidalgo, Mexico. PLOS ONE. 2019 July 3;14(7):e0218438. </w:t>
+      </w:r>
+    </w:p>
+    <w:p>
+      <w:pPr>
+        <w:pStyle w:val="Bibliography"/>
+        <w:rPr>
+          <w:rFonts w:eastAsiaTheme="minorHAnsi"/>
+          <w:lang w:val="en-US" w:eastAsia="en-US"/>
+        </w:rPr>
+      </w:pPr>
+      <w:r>
+        <w:rPr>
+          <w:rFonts w:eastAsiaTheme="minorHAnsi"/>
+          <w:lang w:val="en-US" w:eastAsia="en-US"/>
+        </w:rPr>
+        <w:t xml:space="preserve">34. </w:t>
+      </w:r>
+      <w:r>
+        <w:rPr>
+          <w:rFonts w:eastAsiaTheme="minorHAnsi"/>
+          <w:lang w:val="en-US" w:eastAsia="en-US"/>
+        </w:rPr>
+        <w:tab/>
+        <w:t>King G, Lu Y. Verbal autopsy methods with multiple causes of death. 2008 [cited 2025 Oct 23]; Available from: https://projecteuclid.org/journals/statistical-science/volume-23/issue-1/Verbal-Autopsy-Methods-with-Multiple-Causes-of-Death/10.1214/07-STS247.short</w:t>
+      </w:r>
+    </w:p>
+    <w:p>
+      <w:pPr>
+        <w:pStyle w:val="Bibliography"/>
+        <w:rPr>
+          <w:rFonts w:eastAsiaTheme="minorHAnsi"/>
+          <w:lang w:val="en-US" w:eastAsia="en-US"/>
+        </w:rPr>
+      </w:pPr>
+      <w:r>
+        <w:rPr>
+          <w:rFonts w:eastAsiaTheme="minorHAnsi"/>
+          <w:lang w:val="en-US" w:eastAsia="en-US"/>
+        </w:rPr>
+        <w:t xml:space="preserve">35. </w:t>
+      </w:r>
+      <w:r>
+        <w:rPr>
+          <w:rFonts w:eastAsiaTheme="minorHAnsi"/>
+          <w:lang w:val="en-US" w:eastAsia="en-US"/>
+        </w:rPr>
+        <w:tab/>
+        <w:t xml:space="preserve">Murray CJ, Lopez AD, Black R, Ahuja R, Ali SM, Baqui A, et al. Population Health Metrics Research Consortium gold standard verbal autopsy validation study: design, implementation, and development of analysis datasets. Population Health Metrics. 2011 Aug 4;9(1):27. </w:t>
+      </w:r>
+    </w:p>
+    <w:p>
+      <w:pPr>
+        <w:pStyle w:val="Bibliography"/>
+        <w:rPr>
+          <w:rFonts w:eastAsiaTheme="minorHAnsi"/>
+          <w:lang w:val="en-US" w:eastAsia="en-US"/>
+        </w:rPr>
+      </w:pPr>
+      <w:r>
+        <w:rPr>
+          <w:rFonts w:eastAsiaTheme="minorHAnsi"/>
+          <w:lang w:val="en-US" w:eastAsia="en-US"/>
+        </w:rPr>
+        <w:t xml:space="preserve">36. </w:t>
+      </w:r>
+      <w:r>
+        <w:rPr>
+          <w:rFonts w:eastAsiaTheme="minorHAnsi"/>
+          <w:lang w:val="en-US" w:eastAsia="en-US"/>
+        </w:rPr>
+        <w:tab/>
+        <w:t>Liu X, Chen T, Da L, Chen C, Lin Z, Wei H. Uncertainty Quantification and Confidence Calibration in Large Language Models: A Survey. In: Proceedings of the 31st ACM SIGKDD Conference on Knowledge Discovery and Data Mining V2 [Internet]. Toronto ON Canada: ACM; 2025 [cited 2025 Oct 23]. p. 6107–17. Available from: https://dl.acm.org/doi/10.1145/3711896.3736569</w:t>
+      </w:r>
+    </w:p>
+    <w:p>
+      <w:pPr>
+        <w:pStyle w:val="Bibliography"/>
+        <w:rPr>
+          <w:rFonts w:eastAsiaTheme="minorHAnsi"/>
+          <w:lang w:val="en-US" w:eastAsia="en-US"/>
+        </w:rPr>
+      </w:pPr>
+      <w:r>
+        <w:rPr>
+          <w:rFonts w:eastAsiaTheme="minorHAnsi"/>
+          <w:lang w:val="en-US" w:eastAsia="en-US"/>
+        </w:rPr>
+        <w:t xml:space="preserve">37. </w:t>
+      </w:r>
+      <w:r>
+        <w:rPr>
+          <w:rFonts w:eastAsiaTheme="minorHAnsi"/>
+          <w:lang w:val="en-US" w:eastAsia="en-US"/>
+        </w:rPr>
+        <w:tab/>
+        <w:t>Mosbach M, Andriushchenko M, Klakow D. On the Stability of Fine-tuning BERT: Misconceptions, Explanations, and Strong Baselines [Internet]. arXiv; 2021 [cited 2025 Oct 23]. Available from: http://arxiv.org/abs/2006.04884</w:t>
+      </w:r>
+    </w:p>
+    <w:p>
+      <w:pPr>
+        <w:pStyle w:val="Bibliography"/>
+        <w:rPr>
+          <w:rFonts w:eastAsiaTheme="minorHAnsi"/>
+          <w:lang w:val="en-US" w:eastAsia="en-US"/>
+        </w:rPr>
+      </w:pPr>
+      <w:r>
+        <w:rPr>
+          <w:rFonts w:eastAsiaTheme="minorHAnsi"/>
+          <w:lang w:val="en-US" w:eastAsia="en-US"/>
+        </w:rPr>
+        <w:t xml:space="preserve">38. </w:t>
+      </w:r>
+      <w:r>
+        <w:rPr>
+          <w:rFonts w:eastAsiaTheme="minorHAnsi"/>
+          <w:lang w:val="en-US" w:eastAsia="en-US"/>
+        </w:rPr>
+        <w:tab/>
+        <w:t>Dodge J, Ilharco G, Schwartz R, Farhadi A, Hajishirzi H, Smith N. Fine-Tuning Pretrained Language Models: Weight Initializations, Data Orders, and Early Stopping [Internet]. arXiv; 2020 [cited 2025 Oct 23]. Available from: http://arxiv.org/abs/2002.06305</w:t>
+      </w:r>
+    </w:p>
+    <w:p>
+      <w:pPr>
+        <w:pStyle w:val="Bibliography"/>
+        <w:rPr>
+          <w:rFonts w:eastAsiaTheme="minorHAnsi"/>
+          <w:lang w:val="en-US" w:eastAsia="en-US"/>
+        </w:rPr>
+      </w:pPr>
+      <w:r>
+        <w:rPr>
+          <w:rFonts w:eastAsiaTheme="minorHAnsi"/>
+          <w:lang w:val="en-US" w:eastAsia="en-US"/>
+        </w:rPr>
+        <w:t xml:space="preserve">39. </w:t>
+      </w:r>
+      <w:r>
+        <w:rPr>
+          <w:rFonts w:eastAsiaTheme="minorHAnsi"/>
+          <w:lang w:val="en-US" w:eastAsia="en-US"/>
+        </w:rPr>
+        <w:tab/>
+        <w:t>Byrne MD. How many times should a stochastic model be run? An approach based on confidence intervals. In: Proceedings of the 12th International conference on cognitive modeling, Ottawa [Internet]. 2013 [cited 2025 Oct 23]. Available from: https://iccm-conference.neocities.org/2013/proceedings/papers/0083/paper0083.pdf</w:t>
+      </w:r>
+    </w:p>
+    <w:p>
+      <w:pPr>
+        <w:pStyle w:val="Bibliography"/>
+        <w:rPr>
+          <w:rFonts w:eastAsiaTheme="minorHAnsi"/>
+          <w:lang w:val="en-US" w:eastAsia="en-US"/>
+        </w:rPr>
+      </w:pPr>
+      <w:r>
+        <w:rPr>
+          <w:rFonts w:eastAsiaTheme="minorHAnsi"/>
+          <w:lang w:val="en-US" w:eastAsia="en-US"/>
+        </w:rPr>
+        <w:t xml:space="preserve">40. </w:t>
+      </w:r>
+      <w:r>
+        <w:rPr>
+          <w:rFonts w:eastAsiaTheme="minorHAnsi"/>
+          <w:lang w:val="en-US" w:eastAsia="en-US"/>
+        </w:rPr>
+        <w:tab/>
+        <w:t xml:space="preserve">Murray CJ, Lozano R, Flaxman AD, Vahdatpour A, Lopez AD. Robust metrics for assessing the performance of different verbal autopsy cause assignment methods in validation studies. Population Health Metrics. 2011 Aug 4;9(1):28. </w:t>
+      </w:r>
+    </w:p>
+    <w:p>
+      <w:pPr>
+        <w:pStyle w:val="Bibliography"/>
+        <w:rPr>
+          <w:rFonts w:eastAsiaTheme="minorHAnsi"/>
+          <w:lang w:val="en-US" w:eastAsia="en-US"/>
+        </w:rPr>
+      </w:pPr>
+      <w:r>
+        <w:rPr>
+          <w:rFonts w:eastAsiaTheme="minorHAnsi"/>
+          <w:lang w:val="en-US" w:eastAsia="en-US"/>
+        </w:rPr>
+        <w:t xml:space="preserve">41. </w:t>
+      </w:r>
+      <w:r>
+        <w:rPr>
+          <w:rFonts w:eastAsiaTheme="minorHAnsi"/>
+          <w:lang w:val="en-US" w:eastAsia="en-US"/>
+        </w:rPr>
+        <w:tab/>
+        <w:t xml:space="preserve">Jha P, Kumar D, Dikshit R, Budukh A, Begum R, Sati P, et al. Automated versus physician assignment of cause of death for verbal autopsies: randomized trial of 9374 deaths in 117 villages in India. BMC Medicine. 2019 June 27;17(1):116. </w:t>
+      </w:r>
+    </w:p>
+    <w:p>
+      <w:pPr>
+        <w:pStyle w:val="Bibliography"/>
+        <w:rPr>
+          <w:rFonts w:eastAsiaTheme="minorHAnsi"/>
+          <w:lang w:val="en-US" w:eastAsia="en-US"/>
+        </w:rPr>
+      </w:pPr>
+      <w:r>
+        <w:rPr>
+          <w:rFonts w:eastAsiaTheme="minorHAnsi"/>
+          <w:lang w:val="en-US" w:eastAsia="en-US"/>
+        </w:rPr>
+        <w:t xml:space="preserve">42. </w:t>
+      </w:r>
+      <w:r>
+        <w:rPr>
+          <w:rFonts w:eastAsiaTheme="minorHAnsi"/>
+          <w:lang w:val="en-US" w:eastAsia="en-US"/>
+        </w:rPr>
+        <w:tab/>
+        <w:t xml:space="preserve">Leitao J, Desai N, Aleksandrowicz L, Byass P, Miasnikof P, Tollman S, et al. Comparison of physician-certified verbal autopsy with computer-coded verbal autopsy for cause of death </w:t>
+      </w:r>
+      <w:r>
+        <w:rPr>
+          <w:rFonts w:eastAsiaTheme="minorHAnsi"/>
+          <w:lang w:val="en-US" w:eastAsia="en-US"/>
+        </w:rPr>
+        <w:lastRenderedPageBreak/>
+        <w:t xml:space="preserve">assignment in hospitalized patients in low- and middle-income countries: systematic review. BMC Med. 2014 Feb 4;12(1):22. </w:t>
+      </w:r>
+    </w:p>
+    <w:p>
+      <w:pPr>
+        <w:pStyle w:val="Bibliography"/>
+        <w:rPr>
+          <w:rFonts w:eastAsiaTheme="minorHAnsi"/>
+          <w:lang w:val="en-US" w:eastAsia="en-US"/>
+        </w:rPr>
+      </w:pPr>
+      <w:r>
+        <w:rPr>
+          <w:rFonts w:eastAsiaTheme="minorHAnsi"/>
+          <w:lang w:val="en-US" w:eastAsia="en-US"/>
+        </w:rPr>
+        <w:t xml:space="preserve">43. </w:t>
+      </w:r>
+      <w:r>
+        <w:rPr>
+          <w:rFonts w:eastAsiaTheme="minorHAnsi"/>
+          <w:lang w:val="en-US" w:eastAsia="en-US"/>
+        </w:rPr>
+        <w:tab/>
+        <w:t xml:space="preserve">Murtaza SS, Kolpak P, Bener A, Jha P. Automated verbal autopsy classification: using one-against-all ensemble method and Naïve Bayes classifier. Gates open research. 2019;2:63. </w:t>
+      </w:r>
+    </w:p>
+    <w:p>
+      <w:pPr>
+        <w:pStyle w:val="Bibliography"/>
+        <w:rPr>
+          <w:rFonts w:eastAsiaTheme="minorHAnsi"/>
+          <w:lang w:val="en-US" w:eastAsia="en-US"/>
+        </w:rPr>
+      </w:pPr>
+      <w:r>
+        <w:rPr>
+          <w:rFonts w:eastAsiaTheme="minorHAnsi"/>
+          <w:lang w:val="en-US" w:eastAsia="en-US"/>
+        </w:rPr>
+        <w:t xml:space="preserve">44. </w:t>
+      </w:r>
+      <w:r>
+        <w:rPr>
+          <w:rFonts w:eastAsiaTheme="minorHAnsi"/>
+          <w:lang w:val="en-US" w:eastAsia="en-US"/>
+        </w:rPr>
+        <w:tab/>
+        <w:t xml:space="preserve">Miasnikof P, Giannakeas V, Gomes M, Aleksandrowicz L, Shestopaloff AY, Alam D, et al. Naive Bayes classifiers for verbal autopsies: comparison to physician-based classification for 21,000 child and adult deaths. BMC Med. 2015 Dec;13(1):286. </w:t>
       </w:r>
     </w:p>
     <w:p>
@@ -4733,7 +5922,6 @@
   <w:style w:type="character" w:default="1" w:styleId="DefaultParagraphFont">
     <w:name w:val="Default Paragraph Font"/>
     <w:uiPriority w:val="1"/>
-    <w:semiHidden/>
     <w:unhideWhenUsed/>
   </w:style>
   <w:style w:type="table" w:default="1" w:styleId="TableNormal">

</xml_diff>

<commit_message>
Add agreement to tables b4/b5
</commit_message>
<xml_diff>
--- a/manuscript/wen-et-al-2025-cava-rv1-responses.docx
+++ b/manuscript/wen-et-al-2025-cava-rv1-responses.docx
@@ -1172,13 +1172,21 @@
         <w:pStyle w:val="p1"/>
       </w:pPr>
       <w:r>
-        <w:t>Finally, the generalisability of the results beyond Sierra Leone should be addressed more directly</w:t>
-      </w:r>
-      <w:r>
-        <w:t xml:space="preserve"> </w:t>
-      </w:r>
-      <w:r>
-        <w:t>—highlighting to what extent findings may translate to other regions with different mortality profiles</w:t>
+        <w:t xml:space="preserve">Finally, the generalisability of the results beyond Sierra Leone should be addressed more </w:t>
+      </w:r>
+      <w:proofErr w:type="gramStart"/>
+      <w:r>
+        <w:t>directly</w:t>
+      </w:r>
+      <w:r>
+        <w:t xml:space="preserve"> </w:t>
+      </w:r>
+      <w:r>
+        <w:t>—highlighting</w:t>
+      </w:r>
+      <w:proofErr w:type="gramEnd"/>
+      <w:r>
+        <w:t xml:space="preserve"> to what extent findings may translate to other regions with different mortality profiles</w:t>
       </w:r>
       <w:r>
         <w:t>.</w:t>
@@ -1819,12 +1827,14 @@
       <w:r>
         <w:t xml:space="preserve"> </w:t>
       </w:r>
+      <w:proofErr w:type="gramStart"/>
       <w:r>
         <w:rPr>
           <w:color w:val="000000"/>
         </w:rPr>
         <w:t>Similar to</w:t>
       </w:r>
+      <w:proofErr w:type="gramEnd"/>
       <w:r>
         <w:rPr>
           <w:color w:val="000000"/>
@@ -1870,7 +1880,15 @@
     </w:p>
     <w:p>
       <w:r>
-        <w:t xml:space="preserve">The prompts for the GPT models mentioned the country name. Why was that done and what implications could there be regarding the results returned by the models. Is it possible that the models </w:t>
+        <w:t xml:space="preserve">The prompts for the GPT models mentioned the country name. Why </w:t>
+      </w:r>
+      <w:proofErr w:type="gramStart"/>
+      <w:r>
+        <w:t>was</w:t>
+      </w:r>
+      <w:proofErr w:type="gramEnd"/>
+      <w:r>
+        <w:t xml:space="preserve"> that done and what implications could there be regarding the results returned by the models. Is it possible that the models </w:t>
       </w:r>
       <w:r>
         <w:lastRenderedPageBreak/>
@@ -2407,7 +2425,15 @@
         <w:t>, and an underlying mechanism that tries to predict the next most likely token</w:t>
       </w:r>
       <w:r>
-        <w:t xml:space="preserve">. Assuming that reliability refers to the consistency of outputs across repeated runs, </w:t>
+        <w:t xml:space="preserve">. </w:t>
+      </w:r>
+      <w:proofErr w:type="gramStart"/>
+      <w:r>
+        <w:t>Assuming that</w:t>
+      </w:r>
+      <w:proofErr w:type="gramEnd"/>
+      <w:r>
+        <w:t xml:space="preserve"> reliability refers to the consistency of outputs across repeated runs, </w:t>
       </w:r>
       <w:r>
         <w:t xml:space="preserve">the </w:t>
@@ -2986,7 +3012,15 @@
         <w:t>incorporated into</w:t>
       </w:r>
       <w:r>
-        <w:t xml:space="preserve"> each metric, and mentioned </w:t>
+        <w:t xml:space="preserve"> each </w:t>
+      </w:r>
+      <w:proofErr w:type="gramStart"/>
+      <w:r>
+        <w:t>metric, and</w:t>
+      </w:r>
+      <w:proofErr w:type="gramEnd"/>
+      <w:r>
+        <w:t xml:space="preserve"> mentioned </w:t>
       </w:r>
       <w:r>
         <w:lastRenderedPageBreak/>
@@ -3103,10 +3137,26 @@
         <w:t xml:space="preserve">ote that </w:t>
       </w:r>
       <w:r>
-        <w:t>GPT-3.5/4 were stateless by default</w:t>
-      </w:r>
-      <w:r>
-        <w:t>, and did not require any parameters for statelessness</w:t>
+        <w:t xml:space="preserve">GPT-3.5/4 </w:t>
+      </w:r>
+      <w:proofErr w:type="gramStart"/>
+      <w:r>
+        <w:t>were</w:t>
+      </w:r>
+      <w:proofErr w:type="gramEnd"/>
+      <w:r>
+        <w:t xml:space="preserve"> stateless by </w:t>
+      </w:r>
+      <w:proofErr w:type="gramStart"/>
+      <w:r>
+        <w:t>default</w:t>
+      </w:r>
+      <w:r>
+        <w:t>, and</w:t>
+      </w:r>
+      <w:proofErr w:type="gramEnd"/>
+      <w:r>
+        <w:t xml:space="preserve"> did not require any parameters for statelessness</w:t>
       </w:r>
       <w:r>
         <w:t>.</w:t>
@@ -3114,7 +3164,15 @@
     </w:p>
     <w:p>
       <w:r>
-        <w:t>Was the data in some particular order or contained any groupings, e.g. all children tested together or in blocks?</w:t>
+        <w:t xml:space="preserve">Was the data in some </w:t>
+      </w:r>
+      <w:proofErr w:type="gramStart"/>
+      <w:r>
+        <w:t>particular order</w:t>
+      </w:r>
+      <w:proofErr w:type="gramEnd"/>
+      <w:r>
+        <w:t xml:space="preserve"> or contained any groupings, e.g. all children tested together or in blocks?</w:t>
       </w:r>
     </w:p>
     <w:p>
@@ -3326,7 +3384,13 @@
         <w:t>2</w:t>
       </w:r>
       <w:r>
-        <w:t>: x.</w:t>
+        <w:t xml:space="preserve">: </w:t>
+      </w:r>
+      <w:r>
+        <w:t>We have included agreement data in Table B4 and B5 for reference</w:t>
+      </w:r>
+      <w:r>
+        <w:t>.</w:t>
       </w:r>
     </w:p>
     <w:p>
@@ -3449,7 +3513,23 @@
           <w:lang w:val="en-US" w:eastAsia="en-US"/>
         </w:rPr>
         <w:tab/>
-        <w:t xml:space="preserve">Krishna S, Bhambra N, Bleakney R, Bhayana R, Atzen S. Evaluation of Reliability, Repeatability, Robustness, and Confidence of GPT-3.5 and GPT-4 on a Radiology Board–style Examination. Moy L, editor. Radiology. 2024 May 1;311(2):e232715. </w:t>
+        <w:t>Krishna S, Bhambra N, Bleakney R, Bhayana R, Atzen S. Evaluation of Reliability, Repeatability, Robustness, and Confidence of GPT-3.5 and GPT-4 on a Radiology Board–style Examination. Moy L, editor. Radiology. 2024 May 1;311(2</w:t>
+      </w:r>
+      <w:proofErr w:type="gramStart"/>
+      <w:r>
+        <w:rPr>
+          <w:rFonts w:eastAsiaTheme="minorHAnsi"/>
+          <w:lang w:val="en-US" w:eastAsia="en-US"/>
+        </w:rPr>
+        <w:t>):e</w:t>
+      </w:r>
+      <w:proofErr w:type="gramEnd"/>
+      <w:r>
+        <w:rPr>
+          <w:rFonts w:eastAsiaTheme="minorHAnsi"/>
+          <w:lang w:val="en-US" w:eastAsia="en-US"/>
+        </w:rPr>
+        <w:t xml:space="preserve">232715. </w:t>
       </w:r>
     </w:p>
     <w:p>
@@ -3473,7 +3553,23 @@
           <w:lang w:val="en-US" w:eastAsia="en-US"/>
         </w:rPr>
         <w:tab/>
-        <w:t>Jang ME, Lukasiewicz T. Consistency Analysis of ChatGPT [Internet]. arXiv; 2023 [cited 2024 July 6]. Available from: http://arxiv.org/abs/2303.06273</w:t>
+        <w:t xml:space="preserve">Jang ME, Lukasiewicz T. Consistency Analysis of ChatGPT [Internet]. </w:t>
+      </w:r>
+      <w:proofErr w:type="spellStart"/>
+      <w:r>
+        <w:rPr>
+          <w:rFonts w:eastAsiaTheme="minorHAnsi"/>
+          <w:lang w:val="en-US" w:eastAsia="en-US"/>
+        </w:rPr>
+        <w:t>arXiv</w:t>
+      </w:r>
+      <w:proofErr w:type="spellEnd"/>
+      <w:r>
+        <w:rPr>
+          <w:rFonts w:eastAsiaTheme="minorHAnsi"/>
+          <w:lang w:val="en-US" w:eastAsia="en-US"/>
+        </w:rPr>
+        <w:t>; 2023 [cited 2024 July 6]. Available from: http://arxiv.org/abs/2303.06273</w:t>
       </w:r>
     </w:p>
     <w:p>
@@ -3497,7 +3593,39 @@
           <w:lang w:val="en-US" w:eastAsia="en-US"/>
         </w:rPr>
         <w:tab/>
-        <w:t xml:space="preserve">Johnson D, Goodman R, Patrinely J, Stone C, Zimmerman E, Donald R, et al. Assessing the Accuracy and Reliability of AI-Generated Medical Responses: An Evaluation of the Chat-GPT Model. Res Sq. 2023 Feb 28;rs.3.rs-2566942. </w:t>
+        <w:t xml:space="preserve">Johnson D, Goodman R, </w:t>
+      </w:r>
+      <w:proofErr w:type="spellStart"/>
+      <w:r>
+        <w:rPr>
+          <w:rFonts w:eastAsiaTheme="minorHAnsi"/>
+          <w:lang w:val="en-US" w:eastAsia="en-US"/>
+        </w:rPr>
+        <w:t>Patrinely</w:t>
+      </w:r>
+      <w:proofErr w:type="spellEnd"/>
+      <w:r>
+        <w:rPr>
+          <w:rFonts w:eastAsiaTheme="minorHAnsi"/>
+          <w:lang w:val="en-US" w:eastAsia="en-US"/>
+        </w:rPr>
+        <w:t xml:space="preserve"> J, Stone C, Zimmerman E, Donald R, et al. Assessing the Accuracy and Reliability of AI-Generated Medical Responses: An Evaluation of the Chat-GPT Model. Res Sq. 2023 Feb </w:t>
+      </w:r>
+      <w:proofErr w:type="gramStart"/>
+      <w:r>
+        <w:rPr>
+          <w:rFonts w:eastAsiaTheme="minorHAnsi"/>
+          <w:lang w:val="en-US" w:eastAsia="en-US"/>
+        </w:rPr>
+        <w:t>28;rs.3.rs</w:t>
+      </w:r>
+      <w:proofErr w:type="gramEnd"/>
+      <w:r>
+        <w:rPr>
+          <w:rFonts w:eastAsiaTheme="minorHAnsi"/>
+          <w:lang w:val="en-US" w:eastAsia="en-US"/>
+        </w:rPr>
+        <w:t xml:space="preserve">-2566942. </w:t>
       </w:r>
     </w:p>
     <w:p>
@@ -3521,7 +3649,23 @@
           <w:lang w:val="en-US" w:eastAsia="en-US"/>
         </w:rPr>
         <w:tab/>
-        <w:t xml:space="preserve">Olatunji IE, Rauch J, Katzensteiner M, Khosla M. A Review of Anonymization for Healthcare Data. Big Data. 2024 Dec 1;12(6):538–55. </w:t>
+        <w:t xml:space="preserve">Olatunji IE, Rauch J, </w:t>
+      </w:r>
+      <w:proofErr w:type="spellStart"/>
+      <w:r>
+        <w:rPr>
+          <w:rFonts w:eastAsiaTheme="minorHAnsi"/>
+          <w:lang w:val="en-US" w:eastAsia="en-US"/>
+        </w:rPr>
+        <w:t>Katzensteiner</w:t>
+      </w:r>
+      <w:proofErr w:type="spellEnd"/>
+      <w:r>
+        <w:rPr>
+          <w:rFonts w:eastAsiaTheme="minorHAnsi"/>
+          <w:lang w:val="en-US" w:eastAsia="en-US"/>
+        </w:rPr>
+        <w:t xml:space="preserve"> M, Khosla M. A Review of Anonymization for Healthcare Data. Big Data. 2024 Dec 1;12(6):538–55. </w:t>
       </w:r>
     </w:p>
     <w:p>
@@ -3569,7 +3713,39 @@
           <w:lang w:val="en-US" w:eastAsia="en-US"/>
         </w:rPr>
         <w:tab/>
-        <w:t xml:space="preserve">Zuo Z, Watson M, Budgen D, Hall R, Kennelly C, Al Moubayed N. Data Anonymization for Pervasive Health Care: Systematic Literature Mapping Study. JMIR Med Inform. 2021 Oct 15;9(10):e29871. </w:t>
+        <w:t xml:space="preserve">Zuo Z, Watson M, </w:t>
+      </w:r>
+      <w:proofErr w:type="spellStart"/>
+      <w:r>
+        <w:rPr>
+          <w:rFonts w:eastAsiaTheme="minorHAnsi"/>
+          <w:lang w:val="en-US" w:eastAsia="en-US"/>
+        </w:rPr>
+        <w:t>Budgen</w:t>
+      </w:r>
+      <w:proofErr w:type="spellEnd"/>
+      <w:r>
+        <w:rPr>
+          <w:rFonts w:eastAsiaTheme="minorHAnsi"/>
+          <w:lang w:val="en-US" w:eastAsia="en-US"/>
+        </w:rPr>
+        <w:t xml:space="preserve"> D, Hall R, Kennelly C, Al Moubayed N. Data Anonymization for Pervasive Health Care: Systematic Literature Mapping Study. JMIR Med Inform. 2021 Oct 15;9(10</w:t>
+      </w:r>
+      <w:proofErr w:type="gramStart"/>
+      <w:r>
+        <w:rPr>
+          <w:rFonts w:eastAsiaTheme="minorHAnsi"/>
+          <w:lang w:val="en-US" w:eastAsia="en-US"/>
+        </w:rPr>
+        <w:t>):e</w:t>
+      </w:r>
+      <w:proofErr w:type="gramEnd"/>
+      <w:r>
+        <w:rPr>
+          <w:rFonts w:eastAsiaTheme="minorHAnsi"/>
+          <w:lang w:val="en-US" w:eastAsia="en-US"/>
+        </w:rPr>
+        <w:t xml:space="preserve">29871. </w:t>
       </w:r>
     </w:p>
     <w:p>
@@ -3593,7 +3769,39 @@
           <w:lang w:val="en-US" w:eastAsia="en-US"/>
         </w:rPr>
         <w:tab/>
-        <w:t xml:space="preserve">Das BC, Amini MH, Wu Y. Security and Privacy Challenges of Large Language Models: A Survey. ACM Comput Surv. 2025 June 30;57(6):1–39. </w:t>
+        <w:t xml:space="preserve">Das BC, Amini MH, Wu Y. Security and Privacy Challenges of Large Language Models: A Survey. ACM </w:t>
+      </w:r>
+      <w:proofErr w:type="spellStart"/>
+      <w:r>
+        <w:rPr>
+          <w:rFonts w:eastAsiaTheme="minorHAnsi"/>
+          <w:lang w:val="en-US" w:eastAsia="en-US"/>
+        </w:rPr>
+        <w:t>Comput</w:t>
+      </w:r>
+      <w:proofErr w:type="spellEnd"/>
+      <w:r>
+        <w:rPr>
+          <w:rFonts w:eastAsiaTheme="minorHAnsi"/>
+          <w:lang w:val="en-US" w:eastAsia="en-US"/>
+        </w:rPr>
+        <w:t xml:space="preserve"> </w:t>
+      </w:r>
+      <w:proofErr w:type="spellStart"/>
+      <w:r>
+        <w:rPr>
+          <w:rFonts w:eastAsiaTheme="minorHAnsi"/>
+          <w:lang w:val="en-US" w:eastAsia="en-US"/>
+        </w:rPr>
+        <w:t>Surv</w:t>
+      </w:r>
+      <w:proofErr w:type="spellEnd"/>
+      <w:r>
+        <w:rPr>
+          <w:rFonts w:eastAsiaTheme="minorHAnsi"/>
+          <w:lang w:val="en-US" w:eastAsia="en-US"/>
+        </w:rPr>
+        <w:t xml:space="preserve">. 2025 June 30;57(6):1–39. </w:t>
       </w:r>
     </w:p>
     <w:p>
@@ -3641,7 +3849,39 @@
           <w:lang w:val="en-US" w:eastAsia="en-US"/>
         </w:rPr>
         <w:tab/>
-        <w:t xml:space="preserve">Corradini F, Leonesi M, Piangerelli M. State of the Art and Future Directions of Small Language Models: A Systematic Review. Big Data and Cognitive Computing. 2025;9(7):189. </w:t>
+        <w:t xml:space="preserve">Corradini F, </w:t>
+      </w:r>
+      <w:proofErr w:type="spellStart"/>
+      <w:r>
+        <w:rPr>
+          <w:rFonts w:eastAsiaTheme="minorHAnsi"/>
+          <w:lang w:val="en-US" w:eastAsia="en-US"/>
+        </w:rPr>
+        <w:t>Leonesi</w:t>
+      </w:r>
+      <w:proofErr w:type="spellEnd"/>
+      <w:r>
+        <w:rPr>
+          <w:rFonts w:eastAsiaTheme="minorHAnsi"/>
+          <w:lang w:val="en-US" w:eastAsia="en-US"/>
+        </w:rPr>
+        <w:t xml:space="preserve"> M, </w:t>
+      </w:r>
+      <w:proofErr w:type="spellStart"/>
+      <w:r>
+        <w:rPr>
+          <w:rFonts w:eastAsiaTheme="minorHAnsi"/>
+          <w:lang w:val="en-US" w:eastAsia="en-US"/>
+        </w:rPr>
+        <w:t>Piangerelli</w:t>
+      </w:r>
+      <w:proofErr w:type="spellEnd"/>
+      <w:r>
+        <w:rPr>
+          <w:rFonts w:eastAsiaTheme="minorHAnsi"/>
+          <w:lang w:val="en-US" w:eastAsia="en-US"/>
+        </w:rPr>
+        <w:t xml:space="preserve"> M. State of the Art and Future Directions of Small Language Models: A Systematic Review. Big Data and Cognitive Computing. 2025;9(7):189. </w:t>
       </w:r>
     </w:p>
     <w:p>
@@ -3665,7 +3905,38 @@
           <w:lang w:val="en-US" w:eastAsia="en-US"/>
         </w:rPr>
         <w:tab/>
-        <w:t xml:space="preserve">Setel PW, Macfarlane SB, Szreter S, Mikkelsen L, Jha P, Stout S, et al. A scandal of invisibility: making everyone count by counting everyone. The Lancet. 2007;370(9598):1569–77. </w:t>
+      </w:r>
+      <w:proofErr w:type="spellStart"/>
+      <w:r>
+        <w:rPr>
+          <w:rFonts w:eastAsiaTheme="minorHAnsi"/>
+          <w:lang w:val="en-US" w:eastAsia="en-US"/>
+        </w:rPr>
+        <w:t>Setel</w:t>
+      </w:r>
+      <w:proofErr w:type="spellEnd"/>
+      <w:r>
+        <w:rPr>
+          <w:rFonts w:eastAsiaTheme="minorHAnsi"/>
+          <w:lang w:val="en-US" w:eastAsia="en-US"/>
+        </w:rPr>
+        <w:t xml:space="preserve"> PW, Macfarlane SB, </w:t>
+      </w:r>
+      <w:proofErr w:type="spellStart"/>
+      <w:r>
+        <w:rPr>
+          <w:rFonts w:eastAsiaTheme="minorHAnsi"/>
+          <w:lang w:val="en-US" w:eastAsia="en-US"/>
+        </w:rPr>
+        <w:t>Szreter</w:t>
+      </w:r>
+      <w:proofErr w:type="spellEnd"/>
+      <w:r>
+        <w:rPr>
+          <w:rFonts w:eastAsiaTheme="minorHAnsi"/>
+          <w:lang w:val="en-US" w:eastAsia="en-US"/>
+        </w:rPr>
+        <w:t xml:space="preserve"> S, Mikkelsen L, Jha P, Stout S, et al. A scandal of invisibility: making everyone count by counting everyone. The Lancet. 2007;370(9598):1569–77. </w:t>
       </w:r>
     </w:p>
     <w:p>
@@ -3689,7 +3960,54 @@
           <w:lang w:val="en-US" w:eastAsia="en-US"/>
         </w:rPr>
         <w:tab/>
-        <w:t xml:space="preserve">Byass P. The Imperfect World of Global Health Estimates. PLoS Med. 2010 Nov 30;7(11):e1001006. </w:t>
+      </w:r>
+      <w:proofErr w:type="spellStart"/>
+      <w:r>
+        <w:rPr>
+          <w:rFonts w:eastAsiaTheme="minorHAnsi"/>
+          <w:lang w:val="en-US" w:eastAsia="en-US"/>
+        </w:rPr>
+        <w:t>Byass</w:t>
+      </w:r>
+      <w:proofErr w:type="spellEnd"/>
+      <w:r>
+        <w:rPr>
+          <w:rFonts w:eastAsiaTheme="minorHAnsi"/>
+          <w:lang w:val="en-US" w:eastAsia="en-US"/>
+        </w:rPr>
+        <w:t xml:space="preserve"> P. The Imperfect World of Global Health Estimates. </w:t>
+      </w:r>
+      <w:proofErr w:type="spellStart"/>
+      <w:r>
+        <w:rPr>
+          <w:rFonts w:eastAsiaTheme="minorHAnsi"/>
+          <w:lang w:val="en-US" w:eastAsia="en-US"/>
+        </w:rPr>
+        <w:t>PLoS</w:t>
+      </w:r>
+      <w:proofErr w:type="spellEnd"/>
+      <w:r>
+        <w:rPr>
+          <w:rFonts w:eastAsiaTheme="minorHAnsi"/>
+          <w:lang w:val="en-US" w:eastAsia="en-US"/>
+        </w:rPr>
+        <w:t xml:space="preserve"> Med. 2010 Nov 30;7(11</w:t>
+      </w:r>
+      <w:proofErr w:type="gramStart"/>
+      <w:r>
+        <w:rPr>
+          <w:rFonts w:eastAsiaTheme="minorHAnsi"/>
+          <w:lang w:val="en-US" w:eastAsia="en-US"/>
+        </w:rPr>
+        <w:t>):e</w:t>
+      </w:r>
+      <w:proofErr w:type="gramEnd"/>
+      <w:r>
+        <w:rPr>
+          <w:rFonts w:eastAsiaTheme="minorHAnsi"/>
+          <w:lang w:val="en-US" w:eastAsia="en-US"/>
+        </w:rPr>
+        <w:t xml:space="preserve">1001006. </w:t>
       </w:r>
     </w:p>
     <w:p>
@@ -3713,7 +4031,38 @@
           <w:lang w:val="en-US" w:eastAsia="en-US"/>
         </w:rPr>
         <w:tab/>
-        <w:t xml:space="preserve">Fottrell E, Byass P. Verbal autopsy: methods in transition. Epidemiologic reviews. 2010;32(1):38–55. </w:t>
+      </w:r>
+      <w:proofErr w:type="spellStart"/>
+      <w:r>
+        <w:rPr>
+          <w:rFonts w:eastAsiaTheme="minorHAnsi"/>
+          <w:lang w:val="en-US" w:eastAsia="en-US"/>
+        </w:rPr>
+        <w:t>Fottrell</w:t>
+      </w:r>
+      <w:proofErr w:type="spellEnd"/>
+      <w:r>
+        <w:rPr>
+          <w:rFonts w:eastAsiaTheme="minorHAnsi"/>
+          <w:lang w:val="en-US" w:eastAsia="en-US"/>
+        </w:rPr>
+        <w:t xml:space="preserve"> E, </w:t>
+      </w:r>
+      <w:proofErr w:type="spellStart"/>
+      <w:r>
+        <w:rPr>
+          <w:rFonts w:eastAsiaTheme="minorHAnsi"/>
+          <w:lang w:val="en-US" w:eastAsia="en-US"/>
+        </w:rPr>
+        <w:t>Byass</w:t>
+      </w:r>
+      <w:proofErr w:type="spellEnd"/>
+      <w:r>
+        <w:rPr>
+          <w:rFonts w:eastAsiaTheme="minorHAnsi"/>
+          <w:lang w:val="en-US" w:eastAsia="en-US"/>
+        </w:rPr>
+        <w:t xml:space="preserve"> P. Verbal autopsy: methods in transition. Epidemiologic reviews. 2010;32(1):38–55. </w:t>
       </w:r>
     </w:p>
     <w:p>
@@ -3737,7 +4086,55 @@
           <w:lang w:val="en-US" w:eastAsia="en-US"/>
         </w:rPr>
         <w:tab/>
-        <w:t xml:space="preserve">Wang S, Zhu Y, Liu H, Zheng Z, Chen C, Li J. Knowledge Editing for Large Language Models: A Survey. ACM Comput Surv. 2024 Nov 11;57(3):59:1-59:37. </w:t>
+        <w:t xml:space="preserve">Wang S, Zhu Y, Liu H, Zheng Z, Chen C, Li J. Knowledge Editing for Large Language Models: A Survey. ACM </w:t>
+      </w:r>
+      <w:proofErr w:type="spellStart"/>
+      <w:r>
+        <w:rPr>
+          <w:rFonts w:eastAsiaTheme="minorHAnsi"/>
+          <w:lang w:val="en-US" w:eastAsia="en-US"/>
+        </w:rPr>
+        <w:t>Comput</w:t>
+      </w:r>
+      <w:proofErr w:type="spellEnd"/>
+      <w:r>
+        <w:rPr>
+          <w:rFonts w:eastAsiaTheme="minorHAnsi"/>
+          <w:lang w:val="en-US" w:eastAsia="en-US"/>
+        </w:rPr>
+        <w:t xml:space="preserve"> </w:t>
+      </w:r>
+      <w:proofErr w:type="spellStart"/>
+      <w:r>
+        <w:rPr>
+          <w:rFonts w:eastAsiaTheme="minorHAnsi"/>
+          <w:lang w:val="en-US" w:eastAsia="en-US"/>
+        </w:rPr>
+        <w:t>Surv</w:t>
+      </w:r>
+      <w:proofErr w:type="spellEnd"/>
+      <w:r>
+        <w:rPr>
+          <w:rFonts w:eastAsiaTheme="minorHAnsi"/>
+          <w:lang w:val="en-US" w:eastAsia="en-US"/>
+        </w:rPr>
+        <w:t>. 2024 Nov 11;57(3</w:t>
+      </w:r>
+      <w:proofErr w:type="gramStart"/>
+      <w:r>
+        <w:rPr>
+          <w:rFonts w:eastAsiaTheme="minorHAnsi"/>
+          <w:lang w:val="en-US" w:eastAsia="en-US"/>
+        </w:rPr>
+        <w:t>):59:1</w:t>
+      </w:r>
+      <w:proofErr w:type="gramEnd"/>
+      <w:r>
+        <w:rPr>
+          <w:rFonts w:eastAsiaTheme="minorHAnsi"/>
+          <w:lang w:val="en-US" w:eastAsia="en-US"/>
+        </w:rPr>
+        <w:t xml:space="preserve">-59:37. </w:t>
       </w:r>
     </w:p>
     <w:p>
@@ -3762,7 +4159,70 @@
           <w:lang w:val="en-US" w:eastAsia="en-US"/>
         </w:rPr>
         <w:tab/>
-        <w:t xml:space="preserve">Nalmpatian A, Heumann C, Alkaya L, Jackson W. Transfer learning for mortality risk: A case study on the United Kingdom. PLoS One. 2025;20(5):e0313378. </w:t>
+      </w:r>
+      <w:proofErr w:type="spellStart"/>
+      <w:r>
+        <w:rPr>
+          <w:rFonts w:eastAsiaTheme="minorHAnsi"/>
+          <w:lang w:val="en-US" w:eastAsia="en-US"/>
+        </w:rPr>
+        <w:t>Nalmpatian</w:t>
+      </w:r>
+      <w:proofErr w:type="spellEnd"/>
+      <w:r>
+        <w:rPr>
+          <w:rFonts w:eastAsiaTheme="minorHAnsi"/>
+          <w:lang w:val="en-US" w:eastAsia="en-US"/>
+        </w:rPr>
+        <w:t xml:space="preserve"> A, Heumann C, </w:t>
+      </w:r>
+      <w:proofErr w:type="spellStart"/>
+      <w:r>
+        <w:rPr>
+          <w:rFonts w:eastAsiaTheme="minorHAnsi"/>
+          <w:lang w:val="en-US" w:eastAsia="en-US"/>
+        </w:rPr>
+        <w:t>Alkaya</w:t>
+      </w:r>
+      <w:proofErr w:type="spellEnd"/>
+      <w:r>
+        <w:rPr>
+          <w:rFonts w:eastAsiaTheme="minorHAnsi"/>
+          <w:lang w:val="en-US" w:eastAsia="en-US"/>
+        </w:rPr>
+        <w:t xml:space="preserve"> L, Jackson W. Transfer learning for mortality risk: A case study on the United Kingdom. </w:t>
+      </w:r>
+      <w:proofErr w:type="spellStart"/>
+      <w:r>
+        <w:rPr>
+          <w:rFonts w:eastAsiaTheme="minorHAnsi"/>
+          <w:lang w:val="en-US" w:eastAsia="en-US"/>
+        </w:rPr>
+        <w:t>PLoS</w:t>
+      </w:r>
+      <w:proofErr w:type="spellEnd"/>
+      <w:r>
+        <w:rPr>
+          <w:rFonts w:eastAsiaTheme="minorHAnsi"/>
+          <w:lang w:val="en-US" w:eastAsia="en-US"/>
+        </w:rPr>
+        <w:t xml:space="preserve"> One. 2025;20(5</w:t>
+      </w:r>
+      <w:proofErr w:type="gramStart"/>
+      <w:r>
+        <w:rPr>
+          <w:rFonts w:eastAsiaTheme="minorHAnsi"/>
+          <w:lang w:val="en-US" w:eastAsia="en-US"/>
+        </w:rPr>
+        <w:t>):e</w:t>
+      </w:r>
+      <w:proofErr w:type="gramEnd"/>
+      <w:r>
+        <w:rPr>
+          <w:rFonts w:eastAsiaTheme="minorHAnsi"/>
+          <w:lang w:val="en-US" w:eastAsia="en-US"/>
+        </w:rPr>
+        <w:t xml:space="preserve">0313378. </w:t>
       </w:r>
     </w:p>
     <w:p>
@@ -3786,7 +4246,55 @@
           <w:lang w:val="en-US" w:eastAsia="en-US"/>
         </w:rPr>
         <w:tab/>
-        <w:t xml:space="preserve">Singh H, Mhasawade V, Chunara R. Generalizability challenges of mortality risk prediction models: A retrospective analysis on a multi-center database. PLOS Digital Health. 2022 Apr 5;1(4):e0000023. </w:t>
+        <w:t xml:space="preserve">Singh H, </w:t>
+      </w:r>
+      <w:proofErr w:type="spellStart"/>
+      <w:r>
+        <w:rPr>
+          <w:rFonts w:eastAsiaTheme="minorHAnsi"/>
+          <w:lang w:val="en-US" w:eastAsia="en-US"/>
+        </w:rPr>
+        <w:t>Mhasawade</w:t>
+      </w:r>
+      <w:proofErr w:type="spellEnd"/>
+      <w:r>
+        <w:rPr>
+          <w:rFonts w:eastAsiaTheme="minorHAnsi"/>
+          <w:lang w:val="en-US" w:eastAsia="en-US"/>
+        </w:rPr>
+        <w:t xml:space="preserve"> V, </w:t>
+      </w:r>
+      <w:proofErr w:type="spellStart"/>
+      <w:r>
+        <w:rPr>
+          <w:rFonts w:eastAsiaTheme="minorHAnsi"/>
+          <w:lang w:val="en-US" w:eastAsia="en-US"/>
+        </w:rPr>
+        <w:t>Chunara</w:t>
+      </w:r>
+      <w:proofErr w:type="spellEnd"/>
+      <w:r>
+        <w:rPr>
+          <w:rFonts w:eastAsiaTheme="minorHAnsi"/>
+          <w:lang w:val="en-US" w:eastAsia="en-US"/>
+        </w:rPr>
+        <w:t xml:space="preserve"> R. Generalizability challenges of mortality risk prediction models: A retrospective analysis on a multi-center database. PLOS Digital Health. 2022 Apr 5;1(4</w:t>
+      </w:r>
+      <w:proofErr w:type="gramStart"/>
+      <w:r>
+        <w:rPr>
+          <w:rFonts w:eastAsiaTheme="minorHAnsi"/>
+          <w:lang w:val="en-US" w:eastAsia="en-US"/>
+        </w:rPr>
+        <w:t>):e</w:t>
+      </w:r>
+      <w:proofErr w:type="gramEnd"/>
+      <w:r>
+        <w:rPr>
+          <w:rFonts w:eastAsiaTheme="minorHAnsi"/>
+          <w:lang w:val="en-US" w:eastAsia="en-US"/>
+        </w:rPr>
+        <w:t xml:space="preserve">0000023. </w:t>
       </w:r>
     </w:p>
     <w:p>
@@ -3810,7 +4318,23 @@
           <w:lang w:val="en-US" w:eastAsia="en-US"/>
         </w:rPr>
         <w:tab/>
-        <w:t xml:space="preserve">Jiang LY, Liu XC, Nejatian NP, Nasir-Moin M, Wang D, Abidin A, et al. Health system-scale language models are all-purpose prediction engines. Nature. 2023;619(7969):357–62. </w:t>
+        <w:t xml:space="preserve">Jiang LY, Liu XC, </w:t>
+      </w:r>
+      <w:proofErr w:type="spellStart"/>
+      <w:r>
+        <w:rPr>
+          <w:rFonts w:eastAsiaTheme="minorHAnsi"/>
+          <w:lang w:val="en-US" w:eastAsia="en-US"/>
+        </w:rPr>
+        <w:t>Nejatian</w:t>
+      </w:r>
+      <w:proofErr w:type="spellEnd"/>
+      <w:r>
+        <w:rPr>
+          <w:rFonts w:eastAsiaTheme="minorHAnsi"/>
+          <w:lang w:val="en-US" w:eastAsia="en-US"/>
+        </w:rPr>
+        <w:t xml:space="preserve"> NP, Nasir-Moin M, Wang D, Abidin A, et al. Health system-scale language models are all-purpose prediction engines. Nature. 2023;619(7969):357–62. </w:t>
       </w:r>
     </w:p>
     <w:p>
@@ -3834,7 +4358,23 @@
           <w:lang w:val="en-US" w:eastAsia="en-US"/>
         </w:rPr>
         <w:tab/>
-        <w:t>Zhang Z, Zhao J, Zhang Q, Gui T, Huang X. Unveiling Linguistic Regions in Large Language Models [Internet]. arXiv; 2024 [cited 2025 Oct 20]. Available from: http://arxiv.org/abs/2402.14700</w:t>
+        <w:t xml:space="preserve">Zhang Z, Zhao J, Zhang Q, Gui T, Huang X. Unveiling Linguistic Regions in Large Language Models [Internet]. </w:t>
+      </w:r>
+      <w:proofErr w:type="spellStart"/>
+      <w:r>
+        <w:rPr>
+          <w:rFonts w:eastAsiaTheme="minorHAnsi"/>
+          <w:lang w:val="en-US" w:eastAsia="en-US"/>
+        </w:rPr>
+        <w:t>arXiv</w:t>
+      </w:r>
+      <w:proofErr w:type="spellEnd"/>
+      <w:r>
+        <w:rPr>
+          <w:rFonts w:eastAsiaTheme="minorHAnsi"/>
+          <w:lang w:val="en-US" w:eastAsia="en-US"/>
+        </w:rPr>
+        <w:t>; 2024 [cited 2025 Oct 20]. Available from: http://arxiv.org/abs/2402.14700</w:t>
       </w:r>
     </w:p>
     <w:p>
@@ -3858,7 +4398,39 @@
           <w:lang w:val="en-US" w:eastAsia="en-US"/>
         </w:rPr>
         <w:tab/>
-        <w:t>Dunn J, Adams B, Madabushi HT. Pre-Trained Language Models Represent Some Geographic Populations Better Than Others [Internet]. arXiv; 2024 [cited 2025 Oct 20]. Available from: http://arxiv.org/abs/2403.11025</w:t>
+        <w:t xml:space="preserve">Dunn J, Adams B, </w:t>
+      </w:r>
+      <w:proofErr w:type="spellStart"/>
+      <w:r>
+        <w:rPr>
+          <w:rFonts w:eastAsiaTheme="minorHAnsi"/>
+          <w:lang w:val="en-US" w:eastAsia="en-US"/>
+        </w:rPr>
+        <w:t>Madabushi</w:t>
+      </w:r>
+      <w:proofErr w:type="spellEnd"/>
+      <w:r>
+        <w:rPr>
+          <w:rFonts w:eastAsiaTheme="minorHAnsi"/>
+          <w:lang w:val="en-US" w:eastAsia="en-US"/>
+        </w:rPr>
+        <w:t xml:space="preserve"> HT. Pre-Trained Language Models Represent Some Geographic Populations Better Than Others [Internet]. </w:t>
+      </w:r>
+      <w:proofErr w:type="spellStart"/>
+      <w:r>
+        <w:rPr>
+          <w:rFonts w:eastAsiaTheme="minorHAnsi"/>
+          <w:lang w:val="en-US" w:eastAsia="en-US"/>
+        </w:rPr>
+        <w:t>arXiv</w:t>
+      </w:r>
+      <w:proofErr w:type="spellEnd"/>
+      <w:r>
+        <w:rPr>
+          <w:rFonts w:eastAsiaTheme="minorHAnsi"/>
+          <w:lang w:val="en-US" w:eastAsia="en-US"/>
+        </w:rPr>
+        <w:t>; 2024 [cited 2025 Oct 20]. Available from: http://arxiv.org/abs/2403.11025</w:t>
       </w:r>
     </w:p>
     <w:p>
@@ -3882,7 +4454,54 @@
           <w:lang w:val="en-US" w:eastAsia="en-US"/>
         </w:rPr>
         <w:tab/>
-        <w:t xml:space="preserve">Jeblee S, Gomes M, Jha P, Rudzicz F, Hirst G. Automatically determining cause of death from verbal autopsy narratives. BMC Med Inform Decis Mak. 2019 July 9;19(1):127. </w:t>
+      </w:r>
+      <w:proofErr w:type="spellStart"/>
+      <w:r>
+        <w:rPr>
+          <w:rFonts w:eastAsiaTheme="minorHAnsi"/>
+          <w:lang w:val="en-US" w:eastAsia="en-US"/>
+        </w:rPr>
+        <w:t>Jeblee</w:t>
+      </w:r>
+      <w:proofErr w:type="spellEnd"/>
+      <w:r>
+        <w:rPr>
+          <w:rFonts w:eastAsiaTheme="minorHAnsi"/>
+          <w:lang w:val="en-US" w:eastAsia="en-US"/>
+        </w:rPr>
+        <w:t xml:space="preserve"> S, Gomes M, Jha P, </w:t>
+      </w:r>
+      <w:proofErr w:type="spellStart"/>
+      <w:r>
+        <w:rPr>
+          <w:rFonts w:eastAsiaTheme="minorHAnsi"/>
+          <w:lang w:val="en-US" w:eastAsia="en-US"/>
+        </w:rPr>
+        <w:t>Rudzicz</w:t>
+      </w:r>
+      <w:proofErr w:type="spellEnd"/>
+      <w:r>
+        <w:rPr>
+          <w:rFonts w:eastAsiaTheme="minorHAnsi"/>
+          <w:lang w:val="en-US" w:eastAsia="en-US"/>
+        </w:rPr>
+        <w:t xml:space="preserve"> F, Hirst G. Automatically determining cause of death from verbal autopsy narratives. BMC Med Inform </w:t>
+      </w:r>
+      <w:proofErr w:type="spellStart"/>
+      <w:r>
+        <w:rPr>
+          <w:rFonts w:eastAsiaTheme="minorHAnsi"/>
+          <w:lang w:val="en-US" w:eastAsia="en-US"/>
+        </w:rPr>
+        <w:t>Decis</w:t>
+      </w:r>
+      <w:proofErr w:type="spellEnd"/>
+      <w:r>
+        <w:rPr>
+          <w:rFonts w:eastAsiaTheme="minorHAnsi"/>
+          <w:lang w:val="en-US" w:eastAsia="en-US"/>
+        </w:rPr>
+        <w:t xml:space="preserve"> Mak. 2019 July 9;19(1):127. </w:t>
       </w:r>
     </w:p>
     <w:p>
@@ -3906,7 +4525,39 @@
           <w:lang w:val="en-US" w:eastAsia="en-US"/>
         </w:rPr>
         <w:tab/>
-        <w:t xml:space="preserve">Blanco A, Pérez A, Casillas A, Cobos D. Extracting Cause of Death From Verbal Autopsy With Deep Learning Interpretable Methods. IEEE Journal of Biomedical and Health Informatics. 2021 Apr;25(4):1315–25. </w:t>
+        <w:t xml:space="preserve">Blanco A, Pérez A, Casillas A, Cobos D. Extracting Cause of Death </w:t>
+      </w:r>
+      <w:proofErr w:type="gramStart"/>
+      <w:r>
+        <w:rPr>
+          <w:rFonts w:eastAsiaTheme="minorHAnsi"/>
+          <w:lang w:val="en-US" w:eastAsia="en-US"/>
+        </w:rPr>
+        <w:t>From</w:t>
+      </w:r>
+      <w:proofErr w:type="gramEnd"/>
+      <w:r>
+        <w:rPr>
+          <w:rFonts w:eastAsiaTheme="minorHAnsi"/>
+          <w:lang w:val="en-US" w:eastAsia="en-US"/>
+        </w:rPr>
+        <w:t xml:space="preserve"> Verbal Autopsy </w:t>
+      </w:r>
+      <w:proofErr w:type="gramStart"/>
+      <w:r>
+        <w:rPr>
+          <w:rFonts w:eastAsiaTheme="minorHAnsi"/>
+          <w:lang w:val="en-US" w:eastAsia="en-US"/>
+        </w:rPr>
+        <w:t>With</w:t>
+      </w:r>
+      <w:proofErr w:type="gramEnd"/>
+      <w:r>
+        <w:rPr>
+          <w:rFonts w:eastAsiaTheme="minorHAnsi"/>
+          <w:lang w:val="en-US" w:eastAsia="en-US"/>
+        </w:rPr>
+        <w:t xml:space="preserve"> Deep Learning Interpretable Methods. IEEE Journal of Biomedical and Health Informatics. 2021 Apr;25(4):1315–25. </w:t>
       </w:r>
     </w:p>
     <w:p>
@@ -3930,7 +4581,39 @@
           <w:lang w:val="en-US" w:eastAsia="en-US"/>
         </w:rPr>
         <w:tab/>
-        <w:t xml:space="preserve">King C, Zamawe C, Banda M, Bar-Zeev N, Beard J, Bird J, et al. The quality and diagnostic value of open narratives in verbal autopsy: a mixed-methods analysis of partnered interviews from Malawi. BMC Med Res Methodol. 2016 Feb 1;16(1):13. </w:t>
+        <w:t xml:space="preserve">King C, </w:t>
+      </w:r>
+      <w:proofErr w:type="spellStart"/>
+      <w:r>
+        <w:rPr>
+          <w:rFonts w:eastAsiaTheme="minorHAnsi"/>
+          <w:lang w:val="en-US" w:eastAsia="en-US"/>
+        </w:rPr>
+        <w:t>Zamawe</w:t>
+      </w:r>
+      <w:proofErr w:type="spellEnd"/>
+      <w:r>
+        <w:rPr>
+          <w:rFonts w:eastAsiaTheme="minorHAnsi"/>
+          <w:lang w:val="en-US" w:eastAsia="en-US"/>
+        </w:rPr>
+        <w:t xml:space="preserve"> C, Banda M, Bar-Zeev N, Beard J, Bird J, et al. The quality and diagnostic value of open narratives in verbal autopsy: a mixed-methods analysis of partnered interviews from Malawi. BMC Med Res </w:t>
+      </w:r>
+      <w:proofErr w:type="spellStart"/>
+      <w:r>
+        <w:rPr>
+          <w:rFonts w:eastAsiaTheme="minorHAnsi"/>
+          <w:lang w:val="en-US" w:eastAsia="en-US"/>
+        </w:rPr>
+        <w:t>Methodol</w:t>
+      </w:r>
+      <w:proofErr w:type="spellEnd"/>
+      <w:r>
+        <w:rPr>
+          <w:rFonts w:eastAsiaTheme="minorHAnsi"/>
+          <w:lang w:val="en-US" w:eastAsia="en-US"/>
+        </w:rPr>
+        <w:t xml:space="preserve">. 2016 Feb 1;16(1):13. </w:t>
       </w:r>
     </w:p>
     <w:p>
@@ -3954,7 +4637,54 @@
           <w:lang w:val="en-US" w:eastAsia="en-US"/>
         </w:rPr>
         <w:tab/>
-        <w:t xml:space="preserve">Byass P, Hussain-Alkhateeb L, D’Ambruoso L, Clark S, Davies J, Fottrell E, et al. An integrated approach to processing WHO-2016 verbal autopsy data: the InterVA-5 model. BMC Medicine. 2019 May 30;17(1):102. </w:t>
+      </w:r>
+      <w:proofErr w:type="spellStart"/>
+      <w:r>
+        <w:rPr>
+          <w:rFonts w:eastAsiaTheme="minorHAnsi"/>
+          <w:lang w:val="en-US" w:eastAsia="en-US"/>
+        </w:rPr>
+        <w:t>Byass</w:t>
+      </w:r>
+      <w:proofErr w:type="spellEnd"/>
+      <w:r>
+        <w:rPr>
+          <w:rFonts w:eastAsiaTheme="minorHAnsi"/>
+          <w:lang w:val="en-US" w:eastAsia="en-US"/>
+        </w:rPr>
+        <w:t xml:space="preserve"> P, Hussain-Alkhateeb L, </w:t>
+      </w:r>
+      <w:proofErr w:type="spellStart"/>
+      <w:r>
+        <w:rPr>
+          <w:rFonts w:eastAsiaTheme="minorHAnsi"/>
+          <w:lang w:val="en-US" w:eastAsia="en-US"/>
+        </w:rPr>
+        <w:t>D’Ambruoso</w:t>
+      </w:r>
+      <w:proofErr w:type="spellEnd"/>
+      <w:r>
+        <w:rPr>
+          <w:rFonts w:eastAsiaTheme="minorHAnsi"/>
+          <w:lang w:val="en-US" w:eastAsia="en-US"/>
+        </w:rPr>
+        <w:t xml:space="preserve"> L, Clark S, Davies J, </w:t>
+      </w:r>
+      <w:proofErr w:type="spellStart"/>
+      <w:r>
+        <w:rPr>
+          <w:rFonts w:eastAsiaTheme="minorHAnsi"/>
+          <w:lang w:val="en-US" w:eastAsia="en-US"/>
+        </w:rPr>
+        <w:t>Fottrell</w:t>
+      </w:r>
+      <w:proofErr w:type="spellEnd"/>
+      <w:r>
+        <w:rPr>
+          <w:rFonts w:eastAsiaTheme="minorHAnsi"/>
+          <w:lang w:val="en-US" w:eastAsia="en-US"/>
+        </w:rPr>
+        <w:t xml:space="preserve"> E, et al. An integrated approach to processing WHO-2016 verbal autopsy data: the InterVA-5 model. BMC Medicine. 2019 May 30;17(1):102. </w:t>
       </w:r>
     </w:p>
     <w:p>
@@ -3978,7 +4708,23 @@
           <w:lang w:val="en-US" w:eastAsia="en-US"/>
         </w:rPr>
         <w:tab/>
-        <w:t xml:space="preserve">McCormick TH, Li ZR, Calvert C, Crampin AC, Kahn K, Clark SJ. Probabilistic Cause-of-death Assignment using Verbal Autopsies. J Am Stat Assoc. 2016;111(515):1036–49. </w:t>
+        <w:t xml:space="preserve">McCormick TH, Li ZR, Calvert C, </w:t>
+      </w:r>
+      <w:proofErr w:type="spellStart"/>
+      <w:r>
+        <w:rPr>
+          <w:rFonts w:eastAsiaTheme="minorHAnsi"/>
+          <w:lang w:val="en-US" w:eastAsia="en-US"/>
+        </w:rPr>
+        <w:t>Crampin</w:t>
+      </w:r>
+      <w:proofErr w:type="spellEnd"/>
+      <w:r>
+        <w:rPr>
+          <w:rFonts w:eastAsiaTheme="minorHAnsi"/>
+          <w:lang w:val="en-US" w:eastAsia="en-US"/>
+        </w:rPr>
+        <w:t xml:space="preserve"> AC, Kahn K, Clark SJ. Probabilistic Cause-of-death Assignment using Verbal Autopsies. J Am Stat Assoc. 2016;111(515):1036–49. </w:t>
       </w:r>
     </w:p>
     <w:p>
@@ -4026,7 +4772,22 @@
           <w:lang w:val="en-US" w:eastAsia="en-US"/>
         </w:rPr>
         <w:tab/>
-        <w:t xml:space="preserve">Mezzich JE. International surveys on the use of ICD-10 and related diagnostic systems. Psychopathology. 2002;35(2–3):72–5. </w:t>
+      </w:r>
+      <w:proofErr w:type="spellStart"/>
+      <w:r>
+        <w:rPr>
+          <w:rFonts w:eastAsiaTheme="minorHAnsi"/>
+          <w:lang w:val="en-US" w:eastAsia="en-US"/>
+        </w:rPr>
+        <w:t>Mezzich</w:t>
+      </w:r>
+      <w:proofErr w:type="spellEnd"/>
+      <w:r>
+        <w:rPr>
+          <w:rFonts w:eastAsiaTheme="minorHAnsi"/>
+          <w:lang w:val="en-US" w:eastAsia="en-US"/>
+        </w:rPr>
+        <w:t xml:space="preserve"> JE. International surveys on the use of ICD-10 and related diagnostic systems. Psychopathology. 2002;35(2–3):72–5. </w:t>
       </w:r>
     </w:p>
     <w:p>
@@ -4050,7 +4811,23 @@
           <w:lang w:val="en-US" w:eastAsia="en-US"/>
         </w:rPr>
         <w:tab/>
-        <w:t xml:space="preserve">Hirsch JA, Nicola G, McGinty G, Liu RW, Barr RM, Chittle MD, et al. ICD-10: history and context. American Journal of Neuroradiology. 2016;37(4):596–9. </w:t>
+        <w:t xml:space="preserve">Hirsch JA, Nicola G, McGinty G, Liu RW, Barr RM, </w:t>
+      </w:r>
+      <w:proofErr w:type="spellStart"/>
+      <w:r>
+        <w:rPr>
+          <w:rFonts w:eastAsiaTheme="minorHAnsi"/>
+          <w:lang w:val="en-US" w:eastAsia="en-US"/>
+        </w:rPr>
+        <w:t>Chittle</w:t>
+      </w:r>
+      <w:proofErr w:type="spellEnd"/>
+      <w:r>
+        <w:rPr>
+          <w:rFonts w:eastAsiaTheme="minorHAnsi"/>
+          <w:lang w:val="en-US" w:eastAsia="en-US"/>
+        </w:rPr>
+        <w:t xml:space="preserve"> MD, et al. ICD-10: history and context. American Journal of Neuroradiology. 2016;37(4):596–9. </w:t>
       </w:r>
     </w:p>
     <w:p>
@@ -4074,7 +4851,70 @@
           <w:lang w:val="en-US" w:eastAsia="en-US"/>
         </w:rPr>
         <w:tab/>
-        <w:t xml:space="preserve">Watzlaf VJ, Garvin JH, Moeini S, Anania-Firouzan P. The effectiveness of ICD-10-CM in capturing public health diseases. Perspectives in Health Information Management/AHIMA, American Health Information Management Association. 2007;4:6. </w:t>
+      </w:r>
+      <w:proofErr w:type="spellStart"/>
+      <w:r>
+        <w:rPr>
+          <w:rFonts w:eastAsiaTheme="minorHAnsi"/>
+          <w:lang w:val="en-US" w:eastAsia="en-US"/>
+        </w:rPr>
+        <w:t>Watzlaf</w:t>
+      </w:r>
+      <w:proofErr w:type="spellEnd"/>
+      <w:r>
+        <w:rPr>
+          <w:rFonts w:eastAsiaTheme="minorHAnsi"/>
+          <w:lang w:val="en-US" w:eastAsia="en-US"/>
+        </w:rPr>
+        <w:t xml:space="preserve"> VJ, Garvin JH, </w:t>
+      </w:r>
+      <w:proofErr w:type="spellStart"/>
+      <w:r>
+        <w:rPr>
+          <w:rFonts w:eastAsiaTheme="minorHAnsi"/>
+          <w:lang w:val="en-US" w:eastAsia="en-US"/>
+        </w:rPr>
+        <w:t>Moeini</w:t>
+      </w:r>
+      <w:proofErr w:type="spellEnd"/>
+      <w:r>
+        <w:rPr>
+          <w:rFonts w:eastAsiaTheme="minorHAnsi"/>
+          <w:lang w:val="en-US" w:eastAsia="en-US"/>
+        </w:rPr>
+        <w:t xml:space="preserve"> S, Anania-</w:t>
+      </w:r>
+      <w:proofErr w:type="spellStart"/>
+      <w:r>
+        <w:rPr>
+          <w:rFonts w:eastAsiaTheme="minorHAnsi"/>
+          <w:lang w:val="en-US" w:eastAsia="en-US"/>
+        </w:rPr>
+        <w:t>Firouzan</w:t>
+      </w:r>
+      <w:proofErr w:type="spellEnd"/>
+      <w:r>
+        <w:rPr>
+          <w:rFonts w:eastAsiaTheme="minorHAnsi"/>
+          <w:lang w:val="en-US" w:eastAsia="en-US"/>
+        </w:rPr>
+        <w:t xml:space="preserve"> P. The effectiveness of ICD-10-CM in capturing public health diseases. Perspectives in Health Information Management/AHIMA, American Health Information Management Association. </w:t>
+      </w:r>
+      <w:proofErr w:type="gramStart"/>
+      <w:r>
+        <w:rPr>
+          <w:rFonts w:eastAsiaTheme="minorHAnsi"/>
+          <w:lang w:val="en-US" w:eastAsia="en-US"/>
+        </w:rPr>
+        <w:t>2007;4:6</w:t>
+      </w:r>
+      <w:proofErr w:type="gramEnd"/>
+      <w:r>
+        <w:rPr>
+          <w:rFonts w:eastAsiaTheme="minorHAnsi"/>
+          <w:lang w:val="en-US" w:eastAsia="en-US"/>
+        </w:rPr>
+        <w:t xml:space="preserve">. </w:t>
       </w:r>
     </w:p>
     <w:p>
@@ -4123,7 +4963,39 @@
           <w:lang w:val="en-US" w:eastAsia="en-US"/>
         </w:rPr>
         <w:tab/>
-        <w:t xml:space="preserve">Desai N, Aleksandrowicz L, Miasnikof P, Lu Y, Leitao J, Byass P, et al. Performance of four computer-coded verbal autopsy methods for cause of death assignment compared with physician coding on 24,000 deaths in low- and middle-income countries. BMC Medicine. 2014 Feb 4;12(1):20. </w:t>
+        <w:t xml:space="preserve">Desai N, Aleksandrowicz L, </w:t>
+      </w:r>
+      <w:proofErr w:type="spellStart"/>
+      <w:r>
+        <w:rPr>
+          <w:rFonts w:eastAsiaTheme="minorHAnsi"/>
+          <w:lang w:val="en-US" w:eastAsia="en-US"/>
+        </w:rPr>
+        <w:t>Miasnikof</w:t>
+      </w:r>
+      <w:proofErr w:type="spellEnd"/>
+      <w:r>
+        <w:rPr>
+          <w:rFonts w:eastAsiaTheme="minorHAnsi"/>
+          <w:lang w:val="en-US" w:eastAsia="en-US"/>
+        </w:rPr>
+        <w:t xml:space="preserve"> P, Lu Y, Leitao J, </w:t>
+      </w:r>
+      <w:proofErr w:type="spellStart"/>
+      <w:r>
+        <w:rPr>
+          <w:rFonts w:eastAsiaTheme="minorHAnsi"/>
+          <w:lang w:val="en-US" w:eastAsia="en-US"/>
+        </w:rPr>
+        <w:t>Byass</w:t>
+      </w:r>
+      <w:proofErr w:type="spellEnd"/>
+      <w:r>
+        <w:rPr>
+          <w:rFonts w:eastAsiaTheme="minorHAnsi"/>
+          <w:lang w:val="en-US" w:eastAsia="en-US"/>
+        </w:rPr>
+        <w:t xml:space="preserve"> P, et al. Performance of four computer-coded verbal autopsy methods for cause of death assignment compared with physician coding on 24,000 deaths in low- and middle-income countries. BMC Medicine. 2014 Feb 4;12(1):20. </w:t>
       </w:r>
     </w:p>
     <w:p>
@@ -4147,7 +5019,23 @@
           <w:lang w:val="en-US" w:eastAsia="en-US"/>
         </w:rPr>
         <w:tab/>
-        <w:t xml:space="preserve">Ramirez-Villalobos D, Stewart AL, Romero M, Gomez S, Flaxman AD, Hernandez B. Analysis of causes of death using verbal autopsies and vital registration in Hidalgo, Mexico. PLOS ONE. 2019 July 3;14(7):e0218438. </w:t>
+        <w:t>Ramirez-Villalobos D, Stewart AL, Romero M, Gomez S, Flaxman AD, Hernandez B. Analysis of causes of death using verbal autopsies and vital registration in Hidalgo, Mexico. PLOS ONE. 2019 July 3;14(7</w:t>
+      </w:r>
+      <w:proofErr w:type="gramStart"/>
+      <w:r>
+        <w:rPr>
+          <w:rFonts w:eastAsiaTheme="minorHAnsi"/>
+          <w:lang w:val="en-US" w:eastAsia="en-US"/>
+        </w:rPr>
+        <w:t>):e</w:t>
+      </w:r>
+      <w:proofErr w:type="gramEnd"/>
+      <w:r>
+        <w:rPr>
+          <w:rFonts w:eastAsiaTheme="minorHAnsi"/>
+          <w:lang w:val="en-US" w:eastAsia="en-US"/>
+        </w:rPr>
+        <w:t xml:space="preserve">0218438. </w:t>
       </w:r>
     </w:p>
     <w:p>
@@ -4243,7 +5131,55 @@
           <w:lang w:val="en-US" w:eastAsia="en-US"/>
         </w:rPr>
         <w:tab/>
-        <w:t>Mosbach M, Andriushchenko M, Klakow D. On the Stability of Fine-tuning BERT: Misconceptions, Explanations, and Strong Baselines [Internet]. arXiv; 2021 [cited 2025 Oct 23]. Available from: http://arxiv.org/abs/2006.04884</w:t>
+        <w:t xml:space="preserve">Mosbach M, </w:t>
+      </w:r>
+      <w:proofErr w:type="spellStart"/>
+      <w:r>
+        <w:rPr>
+          <w:rFonts w:eastAsiaTheme="minorHAnsi"/>
+          <w:lang w:val="en-US" w:eastAsia="en-US"/>
+        </w:rPr>
+        <w:t>Andriushchenko</w:t>
+      </w:r>
+      <w:proofErr w:type="spellEnd"/>
+      <w:r>
+        <w:rPr>
+          <w:rFonts w:eastAsiaTheme="minorHAnsi"/>
+          <w:lang w:val="en-US" w:eastAsia="en-US"/>
+        </w:rPr>
+        <w:t xml:space="preserve"> M, </w:t>
+      </w:r>
+      <w:proofErr w:type="spellStart"/>
+      <w:r>
+        <w:rPr>
+          <w:rFonts w:eastAsiaTheme="minorHAnsi"/>
+          <w:lang w:val="en-US" w:eastAsia="en-US"/>
+        </w:rPr>
+        <w:t>Klakow</w:t>
+      </w:r>
+      <w:proofErr w:type="spellEnd"/>
+      <w:r>
+        <w:rPr>
+          <w:rFonts w:eastAsiaTheme="minorHAnsi"/>
+          <w:lang w:val="en-US" w:eastAsia="en-US"/>
+        </w:rPr>
+        <w:t xml:space="preserve"> D. On the Stability of Fine-tuning BERT: Misconceptions, Explanations, and Strong Baselines [Internet]. </w:t>
+      </w:r>
+      <w:proofErr w:type="spellStart"/>
+      <w:r>
+        <w:rPr>
+          <w:rFonts w:eastAsiaTheme="minorHAnsi"/>
+          <w:lang w:val="en-US" w:eastAsia="en-US"/>
+        </w:rPr>
+        <w:t>arXiv</w:t>
+      </w:r>
+      <w:proofErr w:type="spellEnd"/>
+      <w:r>
+        <w:rPr>
+          <w:rFonts w:eastAsiaTheme="minorHAnsi"/>
+          <w:lang w:val="en-US" w:eastAsia="en-US"/>
+        </w:rPr>
+        <w:t>; 2021 [cited 2025 Oct 23]. Available from: http://arxiv.org/abs/2006.04884</w:t>
       </w:r>
     </w:p>
     <w:p>
@@ -4267,7 +5203,55 @@
           <w:lang w:val="en-US" w:eastAsia="en-US"/>
         </w:rPr>
         <w:tab/>
-        <w:t>Dodge J, Ilharco G, Schwartz R, Farhadi A, Hajishirzi H, Smith N. Fine-Tuning Pretrained Language Models: Weight Initializations, Data Orders, and Early Stopping [Internet]. arXiv; 2020 [cited 2025 Oct 23]. Available from: http://arxiv.org/abs/2002.06305</w:t>
+        <w:t xml:space="preserve">Dodge J, </w:t>
+      </w:r>
+      <w:proofErr w:type="spellStart"/>
+      <w:r>
+        <w:rPr>
+          <w:rFonts w:eastAsiaTheme="minorHAnsi"/>
+          <w:lang w:val="en-US" w:eastAsia="en-US"/>
+        </w:rPr>
+        <w:t>Ilharco</w:t>
+      </w:r>
+      <w:proofErr w:type="spellEnd"/>
+      <w:r>
+        <w:rPr>
+          <w:rFonts w:eastAsiaTheme="minorHAnsi"/>
+          <w:lang w:val="en-US" w:eastAsia="en-US"/>
+        </w:rPr>
+        <w:t xml:space="preserve"> G, Schwartz R, Farhadi A, </w:t>
+      </w:r>
+      <w:proofErr w:type="spellStart"/>
+      <w:r>
+        <w:rPr>
+          <w:rFonts w:eastAsiaTheme="minorHAnsi"/>
+          <w:lang w:val="en-US" w:eastAsia="en-US"/>
+        </w:rPr>
+        <w:t>Hajishirzi</w:t>
+      </w:r>
+      <w:proofErr w:type="spellEnd"/>
+      <w:r>
+        <w:rPr>
+          <w:rFonts w:eastAsiaTheme="minorHAnsi"/>
+          <w:lang w:val="en-US" w:eastAsia="en-US"/>
+        </w:rPr>
+        <w:t xml:space="preserve"> H, Smith N. Fine-Tuning Pretrained Language Models: Weight Initializations, Data Orders, and Early Stopping [Internet]. </w:t>
+      </w:r>
+      <w:proofErr w:type="spellStart"/>
+      <w:r>
+        <w:rPr>
+          <w:rFonts w:eastAsiaTheme="minorHAnsi"/>
+          <w:lang w:val="en-US" w:eastAsia="en-US"/>
+        </w:rPr>
+        <w:t>arXiv</w:t>
+      </w:r>
+      <w:proofErr w:type="spellEnd"/>
+      <w:r>
+        <w:rPr>
+          <w:rFonts w:eastAsiaTheme="minorHAnsi"/>
+          <w:lang w:val="en-US" w:eastAsia="en-US"/>
+        </w:rPr>
+        <w:t>; 2020 [cited 2025 Oct 23]. Available from: http://arxiv.org/abs/2002.06305</w:t>
       </w:r>
     </w:p>
     <w:p>
@@ -4315,7 +5299,23 @@
           <w:lang w:val="en-US" w:eastAsia="en-US"/>
         </w:rPr>
         <w:tab/>
-        <w:t xml:space="preserve">Murray CJ, Lozano R, Flaxman AD, Vahdatpour A, Lopez AD. Robust metrics for assessing the performance of different verbal autopsy cause assignment methods in validation studies. Population Health Metrics. 2011 Aug 4;9(1):28. </w:t>
+        <w:t xml:space="preserve">Murray CJ, Lozano R, Flaxman AD, </w:t>
+      </w:r>
+      <w:proofErr w:type="spellStart"/>
+      <w:r>
+        <w:rPr>
+          <w:rFonts w:eastAsiaTheme="minorHAnsi"/>
+          <w:lang w:val="en-US" w:eastAsia="en-US"/>
+        </w:rPr>
+        <w:t>Vahdatpour</w:t>
+      </w:r>
+      <w:proofErr w:type="spellEnd"/>
+      <w:r>
+        <w:rPr>
+          <w:rFonts w:eastAsiaTheme="minorHAnsi"/>
+          <w:lang w:val="en-US" w:eastAsia="en-US"/>
+        </w:rPr>
+        <w:t xml:space="preserve"> A, Lopez AD. Robust metrics for assessing the performance of different verbal autopsy cause assignment methods in validation studies. Population Health Metrics. 2011 Aug 4;9(1):28. </w:t>
       </w:r>
     </w:p>
     <w:p>
@@ -4339,7 +5339,23 @@
           <w:lang w:val="en-US" w:eastAsia="en-US"/>
         </w:rPr>
         <w:tab/>
-        <w:t xml:space="preserve">Jha P, Kumar D, Dikshit R, Budukh A, Begum R, Sati P, et al. Automated versus physician assignment of cause of death for verbal autopsies: randomized trial of 9374 deaths in 117 villages in India. BMC Medicine. 2019 June 27;17(1):116. </w:t>
+        <w:t xml:space="preserve">Jha P, Kumar D, Dikshit R, </w:t>
+      </w:r>
+      <w:proofErr w:type="spellStart"/>
+      <w:r>
+        <w:rPr>
+          <w:rFonts w:eastAsiaTheme="minorHAnsi"/>
+          <w:lang w:val="en-US" w:eastAsia="en-US"/>
+        </w:rPr>
+        <w:t>Budukh</w:t>
+      </w:r>
+      <w:proofErr w:type="spellEnd"/>
+      <w:r>
+        <w:rPr>
+          <w:rFonts w:eastAsiaTheme="minorHAnsi"/>
+          <w:lang w:val="en-US" w:eastAsia="en-US"/>
+        </w:rPr>
+        <w:t xml:space="preserve"> A, Begum R, Sati P, et al. Automated versus physician assignment of cause of death for verbal autopsies: randomized trial of 9374 deaths in 117 villages in India. BMC Medicine. 2019 June 27;17(1):116. </w:t>
       </w:r>
     </w:p>
     <w:p>
@@ -4363,7 +5379,39 @@
           <w:lang w:val="en-US" w:eastAsia="en-US"/>
         </w:rPr>
         <w:tab/>
-        <w:t xml:space="preserve">Leitao J, Desai N, Aleksandrowicz L, Byass P, Miasnikof P, Tollman S, et al. Comparison of physician-certified verbal autopsy with computer-coded verbal autopsy for cause of death </w:t>
+        <w:t xml:space="preserve">Leitao J, Desai N, Aleksandrowicz L, </w:t>
+      </w:r>
+      <w:proofErr w:type="spellStart"/>
+      <w:r>
+        <w:rPr>
+          <w:rFonts w:eastAsiaTheme="minorHAnsi"/>
+          <w:lang w:val="en-US" w:eastAsia="en-US"/>
+        </w:rPr>
+        <w:t>Byass</w:t>
+      </w:r>
+      <w:proofErr w:type="spellEnd"/>
+      <w:r>
+        <w:rPr>
+          <w:rFonts w:eastAsiaTheme="minorHAnsi"/>
+          <w:lang w:val="en-US" w:eastAsia="en-US"/>
+        </w:rPr>
+        <w:t xml:space="preserve"> P, </w:t>
+      </w:r>
+      <w:proofErr w:type="spellStart"/>
+      <w:r>
+        <w:rPr>
+          <w:rFonts w:eastAsiaTheme="minorHAnsi"/>
+          <w:lang w:val="en-US" w:eastAsia="en-US"/>
+        </w:rPr>
+        <w:t>Miasnikof</w:t>
+      </w:r>
+      <w:proofErr w:type="spellEnd"/>
+      <w:r>
+        <w:rPr>
+          <w:rFonts w:eastAsiaTheme="minorHAnsi"/>
+          <w:lang w:val="en-US" w:eastAsia="en-US"/>
+        </w:rPr>
+        <w:t xml:space="preserve"> P, Tollman S, et al. Comparison of physician-certified verbal autopsy with computer-coded verbal autopsy for cause of death </w:t>
       </w:r>
       <w:r>
         <w:rPr>
@@ -4395,7 +5443,23 @@
           <w:lang w:val="en-US" w:eastAsia="en-US"/>
         </w:rPr>
         <w:tab/>
-        <w:t xml:space="preserve">Murtaza SS, Kolpak P, Bener A, Jha P. Automated verbal autopsy classification: using one-against-all ensemble method and Naïve Bayes classifier. Gates open research. 2019;2:63. </w:t>
+        <w:t xml:space="preserve">Murtaza SS, Kolpak P, Bener A, Jha P. Automated verbal autopsy classification: using one-against-all ensemble method and Naïve Bayes classifier. Gates open research. </w:t>
+      </w:r>
+      <w:proofErr w:type="gramStart"/>
+      <w:r>
+        <w:rPr>
+          <w:rFonts w:eastAsiaTheme="minorHAnsi"/>
+          <w:lang w:val="en-US" w:eastAsia="en-US"/>
+        </w:rPr>
+        <w:t>2019;2:63</w:t>
+      </w:r>
+      <w:proofErr w:type="gramEnd"/>
+      <w:r>
+        <w:rPr>
+          <w:rFonts w:eastAsiaTheme="minorHAnsi"/>
+          <w:lang w:val="en-US" w:eastAsia="en-US"/>
+        </w:rPr>
+        <w:t xml:space="preserve">. </w:t>
       </w:r>
     </w:p>
     <w:p>
@@ -4419,7 +5483,54 @@
           <w:lang w:val="en-US" w:eastAsia="en-US"/>
         </w:rPr>
         <w:tab/>
-        <w:t xml:space="preserve">Miasnikof P, Giannakeas V, Gomes M, Aleksandrowicz L, Shestopaloff AY, Alam D, et al. Naive Bayes classifiers for verbal autopsies: comparison to physician-based classification for 21,000 child and adult deaths. BMC Med. 2015 Dec;13(1):286. </w:t>
+      </w:r>
+      <w:proofErr w:type="spellStart"/>
+      <w:r>
+        <w:rPr>
+          <w:rFonts w:eastAsiaTheme="minorHAnsi"/>
+          <w:lang w:val="en-US" w:eastAsia="en-US"/>
+        </w:rPr>
+        <w:t>Miasnikof</w:t>
+      </w:r>
+      <w:proofErr w:type="spellEnd"/>
+      <w:r>
+        <w:rPr>
+          <w:rFonts w:eastAsiaTheme="minorHAnsi"/>
+          <w:lang w:val="en-US" w:eastAsia="en-US"/>
+        </w:rPr>
+        <w:t xml:space="preserve"> P, </w:t>
+      </w:r>
+      <w:proofErr w:type="spellStart"/>
+      <w:r>
+        <w:rPr>
+          <w:rFonts w:eastAsiaTheme="minorHAnsi"/>
+          <w:lang w:val="en-US" w:eastAsia="en-US"/>
+        </w:rPr>
+        <w:t>Giannakeas</w:t>
+      </w:r>
+      <w:proofErr w:type="spellEnd"/>
+      <w:r>
+        <w:rPr>
+          <w:rFonts w:eastAsiaTheme="minorHAnsi"/>
+          <w:lang w:val="en-US" w:eastAsia="en-US"/>
+        </w:rPr>
+        <w:t xml:space="preserve"> V, Gomes M, Aleksandrowicz L, </w:t>
+      </w:r>
+      <w:proofErr w:type="spellStart"/>
+      <w:r>
+        <w:rPr>
+          <w:rFonts w:eastAsiaTheme="minorHAnsi"/>
+          <w:lang w:val="en-US" w:eastAsia="en-US"/>
+        </w:rPr>
+        <w:t>Shestopaloff</w:t>
+      </w:r>
+      <w:proofErr w:type="spellEnd"/>
+      <w:r>
+        <w:rPr>
+          <w:rFonts w:eastAsiaTheme="minorHAnsi"/>
+          <w:lang w:val="en-US" w:eastAsia="en-US"/>
+        </w:rPr>
+        <w:t xml:space="preserve"> AY, Alam D, et al. Naive Bayes classifiers for verbal autopsies: comparison to physician-based classification for 21,000 child and adult deaths. BMC Med. 2015 Dec;13(1):286. </w:t>
       </w:r>
     </w:p>
     <w:p>

</xml_diff>

<commit_message>
Finish 1st round revision 1
</commit_message>
<xml_diff>
--- a/manuscript/wen-et-al-2025-cava-rv1-responses.docx
+++ b/manuscript/wen-et-al-2025-cava-rv1-responses.docx
@@ -10,7 +10,7 @@
         <w:t>2</w:t>
       </w:r>
       <w:r>
-        <w:t>3</w:t>
+        <w:t>5</w:t>
       </w:r>
       <w:r>
         <w:t>, 2025</w:t>
@@ -1172,21 +1172,13 @@
         <w:pStyle w:val="p1"/>
       </w:pPr>
       <w:r>
-        <w:t xml:space="preserve">Finally, the generalisability of the results beyond Sierra Leone should be addressed more </w:t>
-      </w:r>
-      <w:proofErr w:type="gramStart"/>
-      <w:r>
-        <w:t>directly</w:t>
-      </w:r>
-      <w:r>
-        <w:t xml:space="preserve"> </w:t>
-      </w:r>
-      <w:r>
-        <w:t>—highlighting</w:t>
-      </w:r>
-      <w:proofErr w:type="gramEnd"/>
-      <w:r>
-        <w:t xml:space="preserve"> to what extent findings may translate to other regions with different mortality profiles</w:t>
+        <w:t>Finally, the generalisability of the results beyond Sierra Leone should be addressed more directly</w:t>
+      </w:r>
+      <w:r>
+        <w:t xml:space="preserve"> </w:t>
+      </w:r>
+      <w:r>
+        <w:t>—highlighting to what extent findings may translate to other regions with different mortality profiles</w:t>
       </w:r>
       <w:r>
         <w:t>.</w:t>
@@ -1827,14 +1819,12 @@
       <w:r>
         <w:t xml:space="preserve"> </w:t>
       </w:r>
-      <w:proofErr w:type="gramStart"/>
       <w:r>
         <w:rPr>
           <w:color w:val="000000"/>
         </w:rPr>
         <w:t>Similar to</w:t>
       </w:r>
-      <w:proofErr w:type="gramEnd"/>
       <w:r>
         <w:rPr>
           <w:color w:val="000000"/>
@@ -1880,15 +1870,7 @@
     </w:p>
     <w:p>
       <w:r>
-        <w:t xml:space="preserve">The prompts for the GPT models mentioned the country name. Why </w:t>
-      </w:r>
-      <w:proofErr w:type="gramStart"/>
-      <w:r>
-        <w:t>was</w:t>
-      </w:r>
-      <w:proofErr w:type="gramEnd"/>
-      <w:r>
-        <w:t xml:space="preserve"> that done and what implications could there be regarding the results returned by the models. Is it possible that the models </w:t>
+        <w:t xml:space="preserve">The prompts for the GPT models mentioned the country name. Why was that done and what implications could there be regarding the results returned by the models. Is it possible that the models </w:t>
       </w:r>
       <w:r>
         <w:lastRenderedPageBreak/>
@@ -2425,15 +2407,7 @@
         <w:t>, and an underlying mechanism that tries to predict the next most likely token</w:t>
       </w:r>
       <w:r>
-        <w:t xml:space="preserve">. </w:t>
-      </w:r>
-      <w:proofErr w:type="gramStart"/>
-      <w:r>
-        <w:t>Assuming that</w:t>
-      </w:r>
-      <w:proofErr w:type="gramEnd"/>
-      <w:r>
-        <w:t xml:space="preserve"> reliability refers to the consistency of outputs across repeated runs, </w:t>
+        <w:t xml:space="preserve">. Assuming that reliability refers to the consistency of outputs across repeated runs, </w:t>
       </w:r>
       <w:r>
         <w:t xml:space="preserve">the </w:t>
@@ -3012,15 +2986,7 @@
         <w:t>incorporated into</w:t>
       </w:r>
       <w:r>
-        <w:t xml:space="preserve"> each </w:t>
-      </w:r>
-      <w:proofErr w:type="gramStart"/>
-      <w:r>
-        <w:t>metric, and</w:t>
-      </w:r>
-      <w:proofErr w:type="gramEnd"/>
-      <w:r>
-        <w:t xml:space="preserve"> mentioned </w:t>
+        <w:t xml:space="preserve"> each metric, and mentioned </w:t>
       </w:r>
       <w:r>
         <w:lastRenderedPageBreak/>
@@ -3137,26 +3103,10 @@
         <w:t xml:space="preserve">ote that </w:t>
       </w:r>
       <w:r>
-        <w:t xml:space="preserve">GPT-3.5/4 </w:t>
-      </w:r>
-      <w:proofErr w:type="gramStart"/>
-      <w:r>
-        <w:t>were</w:t>
-      </w:r>
-      <w:proofErr w:type="gramEnd"/>
-      <w:r>
-        <w:t xml:space="preserve"> stateless by </w:t>
-      </w:r>
-      <w:proofErr w:type="gramStart"/>
-      <w:r>
-        <w:t>default</w:t>
-      </w:r>
-      <w:r>
-        <w:t>, and</w:t>
-      </w:r>
-      <w:proofErr w:type="gramEnd"/>
-      <w:r>
-        <w:t xml:space="preserve"> did not require any parameters for statelessness</w:t>
+        <w:t>GPT-3.5/4 were stateless by default</w:t>
+      </w:r>
+      <w:r>
+        <w:t>, and did not require any parameters for statelessness</w:t>
       </w:r>
       <w:r>
         <w:t>.</w:t>
@@ -3164,15 +3114,7 @@
     </w:p>
     <w:p>
       <w:r>
-        <w:t xml:space="preserve">Was the data in some </w:t>
-      </w:r>
-      <w:proofErr w:type="gramStart"/>
-      <w:r>
-        <w:t>particular order</w:t>
-      </w:r>
-      <w:proofErr w:type="gramEnd"/>
-      <w:r>
-        <w:t xml:space="preserve"> or contained any groupings, e.g. all children tested together or in blocks?</w:t>
+        <w:t>Was the data in some particular order or contained any groupings, e.g. all children tested together or in blocks?</w:t>
       </w:r>
     </w:p>
     <w:p>
@@ -3366,9 +3308,9 @@
       </w:r>
     </w:p>
     <w:p>
-      <w:r>
-        <w:tab/>
-      </w:r>
+      <w:pPr>
+        <w:ind w:left="700"/>
+      </w:pPr>
       <w:r>
         <w:rPr>
           <w:b/>
@@ -3387,23 +3329,107 @@
         <w:t xml:space="preserve">: </w:t>
       </w:r>
       <w:r>
-        <w:t>We have included agreement data in Table B4 and B5 for reference</w:t>
+        <w:t>We have included agreement data in Table</w:t>
+      </w:r>
+      <w:r>
+        <w:t>s</w:t>
+      </w:r>
+      <w:r>
+        <w:t xml:space="preserve"> B4 and B5 for reference</w:t>
       </w:r>
       <w:r>
         <w:t>.</w:t>
       </w:r>
+      <w:r>
+        <w:t xml:space="preserve"> We highlighted notable CODs with high and low physician agreement in Section B.</w:t>
+      </w:r>
+      <w:r>
+        <w:t>1</w:t>
+      </w:r>
+      <w:r>
+        <w:t>.</w:t>
+      </w:r>
+      <w:r>
+        <w:t xml:space="preserve"> </w:t>
+      </w:r>
+      <w:r>
+        <w:t>Additionally, t</w:t>
+      </w:r>
+      <w:r>
+        <w:t>he performance of models in relation to physician agreement for CODs</w:t>
+      </w:r>
+      <w:r>
+        <w:t xml:space="preserve"> </w:t>
+      </w:r>
+      <w:r>
+        <w:t>was</w:t>
+      </w:r>
+      <w:r>
+        <w:t xml:space="preserve"> added to the results</w:t>
+      </w:r>
+      <w:r>
+        <w:t xml:space="preserve"> </w:t>
+      </w:r>
+      <w:r>
+        <w:t>in Sections 3.2 to 3.4.</w:t>
+      </w:r>
+      <w:r>
+        <w:t xml:space="preserve"> </w:t>
+      </w:r>
+      <w:r>
+        <w:t>For the</w:t>
+      </w:r>
+      <w:r>
+        <w:t xml:space="preserve"> discussion </w:t>
+      </w:r>
+      <w:r>
+        <w:t xml:space="preserve">in </w:t>
+      </w:r>
+      <w:r>
+        <w:t>Section 4, w</w:t>
+      </w:r>
+      <w:r>
+        <w:t>e note</w:t>
+      </w:r>
+      <w:r>
+        <w:t>d</w:t>
+      </w:r>
+      <w:r>
+        <w:t xml:space="preserve"> </w:t>
+      </w:r>
+      <w:r>
+        <w:t>physician agreement</w:t>
+      </w:r>
+      <w:r>
+        <w:t xml:space="preserve"> in our data and the high performance of the models for most CODs,</w:t>
+      </w:r>
+      <w:r>
+        <w:t xml:space="preserve"> which provides</w:t>
+      </w:r>
+      <w:r>
+        <w:t xml:space="preserve"> the opportunity for improving </w:t>
+      </w:r>
+      <w:r>
+        <w:t xml:space="preserve">physician </w:t>
+      </w:r>
+      <w:r>
+        <w:t>agreement with computer assisted verbal autopsy.</w:t>
+      </w:r>
     </w:p>
     <w:p>
       <w:pPr>
         <w:pStyle w:val="Heading1"/>
       </w:pPr>
       <w:r>
+        <w:lastRenderedPageBreak/>
         <w:t>References</w:t>
       </w:r>
     </w:p>
     <w:p>
       <w:pPr>
         <w:pStyle w:val="Bibliography"/>
+        <w:spacing w:before="0" w:beforeAutospacing="0" w:after="0" w:afterAutospacing="0"/>
+        <w:ind w:left="386" w:hanging="386"/>
         <w:rPr>
           <w:rFonts w:eastAsiaTheme="minorHAnsi"/>
           <w:lang w:val="en-US" w:eastAsia="en-US"/>
@@ -3446,17 +3472,18 @@
     <w:p>
       <w:pPr>
         <w:pStyle w:val="Bibliography"/>
-        <w:rPr>
-          <w:rFonts w:eastAsiaTheme="minorHAnsi"/>
-          <w:lang w:val="en-US" w:eastAsia="en-US"/>
-        </w:rPr>
-      </w:pPr>
-      <w:r>
-        <w:rPr>
-          <w:rFonts w:eastAsiaTheme="minorHAnsi"/>
-          <w:lang w:val="en-US" w:eastAsia="en-US"/>
-        </w:rPr>
-        <w:lastRenderedPageBreak/>
+        <w:spacing w:before="0" w:beforeAutospacing="0" w:after="0" w:afterAutospacing="0"/>
+        <w:ind w:left="386" w:hanging="386"/>
+        <w:rPr>
+          <w:rFonts w:eastAsiaTheme="minorHAnsi"/>
+          <w:lang w:val="en-US" w:eastAsia="en-US"/>
+        </w:rPr>
+      </w:pPr>
+      <w:r>
+        <w:rPr>
+          <w:rFonts w:eastAsiaTheme="minorHAnsi"/>
+          <w:lang w:val="en-US" w:eastAsia="en-US"/>
+        </w:rPr>
         <w:t xml:space="preserve">2. </w:t>
       </w:r>
       <w:r>
@@ -3471,6 +3498,8 @@
     <w:p>
       <w:pPr>
         <w:pStyle w:val="Bibliography"/>
+        <w:spacing w:before="0" w:beforeAutospacing="0" w:after="0" w:afterAutospacing="0"/>
+        <w:ind w:left="386" w:hanging="386"/>
         <w:rPr>
           <w:rFonts w:eastAsiaTheme="minorHAnsi"/>
           <w:lang w:val="en-US" w:eastAsia="en-US"/>
@@ -3495,6 +3524,8 @@
     <w:p>
       <w:pPr>
         <w:pStyle w:val="Bibliography"/>
+        <w:spacing w:before="0" w:beforeAutospacing="0" w:after="0" w:afterAutospacing="0"/>
+        <w:ind w:left="386" w:hanging="386"/>
         <w:rPr>
           <w:rFonts w:eastAsiaTheme="minorHAnsi"/>
           <w:lang w:val="en-US" w:eastAsia="en-US"/>
@@ -3513,28 +3544,14 @@
           <w:lang w:val="en-US" w:eastAsia="en-US"/>
         </w:rPr>
         <w:tab/>
-        <w:t>Krishna S, Bhambra N, Bleakney R, Bhayana R, Atzen S. Evaluation of Reliability, Repeatability, Robustness, and Confidence of GPT-3.5 and GPT-4 on a Radiology Board–style Examination. Moy L, editor. Radiology. 2024 May 1;311(2</w:t>
-      </w:r>
-      <w:proofErr w:type="gramStart"/>
-      <w:r>
-        <w:rPr>
-          <w:rFonts w:eastAsiaTheme="minorHAnsi"/>
-          <w:lang w:val="en-US" w:eastAsia="en-US"/>
-        </w:rPr>
-        <w:t>):e</w:t>
-      </w:r>
-      <w:proofErr w:type="gramEnd"/>
-      <w:r>
-        <w:rPr>
-          <w:rFonts w:eastAsiaTheme="minorHAnsi"/>
-          <w:lang w:val="en-US" w:eastAsia="en-US"/>
-        </w:rPr>
-        <w:t xml:space="preserve">232715. </w:t>
+        <w:t xml:space="preserve">Krishna S, Bhambra N, Bleakney R, Bhayana R, Atzen S. Evaluation of Reliability, Repeatability, Robustness, and Confidence of GPT-3.5 and GPT-4 on a Radiology Board–style Examination. Moy L, editor. Radiology. 2024 May 1;311(2):e232715. </w:t>
       </w:r>
     </w:p>
     <w:p>
       <w:pPr>
         <w:pStyle w:val="Bibliography"/>
+        <w:spacing w:before="0" w:beforeAutospacing="0" w:after="0" w:afterAutospacing="0"/>
+        <w:ind w:left="386" w:hanging="386"/>
         <w:rPr>
           <w:rFonts w:eastAsiaTheme="minorHAnsi"/>
           <w:lang w:val="en-US" w:eastAsia="en-US"/>
@@ -3553,28 +3570,14 @@
           <w:lang w:val="en-US" w:eastAsia="en-US"/>
         </w:rPr>
         <w:tab/>
-        <w:t xml:space="preserve">Jang ME, Lukasiewicz T. Consistency Analysis of ChatGPT [Internet]. </w:t>
-      </w:r>
-      <w:proofErr w:type="spellStart"/>
-      <w:r>
-        <w:rPr>
-          <w:rFonts w:eastAsiaTheme="minorHAnsi"/>
-          <w:lang w:val="en-US" w:eastAsia="en-US"/>
-        </w:rPr>
-        <w:t>arXiv</w:t>
-      </w:r>
-      <w:proofErr w:type="spellEnd"/>
-      <w:r>
-        <w:rPr>
-          <w:rFonts w:eastAsiaTheme="minorHAnsi"/>
-          <w:lang w:val="en-US" w:eastAsia="en-US"/>
-        </w:rPr>
-        <w:t>; 2023 [cited 2024 July 6]. Available from: http://arxiv.org/abs/2303.06273</w:t>
+        <w:t>Jang ME, Lukasiewicz T. Consistency Analysis of ChatGPT [Internet]. arXiv; 2023 [cited 2024 July 6]. Available from: http://arxiv.org/abs/2303.06273</w:t>
       </w:r>
     </w:p>
     <w:p>
       <w:pPr>
         <w:pStyle w:val="Bibliography"/>
+        <w:spacing w:before="0" w:beforeAutospacing="0" w:after="0" w:afterAutospacing="0"/>
+        <w:ind w:left="386" w:hanging="386"/>
         <w:rPr>
           <w:rFonts w:eastAsiaTheme="minorHAnsi"/>
           <w:lang w:val="en-US" w:eastAsia="en-US"/>
@@ -3593,44 +3596,14 @@
           <w:lang w:val="en-US" w:eastAsia="en-US"/>
         </w:rPr>
         <w:tab/>
-        <w:t xml:space="preserve">Johnson D, Goodman R, </w:t>
-      </w:r>
-      <w:proofErr w:type="spellStart"/>
-      <w:r>
-        <w:rPr>
-          <w:rFonts w:eastAsiaTheme="minorHAnsi"/>
-          <w:lang w:val="en-US" w:eastAsia="en-US"/>
-        </w:rPr>
-        <w:t>Patrinely</w:t>
-      </w:r>
-      <w:proofErr w:type="spellEnd"/>
-      <w:r>
-        <w:rPr>
-          <w:rFonts w:eastAsiaTheme="minorHAnsi"/>
-          <w:lang w:val="en-US" w:eastAsia="en-US"/>
-        </w:rPr>
-        <w:t xml:space="preserve"> J, Stone C, Zimmerman E, Donald R, et al. Assessing the Accuracy and Reliability of AI-Generated Medical Responses: An Evaluation of the Chat-GPT Model. Res Sq. 2023 Feb </w:t>
-      </w:r>
-      <w:proofErr w:type="gramStart"/>
-      <w:r>
-        <w:rPr>
-          <w:rFonts w:eastAsiaTheme="minorHAnsi"/>
-          <w:lang w:val="en-US" w:eastAsia="en-US"/>
-        </w:rPr>
-        <w:t>28;rs.3.rs</w:t>
-      </w:r>
-      <w:proofErr w:type="gramEnd"/>
-      <w:r>
-        <w:rPr>
-          <w:rFonts w:eastAsiaTheme="minorHAnsi"/>
-          <w:lang w:val="en-US" w:eastAsia="en-US"/>
-        </w:rPr>
-        <w:t xml:space="preserve">-2566942. </w:t>
+        <w:t xml:space="preserve">Johnson D, Goodman R, Patrinely J, Stone C, Zimmerman E, Donald R, et al. Assessing the Accuracy and Reliability of AI-Generated Medical Responses: An Evaluation of the Chat-GPT Model. Res Sq. 2023 Feb 28;rs.3.rs-2566942. </w:t>
       </w:r>
     </w:p>
     <w:p>
       <w:pPr>
         <w:pStyle w:val="Bibliography"/>
+        <w:spacing w:before="0" w:beforeAutospacing="0" w:after="0" w:afterAutospacing="0"/>
+        <w:ind w:left="386" w:hanging="386"/>
         <w:rPr>
           <w:rFonts w:eastAsiaTheme="minorHAnsi"/>
           <w:lang w:val="en-US" w:eastAsia="en-US"/>
@@ -3649,28 +3622,14 @@
           <w:lang w:val="en-US" w:eastAsia="en-US"/>
         </w:rPr>
         <w:tab/>
-        <w:t xml:space="preserve">Olatunji IE, Rauch J, </w:t>
-      </w:r>
-      <w:proofErr w:type="spellStart"/>
-      <w:r>
-        <w:rPr>
-          <w:rFonts w:eastAsiaTheme="minorHAnsi"/>
-          <w:lang w:val="en-US" w:eastAsia="en-US"/>
-        </w:rPr>
-        <w:t>Katzensteiner</w:t>
-      </w:r>
-      <w:proofErr w:type="spellEnd"/>
-      <w:r>
-        <w:rPr>
-          <w:rFonts w:eastAsiaTheme="minorHAnsi"/>
-          <w:lang w:val="en-US" w:eastAsia="en-US"/>
-        </w:rPr>
-        <w:t xml:space="preserve"> M, Khosla M. A Review of Anonymization for Healthcare Data. Big Data. 2024 Dec 1;12(6):538–55. </w:t>
+        <w:t xml:space="preserve">Olatunji IE, Rauch J, Katzensteiner M, Khosla M. A Review of Anonymization for Healthcare Data. Big Data. 2024 Dec 1;12(6):538–55. </w:t>
       </w:r>
     </w:p>
     <w:p>
       <w:pPr>
         <w:pStyle w:val="Bibliography"/>
+        <w:spacing w:before="0" w:beforeAutospacing="0" w:after="0" w:afterAutospacing="0"/>
+        <w:ind w:left="386" w:hanging="386"/>
         <w:rPr>
           <w:rFonts w:eastAsiaTheme="minorHAnsi"/>
           <w:lang w:val="en-US" w:eastAsia="en-US"/>
@@ -3695,6 +3654,8 @@
     <w:p>
       <w:pPr>
         <w:pStyle w:val="Bibliography"/>
+        <w:spacing w:before="0" w:beforeAutospacing="0" w:after="0" w:afterAutospacing="0"/>
+        <w:ind w:left="386" w:hanging="386"/>
         <w:rPr>
           <w:rFonts w:eastAsiaTheme="minorHAnsi"/>
           <w:lang w:val="en-US" w:eastAsia="en-US"/>
@@ -3713,44 +3674,14 @@
           <w:lang w:val="en-US" w:eastAsia="en-US"/>
         </w:rPr>
         <w:tab/>
-        <w:t xml:space="preserve">Zuo Z, Watson M, </w:t>
-      </w:r>
-      <w:proofErr w:type="spellStart"/>
-      <w:r>
-        <w:rPr>
-          <w:rFonts w:eastAsiaTheme="minorHAnsi"/>
-          <w:lang w:val="en-US" w:eastAsia="en-US"/>
-        </w:rPr>
-        <w:t>Budgen</w:t>
-      </w:r>
-      <w:proofErr w:type="spellEnd"/>
-      <w:r>
-        <w:rPr>
-          <w:rFonts w:eastAsiaTheme="minorHAnsi"/>
-          <w:lang w:val="en-US" w:eastAsia="en-US"/>
-        </w:rPr>
-        <w:t xml:space="preserve"> D, Hall R, Kennelly C, Al Moubayed N. Data Anonymization for Pervasive Health Care: Systematic Literature Mapping Study. JMIR Med Inform. 2021 Oct 15;9(10</w:t>
-      </w:r>
-      <w:proofErr w:type="gramStart"/>
-      <w:r>
-        <w:rPr>
-          <w:rFonts w:eastAsiaTheme="minorHAnsi"/>
-          <w:lang w:val="en-US" w:eastAsia="en-US"/>
-        </w:rPr>
-        <w:t>):e</w:t>
-      </w:r>
-      <w:proofErr w:type="gramEnd"/>
-      <w:r>
-        <w:rPr>
-          <w:rFonts w:eastAsiaTheme="minorHAnsi"/>
-          <w:lang w:val="en-US" w:eastAsia="en-US"/>
-        </w:rPr>
-        <w:t xml:space="preserve">29871. </w:t>
+        <w:t xml:space="preserve">Zuo Z, Watson M, Budgen D, Hall R, Kennelly C, Al Moubayed N. Data Anonymization for Pervasive Health Care: Systematic Literature Mapping Study. JMIR Med Inform. 2021 Oct 15;9(10):e29871. </w:t>
       </w:r>
     </w:p>
     <w:p>
       <w:pPr>
         <w:pStyle w:val="Bibliography"/>
+        <w:spacing w:before="0" w:beforeAutospacing="0" w:after="0" w:afterAutospacing="0"/>
+        <w:ind w:left="386" w:hanging="386"/>
         <w:rPr>
           <w:rFonts w:eastAsiaTheme="minorHAnsi"/>
           <w:lang w:val="en-US" w:eastAsia="en-US"/>
@@ -3769,44 +3700,14 @@
           <w:lang w:val="en-US" w:eastAsia="en-US"/>
         </w:rPr>
         <w:tab/>
-        <w:t xml:space="preserve">Das BC, Amini MH, Wu Y. Security and Privacy Challenges of Large Language Models: A Survey. ACM </w:t>
-      </w:r>
-      <w:proofErr w:type="spellStart"/>
-      <w:r>
-        <w:rPr>
-          <w:rFonts w:eastAsiaTheme="minorHAnsi"/>
-          <w:lang w:val="en-US" w:eastAsia="en-US"/>
-        </w:rPr>
-        <w:t>Comput</w:t>
-      </w:r>
-      <w:proofErr w:type="spellEnd"/>
-      <w:r>
-        <w:rPr>
-          <w:rFonts w:eastAsiaTheme="minorHAnsi"/>
-          <w:lang w:val="en-US" w:eastAsia="en-US"/>
-        </w:rPr>
-        <w:t xml:space="preserve"> </w:t>
-      </w:r>
-      <w:proofErr w:type="spellStart"/>
-      <w:r>
-        <w:rPr>
-          <w:rFonts w:eastAsiaTheme="minorHAnsi"/>
-          <w:lang w:val="en-US" w:eastAsia="en-US"/>
-        </w:rPr>
-        <w:t>Surv</w:t>
-      </w:r>
-      <w:proofErr w:type="spellEnd"/>
-      <w:r>
-        <w:rPr>
-          <w:rFonts w:eastAsiaTheme="minorHAnsi"/>
-          <w:lang w:val="en-US" w:eastAsia="en-US"/>
-        </w:rPr>
-        <w:t xml:space="preserve">. 2025 June 30;57(6):1–39. </w:t>
+        <w:t xml:space="preserve">Das BC, Amini MH, Wu Y. Security and Privacy Challenges of Large Language Models: A Survey. ACM Comput Surv. 2025 June 30;57(6):1–39. </w:t>
       </w:r>
     </w:p>
     <w:p>
       <w:pPr>
         <w:pStyle w:val="Bibliography"/>
+        <w:spacing w:before="0" w:beforeAutospacing="0" w:after="0" w:afterAutospacing="0"/>
+        <w:ind w:left="386" w:hanging="386"/>
         <w:rPr>
           <w:rFonts w:eastAsiaTheme="minorHAnsi"/>
           <w:lang w:val="en-US" w:eastAsia="en-US"/>
@@ -3831,6 +3732,8 @@
     <w:p>
       <w:pPr>
         <w:pStyle w:val="Bibliography"/>
+        <w:spacing w:before="0" w:beforeAutospacing="0" w:after="0" w:afterAutospacing="0"/>
+        <w:ind w:left="386" w:hanging="386"/>
         <w:rPr>
           <w:rFonts w:eastAsiaTheme="minorHAnsi"/>
           <w:lang w:val="en-US" w:eastAsia="en-US"/>
@@ -3849,44 +3752,14 @@
           <w:lang w:val="en-US" w:eastAsia="en-US"/>
         </w:rPr>
         <w:tab/>
-        <w:t xml:space="preserve">Corradini F, </w:t>
-      </w:r>
-      <w:proofErr w:type="spellStart"/>
-      <w:r>
-        <w:rPr>
-          <w:rFonts w:eastAsiaTheme="minorHAnsi"/>
-          <w:lang w:val="en-US" w:eastAsia="en-US"/>
-        </w:rPr>
-        <w:t>Leonesi</w:t>
-      </w:r>
-      <w:proofErr w:type="spellEnd"/>
-      <w:r>
-        <w:rPr>
-          <w:rFonts w:eastAsiaTheme="minorHAnsi"/>
-          <w:lang w:val="en-US" w:eastAsia="en-US"/>
-        </w:rPr>
-        <w:t xml:space="preserve"> M, </w:t>
-      </w:r>
-      <w:proofErr w:type="spellStart"/>
-      <w:r>
-        <w:rPr>
-          <w:rFonts w:eastAsiaTheme="minorHAnsi"/>
-          <w:lang w:val="en-US" w:eastAsia="en-US"/>
-        </w:rPr>
-        <w:t>Piangerelli</w:t>
-      </w:r>
-      <w:proofErr w:type="spellEnd"/>
-      <w:r>
-        <w:rPr>
-          <w:rFonts w:eastAsiaTheme="minorHAnsi"/>
-          <w:lang w:val="en-US" w:eastAsia="en-US"/>
-        </w:rPr>
-        <w:t xml:space="preserve"> M. State of the Art and Future Directions of Small Language Models: A Systematic Review. Big Data and Cognitive Computing. 2025;9(7):189. </w:t>
+        <w:t xml:space="preserve">Corradini F, Leonesi M, Piangerelli M. State of the Art and Future Directions of Small Language Models: A Systematic Review. Big Data and Cognitive Computing. 2025;9(7):189. </w:t>
       </w:r>
     </w:p>
     <w:p>
       <w:pPr>
         <w:pStyle w:val="Bibliography"/>
+        <w:spacing w:before="0" w:beforeAutospacing="0" w:after="0" w:afterAutospacing="0"/>
+        <w:ind w:left="386" w:hanging="386"/>
         <w:rPr>
           <w:rFonts w:eastAsiaTheme="minorHAnsi"/>
           <w:lang w:val="en-US" w:eastAsia="en-US"/>
@@ -3905,43 +3778,14 @@
           <w:lang w:val="en-US" w:eastAsia="en-US"/>
         </w:rPr>
         <w:tab/>
-      </w:r>
-      <w:proofErr w:type="spellStart"/>
-      <w:r>
-        <w:rPr>
-          <w:rFonts w:eastAsiaTheme="minorHAnsi"/>
-          <w:lang w:val="en-US" w:eastAsia="en-US"/>
-        </w:rPr>
-        <w:t>Setel</w:t>
-      </w:r>
-      <w:proofErr w:type="spellEnd"/>
-      <w:r>
-        <w:rPr>
-          <w:rFonts w:eastAsiaTheme="minorHAnsi"/>
-          <w:lang w:val="en-US" w:eastAsia="en-US"/>
-        </w:rPr>
-        <w:t xml:space="preserve"> PW, Macfarlane SB, </w:t>
-      </w:r>
-      <w:proofErr w:type="spellStart"/>
-      <w:r>
-        <w:rPr>
-          <w:rFonts w:eastAsiaTheme="minorHAnsi"/>
-          <w:lang w:val="en-US" w:eastAsia="en-US"/>
-        </w:rPr>
-        <w:t>Szreter</w:t>
-      </w:r>
-      <w:proofErr w:type="spellEnd"/>
-      <w:r>
-        <w:rPr>
-          <w:rFonts w:eastAsiaTheme="minorHAnsi"/>
-          <w:lang w:val="en-US" w:eastAsia="en-US"/>
-        </w:rPr>
-        <w:t xml:space="preserve"> S, Mikkelsen L, Jha P, Stout S, et al. A scandal of invisibility: making everyone count by counting everyone. The Lancet. 2007;370(9598):1569–77. </w:t>
+        <w:t xml:space="preserve">Setel PW, Macfarlane SB, Szreter S, Mikkelsen L, Jha P, Stout S, et al. A scandal of invisibility: making everyone count by counting everyone. The Lancet. 2007;370(9598):1569–77. </w:t>
       </w:r>
     </w:p>
     <w:p>
       <w:pPr>
         <w:pStyle w:val="Bibliography"/>
+        <w:spacing w:before="0" w:beforeAutospacing="0" w:after="0" w:afterAutospacing="0"/>
+        <w:ind w:left="386" w:hanging="386"/>
         <w:rPr>
           <w:rFonts w:eastAsiaTheme="minorHAnsi"/>
           <w:lang w:val="en-US" w:eastAsia="en-US"/>
@@ -3960,59 +3804,14 @@
           <w:lang w:val="en-US" w:eastAsia="en-US"/>
         </w:rPr>
         <w:tab/>
-      </w:r>
-      <w:proofErr w:type="spellStart"/>
-      <w:r>
-        <w:rPr>
-          <w:rFonts w:eastAsiaTheme="minorHAnsi"/>
-          <w:lang w:val="en-US" w:eastAsia="en-US"/>
-        </w:rPr>
-        <w:t>Byass</w:t>
-      </w:r>
-      <w:proofErr w:type="spellEnd"/>
-      <w:r>
-        <w:rPr>
-          <w:rFonts w:eastAsiaTheme="minorHAnsi"/>
-          <w:lang w:val="en-US" w:eastAsia="en-US"/>
-        </w:rPr>
-        <w:t xml:space="preserve"> P. The Imperfect World of Global Health Estimates. </w:t>
-      </w:r>
-      <w:proofErr w:type="spellStart"/>
-      <w:r>
-        <w:rPr>
-          <w:rFonts w:eastAsiaTheme="minorHAnsi"/>
-          <w:lang w:val="en-US" w:eastAsia="en-US"/>
-        </w:rPr>
-        <w:t>PLoS</w:t>
-      </w:r>
-      <w:proofErr w:type="spellEnd"/>
-      <w:r>
-        <w:rPr>
-          <w:rFonts w:eastAsiaTheme="minorHAnsi"/>
-          <w:lang w:val="en-US" w:eastAsia="en-US"/>
-        </w:rPr>
-        <w:t xml:space="preserve"> Med. 2010 Nov 30;7(11</w:t>
-      </w:r>
-      <w:proofErr w:type="gramStart"/>
-      <w:r>
-        <w:rPr>
-          <w:rFonts w:eastAsiaTheme="minorHAnsi"/>
-          <w:lang w:val="en-US" w:eastAsia="en-US"/>
-        </w:rPr>
-        <w:t>):e</w:t>
-      </w:r>
-      <w:proofErr w:type="gramEnd"/>
-      <w:r>
-        <w:rPr>
-          <w:rFonts w:eastAsiaTheme="minorHAnsi"/>
-          <w:lang w:val="en-US" w:eastAsia="en-US"/>
-        </w:rPr>
-        <w:t xml:space="preserve">1001006. </w:t>
+        <w:t xml:space="preserve">Byass P. The Imperfect World of Global Health Estimates. PLoS Med. 2010 Nov 30;7(11):e1001006. </w:t>
       </w:r>
     </w:p>
     <w:p>
       <w:pPr>
         <w:pStyle w:val="Bibliography"/>
+        <w:spacing w:before="0" w:beforeAutospacing="0" w:after="0" w:afterAutospacing="0"/>
+        <w:ind w:left="386" w:hanging="386"/>
         <w:rPr>
           <w:rFonts w:eastAsiaTheme="minorHAnsi"/>
           <w:lang w:val="en-US" w:eastAsia="en-US"/>
@@ -4031,43 +3830,14 @@
           <w:lang w:val="en-US" w:eastAsia="en-US"/>
         </w:rPr>
         <w:tab/>
-      </w:r>
-      <w:proofErr w:type="spellStart"/>
-      <w:r>
-        <w:rPr>
-          <w:rFonts w:eastAsiaTheme="minorHAnsi"/>
-          <w:lang w:val="en-US" w:eastAsia="en-US"/>
-        </w:rPr>
-        <w:t>Fottrell</w:t>
-      </w:r>
-      <w:proofErr w:type="spellEnd"/>
-      <w:r>
-        <w:rPr>
-          <w:rFonts w:eastAsiaTheme="minorHAnsi"/>
-          <w:lang w:val="en-US" w:eastAsia="en-US"/>
-        </w:rPr>
-        <w:t xml:space="preserve"> E, </w:t>
-      </w:r>
-      <w:proofErr w:type="spellStart"/>
-      <w:r>
-        <w:rPr>
-          <w:rFonts w:eastAsiaTheme="minorHAnsi"/>
-          <w:lang w:val="en-US" w:eastAsia="en-US"/>
-        </w:rPr>
-        <w:t>Byass</w:t>
-      </w:r>
-      <w:proofErr w:type="spellEnd"/>
-      <w:r>
-        <w:rPr>
-          <w:rFonts w:eastAsiaTheme="minorHAnsi"/>
-          <w:lang w:val="en-US" w:eastAsia="en-US"/>
-        </w:rPr>
-        <w:t xml:space="preserve"> P. Verbal autopsy: methods in transition. Epidemiologic reviews. 2010;32(1):38–55. </w:t>
+        <w:t xml:space="preserve">Fottrell E, Byass P. Verbal autopsy: methods in transition. Epidemiologic reviews. 2010;32(1):38–55. </w:t>
       </w:r>
     </w:p>
     <w:p>
       <w:pPr>
         <w:pStyle w:val="Bibliography"/>
+        <w:spacing w:before="0" w:beforeAutospacing="0" w:after="0" w:afterAutospacing="0"/>
+        <w:ind w:left="386" w:hanging="386"/>
         <w:rPr>
           <w:rFonts w:eastAsiaTheme="minorHAnsi"/>
           <w:lang w:val="en-US" w:eastAsia="en-US"/>
@@ -4086,60 +3856,118 @@
           <w:lang w:val="en-US" w:eastAsia="en-US"/>
         </w:rPr>
         <w:tab/>
-        <w:t xml:space="preserve">Wang S, Zhu Y, Liu H, Zheng Z, Chen C, Li J. Knowledge Editing for Large Language Models: A Survey. ACM </w:t>
-      </w:r>
-      <w:proofErr w:type="spellStart"/>
-      <w:r>
-        <w:rPr>
-          <w:rFonts w:eastAsiaTheme="minorHAnsi"/>
-          <w:lang w:val="en-US" w:eastAsia="en-US"/>
-        </w:rPr>
-        <w:t>Comput</w:t>
-      </w:r>
-      <w:proofErr w:type="spellEnd"/>
-      <w:r>
-        <w:rPr>
-          <w:rFonts w:eastAsiaTheme="minorHAnsi"/>
-          <w:lang w:val="en-US" w:eastAsia="en-US"/>
-        </w:rPr>
-        <w:t xml:space="preserve"> </w:t>
-      </w:r>
-      <w:proofErr w:type="spellStart"/>
-      <w:r>
-        <w:rPr>
-          <w:rFonts w:eastAsiaTheme="minorHAnsi"/>
-          <w:lang w:val="en-US" w:eastAsia="en-US"/>
-        </w:rPr>
-        <w:t>Surv</w:t>
-      </w:r>
-      <w:proofErr w:type="spellEnd"/>
-      <w:r>
-        <w:rPr>
-          <w:rFonts w:eastAsiaTheme="minorHAnsi"/>
-          <w:lang w:val="en-US" w:eastAsia="en-US"/>
-        </w:rPr>
-        <w:t>. 2024 Nov 11;57(3</w:t>
-      </w:r>
-      <w:proofErr w:type="gramStart"/>
-      <w:r>
-        <w:rPr>
-          <w:rFonts w:eastAsiaTheme="minorHAnsi"/>
-          <w:lang w:val="en-US" w:eastAsia="en-US"/>
-        </w:rPr>
-        <w:t>):59:1</w:t>
-      </w:r>
-      <w:proofErr w:type="gramEnd"/>
-      <w:r>
-        <w:rPr>
-          <w:rFonts w:eastAsiaTheme="minorHAnsi"/>
-          <w:lang w:val="en-US" w:eastAsia="en-US"/>
-        </w:rPr>
-        <w:t xml:space="preserve">-59:37. </w:t>
+        <w:t xml:space="preserve">Wang S, Zhu Y, Liu H, Zheng Z, Chen C, Li J. Knowledge Editing for Large Language Models: A Survey. ACM Comput Surv. 2024 Nov 11;57(3):59:1-59:37. </w:t>
       </w:r>
     </w:p>
     <w:p>
       <w:pPr>
         <w:pStyle w:val="Bibliography"/>
+        <w:spacing w:before="0" w:beforeAutospacing="0" w:after="0" w:afterAutospacing="0"/>
+        <w:ind w:left="386" w:hanging="386"/>
+        <w:rPr>
+          <w:rFonts w:eastAsiaTheme="minorHAnsi"/>
+          <w:lang w:val="en-US" w:eastAsia="en-US"/>
+        </w:rPr>
+      </w:pPr>
+      <w:r>
+        <w:rPr>
+          <w:rFonts w:eastAsiaTheme="minorHAnsi"/>
+          <w:lang w:val="en-US" w:eastAsia="en-US"/>
+        </w:rPr>
+        <w:t xml:space="preserve">17. </w:t>
+      </w:r>
+      <w:r>
+        <w:rPr>
+          <w:rFonts w:eastAsiaTheme="minorHAnsi"/>
+          <w:lang w:val="en-US" w:eastAsia="en-US"/>
+        </w:rPr>
+        <w:tab/>
+        <w:t xml:space="preserve">Nalmpatian A, Heumann C, Alkaya L, Jackson W. Transfer learning for mortality risk: A case study on the United Kingdom. PLoS One. 2025;20(5):e0313378. </w:t>
+      </w:r>
+    </w:p>
+    <w:p>
+      <w:pPr>
+        <w:pStyle w:val="Bibliography"/>
+        <w:spacing w:before="0" w:beforeAutospacing="0" w:after="0" w:afterAutospacing="0"/>
+        <w:ind w:left="386" w:hanging="386"/>
+        <w:rPr>
+          <w:rFonts w:eastAsiaTheme="minorHAnsi"/>
+          <w:lang w:val="en-US" w:eastAsia="en-US"/>
+        </w:rPr>
+      </w:pPr>
+      <w:r>
+        <w:rPr>
+          <w:rFonts w:eastAsiaTheme="minorHAnsi"/>
+          <w:lang w:val="en-US" w:eastAsia="en-US"/>
+        </w:rPr>
+        <w:t xml:space="preserve">18. </w:t>
+      </w:r>
+      <w:r>
+        <w:rPr>
+          <w:rFonts w:eastAsiaTheme="minorHAnsi"/>
+          <w:lang w:val="en-US" w:eastAsia="en-US"/>
+        </w:rPr>
+        <w:tab/>
+        <w:t xml:space="preserve">Singh H, Mhasawade V, Chunara R. Generalizability challenges of mortality risk prediction models: A retrospective analysis on a multi-center database. PLOS Digital Health. 2022 Apr 5;1(4):e0000023. </w:t>
+      </w:r>
+    </w:p>
+    <w:p>
+      <w:pPr>
+        <w:pStyle w:val="Bibliography"/>
+        <w:spacing w:before="0" w:beforeAutospacing="0" w:after="0" w:afterAutospacing="0"/>
+        <w:ind w:left="386" w:hanging="386"/>
+        <w:rPr>
+          <w:rFonts w:eastAsiaTheme="minorHAnsi"/>
+          <w:lang w:val="en-US" w:eastAsia="en-US"/>
+        </w:rPr>
+      </w:pPr>
+      <w:r>
+        <w:rPr>
+          <w:rFonts w:eastAsiaTheme="minorHAnsi"/>
+          <w:lang w:val="en-US" w:eastAsia="en-US"/>
+        </w:rPr>
+        <w:t xml:space="preserve">19. </w:t>
+      </w:r>
+      <w:r>
+        <w:rPr>
+          <w:rFonts w:eastAsiaTheme="minorHAnsi"/>
+          <w:lang w:val="en-US" w:eastAsia="en-US"/>
+        </w:rPr>
+        <w:tab/>
+        <w:t xml:space="preserve">Jiang LY, Liu XC, Nejatian NP, Nasir-Moin M, Wang D, Abidin A, et al. Health system-scale language models are all-purpose prediction engines. Nature. 2023;619(7969):357–62. </w:t>
+      </w:r>
+    </w:p>
+    <w:p>
+      <w:pPr>
+        <w:pStyle w:val="Bibliography"/>
+        <w:spacing w:before="0" w:beforeAutospacing="0" w:after="0" w:afterAutospacing="0"/>
+        <w:ind w:left="386" w:hanging="386"/>
+        <w:rPr>
+          <w:rFonts w:eastAsiaTheme="minorHAnsi"/>
+          <w:lang w:val="en-US" w:eastAsia="en-US"/>
+        </w:rPr>
+      </w:pPr>
+      <w:r>
+        <w:rPr>
+          <w:rFonts w:eastAsiaTheme="minorHAnsi"/>
+          <w:lang w:val="en-US" w:eastAsia="en-US"/>
+        </w:rPr>
+        <w:t xml:space="preserve">20. </w:t>
+      </w:r>
+      <w:r>
+        <w:rPr>
+          <w:rFonts w:eastAsiaTheme="minorHAnsi"/>
+          <w:lang w:val="en-US" w:eastAsia="en-US"/>
+        </w:rPr>
+        <w:tab/>
+        <w:t>Zhang Z, Zhao J, Zhang Q, Gui T, Huang X. Unveiling Linguistic Regions in Large Language Models [Internet]. arXiv; 2024 [cited 2025 Oct 20]. Available from: http://arxiv.org/abs/2402.14700</w:t>
+      </w:r>
+    </w:p>
+    <w:p>
+      <w:pPr>
+        <w:pStyle w:val="Bibliography"/>
+        <w:spacing w:before="0" w:beforeAutospacing="0" w:after="0" w:afterAutospacing="0"/>
+        <w:ind w:left="386" w:hanging="386"/>
         <w:rPr>
           <w:rFonts w:eastAsiaTheme="minorHAnsi"/>
           <w:lang w:val="en-US" w:eastAsia="en-US"/>
@@ -4151,7 +3979,7 @@
           <w:lang w:val="en-US" w:eastAsia="en-US"/>
         </w:rPr>
         <w:lastRenderedPageBreak/>
-        <w:t xml:space="preserve">17. </w:t>
+        <w:t xml:space="preserve">21. </w:t>
       </w:r>
       <w:r>
         <w:rPr>
@@ -4159,86 +3987,25 @@
           <w:lang w:val="en-US" w:eastAsia="en-US"/>
         </w:rPr>
         <w:tab/>
-      </w:r>
-      <w:proofErr w:type="spellStart"/>
-      <w:r>
-        <w:rPr>
-          <w:rFonts w:eastAsiaTheme="minorHAnsi"/>
-          <w:lang w:val="en-US" w:eastAsia="en-US"/>
-        </w:rPr>
-        <w:t>Nalmpatian</w:t>
-      </w:r>
-      <w:proofErr w:type="spellEnd"/>
-      <w:r>
-        <w:rPr>
-          <w:rFonts w:eastAsiaTheme="minorHAnsi"/>
-          <w:lang w:val="en-US" w:eastAsia="en-US"/>
-        </w:rPr>
-        <w:t xml:space="preserve"> A, Heumann C, </w:t>
-      </w:r>
-      <w:proofErr w:type="spellStart"/>
-      <w:r>
-        <w:rPr>
-          <w:rFonts w:eastAsiaTheme="minorHAnsi"/>
-          <w:lang w:val="en-US" w:eastAsia="en-US"/>
-        </w:rPr>
-        <w:t>Alkaya</w:t>
-      </w:r>
-      <w:proofErr w:type="spellEnd"/>
-      <w:r>
-        <w:rPr>
-          <w:rFonts w:eastAsiaTheme="minorHAnsi"/>
-          <w:lang w:val="en-US" w:eastAsia="en-US"/>
-        </w:rPr>
-        <w:t xml:space="preserve"> L, Jackson W. Transfer learning for mortality risk: A case study on the United Kingdom. </w:t>
-      </w:r>
-      <w:proofErr w:type="spellStart"/>
-      <w:r>
-        <w:rPr>
-          <w:rFonts w:eastAsiaTheme="minorHAnsi"/>
-          <w:lang w:val="en-US" w:eastAsia="en-US"/>
-        </w:rPr>
-        <w:t>PLoS</w:t>
-      </w:r>
-      <w:proofErr w:type="spellEnd"/>
-      <w:r>
-        <w:rPr>
-          <w:rFonts w:eastAsiaTheme="minorHAnsi"/>
-          <w:lang w:val="en-US" w:eastAsia="en-US"/>
-        </w:rPr>
-        <w:t xml:space="preserve"> One. 2025;20(5</w:t>
-      </w:r>
-      <w:proofErr w:type="gramStart"/>
-      <w:r>
-        <w:rPr>
-          <w:rFonts w:eastAsiaTheme="minorHAnsi"/>
-          <w:lang w:val="en-US" w:eastAsia="en-US"/>
-        </w:rPr>
-        <w:t>):e</w:t>
-      </w:r>
-      <w:proofErr w:type="gramEnd"/>
-      <w:r>
-        <w:rPr>
-          <w:rFonts w:eastAsiaTheme="minorHAnsi"/>
-          <w:lang w:val="en-US" w:eastAsia="en-US"/>
-        </w:rPr>
-        <w:t xml:space="preserve">0313378. </w:t>
+        <w:t>Dunn J, Adams B, Madabushi HT. Pre-Trained Language Models Represent Some Geographic Populations Better Than Others [Internet]. arXiv; 2024 [cited 2025 Oct 20]. Available from: http://arxiv.org/abs/2403.11025</w:t>
       </w:r>
     </w:p>
     <w:p>
       <w:pPr>
         <w:pStyle w:val="Bibliography"/>
-        <w:rPr>
-          <w:rFonts w:eastAsiaTheme="minorHAnsi"/>
-          <w:lang w:val="en-US" w:eastAsia="en-US"/>
-        </w:rPr>
-      </w:pPr>
-      <w:r>
-        <w:rPr>
-          <w:rFonts w:eastAsiaTheme="minorHAnsi"/>
-          <w:lang w:val="en-US" w:eastAsia="en-US"/>
-        </w:rPr>
-        <w:t xml:space="preserve">18. </w:t>
+        <w:spacing w:before="0" w:beforeAutospacing="0" w:after="0" w:afterAutospacing="0"/>
+        <w:ind w:left="386" w:hanging="386"/>
+        <w:rPr>
+          <w:rFonts w:eastAsiaTheme="minorHAnsi"/>
+          <w:lang w:val="en-US" w:eastAsia="en-US"/>
+        </w:rPr>
+      </w:pPr>
+      <w:r>
+        <w:rPr>
+          <w:rFonts w:eastAsiaTheme="minorHAnsi"/>
+          <w:lang w:val="en-US" w:eastAsia="en-US"/>
+        </w:rPr>
+        <w:t xml:space="preserve">22. </w:t>
       </w:r>
       <w:r>
         <w:rPr>
@@ -4246,71 +4013,25 @@
           <w:lang w:val="en-US" w:eastAsia="en-US"/>
         </w:rPr>
         <w:tab/>
-        <w:t xml:space="preserve">Singh H, </w:t>
-      </w:r>
-      <w:proofErr w:type="spellStart"/>
-      <w:r>
-        <w:rPr>
-          <w:rFonts w:eastAsiaTheme="minorHAnsi"/>
-          <w:lang w:val="en-US" w:eastAsia="en-US"/>
-        </w:rPr>
-        <w:t>Mhasawade</w:t>
-      </w:r>
-      <w:proofErr w:type="spellEnd"/>
-      <w:r>
-        <w:rPr>
-          <w:rFonts w:eastAsiaTheme="minorHAnsi"/>
-          <w:lang w:val="en-US" w:eastAsia="en-US"/>
-        </w:rPr>
-        <w:t xml:space="preserve"> V, </w:t>
-      </w:r>
-      <w:proofErr w:type="spellStart"/>
-      <w:r>
-        <w:rPr>
-          <w:rFonts w:eastAsiaTheme="minorHAnsi"/>
-          <w:lang w:val="en-US" w:eastAsia="en-US"/>
-        </w:rPr>
-        <w:t>Chunara</w:t>
-      </w:r>
-      <w:proofErr w:type="spellEnd"/>
-      <w:r>
-        <w:rPr>
-          <w:rFonts w:eastAsiaTheme="minorHAnsi"/>
-          <w:lang w:val="en-US" w:eastAsia="en-US"/>
-        </w:rPr>
-        <w:t xml:space="preserve"> R. Generalizability challenges of mortality risk prediction models: A retrospective analysis on a multi-center database. PLOS Digital Health. 2022 Apr 5;1(4</w:t>
-      </w:r>
-      <w:proofErr w:type="gramStart"/>
-      <w:r>
-        <w:rPr>
-          <w:rFonts w:eastAsiaTheme="minorHAnsi"/>
-          <w:lang w:val="en-US" w:eastAsia="en-US"/>
-        </w:rPr>
-        <w:t>):e</w:t>
-      </w:r>
-      <w:proofErr w:type="gramEnd"/>
-      <w:r>
-        <w:rPr>
-          <w:rFonts w:eastAsiaTheme="minorHAnsi"/>
-          <w:lang w:val="en-US" w:eastAsia="en-US"/>
-        </w:rPr>
-        <w:t xml:space="preserve">0000023. </w:t>
+        <w:t xml:space="preserve">Jeblee S, Gomes M, Jha P, Rudzicz F, Hirst G. Automatically determining cause of death from verbal autopsy narratives. BMC Med Inform Decis Mak. 2019 July 9;19(1):127. </w:t>
       </w:r>
     </w:p>
     <w:p>
       <w:pPr>
         <w:pStyle w:val="Bibliography"/>
-        <w:rPr>
-          <w:rFonts w:eastAsiaTheme="minorHAnsi"/>
-          <w:lang w:val="en-US" w:eastAsia="en-US"/>
-        </w:rPr>
-      </w:pPr>
-      <w:r>
-        <w:rPr>
-          <w:rFonts w:eastAsiaTheme="minorHAnsi"/>
-          <w:lang w:val="en-US" w:eastAsia="en-US"/>
-        </w:rPr>
-        <w:t xml:space="preserve">19. </w:t>
+        <w:spacing w:before="0" w:beforeAutospacing="0" w:after="0" w:afterAutospacing="0"/>
+        <w:ind w:left="386" w:hanging="386"/>
+        <w:rPr>
+          <w:rFonts w:eastAsiaTheme="minorHAnsi"/>
+          <w:lang w:val="en-US" w:eastAsia="en-US"/>
+        </w:rPr>
+      </w:pPr>
+      <w:r>
+        <w:rPr>
+          <w:rFonts w:eastAsiaTheme="minorHAnsi"/>
+          <w:lang w:val="en-US" w:eastAsia="en-US"/>
+        </w:rPr>
+        <w:t xml:space="preserve">23. </w:t>
       </w:r>
       <w:r>
         <w:rPr>
@@ -4318,39 +4039,25 @@
           <w:lang w:val="en-US" w:eastAsia="en-US"/>
         </w:rPr>
         <w:tab/>
-        <w:t xml:space="preserve">Jiang LY, Liu XC, </w:t>
-      </w:r>
-      <w:proofErr w:type="spellStart"/>
-      <w:r>
-        <w:rPr>
-          <w:rFonts w:eastAsiaTheme="minorHAnsi"/>
-          <w:lang w:val="en-US" w:eastAsia="en-US"/>
-        </w:rPr>
-        <w:t>Nejatian</w:t>
-      </w:r>
-      <w:proofErr w:type="spellEnd"/>
-      <w:r>
-        <w:rPr>
-          <w:rFonts w:eastAsiaTheme="minorHAnsi"/>
-          <w:lang w:val="en-US" w:eastAsia="en-US"/>
-        </w:rPr>
-        <w:t xml:space="preserve"> NP, Nasir-Moin M, Wang D, Abidin A, et al. Health system-scale language models are all-purpose prediction engines. Nature. 2023;619(7969):357–62. </w:t>
+        <w:t xml:space="preserve">Blanco A, Pérez A, Casillas A, Cobos D. Extracting Cause of Death From Verbal Autopsy With Deep Learning Interpretable Methods. IEEE Journal of Biomedical and Health Informatics. 2021 Apr;25(4):1315–25. </w:t>
       </w:r>
     </w:p>
     <w:p>
       <w:pPr>
         <w:pStyle w:val="Bibliography"/>
-        <w:rPr>
-          <w:rFonts w:eastAsiaTheme="minorHAnsi"/>
-          <w:lang w:val="en-US" w:eastAsia="en-US"/>
-        </w:rPr>
-      </w:pPr>
-      <w:r>
-        <w:rPr>
-          <w:rFonts w:eastAsiaTheme="minorHAnsi"/>
-          <w:lang w:val="en-US" w:eastAsia="en-US"/>
-        </w:rPr>
-        <w:t xml:space="preserve">20. </w:t>
+        <w:spacing w:before="0" w:beforeAutospacing="0" w:after="0" w:afterAutospacing="0"/>
+        <w:ind w:left="386" w:hanging="386"/>
+        <w:rPr>
+          <w:rFonts w:eastAsiaTheme="minorHAnsi"/>
+          <w:lang w:val="en-US" w:eastAsia="en-US"/>
+        </w:rPr>
+      </w:pPr>
+      <w:r>
+        <w:rPr>
+          <w:rFonts w:eastAsiaTheme="minorHAnsi"/>
+          <w:lang w:val="en-US" w:eastAsia="en-US"/>
+        </w:rPr>
+        <w:t xml:space="preserve">24. </w:t>
       </w:r>
       <w:r>
         <w:rPr>
@@ -4358,39 +4065,25 @@
           <w:lang w:val="en-US" w:eastAsia="en-US"/>
         </w:rPr>
         <w:tab/>
-        <w:t xml:space="preserve">Zhang Z, Zhao J, Zhang Q, Gui T, Huang X. Unveiling Linguistic Regions in Large Language Models [Internet]. </w:t>
-      </w:r>
-      <w:proofErr w:type="spellStart"/>
-      <w:r>
-        <w:rPr>
-          <w:rFonts w:eastAsiaTheme="minorHAnsi"/>
-          <w:lang w:val="en-US" w:eastAsia="en-US"/>
-        </w:rPr>
-        <w:t>arXiv</w:t>
-      </w:r>
-      <w:proofErr w:type="spellEnd"/>
-      <w:r>
-        <w:rPr>
-          <w:rFonts w:eastAsiaTheme="minorHAnsi"/>
-          <w:lang w:val="en-US" w:eastAsia="en-US"/>
-        </w:rPr>
-        <w:t>; 2024 [cited 2025 Oct 20]. Available from: http://arxiv.org/abs/2402.14700</w:t>
+        <w:t xml:space="preserve">King C, Zamawe C, Banda M, Bar-Zeev N, Beard J, Bird J, et al. The quality and diagnostic value of open narratives in verbal autopsy: a mixed-methods analysis of partnered interviews from Malawi. BMC Med Res Methodol. 2016 Feb 1;16(1):13. </w:t>
       </w:r>
     </w:p>
     <w:p>
       <w:pPr>
         <w:pStyle w:val="Bibliography"/>
-        <w:rPr>
-          <w:rFonts w:eastAsiaTheme="minorHAnsi"/>
-          <w:lang w:val="en-US" w:eastAsia="en-US"/>
-        </w:rPr>
-      </w:pPr>
-      <w:r>
-        <w:rPr>
-          <w:rFonts w:eastAsiaTheme="minorHAnsi"/>
-          <w:lang w:val="en-US" w:eastAsia="en-US"/>
-        </w:rPr>
-        <w:t xml:space="preserve">21. </w:t>
+        <w:spacing w:before="0" w:beforeAutospacing="0" w:after="0" w:afterAutospacing="0"/>
+        <w:ind w:left="386" w:hanging="386"/>
+        <w:rPr>
+          <w:rFonts w:eastAsiaTheme="minorHAnsi"/>
+          <w:lang w:val="en-US" w:eastAsia="en-US"/>
+        </w:rPr>
+      </w:pPr>
+      <w:r>
+        <w:rPr>
+          <w:rFonts w:eastAsiaTheme="minorHAnsi"/>
+          <w:lang w:val="en-US" w:eastAsia="en-US"/>
+        </w:rPr>
+        <w:t xml:space="preserve">25. </w:t>
       </w:r>
       <w:r>
         <w:rPr>
@@ -4398,55 +4091,25 @@
           <w:lang w:val="en-US" w:eastAsia="en-US"/>
         </w:rPr>
         <w:tab/>
-        <w:t xml:space="preserve">Dunn J, Adams B, </w:t>
-      </w:r>
-      <w:proofErr w:type="spellStart"/>
-      <w:r>
-        <w:rPr>
-          <w:rFonts w:eastAsiaTheme="minorHAnsi"/>
-          <w:lang w:val="en-US" w:eastAsia="en-US"/>
-        </w:rPr>
-        <w:t>Madabushi</w:t>
-      </w:r>
-      <w:proofErr w:type="spellEnd"/>
-      <w:r>
-        <w:rPr>
-          <w:rFonts w:eastAsiaTheme="minorHAnsi"/>
-          <w:lang w:val="en-US" w:eastAsia="en-US"/>
-        </w:rPr>
-        <w:t xml:space="preserve"> HT. Pre-Trained Language Models Represent Some Geographic Populations Better Than Others [Internet]. </w:t>
-      </w:r>
-      <w:proofErr w:type="spellStart"/>
-      <w:r>
-        <w:rPr>
-          <w:rFonts w:eastAsiaTheme="minorHAnsi"/>
-          <w:lang w:val="en-US" w:eastAsia="en-US"/>
-        </w:rPr>
-        <w:t>arXiv</w:t>
-      </w:r>
-      <w:proofErr w:type="spellEnd"/>
-      <w:r>
-        <w:rPr>
-          <w:rFonts w:eastAsiaTheme="minorHAnsi"/>
-          <w:lang w:val="en-US" w:eastAsia="en-US"/>
-        </w:rPr>
-        <w:t>; 2024 [cited 2025 Oct 20]. Available from: http://arxiv.org/abs/2403.11025</w:t>
+        <w:t xml:space="preserve">Byass P, Hussain-Alkhateeb L, D’Ambruoso L, Clark S, Davies J, Fottrell E, et al. An integrated approach to processing WHO-2016 verbal autopsy data: the InterVA-5 model. BMC Medicine. 2019 May 30;17(1):102. </w:t>
       </w:r>
     </w:p>
     <w:p>
       <w:pPr>
         <w:pStyle w:val="Bibliography"/>
-        <w:rPr>
-          <w:rFonts w:eastAsiaTheme="minorHAnsi"/>
-          <w:lang w:val="en-US" w:eastAsia="en-US"/>
-        </w:rPr>
-      </w:pPr>
-      <w:r>
-        <w:rPr>
-          <w:rFonts w:eastAsiaTheme="minorHAnsi"/>
-          <w:lang w:val="en-US" w:eastAsia="en-US"/>
-        </w:rPr>
-        <w:t xml:space="preserve">22. </w:t>
+        <w:spacing w:before="0" w:beforeAutospacing="0" w:after="0" w:afterAutospacing="0"/>
+        <w:ind w:left="386" w:hanging="386"/>
+        <w:rPr>
+          <w:rFonts w:eastAsiaTheme="minorHAnsi"/>
+          <w:lang w:val="en-US" w:eastAsia="en-US"/>
+        </w:rPr>
+      </w:pPr>
+      <w:r>
+        <w:rPr>
+          <w:rFonts w:eastAsiaTheme="minorHAnsi"/>
+          <w:lang w:val="en-US" w:eastAsia="en-US"/>
+        </w:rPr>
+        <w:t xml:space="preserve">26. </w:t>
       </w:r>
       <w:r>
         <w:rPr>
@@ -4454,282 +4117,14 @@
           <w:lang w:val="en-US" w:eastAsia="en-US"/>
         </w:rPr>
         <w:tab/>
-      </w:r>
-      <w:proofErr w:type="spellStart"/>
-      <w:r>
-        <w:rPr>
-          <w:rFonts w:eastAsiaTheme="minorHAnsi"/>
-          <w:lang w:val="en-US" w:eastAsia="en-US"/>
-        </w:rPr>
-        <w:t>Jeblee</w:t>
-      </w:r>
-      <w:proofErr w:type="spellEnd"/>
-      <w:r>
-        <w:rPr>
-          <w:rFonts w:eastAsiaTheme="minorHAnsi"/>
-          <w:lang w:val="en-US" w:eastAsia="en-US"/>
-        </w:rPr>
-        <w:t xml:space="preserve"> S, Gomes M, Jha P, </w:t>
-      </w:r>
-      <w:proofErr w:type="spellStart"/>
-      <w:r>
-        <w:rPr>
-          <w:rFonts w:eastAsiaTheme="minorHAnsi"/>
-          <w:lang w:val="en-US" w:eastAsia="en-US"/>
-        </w:rPr>
-        <w:t>Rudzicz</w:t>
-      </w:r>
-      <w:proofErr w:type="spellEnd"/>
-      <w:r>
-        <w:rPr>
-          <w:rFonts w:eastAsiaTheme="minorHAnsi"/>
-          <w:lang w:val="en-US" w:eastAsia="en-US"/>
-        </w:rPr>
-        <w:t xml:space="preserve"> F, Hirst G. Automatically determining cause of death from verbal autopsy narratives. BMC Med Inform </w:t>
-      </w:r>
-      <w:proofErr w:type="spellStart"/>
-      <w:r>
-        <w:rPr>
-          <w:rFonts w:eastAsiaTheme="minorHAnsi"/>
-          <w:lang w:val="en-US" w:eastAsia="en-US"/>
-        </w:rPr>
-        <w:t>Decis</w:t>
-      </w:r>
-      <w:proofErr w:type="spellEnd"/>
-      <w:r>
-        <w:rPr>
-          <w:rFonts w:eastAsiaTheme="minorHAnsi"/>
-          <w:lang w:val="en-US" w:eastAsia="en-US"/>
-        </w:rPr>
-        <w:t xml:space="preserve"> Mak. 2019 July 9;19(1):127. </w:t>
+        <w:t xml:space="preserve">McCormick TH, Li ZR, Calvert C, Crampin AC, Kahn K, Clark SJ. Probabilistic Cause-of-death Assignment using Verbal Autopsies. J Am Stat Assoc. 2016;111(515):1036–49. </w:t>
       </w:r>
     </w:p>
     <w:p>
       <w:pPr>
         <w:pStyle w:val="Bibliography"/>
-        <w:rPr>
-          <w:rFonts w:eastAsiaTheme="minorHAnsi"/>
-          <w:lang w:val="en-US" w:eastAsia="en-US"/>
-        </w:rPr>
-      </w:pPr>
-      <w:r>
-        <w:rPr>
-          <w:rFonts w:eastAsiaTheme="minorHAnsi"/>
-          <w:lang w:val="en-US" w:eastAsia="en-US"/>
-        </w:rPr>
-        <w:t xml:space="preserve">23. </w:t>
-      </w:r>
-      <w:r>
-        <w:rPr>
-          <w:rFonts w:eastAsiaTheme="minorHAnsi"/>
-          <w:lang w:val="en-US" w:eastAsia="en-US"/>
-        </w:rPr>
-        <w:tab/>
-        <w:t xml:space="preserve">Blanco A, Pérez A, Casillas A, Cobos D. Extracting Cause of Death </w:t>
-      </w:r>
-      <w:proofErr w:type="gramStart"/>
-      <w:r>
-        <w:rPr>
-          <w:rFonts w:eastAsiaTheme="minorHAnsi"/>
-          <w:lang w:val="en-US" w:eastAsia="en-US"/>
-        </w:rPr>
-        <w:t>From</w:t>
-      </w:r>
-      <w:proofErr w:type="gramEnd"/>
-      <w:r>
-        <w:rPr>
-          <w:rFonts w:eastAsiaTheme="minorHAnsi"/>
-          <w:lang w:val="en-US" w:eastAsia="en-US"/>
-        </w:rPr>
-        <w:t xml:space="preserve"> Verbal Autopsy </w:t>
-      </w:r>
-      <w:proofErr w:type="gramStart"/>
-      <w:r>
-        <w:rPr>
-          <w:rFonts w:eastAsiaTheme="minorHAnsi"/>
-          <w:lang w:val="en-US" w:eastAsia="en-US"/>
-        </w:rPr>
-        <w:t>With</w:t>
-      </w:r>
-      <w:proofErr w:type="gramEnd"/>
-      <w:r>
-        <w:rPr>
-          <w:rFonts w:eastAsiaTheme="minorHAnsi"/>
-          <w:lang w:val="en-US" w:eastAsia="en-US"/>
-        </w:rPr>
-        <w:t xml:space="preserve"> Deep Learning Interpretable Methods. IEEE Journal of Biomedical and Health Informatics. 2021 Apr;25(4):1315–25. </w:t>
-      </w:r>
-    </w:p>
-    <w:p>
-      <w:pPr>
-        <w:pStyle w:val="Bibliography"/>
-        <w:rPr>
-          <w:rFonts w:eastAsiaTheme="minorHAnsi"/>
-          <w:lang w:val="en-US" w:eastAsia="en-US"/>
-        </w:rPr>
-      </w:pPr>
-      <w:r>
-        <w:rPr>
-          <w:rFonts w:eastAsiaTheme="minorHAnsi"/>
-          <w:lang w:val="en-US" w:eastAsia="en-US"/>
-        </w:rPr>
-        <w:t xml:space="preserve">24. </w:t>
-      </w:r>
-      <w:r>
-        <w:rPr>
-          <w:rFonts w:eastAsiaTheme="minorHAnsi"/>
-          <w:lang w:val="en-US" w:eastAsia="en-US"/>
-        </w:rPr>
-        <w:tab/>
-        <w:t xml:space="preserve">King C, </w:t>
-      </w:r>
-      <w:proofErr w:type="spellStart"/>
-      <w:r>
-        <w:rPr>
-          <w:rFonts w:eastAsiaTheme="minorHAnsi"/>
-          <w:lang w:val="en-US" w:eastAsia="en-US"/>
-        </w:rPr>
-        <w:t>Zamawe</w:t>
-      </w:r>
-      <w:proofErr w:type="spellEnd"/>
-      <w:r>
-        <w:rPr>
-          <w:rFonts w:eastAsiaTheme="minorHAnsi"/>
-          <w:lang w:val="en-US" w:eastAsia="en-US"/>
-        </w:rPr>
-        <w:t xml:space="preserve"> C, Banda M, Bar-Zeev N, Beard J, Bird J, et al. The quality and diagnostic value of open narratives in verbal autopsy: a mixed-methods analysis of partnered interviews from Malawi. BMC Med Res </w:t>
-      </w:r>
-      <w:proofErr w:type="spellStart"/>
-      <w:r>
-        <w:rPr>
-          <w:rFonts w:eastAsiaTheme="minorHAnsi"/>
-          <w:lang w:val="en-US" w:eastAsia="en-US"/>
-        </w:rPr>
-        <w:t>Methodol</w:t>
-      </w:r>
-      <w:proofErr w:type="spellEnd"/>
-      <w:r>
-        <w:rPr>
-          <w:rFonts w:eastAsiaTheme="minorHAnsi"/>
-          <w:lang w:val="en-US" w:eastAsia="en-US"/>
-        </w:rPr>
-        <w:t xml:space="preserve">. 2016 Feb 1;16(1):13. </w:t>
-      </w:r>
-    </w:p>
-    <w:p>
-      <w:pPr>
-        <w:pStyle w:val="Bibliography"/>
-        <w:rPr>
-          <w:rFonts w:eastAsiaTheme="minorHAnsi"/>
-          <w:lang w:val="en-US" w:eastAsia="en-US"/>
-        </w:rPr>
-      </w:pPr>
-      <w:r>
-        <w:rPr>
-          <w:rFonts w:eastAsiaTheme="minorHAnsi"/>
-          <w:lang w:val="en-US" w:eastAsia="en-US"/>
-        </w:rPr>
-        <w:t xml:space="preserve">25. </w:t>
-      </w:r>
-      <w:r>
-        <w:rPr>
-          <w:rFonts w:eastAsiaTheme="minorHAnsi"/>
-          <w:lang w:val="en-US" w:eastAsia="en-US"/>
-        </w:rPr>
-        <w:tab/>
-      </w:r>
-      <w:proofErr w:type="spellStart"/>
-      <w:r>
-        <w:rPr>
-          <w:rFonts w:eastAsiaTheme="minorHAnsi"/>
-          <w:lang w:val="en-US" w:eastAsia="en-US"/>
-        </w:rPr>
-        <w:t>Byass</w:t>
-      </w:r>
-      <w:proofErr w:type="spellEnd"/>
-      <w:r>
-        <w:rPr>
-          <w:rFonts w:eastAsiaTheme="minorHAnsi"/>
-          <w:lang w:val="en-US" w:eastAsia="en-US"/>
-        </w:rPr>
-        <w:t xml:space="preserve"> P, Hussain-Alkhateeb L, </w:t>
-      </w:r>
-      <w:proofErr w:type="spellStart"/>
-      <w:r>
-        <w:rPr>
-          <w:rFonts w:eastAsiaTheme="minorHAnsi"/>
-          <w:lang w:val="en-US" w:eastAsia="en-US"/>
-        </w:rPr>
-        <w:t>D’Ambruoso</w:t>
-      </w:r>
-      <w:proofErr w:type="spellEnd"/>
-      <w:r>
-        <w:rPr>
-          <w:rFonts w:eastAsiaTheme="minorHAnsi"/>
-          <w:lang w:val="en-US" w:eastAsia="en-US"/>
-        </w:rPr>
-        <w:t xml:space="preserve"> L, Clark S, Davies J, </w:t>
-      </w:r>
-      <w:proofErr w:type="spellStart"/>
-      <w:r>
-        <w:rPr>
-          <w:rFonts w:eastAsiaTheme="minorHAnsi"/>
-          <w:lang w:val="en-US" w:eastAsia="en-US"/>
-        </w:rPr>
-        <w:t>Fottrell</w:t>
-      </w:r>
-      <w:proofErr w:type="spellEnd"/>
-      <w:r>
-        <w:rPr>
-          <w:rFonts w:eastAsiaTheme="minorHAnsi"/>
-          <w:lang w:val="en-US" w:eastAsia="en-US"/>
-        </w:rPr>
-        <w:t xml:space="preserve"> E, et al. An integrated approach to processing WHO-2016 verbal autopsy data: the InterVA-5 model. BMC Medicine. 2019 May 30;17(1):102. </w:t>
-      </w:r>
-    </w:p>
-    <w:p>
-      <w:pPr>
-        <w:pStyle w:val="Bibliography"/>
-        <w:rPr>
-          <w:rFonts w:eastAsiaTheme="minorHAnsi"/>
-          <w:lang w:val="en-US" w:eastAsia="en-US"/>
-        </w:rPr>
-      </w:pPr>
-      <w:r>
-        <w:rPr>
-          <w:rFonts w:eastAsiaTheme="minorHAnsi"/>
-          <w:lang w:val="en-US" w:eastAsia="en-US"/>
-        </w:rPr>
-        <w:t xml:space="preserve">26. </w:t>
-      </w:r>
-      <w:r>
-        <w:rPr>
-          <w:rFonts w:eastAsiaTheme="minorHAnsi"/>
-          <w:lang w:val="en-US" w:eastAsia="en-US"/>
-        </w:rPr>
-        <w:tab/>
-        <w:t xml:space="preserve">McCormick TH, Li ZR, Calvert C, </w:t>
-      </w:r>
-      <w:proofErr w:type="spellStart"/>
-      <w:r>
-        <w:rPr>
-          <w:rFonts w:eastAsiaTheme="minorHAnsi"/>
-          <w:lang w:val="en-US" w:eastAsia="en-US"/>
-        </w:rPr>
-        <w:t>Crampin</w:t>
-      </w:r>
-      <w:proofErr w:type="spellEnd"/>
-      <w:r>
-        <w:rPr>
-          <w:rFonts w:eastAsiaTheme="minorHAnsi"/>
-          <w:lang w:val="en-US" w:eastAsia="en-US"/>
-        </w:rPr>
-        <w:t xml:space="preserve"> AC, Kahn K, Clark SJ. Probabilistic Cause-of-death Assignment using Verbal Autopsies. J Am Stat Assoc. 2016;111(515):1036–49. </w:t>
-      </w:r>
-    </w:p>
-    <w:p>
-      <w:pPr>
-        <w:pStyle w:val="Bibliography"/>
+        <w:spacing w:before="0" w:beforeAutospacing="0" w:after="0" w:afterAutospacing="0"/>
+        <w:ind w:left="386" w:hanging="386"/>
         <w:rPr>
           <w:rFonts w:eastAsiaTheme="minorHAnsi"/>
           <w:lang w:val="en-US" w:eastAsia="en-US"/>
@@ -4754,6 +4149,8 @@
     <w:p>
       <w:pPr>
         <w:pStyle w:val="Bibliography"/>
+        <w:spacing w:before="0" w:beforeAutospacing="0" w:after="0" w:afterAutospacing="0"/>
+        <w:ind w:left="386" w:hanging="386"/>
         <w:rPr>
           <w:rFonts w:eastAsiaTheme="minorHAnsi"/>
           <w:lang w:val="en-US" w:eastAsia="en-US"/>
@@ -4772,27 +4169,14 @@
           <w:lang w:val="en-US" w:eastAsia="en-US"/>
         </w:rPr>
         <w:tab/>
-      </w:r>
-      <w:proofErr w:type="spellStart"/>
-      <w:r>
-        <w:rPr>
-          <w:rFonts w:eastAsiaTheme="minorHAnsi"/>
-          <w:lang w:val="en-US" w:eastAsia="en-US"/>
-        </w:rPr>
-        <w:t>Mezzich</w:t>
-      </w:r>
-      <w:proofErr w:type="spellEnd"/>
-      <w:r>
-        <w:rPr>
-          <w:rFonts w:eastAsiaTheme="minorHAnsi"/>
-          <w:lang w:val="en-US" w:eastAsia="en-US"/>
-        </w:rPr>
-        <w:t xml:space="preserve"> JE. International surveys on the use of ICD-10 and related diagnostic systems. Psychopathology. 2002;35(2–3):72–5. </w:t>
+        <w:t xml:space="preserve">Mezzich JE. International surveys on the use of ICD-10 and related diagnostic systems. Psychopathology. 2002;35(2–3):72–5. </w:t>
       </w:r>
     </w:p>
     <w:p>
       <w:pPr>
         <w:pStyle w:val="Bibliography"/>
+        <w:spacing w:before="0" w:beforeAutospacing="0" w:after="0" w:afterAutospacing="0"/>
+        <w:ind w:left="386" w:hanging="386"/>
         <w:rPr>
           <w:rFonts w:eastAsiaTheme="minorHAnsi"/>
           <w:lang w:val="en-US" w:eastAsia="en-US"/>
@@ -4811,28 +4195,14 @@
           <w:lang w:val="en-US" w:eastAsia="en-US"/>
         </w:rPr>
         <w:tab/>
-        <w:t xml:space="preserve">Hirsch JA, Nicola G, McGinty G, Liu RW, Barr RM, </w:t>
-      </w:r>
-      <w:proofErr w:type="spellStart"/>
-      <w:r>
-        <w:rPr>
-          <w:rFonts w:eastAsiaTheme="minorHAnsi"/>
-          <w:lang w:val="en-US" w:eastAsia="en-US"/>
-        </w:rPr>
-        <w:t>Chittle</w:t>
-      </w:r>
-      <w:proofErr w:type="spellEnd"/>
-      <w:r>
-        <w:rPr>
-          <w:rFonts w:eastAsiaTheme="minorHAnsi"/>
-          <w:lang w:val="en-US" w:eastAsia="en-US"/>
-        </w:rPr>
-        <w:t xml:space="preserve"> MD, et al. ICD-10: history and context. American Journal of Neuroradiology. 2016;37(4):596–9. </w:t>
+        <w:t xml:space="preserve">Hirsch JA, Nicola G, McGinty G, Liu RW, Barr RM, Chittle MD, et al. ICD-10: history and context. American Journal of Neuroradiology. 2016;37(4):596–9. </w:t>
       </w:r>
     </w:p>
     <w:p>
       <w:pPr>
         <w:pStyle w:val="Bibliography"/>
+        <w:spacing w:before="0" w:beforeAutospacing="0" w:after="0" w:afterAutospacing="0"/>
+        <w:ind w:left="386" w:hanging="386"/>
         <w:rPr>
           <w:rFonts w:eastAsiaTheme="minorHAnsi"/>
           <w:lang w:val="en-US" w:eastAsia="en-US"/>
@@ -4851,86 +4221,24 @@
           <w:lang w:val="en-US" w:eastAsia="en-US"/>
         </w:rPr>
         <w:tab/>
-      </w:r>
-      <w:proofErr w:type="spellStart"/>
-      <w:r>
-        <w:rPr>
-          <w:rFonts w:eastAsiaTheme="minorHAnsi"/>
-          <w:lang w:val="en-US" w:eastAsia="en-US"/>
-        </w:rPr>
-        <w:t>Watzlaf</w:t>
-      </w:r>
-      <w:proofErr w:type="spellEnd"/>
-      <w:r>
-        <w:rPr>
-          <w:rFonts w:eastAsiaTheme="minorHAnsi"/>
-          <w:lang w:val="en-US" w:eastAsia="en-US"/>
-        </w:rPr>
-        <w:t xml:space="preserve"> VJ, Garvin JH, </w:t>
-      </w:r>
-      <w:proofErr w:type="spellStart"/>
-      <w:r>
-        <w:rPr>
-          <w:rFonts w:eastAsiaTheme="minorHAnsi"/>
-          <w:lang w:val="en-US" w:eastAsia="en-US"/>
-        </w:rPr>
-        <w:t>Moeini</w:t>
-      </w:r>
-      <w:proofErr w:type="spellEnd"/>
-      <w:r>
-        <w:rPr>
-          <w:rFonts w:eastAsiaTheme="minorHAnsi"/>
-          <w:lang w:val="en-US" w:eastAsia="en-US"/>
-        </w:rPr>
-        <w:t xml:space="preserve"> S, Anania-</w:t>
-      </w:r>
-      <w:proofErr w:type="spellStart"/>
-      <w:r>
-        <w:rPr>
-          <w:rFonts w:eastAsiaTheme="minorHAnsi"/>
-          <w:lang w:val="en-US" w:eastAsia="en-US"/>
-        </w:rPr>
-        <w:t>Firouzan</w:t>
-      </w:r>
-      <w:proofErr w:type="spellEnd"/>
-      <w:r>
-        <w:rPr>
-          <w:rFonts w:eastAsiaTheme="minorHAnsi"/>
-          <w:lang w:val="en-US" w:eastAsia="en-US"/>
-        </w:rPr>
-        <w:t xml:space="preserve"> P. The effectiveness of ICD-10-CM in capturing public health diseases. Perspectives in Health Information Management/AHIMA, American Health Information Management Association. </w:t>
-      </w:r>
-      <w:proofErr w:type="gramStart"/>
-      <w:r>
-        <w:rPr>
-          <w:rFonts w:eastAsiaTheme="minorHAnsi"/>
-          <w:lang w:val="en-US" w:eastAsia="en-US"/>
-        </w:rPr>
-        <w:t>2007;4:6</w:t>
-      </w:r>
-      <w:proofErr w:type="gramEnd"/>
-      <w:r>
-        <w:rPr>
-          <w:rFonts w:eastAsiaTheme="minorHAnsi"/>
-          <w:lang w:val="en-US" w:eastAsia="en-US"/>
-        </w:rPr>
-        <w:t xml:space="preserve">. </w:t>
+        <w:t xml:space="preserve">Watzlaf VJ, Garvin JH, Moeini S, Anania-Firouzan P. The effectiveness of ICD-10-CM in capturing public health diseases. Perspectives in Health Information Management/AHIMA, American Health Information Management Association. 2007;4:6. </w:t>
       </w:r>
     </w:p>
     <w:p>
       <w:pPr>
         <w:pStyle w:val="Bibliography"/>
-        <w:rPr>
-          <w:rFonts w:eastAsiaTheme="minorHAnsi"/>
-          <w:lang w:val="en-US" w:eastAsia="en-US"/>
-        </w:rPr>
-      </w:pPr>
-      <w:r>
-        <w:rPr>
-          <w:rFonts w:eastAsiaTheme="minorHAnsi"/>
-          <w:lang w:val="en-US" w:eastAsia="en-US"/>
-        </w:rPr>
-        <w:lastRenderedPageBreak/>
+        <w:spacing w:before="0" w:beforeAutospacing="0" w:after="0" w:afterAutospacing="0"/>
+        <w:ind w:left="386" w:hanging="386"/>
+        <w:rPr>
+          <w:rFonts w:eastAsiaTheme="minorHAnsi"/>
+          <w:lang w:val="en-US" w:eastAsia="en-US"/>
+        </w:rPr>
+      </w:pPr>
+      <w:r>
+        <w:rPr>
+          <w:rFonts w:eastAsiaTheme="minorHAnsi"/>
+          <w:lang w:val="en-US" w:eastAsia="en-US"/>
+        </w:rPr>
         <w:t xml:space="preserve">31. </w:t>
       </w:r>
       <w:r>
@@ -4945,6 +4253,8 @@
     <w:p>
       <w:pPr>
         <w:pStyle w:val="Bibliography"/>
+        <w:spacing w:before="0" w:beforeAutospacing="0" w:after="0" w:afterAutospacing="0"/>
+        <w:ind w:left="386" w:hanging="386"/>
         <w:rPr>
           <w:rFonts w:eastAsiaTheme="minorHAnsi"/>
           <w:lang w:val="en-US" w:eastAsia="en-US"/>
@@ -4963,44 +4273,14 @@
           <w:lang w:val="en-US" w:eastAsia="en-US"/>
         </w:rPr>
         <w:tab/>
-        <w:t xml:space="preserve">Desai N, Aleksandrowicz L, </w:t>
-      </w:r>
-      <w:proofErr w:type="spellStart"/>
-      <w:r>
-        <w:rPr>
-          <w:rFonts w:eastAsiaTheme="minorHAnsi"/>
-          <w:lang w:val="en-US" w:eastAsia="en-US"/>
-        </w:rPr>
-        <w:t>Miasnikof</w:t>
-      </w:r>
-      <w:proofErr w:type="spellEnd"/>
-      <w:r>
-        <w:rPr>
-          <w:rFonts w:eastAsiaTheme="minorHAnsi"/>
-          <w:lang w:val="en-US" w:eastAsia="en-US"/>
-        </w:rPr>
-        <w:t xml:space="preserve"> P, Lu Y, Leitao J, </w:t>
-      </w:r>
-      <w:proofErr w:type="spellStart"/>
-      <w:r>
-        <w:rPr>
-          <w:rFonts w:eastAsiaTheme="minorHAnsi"/>
-          <w:lang w:val="en-US" w:eastAsia="en-US"/>
-        </w:rPr>
-        <w:t>Byass</w:t>
-      </w:r>
-      <w:proofErr w:type="spellEnd"/>
-      <w:r>
-        <w:rPr>
-          <w:rFonts w:eastAsiaTheme="minorHAnsi"/>
-          <w:lang w:val="en-US" w:eastAsia="en-US"/>
-        </w:rPr>
-        <w:t xml:space="preserve"> P, et al. Performance of four computer-coded verbal autopsy methods for cause of death assignment compared with physician coding on 24,000 deaths in low- and middle-income countries. BMC Medicine. 2014 Feb 4;12(1):20. </w:t>
+        <w:t xml:space="preserve">Desai N, Aleksandrowicz L, Miasnikof P, Lu Y, Leitao J, Byass P, et al. Performance of four computer-coded verbal autopsy methods for cause of death assignment compared with physician coding on 24,000 deaths in low- and middle-income countries. BMC Medicine. 2014 Feb 4;12(1):20. </w:t>
       </w:r>
     </w:p>
     <w:p>
       <w:pPr>
         <w:pStyle w:val="Bibliography"/>
+        <w:spacing w:before="0" w:beforeAutospacing="0" w:after="0" w:afterAutospacing="0"/>
+        <w:ind w:left="386" w:hanging="386"/>
         <w:rPr>
           <w:rFonts w:eastAsiaTheme="minorHAnsi"/>
           <w:lang w:val="en-US" w:eastAsia="en-US"/>
@@ -5019,28 +4299,14 @@
           <w:lang w:val="en-US" w:eastAsia="en-US"/>
         </w:rPr>
         <w:tab/>
-        <w:t>Ramirez-Villalobos D, Stewart AL, Romero M, Gomez S, Flaxman AD, Hernandez B. Analysis of causes of death using verbal autopsies and vital registration in Hidalgo, Mexico. PLOS ONE. 2019 July 3;14(7</w:t>
-      </w:r>
-      <w:proofErr w:type="gramStart"/>
-      <w:r>
-        <w:rPr>
-          <w:rFonts w:eastAsiaTheme="minorHAnsi"/>
-          <w:lang w:val="en-US" w:eastAsia="en-US"/>
-        </w:rPr>
-        <w:t>):e</w:t>
-      </w:r>
-      <w:proofErr w:type="gramEnd"/>
-      <w:r>
-        <w:rPr>
-          <w:rFonts w:eastAsiaTheme="minorHAnsi"/>
-          <w:lang w:val="en-US" w:eastAsia="en-US"/>
-        </w:rPr>
-        <w:t xml:space="preserve">0218438. </w:t>
+        <w:t xml:space="preserve">Ramirez-Villalobos D, Stewart AL, Romero M, Gomez S, Flaxman AD, Hernandez B. Analysis of causes of death using verbal autopsies and vital registration in Hidalgo, Mexico. PLOS ONE. 2019 July 3;14(7):e0218438. </w:t>
       </w:r>
     </w:p>
     <w:p>
       <w:pPr>
         <w:pStyle w:val="Bibliography"/>
+        <w:spacing w:before="0" w:beforeAutospacing="0" w:after="0" w:afterAutospacing="0"/>
+        <w:ind w:left="386" w:hanging="386"/>
         <w:rPr>
           <w:rFonts w:eastAsiaTheme="minorHAnsi"/>
           <w:lang w:val="en-US" w:eastAsia="en-US"/>
@@ -5065,6 +4331,8 @@
     <w:p>
       <w:pPr>
         <w:pStyle w:val="Bibliography"/>
+        <w:spacing w:before="0" w:beforeAutospacing="0" w:after="0" w:afterAutospacing="0"/>
+        <w:ind w:left="386" w:hanging="386"/>
         <w:rPr>
           <w:rFonts w:eastAsiaTheme="minorHAnsi"/>
           <w:lang w:val="en-US" w:eastAsia="en-US"/>
@@ -5089,6 +4357,8 @@
     <w:p>
       <w:pPr>
         <w:pStyle w:val="Bibliography"/>
+        <w:spacing w:before="0" w:beforeAutospacing="0" w:after="0" w:afterAutospacing="0"/>
+        <w:ind w:left="386" w:hanging="386"/>
         <w:rPr>
           <w:rFonts w:eastAsiaTheme="minorHAnsi"/>
           <w:lang w:val="en-US" w:eastAsia="en-US"/>
@@ -5113,6 +4383,8 @@
     <w:p>
       <w:pPr>
         <w:pStyle w:val="Bibliography"/>
+        <w:spacing w:before="0" w:beforeAutospacing="0" w:after="0" w:afterAutospacing="0"/>
+        <w:ind w:left="386" w:hanging="386"/>
         <w:rPr>
           <w:rFonts w:eastAsiaTheme="minorHAnsi"/>
           <w:lang w:val="en-US" w:eastAsia="en-US"/>
@@ -5131,60 +4403,14 @@
           <w:lang w:val="en-US" w:eastAsia="en-US"/>
         </w:rPr>
         <w:tab/>
-        <w:t xml:space="preserve">Mosbach M, </w:t>
-      </w:r>
-      <w:proofErr w:type="spellStart"/>
-      <w:r>
-        <w:rPr>
-          <w:rFonts w:eastAsiaTheme="minorHAnsi"/>
-          <w:lang w:val="en-US" w:eastAsia="en-US"/>
-        </w:rPr>
-        <w:t>Andriushchenko</w:t>
-      </w:r>
-      <w:proofErr w:type="spellEnd"/>
-      <w:r>
-        <w:rPr>
-          <w:rFonts w:eastAsiaTheme="minorHAnsi"/>
-          <w:lang w:val="en-US" w:eastAsia="en-US"/>
-        </w:rPr>
-        <w:t xml:space="preserve"> M, </w:t>
-      </w:r>
-      <w:proofErr w:type="spellStart"/>
-      <w:r>
-        <w:rPr>
-          <w:rFonts w:eastAsiaTheme="minorHAnsi"/>
-          <w:lang w:val="en-US" w:eastAsia="en-US"/>
-        </w:rPr>
-        <w:t>Klakow</w:t>
-      </w:r>
-      <w:proofErr w:type="spellEnd"/>
-      <w:r>
-        <w:rPr>
-          <w:rFonts w:eastAsiaTheme="minorHAnsi"/>
-          <w:lang w:val="en-US" w:eastAsia="en-US"/>
-        </w:rPr>
-        <w:t xml:space="preserve"> D. On the Stability of Fine-tuning BERT: Misconceptions, Explanations, and Strong Baselines [Internet]. </w:t>
-      </w:r>
-      <w:proofErr w:type="spellStart"/>
-      <w:r>
-        <w:rPr>
-          <w:rFonts w:eastAsiaTheme="minorHAnsi"/>
-          <w:lang w:val="en-US" w:eastAsia="en-US"/>
-        </w:rPr>
-        <w:t>arXiv</w:t>
-      </w:r>
-      <w:proofErr w:type="spellEnd"/>
-      <w:r>
-        <w:rPr>
-          <w:rFonts w:eastAsiaTheme="minorHAnsi"/>
-          <w:lang w:val="en-US" w:eastAsia="en-US"/>
-        </w:rPr>
-        <w:t>; 2021 [cited 2025 Oct 23]. Available from: http://arxiv.org/abs/2006.04884</w:t>
+        <w:t>Mosbach M, Andriushchenko M, Klakow D. On the Stability of Fine-tuning BERT: Misconceptions, Explanations, and Strong Baselines [Internet]. arXiv; 2021 [cited 2025 Oct 23]. Available from: http://arxiv.org/abs/2006.04884</w:t>
       </w:r>
     </w:p>
     <w:p>
       <w:pPr>
         <w:pStyle w:val="Bibliography"/>
+        <w:spacing w:before="0" w:beforeAutospacing="0" w:after="0" w:afterAutospacing="0"/>
+        <w:ind w:left="386" w:hanging="386"/>
         <w:rPr>
           <w:rFonts w:eastAsiaTheme="minorHAnsi"/>
           <w:lang w:val="en-US" w:eastAsia="en-US"/>
@@ -5203,70 +4429,25 @@
           <w:lang w:val="en-US" w:eastAsia="en-US"/>
         </w:rPr>
         <w:tab/>
-        <w:t xml:space="preserve">Dodge J, </w:t>
-      </w:r>
-      <w:proofErr w:type="spellStart"/>
-      <w:r>
-        <w:rPr>
-          <w:rFonts w:eastAsiaTheme="minorHAnsi"/>
-          <w:lang w:val="en-US" w:eastAsia="en-US"/>
-        </w:rPr>
-        <w:t>Ilharco</w:t>
-      </w:r>
-      <w:proofErr w:type="spellEnd"/>
-      <w:r>
-        <w:rPr>
-          <w:rFonts w:eastAsiaTheme="minorHAnsi"/>
-          <w:lang w:val="en-US" w:eastAsia="en-US"/>
-        </w:rPr>
-        <w:t xml:space="preserve"> G, Schwartz R, Farhadi A, </w:t>
-      </w:r>
-      <w:proofErr w:type="spellStart"/>
-      <w:r>
-        <w:rPr>
-          <w:rFonts w:eastAsiaTheme="minorHAnsi"/>
-          <w:lang w:val="en-US" w:eastAsia="en-US"/>
-        </w:rPr>
-        <w:t>Hajishirzi</w:t>
-      </w:r>
-      <w:proofErr w:type="spellEnd"/>
-      <w:r>
-        <w:rPr>
-          <w:rFonts w:eastAsiaTheme="minorHAnsi"/>
-          <w:lang w:val="en-US" w:eastAsia="en-US"/>
-        </w:rPr>
-        <w:t xml:space="preserve"> H, Smith N. Fine-Tuning Pretrained Language Models: Weight Initializations, Data Orders, and Early Stopping [Internet]. </w:t>
-      </w:r>
-      <w:proofErr w:type="spellStart"/>
-      <w:r>
-        <w:rPr>
-          <w:rFonts w:eastAsiaTheme="minorHAnsi"/>
-          <w:lang w:val="en-US" w:eastAsia="en-US"/>
-        </w:rPr>
-        <w:t>arXiv</w:t>
-      </w:r>
-      <w:proofErr w:type="spellEnd"/>
-      <w:r>
-        <w:rPr>
-          <w:rFonts w:eastAsiaTheme="minorHAnsi"/>
-          <w:lang w:val="en-US" w:eastAsia="en-US"/>
-        </w:rPr>
-        <w:t>; 2020 [cited 2025 Oct 23]. Available from: http://arxiv.org/abs/2002.06305</w:t>
+        <w:t>Dodge J, Ilharco G, Schwartz R, Farhadi A, Hajishirzi H, Smith N. Fine-Tuning Pretrained Language Models: Weight Initializations, Data Orders, and Early Stopping [Internet]. arXiv; 2020 [cited 2025 Oct 23]. Available from: http://arxiv.org/abs/2002.06305</w:t>
       </w:r>
     </w:p>
     <w:p>
       <w:pPr>
         <w:pStyle w:val="Bibliography"/>
-        <w:rPr>
-          <w:rFonts w:eastAsiaTheme="minorHAnsi"/>
-          <w:lang w:val="en-US" w:eastAsia="en-US"/>
-        </w:rPr>
-      </w:pPr>
-      <w:r>
-        <w:rPr>
-          <w:rFonts w:eastAsiaTheme="minorHAnsi"/>
-          <w:lang w:val="en-US" w:eastAsia="en-US"/>
-        </w:rPr>
+        <w:spacing w:before="0" w:beforeAutospacing="0" w:after="0" w:afterAutospacing="0"/>
+        <w:ind w:left="386" w:hanging="386"/>
+        <w:rPr>
+          <w:rFonts w:eastAsiaTheme="minorHAnsi"/>
+          <w:lang w:val="en-US" w:eastAsia="en-US"/>
+        </w:rPr>
+      </w:pPr>
+      <w:r>
+        <w:rPr>
+          <w:rFonts w:eastAsiaTheme="minorHAnsi"/>
+          <w:lang w:val="en-US" w:eastAsia="en-US"/>
+        </w:rPr>
+        <w:lastRenderedPageBreak/>
         <w:t xml:space="preserve">39. </w:t>
       </w:r>
       <w:r>
@@ -5281,6 +4462,8 @@
     <w:p>
       <w:pPr>
         <w:pStyle w:val="Bibliography"/>
+        <w:spacing w:before="0" w:beforeAutospacing="0" w:after="0" w:afterAutospacing="0"/>
+        <w:ind w:left="386" w:hanging="386"/>
         <w:rPr>
           <w:rFonts w:eastAsiaTheme="minorHAnsi"/>
           <w:lang w:val="en-US" w:eastAsia="en-US"/>
@@ -5299,28 +4482,14 @@
           <w:lang w:val="en-US" w:eastAsia="en-US"/>
         </w:rPr>
         <w:tab/>
-        <w:t xml:space="preserve">Murray CJ, Lozano R, Flaxman AD, </w:t>
-      </w:r>
-      <w:proofErr w:type="spellStart"/>
-      <w:r>
-        <w:rPr>
-          <w:rFonts w:eastAsiaTheme="minorHAnsi"/>
-          <w:lang w:val="en-US" w:eastAsia="en-US"/>
-        </w:rPr>
-        <w:t>Vahdatpour</w:t>
-      </w:r>
-      <w:proofErr w:type="spellEnd"/>
-      <w:r>
-        <w:rPr>
-          <w:rFonts w:eastAsiaTheme="minorHAnsi"/>
-          <w:lang w:val="en-US" w:eastAsia="en-US"/>
-        </w:rPr>
-        <w:t xml:space="preserve"> A, Lopez AD. Robust metrics for assessing the performance of different verbal autopsy cause assignment methods in validation studies. Population Health Metrics. 2011 Aug 4;9(1):28. </w:t>
+        <w:t xml:space="preserve">Murray CJ, Lozano R, Flaxman AD, Vahdatpour A, Lopez AD. Robust metrics for assessing the performance of different verbal autopsy cause assignment methods in validation studies. Population Health Metrics. 2011 Aug 4;9(1):28. </w:t>
       </w:r>
     </w:p>
     <w:p>
       <w:pPr>
         <w:pStyle w:val="Bibliography"/>
+        <w:spacing w:before="0" w:beforeAutospacing="0" w:after="0" w:afterAutospacing="0"/>
+        <w:ind w:left="386" w:hanging="386"/>
         <w:rPr>
           <w:rFonts w:eastAsiaTheme="minorHAnsi"/>
           <w:lang w:val="en-US" w:eastAsia="en-US"/>
@@ -5339,28 +4508,14 @@
           <w:lang w:val="en-US" w:eastAsia="en-US"/>
         </w:rPr>
         <w:tab/>
-        <w:t xml:space="preserve">Jha P, Kumar D, Dikshit R, </w:t>
-      </w:r>
-      <w:proofErr w:type="spellStart"/>
-      <w:r>
-        <w:rPr>
-          <w:rFonts w:eastAsiaTheme="minorHAnsi"/>
-          <w:lang w:val="en-US" w:eastAsia="en-US"/>
-        </w:rPr>
-        <w:t>Budukh</w:t>
-      </w:r>
-      <w:proofErr w:type="spellEnd"/>
-      <w:r>
-        <w:rPr>
-          <w:rFonts w:eastAsiaTheme="minorHAnsi"/>
-          <w:lang w:val="en-US" w:eastAsia="en-US"/>
-        </w:rPr>
-        <w:t xml:space="preserve"> A, Begum R, Sati P, et al. Automated versus physician assignment of cause of death for verbal autopsies: randomized trial of 9374 deaths in 117 villages in India. BMC Medicine. 2019 June 27;17(1):116. </w:t>
+        <w:t xml:space="preserve">Jha P, Kumar D, Dikshit R, Budukh A, Begum R, Sati P, et al. Automated versus physician assignment of cause of death for verbal autopsies: randomized trial of 9374 deaths in 117 villages in India. BMC Medicine. 2019 June 27;17(1):116. </w:t>
       </w:r>
     </w:p>
     <w:p>
       <w:pPr>
         <w:pStyle w:val="Bibliography"/>
+        <w:spacing w:before="0" w:beforeAutospacing="0" w:after="0" w:afterAutospacing="0"/>
+        <w:ind w:left="386" w:hanging="386"/>
         <w:rPr>
           <w:rFonts w:eastAsiaTheme="minorHAnsi"/>
           <w:lang w:val="en-US" w:eastAsia="en-US"/>
@@ -5379,52 +4534,14 @@
           <w:lang w:val="en-US" w:eastAsia="en-US"/>
         </w:rPr>
         <w:tab/>
-        <w:t xml:space="preserve">Leitao J, Desai N, Aleksandrowicz L, </w:t>
-      </w:r>
-      <w:proofErr w:type="spellStart"/>
-      <w:r>
-        <w:rPr>
-          <w:rFonts w:eastAsiaTheme="minorHAnsi"/>
-          <w:lang w:val="en-US" w:eastAsia="en-US"/>
-        </w:rPr>
-        <w:t>Byass</w:t>
-      </w:r>
-      <w:proofErr w:type="spellEnd"/>
-      <w:r>
-        <w:rPr>
-          <w:rFonts w:eastAsiaTheme="minorHAnsi"/>
-          <w:lang w:val="en-US" w:eastAsia="en-US"/>
-        </w:rPr>
-        <w:t xml:space="preserve"> P, </w:t>
-      </w:r>
-      <w:proofErr w:type="spellStart"/>
-      <w:r>
-        <w:rPr>
-          <w:rFonts w:eastAsiaTheme="minorHAnsi"/>
-          <w:lang w:val="en-US" w:eastAsia="en-US"/>
-        </w:rPr>
-        <w:t>Miasnikof</w:t>
-      </w:r>
-      <w:proofErr w:type="spellEnd"/>
-      <w:r>
-        <w:rPr>
-          <w:rFonts w:eastAsiaTheme="minorHAnsi"/>
-          <w:lang w:val="en-US" w:eastAsia="en-US"/>
-        </w:rPr>
-        <w:t xml:space="preserve"> P, Tollman S, et al. Comparison of physician-certified verbal autopsy with computer-coded verbal autopsy for cause of death </w:t>
-      </w:r>
-      <w:r>
-        <w:rPr>
-          <w:rFonts w:eastAsiaTheme="minorHAnsi"/>
-          <w:lang w:val="en-US" w:eastAsia="en-US"/>
-        </w:rPr>
-        <w:lastRenderedPageBreak/>
-        <w:t xml:space="preserve">assignment in hospitalized patients in low- and middle-income countries: systematic review. BMC Med. 2014 Feb 4;12(1):22. </w:t>
+        <w:t xml:space="preserve">Leitao J, Desai N, Aleksandrowicz L, Byass P, Miasnikof P, Tollman S, et al. Comparison of physician-certified verbal autopsy with computer-coded verbal autopsy for cause of death assignment in hospitalized patients in low- and middle-income countries: systematic review. BMC Med. 2014 Feb 4;12(1):22. </w:t>
       </w:r>
     </w:p>
     <w:p>
       <w:pPr>
         <w:pStyle w:val="Bibliography"/>
+        <w:spacing w:before="0" w:beforeAutospacing="0" w:after="0" w:afterAutospacing="0"/>
+        <w:ind w:left="386" w:hanging="386"/>
         <w:rPr>
           <w:rFonts w:eastAsiaTheme="minorHAnsi"/>
           <w:lang w:val="en-US" w:eastAsia="en-US"/>
@@ -5443,28 +4560,14 @@
           <w:lang w:val="en-US" w:eastAsia="en-US"/>
         </w:rPr>
         <w:tab/>
-        <w:t xml:space="preserve">Murtaza SS, Kolpak P, Bener A, Jha P. Automated verbal autopsy classification: using one-against-all ensemble method and Naïve Bayes classifier. Gates open research. </w:t>
-      </w:r>
-      <w:proofErr w:type="gramStart"/>
-      <w:r>
-        <w:rPr>
-          <w:rFonts w:eastAsiaTheme="minorHAnsi"/>
-          <w:lang w:val="en-US" w:eastAsia="en-US"/>
-        </w:rPr>
-        <w:t>2019;2:63</w:t>
-      </w:r>
-      <w:proofErr w:type="gramEnd"/>
-      <w:r>
-        <w:rPr>
-          <w:rFonts w:eastAsiaTheme="minorHAnsi"/>
-          <w:lang w:val="en-US" w:eastAsia="en-US"/>
-        </w:rPr>
-        <w:t xml:space="preserve">. </w:t>
+        <w:t xml:space="preserve">Murtaza SS, Kolpak P, Bener A, Jha P. Automated verbal autopsy classification: using one-against-all ensemble method and Naïve Bayes classifier. Gates open research. 2019;2:63. </w:t>
       </w:r>
     </w:p>
     <w:p>
       <w:pPr>
         <w:pStyle w:val="Bibliography"/>
+        <w:spacing w:before="0" w:beforeAutospacing="0" w:after="0" w:afterAutospacing="0"/>
+        <w:ind w:left="386" w:hanging="386"/>
         <w:rPr>
           <w:rFonts w:eastAsiaTheme="minorHAnsi"/>
           <w:lang w:val="en-US" w:eastAsia="en-US"/>
@@ -5483,59 +4586,14 @@
           <w:lang w:val="en-US" w:eastAsia="en-US"/>
         </w:rPr>
         <w:tab/>
-      </w:r>
-      <w:proofErr w:type="spellStart"/>
-      <w:r>
-        <w:rPr>
-          <w:rFonts w:eastAsiaTheme="minorHAnsi"/>
-          <w:lang w:val="en-US" w:eastAsia="en-US"/>
-        </w:rPr>
-        <w:t>Miasnikof</w:t>
-      </w:r>
-      <w:proofErr w:type="spellEnd"/>
-      <w:r>
-        <w:rPr>
-          <w:rFonts w:eastAsiaTheme="minorHAnsi"/>
-          <w:lang w:val="en-US" w:eastAsia="en-US"/>
-        </w:rPr>
-        <w:t xml:space="preserve"> P, </w:t>
-      </w:r>
-      <w:proofErr w:type="spellStart"/>
-      <w:r>
-        <w:rPr>
-          <w:rFonts w:eastAsiaTheme="minorHAnsi"/>
-          <w:lang w:val="en-US" w:eastAsia="en-US"/>
-        </w:rPr>
-        <w:t>Giannakeas</w:t>
-      </w:r>
-      <w:proofErr w:type="spellEnd"/>
-      <w:r>
-        <w:rPr>
-          <w:rFonts w:eastAsiaTheme="minorHAnsi"/>
-          <w:lang w:val="en-US" w:eastAsia="en-US"/>
-        </w:rPr>
-        <w:t xml:space="preserve"> V, Gomes M, Aleksandrowicz L, </w:t>
-      </w:r>
-      <w:proofErr w:type="spellStart"/>
-      <w:r>
-        <w:rPr>
-          <w:rFonts w:eastAsiaTheme="minorHAnsi"/>
-          <w:lang w:val="en-US" w:eastAsia="en-US"/>
-        </w:rPr>
-        <w:t>Shestopaloff</w:t>
-      </w:r>
-      <w:proofErr w:type="spellEnd"/>
-      <w:r>
-        <w:rPr>
-          <w:rFonts w:eastAsiaTheme="minorHAnsi"/>
-          <w:lang w:val="en-US" w:eastAsia="en-US"/>
-        </w:rPr>
-        <w:t xml:space="preserve"> AY, Alam D, et al. Naive Bayes classifiers for verbal autopsies: comparison to physician-based classification for 21,000 child and adult deaths. BMC Med. 2015 Dec;13(1):286. </w:t>
+        <w:t xml:space="preserve">Miasnikof P, Giannakeas V, Gomes M, Aleksandrowicz L, Shestopaloff AY, Alam D, et al. Naive Bayes classifiers for verbal autopsies: comparison to physician-based classification for 21,000 child and adult deaths. BMC Med. 2015 Dec;13(1):286. </w:t>
       </w:r>
     </w:p>
     <w:p>
       <w:pPr>
         <w:pStyle w:val="Bibliography"/>
+        <w:spacing w:before="0" w:beforeAutospacing="0" w:after="0" w:afterAutospacing="0"/>
+        <w:ind w:left="386" w:hanging="386"/>
         <w:rPr>
           <w:bCs/>
         </w:rPr>

</xml_diff>

<commit_message>
Submit revisions to bmc med
</commit_message>
<xml_diff>
--- a/manuscript/wen-et-al-2025-cava-rv1-responses.docx
+++ b/manuscript/wen-et-al-2025-cava-rv1-responses.docx
@@ -4,13 +4,10 @@
   <w:body>
     <w:p>
       <w:r>
-        <w:t xml:space="preserve">October </w:t>
-      </w:r>
-      <w:r>
-        <w:t>2</w:t>
-      </w:r>
-      <w:r>
-        <w:t>5</w:t>
+        <w:t xml:space="preserve">November </w:t>
+      </w:r>
+      <w:r>
+        <w:t>1</w:t>
       </w:r>
       <w:r>
         <w:t>, 2025</w:t>
@@ -53,17 +50,7 @@
         <w:t>Manuscript</w:t>
       </w:r>
       <w:r>
-        <w:t xml:space="preserve"> Revisions (Submission ID: </w:t>
-      </w:r>
-      <w:r>
-        <w:rPr>
-          <w:i/>
-          <w:iCs/>
-        </w:rPr>
-        <w:t>ca1e83a9-6de9-4304-bcf3-2a0dfc85e94b</w:t>
-      </w:r>
-      <w:r>
-        <w:t>)</w:t>
+        <w:t xml:space="preserve"> Revisions</w:t>
       </w:r>
     </w:p>
     <w:p>
@@ -304,10 +291,7 @@
         <w:t xml:space="preserve"> revised manuscript</w:t>
       </w:r>
       <w:r>
-        <w:t xml:space="preserve"> </w:t>
-      </w:r>
-      <w:r>
-        <w:t xml:space="preserve">named </w:t>
+        <w:t xml:space="preserve"> named </w:t>
       </w:r>
       <w:r>
         <w:rPr>
@@ -578,13 +562,13 @@
         <w:t>adjust</w:t>
       </w:r>
       <w:r>
-        <w:t xml:space="preserve"> for more deterministic outputs, as noted in lines 426-43</w:t>
-      </w:r>
-      <w:r>
-        <w:t>8</w:t>
-      </w:r>
-      <w:r>
-        <w:t xml:space="preserve"> of Appendix B.2.2</w:t>
+        <w:t xml:space="preserve"> for more deterministic outputs, as noted in</w:t>
+      </w:r>
+      <w:r>
+        <w:t xml:space="preserve"> </w:t>
+      </w:r>
+      <w:r>
+        <w:t>Appendix B.2.2</w:t>
       </w:r>
       <w:r>
         <w:t xml:space="preserve"> </w:t>
@@ -1125,7 +1109,7 @@
           <w:lang w:val="en-US"/>
         </w:rPr>
         <w:drawing>
-          <wp:inline distT="0" distB="0" distL="0" distR="0" wp14:anchorId="124F945B" wp14:editId="2F413343">
+          <wp:inline distT="0" distB="0" distL="0" distR="0" wp14:anchorId="124F945B" wp14:editId="3CB856D5">
             <wp:extent cx="5216665" cy="3069265"/>
             <wp:effectExtent l="0" t="0" r="0" b="4445"/>
             <wp:docPr id="521136775" name="Picture 6" descr="A graph of colorful lines&#10;&#10;AI-generated content may be incorrect."/>
@@ -1870,7 +1854,15 @@
     </w:p>
     <w:p>
       <w:r>
-        <w:t xml:space="preserve">The prompts for the GPT models mentioned the country name. Why was that done and what implications could there be regarding the results returned by the models. Is it possible that the models </w:t>
+        <w:t xml:space="preserve">The prompts for the GPT models mentioned the country name. Why </w:t>
+      </w:r>
+      <w:proofErr w:type="gramStart"/>
+      <w:r>
+        <w:t>was</w:t>
+      </w:r>
+      <w:proofErr w:type="gramEnd"/>
+      <w:r>
+        <w:t xml:space="preserve"> that done and what implications could there be regarding the results returned by the models. Is it possible that the models </w:t>
       </w:r>
       <w:r>
         <w:lastRenderedPageBreak/>
@@ -1987,6 +1979,15 @@
       <w:r>
         <w:t xml:space="preserve"> (e.g., prompting with and without the country name).</w:t>
       </w:r>
+      <w:r>
+        <w:t xml:space="preserve"> As these were not the primary focus of the paper, we have not attempted a thorough analysis </w:t>
+      </w:r>
+      <w:r>
+        <w:t>on</w:t>
+      </w:r>
+      <w:r>
+        <w:t xml:space="preserve"> the impact of including the country in the prompt.</w:t>
+      </w:r>
     </w:p>
     <w:p>
       <w:r>
@@ -2161,10 +2162,7 @@
         <w:fldChar w:fldCharType="end"/>
       </w:r>
       <w:r>
-        <w:t>.</w:t>
-      </w:r>
-      <w:r>
-        <w:t xml:space="preserve"> </w:t>
+        <w:t xml:space="preserve">. </w:t>
       </w:r>
       <w:r>
         <w:t>We</w:t>
@@ -2358,11 +2356,8 @@
     </w:p>
     <w:p>
       <w:r>
-        <w:t xml:space="preserve">What do you think the behaviour of the models would have been if the models were asked to return a cause of death in English? Rather than asking the model to “jump straight to the code”, asking the </w:t>
-      </w:r>
-      <w:r>
         <w:lastRenderedPageBreak/>
-        <w:t>models to give both a code and an English COD could have provided a pathway to ICD-10 that could be audited. It may have helped with the issue of unreliability of the GPT-3 answers.</w:t>
+        <w:t>What do you think the behaviour of the models would have been if the models were asked to return a cause of death in English? Rather than asking the model to “jump straight to the code”, asking the models to give both a code and an English COD could have provided a pathway to ICD-10 that could be audited. It may have helped with the issue of unreliability of the GPT-3 answers.</w:t>
       </w:r>
     </w:p>
     <w:p>
@@ -2809,10 +2804,7 @@
         <w:t>We wish to clarify that the Cause Specific Mortality Fraction (CSMF) accuracy</w:t>
       </w:r>
       <w:r>
-        <w:t xml:space="preserve"> and </w:t>
-      </w:r>
-      <w:r>
-        <w:t>Partial Chance Corrected Concordance (PCCC)</w:t>
+        <w:t xml:space="preserve"> and Partial Chance Corrected Concordance (PCCC)</w:t>
       </w:r>
       <w:r>
         <w:t xml:space="preserve"> both have error components included in their calculation</w:t>
@@ -2845,10 +2837,7 @@
         <w:t xml:space="preserve"> (see Appendix B.3.1)</w:t>
       </w:r>
       <w:r>
-        <w:t xml:space="preserve">, while </w:t>
-      </w:r>
-      <w:r>
-        <w:t>PCCC measures individual-level performance</w:t>
+        <w:t>, while PCCC measures individual-level performance</w:t>
       </w:r>
       <w:r>
         <w:t xml:space="preserve"> and is corrected for </w:t>
@@ -2857,19 +2846,13 @@
         <w:t>random chance</w:t>
       </w:r>
       <w:r>
-        <w:t xml:space="preserve"> </w:t>
-      </w:r>
-      <w:r>
-        <w:t>(see</w:t>
-      </w:r>
-      <w:r>
-        <w:t xml:space="preserve"> </w:t>
-      </w:r>
-      <w:r>
-        <w:t>Appendix B.3.2</w:t>
-      </w:r>
-      <w:r>
-        <w:t>)</w:t>
+        <w:t xml:space="preserve"> (see</w:t>
+      </w:r>
+      <w:r>
+        <w:t xml:space="preserve"> </w:t>
+      </w:r>
+      <w:r>
+        <w:t>Appendix B.3.2)</w:t>
       </w:r>
       <w:r>
         <w:t xml:space="preserve">. Both metrics </w:t>
@@ -2956,7 +2939,11 @@
         <w:t xml:space="preserve"> </w:t>
       </w:r>
       <w:r>
-        <w:t>Computer Coded Verbal Autopsy (CCVA) models</w:t>
+        <w:t xml:space="preserve">Computer Coded Verbal Autopsy </w:t>
+      </w:r>
+      <w:r>
+        <w:lastRenderedPageBreak/>
+        <w:t>(CCVA) models</w:t>
       </w:r>
       <w:r>
         <w:t xml:space="preserve"> using PCCC and CSMF accuracy</w:t>
@@ -2986,11 +2973,7 @@
         <w:t>incorporated into</w:t>
       </w:r>
       <w:r>
-        <w:t xml:space="preserve"> each metric, and mentioned </w:t>
-      </w:r>
-      <w:r>
-        <w:lastRenderedPageBreak/>
-        <w:t>that PCCC and CSMF accuracy have both been widely used in assessing performance for CCVA models.</w:t>
+        <w:t xml:space="preserve"> each metric, and mentioned that PCCC and CSMF accuracy have both been widely used in assessing performance for CCVA models.</w:t>
       </w:r>
       <w:r>
         <w:t xml:space="preserve"> In addition, we have computed the 95% confidence intervals using bootstrapping (1000 resamples with replacement) for Figures 3 and 5-7 for reference.</w:t>
@@ -3103,7 +3086,15 @@
         <w:t xml:space="preserve">ote that </w:t>
       </w:r>
       <w:r>
-        <w:t>GPT-3.5/4 were stateless by default</w:t>
+        <w:t xml:space="preserve">GPT-3.5/4 </w:t>
+      </w:r>
+      <w:proofErr w:type="gramStart"/>
+      <w:r>
+        <w:t>were</w:t>
+      </w:r>
+      <w:proofErr w:type="gramEnd"/>
+      <w:r>
+        <w:t xml:space="preserve"> stateless by default</w:t>
       </w:r>
       <w:r>
         <w:t>, and did not require any parameters for statelessness</w:t>
@@ -6091,6 +6082,7 @@
   <w:style w:type="character" w:default="1" w:styleId="DefaultParagraphFont">
     <w:name w:val="Default Paragraph Font"/>
     <w:uiPriority w:val="1"/>
+    <w:semiHidden/>
     <w:unhideWhenUsed/>
   </w:style>
   <w:style w:type="table" w:default="1" w:styleId="TableNormal">

</xml_diff>